<commit_message>
Updated Word and PowerPoint
</commit_message>
<xml_diff>
--- a/SUPER RESOLUTION A SPATIAL SUBPIXEL INTERPOLATION TECHNIQUE.docx
+++ b/SUPER RESOLUTION A SPATIAL SUBPIXEL INTERPOLATION TECHNIQUE.docx
@@ -1,6 +1,6 @@
 
 <file path=word/document.xml><?xml version="1.0" encoding="utf-8"?>
-<w:document xmlns:wpc="http://schemas.microsoft.com/office/word/2010/wordprocessingCanvas" xmlns:cx="http://schemas.microsoft.com/office/drawing/2014/chartex" xmlns:mc="http://schemas.openxmlformats.org/markup-compatibility/2006" xmlns:o="urn:schemas-microsoft-com:office:office" xmlns:r="http://schemas.openxmlformats.org/officeDocument/2006/relationships" xmlns:m="http://schemas.openxmlformats.org/officeDocument/2006/math" xmlns:v="urn:schemas-microsoft-com:vml" xmlns:wp14="http://schemas.microsoft.com/office/word/2010/wordprocessingDrawing" xmlns:wp="http://schemas.openxmlformats.org/drawingml/2006/wordprocessingDrawing" xmlns:w10="urn:schemas-microsoft-com:office:word" xmlns:w="http://schemas.openxmlformats.org/wordprocessingml/2006/main" xmlns:w14="http://schemas.microsoft.com/office/word/2010/wordml" xmlns:w15="http://schemas.microsoft.com/office/word/2012/wordml" xmlns:w16se="http://schemas.microsoft.com/office/word/2015/wordml/symex" xmlns:wpg="http://schemas.microsoft.com/office/word/2010/wordprocessingGroup" xmlns:wpi="http://schemas.microsoft.com/office/word/2010/wordprocessingInk" xmlns:wne="http://schemas.microsoft.com/office/word/2006/wordml" xmlns:wps="http://schemas.microsoft.com/office/word/2010/wordprocessingShape" mc:Ignorable="w14 w15 w16se wp14">
+<w:document xmlns:wpc="http://schemas.microsoft.com/office/word/2010/wordprocessingCanvas" xmlns:cx="http://schemas.microsoft.com/office/drawing/2014/chartex" xmlns:cx1="http://schemas.microsoft.com/office/drawing/2015/9/8/chartex" xmlns:cx2="http://schemas.microsoft.com/office/drawing/2015/10/21/chartex" xmlns:cx3="http://schemas.microsoft.com/office/drawing/2016/5/9/chartex" xmlns:cx4="http://schemas.microsoft.com/office/drawing/2016/5/10/chartex" xmlns:cx5="http://schemas.microsoft.com/office/drawing/2016/5/11/chartex" xmlns:cx6="http://schemas.microsoft.com/office/drawing/2016/5/12/chartex" xmlns:cx7="http://schemas.microsoft.com/office/drawing/2016/5/13/chartex" xmlns:cx8="http://schemas.microsoft.com/office/drawing/2016/5/14/chartex" xmlns:mc="http://schemas.openxmlformats.org/markup-compatibility/2006" xmlns:aink="http://schemas.microsoft.com/office/drawing/2016/ink" xmlns:am3d="http://schemas.microsoft.com/office/drawing/2017/model3d" xmlns:o="urn:schemas-microsoft-com:office:office" xmlns:r="http://schemas.openxmlformats.org/officeDocument/2006/relationships" xmlns:m="http://schemas.openxmlformats.org/officeDocument/2006/math" xmlns:v="urn:schemas-microsoft-com:vml" xmlns:wp14="http://schemas.microsoft.com/office/word/2010/wordprocessingDrawing" xmlns:wp="http://schemas.openxmlformats.org/drawingml/2006/wordprocessingDrawing" xmlns:w10="urn:schemas-microsoft-com:office:word" xmlns:w="http://schemas.openxmlformats.org/wordprocessingml/2006/main" xmlns:w14="http://schemas.microsoft.com/office/word/2010/wordml" xmlns:w15="http://schemas.microsoft.com/office/word/2012/wordml" xmlns:w16cex="http://schemas.microsoft.com/office/word/2018/wordml/cex" xmlns:w16cid="http://schemas.microsoft.com/office/word/2016/wordml/cid" xmlns:w16="http://schemas.microsoft.com/office/word/2018/wordml" xmlns:w16se="http://schemas.microsoft.com/office/word/2015/wordml/symex" xmlns:wpg="http://schemas.microsoft.com/office/word/2010/wordprocessingGroup" xmlns:wpi="http://schemas.microsoft.com/office/word/2010/wordprocessingInk" xmlns:wne="http://schemas.microsoft.com/office/word/2006/wordml" xmlns:wps="http://schemas.microsoft.com/office/word/2010/wordprocessingShape" mc:Ignorable="w14 w15 w16se w16cid w16 w16cex wp14">
   <w:body>
     <w:p>
       <w:pPr>
@@ -37,21 +37,12 @@
         </w:rPr>
         <w:t xml:space="preserve">Eng. </w:t>
       </w:r>
-      <w:proofErr w:type="spellStart"/>
       <w:r>
         <w:rPr>
           <w:rFonts w:ascii="Times New Roman" w:hAnsi="Times New Roman" w:cs="Times New Roman"/>
           <w:szCs w:val="24"/>
         </w:rPr>
-        <w:t>Popescu</w:t>
-      </w:r>
-      <w:proofErr w:type="spellEnd"/>
-      <w:r>
-        <w:rPr>
-          <w:rFonts w:ascii="Times New Roman" w:hAnsi="Times New Roman" w:cs="Times New Roman"/>
-          <w:szCs w:val="24"/>
-        </w:rPr>
-        <w:t xml:space="preserve"> Andrei-Iulian</w:t>
+        <w:t>Popescu Andrei-Iulian</w:t>
       </w:r>
       <w:r>
         <w:rPr>
@@ -79,14 +70,7 @@
         <w:rPr>
           <w:rFonts w:ascii="Times New Roman" w:hAnsi="Times New Roman" w:cs="Times New Roman"/>
         </w:rPr>
-        <w:t xml:space="preserve">utomatic Control and </w:t>
-      </w:r>
-      <w:proofErr w:type="spellStart"/>
-      <w:r>
-        <w:rPr>
-          <w:rFonts w:ascii="Times New Roman" w:hAnsi="Times New Roman" w:cs="Times New Roman"/>
-        </w:rPr>
-        <w:t>Computers,</w:t>
+        <w:t>utomatic Control and Computers,</w:t>
       </w:r>
     </w:p>
     <w:p>
@@ -97,6 +81,7 @@
           <w:rFonts w:ascii="Times New Roman" w:hAnsi="Times New Roman" w:cs="Times New Roman"/>
         </w:rPr>
       </w:pPr>
+      <w:proofErr w:type="spellStart"/>
       <w:r>
         <w:rPr>
           <w:rFonts w:ascii="Times New Roman" w:hAnsi="Times New Roman" w:cs="Times New Roman"/>
@@ -133,7 +118,7 @@
           <w:rFonts w:ascii="Times New Roman" w:hAnsi="Times New Roman" w:cs="Times New Roman"/>
         </w:rPr>
       </w:pPr>
-      <w:hyperlink r:id="rId5" w:history="1">
+      <w:hyperlink r:id="rId6" w:history="1">
         <w:r>
           <w:rPr>
             <w:rStyle w:val="Hyperlink"/>
@@ -183,23 +168,7 @@
           <w:rFonts w:ascii="Times New Roman" w:hAnsi="Times New Roman" w:cs="Times New Roman"/>
           <w:szCs w:val="24"/>
         </w:rPr>
-        <w:t xml:space="preserve"> </w:t>
-      </w:r>
-      <w:proofErr w:type="spellStart"/>
-      <w:r>
-        <w:rPr>
-          <w:rFonts w:ascii="Times New Roman" w:hAnsi="Times New Roman" w:cs="Times New Roman"/>
-          <w:szCs w:val="24"/>
-        </w:rPr>
-        <w:t>Dragos</w:t>
-      </w:r>
-      <w:proofErr w:type="spellEnd"/>
-      <w:r>
-        <w:rPr>
-          <w:rFonts w:ascii="Times New Roman" w:hAnsi="Times New Roman" w:cs="Times New Roman"/>
-          <w:szCs w:val="24"/>
-        </w:rPr>
-        <w:t>-Andrei</w:t>
+        <w:t xml:space="preserve"> Dragos-Andrei</w:t>
       </w:r>
       <w:r>
         <w:rPr>
@@ -275,7 +244,7 @@
           <w:rFonts w:ascii="Times New Roman" w:hAnsi="Times New Roman" w:cs="Times New Roman"/>
         </w:rPr>
       </w:pPr>
-      <w:hyperlink r:id="rId6" w:history="1">
+      <w:hyperlink r:id="rId7" w:history="1">
         <w:r>
           <w:rPr>
             <w:rStyle w:val="Hyperlink"/>
@@ -294,8 +263,6 @@
           <w:szCs w:val="24"/>
         </w:rPr>
       </w:pPr>
-      <w:bookmarkStart w:id="0" w:name="_GoBack"/>
-      <w:bookmarkEnd w:id="0"/>
     </w:p>
     <w:p>
       <w:pPr>
@@ -315,21 +282,7 @@
         <w:rPr>
           <w:rFonts w:ascii="Times New Roman" w:hAnsi="Times New Roman" w:cs="Times New Roman"/>
         </w:rPr>
-        <w:t xml:space="preserve"> </w:t>
-      </w:r>
-      <w:proofErr w:type="spellStart"/>
-      <w:r>
-        <w:rPr>
-          <w:rFonts w:ascii="Times New Roman" w:hAnsi="Times New Roman" w:cs="Times New Roman"/>
-        </w:rPr>
-        <w:t>Costin</w:t>
-      </w:r>
-      <w:proofErr w:type="spellEnd"/>
-      <w:r>
-        <w:rPr>
-          <w:rFonts w:ascii="Times New Roman" w:hAnsi="Times New Roman" w:cs="Times New Roman"/>
-        </w:rPr>
-        <w:t xml:space="preserve"> Anton </w:t>
+        <w:t xml:space="preserve"> Costin Anton </w:t>
       </w:r>
       <w:proofErr w:type="spellStart"/>
       <w:r>
@@ -406,7 +359,7 @@
           <w:rFonts w:ascii="Times New Roman" w:hAnsi="Times New Roman" w:cs="Times New Roman"/>
         </w:rPr>
       </w:pPr>
-      <w:hyperlink r:id="rId7" w:history="1">
+      <w:hyperlink r:id="rId8" w:history="1">
         <w:r>
           <w:rPr>
             <w:rStyle w:val="Hyperlink"/>
@@ -453,7 +406,7 @@
     </w:p>
     <w:p>
       <w:pPr>
-        <w:spacing w:before="40" w:after="80"/>
+        <w:spacing w:beforeLines="40" w:before="96" w:afterLines="40" w:after="96" w:line="240" w:lineRule="auto"/>
         <w:rPr>
           <w:rFonts w:ascii="Times New Roman" w:hAnsi="Times New Roman" w:cs="Times New Roman"/>
           <w:sz w:val="20"/>
@@ -471,6 +424,7 @@
     </w:p>
     <w:p>
       <w:pPr>
+        <w:spacing w:beforeLines="40" w:before="96" w:afterLines="40" w:after="96" w:line="240" w:lineRule="auto"/>
         <w:rPr>
           <w:rFonts w:ascii="Times New Roman" w:hAnsi="Times New Roman" w:cs="Times New Roman"/>
           <w:sz w:val="20"/>
@@ -528,6 +482,7 @@
     </w:p>
     <w:p>
       <w:pPr>
+        <w:spacing w:before="40" w:after="40" w:line="240" w:lineRule="auto"/>
         <w:rPr>
           <w:rFonts w:ascii="Times New Roman" w:hAnsi="Times New Roman" w:cs="Times New Roman"/>
           <w:sz w:val="20"/>
@@ -732,6 +687,7 @@
     </w:p>
     <w:p>
       <w:pPr>
+        <w:spacing w:before="40" w:after="40" w:line="240" w:lineRule="auto"/>
         <w:rPr>
           <w:rFonts w:ascii="Times New Roman" w:hAnsi="Times New Roman" w:cs="Times New Roman"/>
           <w:sz w:val="20"/>
@@ -901,6 +857,7 @@
     </w:p>
     <w:p>
       <w:pPr>
+        <w:spacing w:before="40" w:after="40" w:line="240" w:lineRule="auto"/>
         <w:rPr>
           <w:rFonts w:ascii="Times New Roman" w:hAnsi="Times New Roman" w:cs="Times New Roman"/>
           <w:sz w:val="20"/>
@@ -986,46 +943,166 @@
     </w:p>
     <w:p>
       <w:pPr>
-        <w:rPr>
-          <w:rFonts w:ascii="Times New Roman" w:hAnsi="Times New Roman" w:cs="Times New Roman"/>
-          <w:sz w:val="20"/>
-        </w:rPr>
-      </w:pPr>
+        <w:spacing w:before="40" w:after="40" w:line="240" w:lineRule="auto"/>
+        <w:rPr>
+          <w:rFonts w:ascii="Times New Roman" w:hAnsi="Times New Roman" w:cs="Times New Roman"/>
+          <w:sz w:val="20"/>
+        </w:rPr>
+      </w:pPr>
+      <w:r>
+        <w:rPr>
+          <w:rFonts w:ascii="Times New Roman" w:hAnsi="Times New Roman" w:cs="Times New Roman"/>
+          <w:sz w:val="20"/>
+        </w:rPr>
+        <w:t xml:space="preserve">Super-resolution (SR) </w:t>
+      </w:r>
+      <w:r>
+        <w:rPr>
+          <w:rFonts w:ascii="Times New Roman" w:hAnsi="Times New Roman" w:cs="Times New Roman"/>
+          <w:sz w:val="20"/>
+        </w:rPr>
+        <w:t>us the concept of</w:t>
+      </w:r>
+      <w:r>
+        <w:rPr>
+          <w:rFonts w:ascii="Times New Roman" w:hAnsi="Times New Roman" w:cs="Times New Roman"/>
+          <w:sz w:val="20"/>
+        </w:rPr>
+        <w:t xml:space="preserve"> construct</w:t>
+      </w:r>
+      <w:r>
+        <w:rPr>
+          <w:rFonts w:ascii="Times New Roman" w:hAnsi="Times New Roman" w:cs="Times New Roman"/>
+          <w:sz w:val="20"/>
+        </w:rPr>
+        <w:t>ing</w:t>
+      </w:r>
+      <w:r>
+        <w:rPr>
+          <w:rFonts w:ascii="Times New Roman" w:hAnsi="Times New Roman" w:cs="Times New Roman"/>
+          <w:sz w:val="20"/>
+        </w:rPr>
+        <w:t xml:space="preserve"> high-resolution (HR)</w:t>
+      </w:r>
+      <w:r>
+        <w:rPr>
+          <w:rFonts w:ascii="Times New Roman" w:hAnsi="Times New Roman" w:cs="Times New Roman"/>
+          <w:sz w:val="20"/>
+        </w:rPr>
+        <w:t xml:space="preserve"> </w:t>
+      </w:r>
+      <w:r>
+        <w:rPr>
+          <w:rFonts w:ascii="Times New Roman" w:hAnsi="Times New Roman" w:cs="Times New Roman"/>
+          <w:sz w:val="20"/>
+        </w:rPr>
+        <w:t xml:space="preserve">images from several observed low-resolution (LR) images, </w:t>
+      </w:r>
+      <w:r>
+        <w:rPr>
+          <w:rFonts w:ascii="Times New Roman" w:hAnsi="Times New Roman" w:cs="Times New Roman"/>
+          <w:sz w:val="20"/>
+        </w:rPr>
+        <w:t>thus</w:t>
+      </w:r>
+      <w:r>
+        <w:rPr>
+          <w:rFonts w:ascii="Times New Roman" w:hAnsi="Times New Roman" w:cs="Times New Roman"/>
+          <w:sz w:val="20"/>
+        </w:rPr>
+        <w:t xml:space="preserve"> increasing</w:t>
+      </w:r>
+      <w:r>
+        <w:rPr>
+          <w:rFonts w:ascii="Times New Roman" w:hAnsi="Times New Roman" w:cs="Times New Roman"/>
+          <w:sz w:val="20"/>
+        </w:rPr>
+        <w:t xml:space="preserve"> </w:t>
+      </w:r>
+      <w:r>
+        <w:rPr>
+          <w:rFonts w:ascii="Times New Roman" w:hAnsi="Times New Roman" w:cs="Times New Roman"/>
+          <w:sz w:val="20"/>
+        </w:rPr>
+        <w:t>the high frequency components and removing the degradations caused by the</w:t>
+      </w:r>
+      <w:r>
+        <w:rPr>
+          <w:rFonts w:ascii="Times New Roman" w:hAnsi="Times New Roman" w:cs="Times New Roman"/>
+          <w:sz w:val="20"/>
+        </w:rPr>
+        <w:t xml:space="preserve"> </w:t>
+      </w:r>
+      <w:r>
+        <w:rPr>
+          <w:rFonts w:ascii="Times New Roman" w:hAnsi="Times New Roman" w:cs="Times New Roman"/>
+          <w:sz w:val="20"/>
+        </w:rPr>
+        <w:t>imaging process of the low resolution camera.</w:t>
+      </w:r>
+      <w:r>
+        <w:rPr>
+          <w:rFonts w:ascii="Times New Roman" w:hAnsi="Times New Roman" w:cs="Times New Roman"/>
+          <w:sz w:val="20"/>
+        </w:rPr>
+        <w:t xml:space="preserve"> By combining</w:t>
+      </w:r>
+      <w:r>
+        <w:rPr>
+          <w:rFonts w:ascii="Times New Roman" w:hAnsi="Times New Roman" w:cs="Times New Roman"/>
+          <w:sz w:val="20"/>
+        </w:rPr>
+        <w:t xml:space="preserve"> the non-redundant information contained in multiple low-resolution</w:t>
+      </w:r>
+      <w:r>
+        <w:rPr>
+          <w:rFonts w:ascii="Times New Roman" w:hAnsi="Times New Roman" w:cs="Times New Roman"/>
+          <w:sz w:val="20"/>
+        </w:rPr>
+        <w:t xml:space="preserve"> frames, we can generate</w:t>
+      </w:r>
+      <w:r>
+        <w:rPr>
+          <w:rFonts w:ascii="Times New Roman" w:hAnsi="Times New Roman" w:cs="Times New Roman"/>
+          <w:sz w:val="20"/>
+        </w:rPr>
+        <w:t xml:space="preserve"> a high-resolution image. A closely related technique with</w:t>
+      </w:r>
+      <w:r>
+        <w:rPr>
+          <w:rFonts w:ascii="Times New Roman" w:hAnsi="Times New Roman" w:cs="Times New Roman"/>
+          <w:sz w:val="20"/>
+        </w:rPr>
+        <w:t xml:space="preserve"> </w:t>
+      </w:r>
+      <w:r>
+        <w:rPr>
+          <w:rFonts w:ascii="Times New Roman" w:hAnsi="Times New Roman" w:cs="Times New Roman"/>
+          <w:sz w:val="20"/>
+        </w:rPr>
+        <w:t xml:space="preserve">SR is the </w:t>
+      </w:r>
       <w:r>
         <w:rPr>
           <w:rFonts w:ascii="Times New Roman" w:hAnsi="Times New Roman" w:cs="Times New Roman"/>
           <w:sz w:val="20"/>
         </w:rPr>
         <w:lastRenderedPageBreak/>
-        <w:t xml:space="preserve">Super-resolution (SR) </w:t>
-      </w:r>
-      <w:r>
-        <w:rPr>
-          <w:rFonts w:ascii="Times New Roman" w:hAnsi="Times New Roman" w:cs="Times New Roman"/>
-          <w:sz w:val="20"/>
-        </w:rPr>
-        <w:t>us the concept of</w:t>
-      </w:r>
-      <w:r>
-        <w:rPr>
-          <w:rFonts w:ascii="Times New Roman" w:hAnsi="Times New Roman" w:cs="Times New Roman"/>
-          <w:sz w:val="20"/>
-        </w:rPr>
-        <w:t xml:space="preserve"> construct</w:t>
-      </w:r>
-      <w:r>
-        <w:rPr>
-          <w:rFonts w:ascii="Times New Roman" w:hAnsi="Times New Roman" w:cs="Times New Roman"/>
-          <w:sz w:val="20"/>
-        </w:rPr>
-        <w:t>ing</w:t>
-      </w:r>
-      <w:r>
-        <w:rPr>
-          <w:rFonts w:ascii="Times New Roman" w:hAnsi="Times New Roman" w:cs="Times New Roman"/>
-          <w:sz w:val="20"/>
-        </w:rPr>
-        <w:t xml:space="preserve"> high-resolution (HR)</w:t>
+        <w:t xml:space="preserve">single image interpolation approach, which can </w:t>
+      </w:r>
+      <w:r>
+        <w:rPr>
+          <w:rFonts w:ascii="Times New Roman" w:hAnsi="Times New Roman" w:cs="Times New Roman"/>
+          <w:sz w:val="20"/>
+        </w:rPr>
+        <w:t xml:space="preserve">be </w:t>
+      </w:r>
+      <w:r>
+        <w:rPr>
+          <w:rFonts w:ascii="Times New Roman" w:hAnsi="Times New Roman" w:cs="Times New Roman"/>
+          <w:sz w:val="20"/>
+        </w:rPr>
+        <w:t>used to</w:t>
       </w:r>
       <w:r>
         <w:rPr>
@@ -1039,21 +1116,35 @@
           <w:rFonts w:ascii="Times New Roman" w:hAnsi="Times New Roman" w:cs="Times New Roman"/>
           <w:sz w:val="20"/>
         </w:rPr>
-        <w:t xml:space="preserve">images from several observed low-resolution (LR) images, </w:t>
-      </w:r>
-      <w:r>
-        <w:rPr>
-          <w:rFonts w:ascii="Times New Roman" w:hAnsi="Times New Roman" w:cs="Times New Roman"/>
-          <w:sz w:val="20"/>
-        </w:rPr>
-        <w:t>thus</w:t>
-      </w:r>
-      <w:r>
-        <w:rPr>
-          <w:rFonts w:ascii="Times New Roman" w:hAnsi="Times New Roman" w:cs="Times New Roman"/>
-          <w:sz w:val="20"/>
-        </w:rPr>
-        <w:t xml:space="preserve"> increasing</w:t>
+        <w:t>increase the image size</w:t>
+      </w:r>
+      <w:r>
+        <w:rPr>
+          <w:rFonts w:ascii="Times New Roman" w:hAnsi="Times New Roman" w:cs="Times New Roman"/>
+          <w:sz w:val="20"/>
+        </w:rPr>
+        <w:t>, but without additional information pro</w:t>
+      </w:r>
+      <w:r>
+        <w:rPr>
+          <w:rFonts w:ascii="Times New Roman" w:hAnsi="Times New Roman" w:cs="Times New Roman"/>
+          <w:sz w:val="20"/>
+        </w:rPr>
+        <w:t>vided, the quality of th</w:t>
+      </w:r>
+      <w:r>
+        <w:rPr>
+          <w:rFonts w:ascii="Times New Roman" w:hAnsi="Times New Roman" w:cs="Times New Roman"/>
+          <w:sz w:val="20"/>
+        </w:rPr>
+        <w:t>e single image interpolation is</w:t>
+      </w:r>
+      <w:r>
+        <w:rPr>
+          <w:rFonts w:ascii="Times New Roman" w:hAnsi="Times New Roman" w:cs="Times New Roman"/>
+          <w:sz w:val="20"/>
+        </w:rPr>
+        <w:t xml:space="preserve"> limited due to</w:t>
       </w:r>
       <w:r>
         <w:rPr>
@@ -1067,7 +1158,21 @@
           <w:rFonts w:ascii="Times New Roman" w:hAnsi="Times New Roman" w:cs="Times New Roman"/>
           <w:sz w:val="20"/>
         </w:rPr>
-        <w:t>the high frequency components and removing the degradations caused by the</w:t>
+        <w:t>the ill-posed nature of the problem</w:t>
+      </w:r>
+      <w:r>
+        <w:rPr>
+          <w:rFonts w:ascii="Times New Roman" w:hAnsi="Times New Roman" w:cs="Times New Roman"/>
+          <w:sz w:val="20"/>
+        </w:rPr>
+        <w:t xml:space="preserve"> and in some cases add no value</w:t>
+      </w:r>
+      <w:r>
+        <w:rPr>
+          <w:rFonts w:ascii="Times New Roman" w:hAnsi="Times New Roman" w:cs="Times New Roman"/>
+          <w:sz w:val="20"/>
+        </w:rPr>
+        <w:t>. In the SR setting, however, multiple low-resolution observations</w:t>
       </w:r>
       <w:r>
         <w:rPr>
@@ -1081,35 +1186,58 @@
           <w:rFonts w:ascii="Times New Roman" w:hAnsi="Times New Roman" w:cs="Times New Roman"/>
           <w:sz w:val="20"/>
         </w:rPr>
-        <w:t>imaging process of the low resolution camera.</w:t>
-      </w:r>
-      <w:r>
-        <w:rPr>
-          <w:rFonts w:ascii="Times New Roman" w:hAnsi="Times New Roman" w:cs="Times New Roman"/>
-          <w:sz w:val="20"/>
-        </w:rPr>
-        <w:t xml:space="preserve"> By combining</w:t>
-      </w:r>
-      <w:r>
-        <w:rPr>
-          <w:rFonts w:ascii="Times New Roman" w:hAnsi="Times New Roman" w:cs="Times New Roman"/>
-          <w:sz w:val="20"/>
-        </w:rPr>
-        <w:t xml:space="preserve"> the non-redundant information contained in multiple low-resolution</w:t>
-      </w:r>
-      <w:r>
-        <w:rPr>
-          <w:rFonts w:ascii="Times New Roman" w:hAnsi="Times New Roman" w:cs="Times New Roman"/>
-          <w:sz w:val="20"/>
-        </w:rPr>
-        <w:t xml:space="preserve"> frames, we can generate</w:t>
-      </w:r>
-      <w:r>
-        <w:rPr>
-          <w:rFonts w:ascii="Times New Roman" w:hAnsi="Times New Roman" w:cs="Times New Roman"/>
-          <w:sz w:val="20"/>
-        </w:rPr>
-        <w:t xml:space="preserve"> a high-resolution image. A closely related technique with</w:t>
+        <w:t>a</w:t>
+      </w:r>
+      <w:r>
+        <w:rPr>
+          <w:rFonts w:ascii="Times New Roman" w:hAnsi="Times New Roman" w:cs="Times New Roman"/>
+          <w:sz w:val="20"/>
+        </w:rPr>
+        <w:t>re available for reconstruction</w:t>
+      </w:r>
+      <w:r>
+        <w:rPr>
+          <w:rFonts w:ascii="Times New Roman" w:hAnsi="Times New Roman" w:cs="Times New Roman"/>
+          <w:sz w:val="20"/>
+        </w:rPr>
+        <w:t>.</w:t>
+      </w:r>
+    </w:p>
+    <w:p>
+      <w:pPr>
+        <w:spacing w:before="40" w:after="40" w:line="240" w:lineRule="auto"/>
+        <w:rPr>
+          <w:rFonts w:ascii="Times New Roman" w:hAnsi="Times New Roman" w:cs="Times New Roman"/>
+          <w:sz w:val="20"/>
+        </w:rPr>
+      </w:pPr>
+      <w:r>
+        <w:rPr>
+          <w:rFonts w:ascii="Times New Roman" w:hAnsi="Times New Roman" w:cs="Times New Roman"/>
+          <w:sz w:val="20"/>
+        </w:rPr>
+        <w:t xml:space="preserve">The </w:t>
+      </w:r>
+      <w:r>
+        <w:rPr>
+          <w:rFonts w:ascii="Times New Roman" w:hAnsi="Times New Roman" w:cs="Times New Roman"/>
+          <w:sz w:val="20"/>
+        </w:rPr>
+        <w:t>non-redundant information contained in the thes</w:t>
+      </w:r>
+      <w:r>
+        <w:rPr>
+          <w:rFonts w:ascii="Times New Roman" w:hAnsi="Times New Roman" w:cs="Times New Roman"/>
+          <w:sz w:val="20"/>
+        </w:rPr>
+        <w:t>e LR images is typically intro</w:t>
+      </w:r>
+      <w:r>
+        <w:rPr>
+          <w:rFonts w:ascii="Times New Roman" w:hAnsi="Times New Roman" w:cs="Times New Roman"/>
+          <w:sz w:val="20"/>
+        </w:rPr>
+        <w:t>duced by subpixel shifts between them. These shifts may occur due to</w:t>
       </w:r>
       <w:r>
         <w:rPr>
@@ -1123,21 +1251,7 @@
           <w:rFonts w:ascii="Times New Roman" w:hAnsi="Times New Roman" w:cs="Times New Roman"/>
           <w:sz w:val="20"/>
         </w:rPr>
-        <w:t xml:space="preserve">SR is the single image interpolation approach, which can </w:t>
-      </w:r>
-      <w:r>
-        <w:rPr>
-          <w:rFonts w:ascii="Times New Roman" w:hAnsi="Times New Roman" w:cs="Times New Roman"/>
-          <w:sz w:val="20"/>
-        </w:rPr>
-        <w:t xml:space="preserve">be </w:t>
-      </w:r>
-      <w:r>
-        <w:rPr>
-          <w:rFonts w:ascii="Times New Roman" w:hAnsi="Times New Roman" w:cs="Times New Roman"/>
-          <w:sz w:val="20"/>
-        </w:rPr>
-        <w:t>used to</w:t>
+        <w:t>movements</w:t>
       </w:r>
       <w:r>
         <w:rPr>
@@ -1151,35 +1265,35 @@
           <w:rFonts w:ascii="Times New Roman" w:hAnsi="Times New Roman" w:cs="Times New Roman"/>
           <w:sz w:val="20"/>
         </w:rPr>
-        <w:t>increase the image size</w:t>
-      </w:r>
-      <w:r>
-        <w:rPr>
-          <w:rFonts w:ascii="Times New Roman" w:hAnsi="Times New Roman" w:cs="Times New Roman"/>
-          <w:sz w:val="20"/>
-        </w:rPr>
-        <w:t>, but without additional information pro</w:t>
-      </w:r>
-      <w:r>
-        <w:rPr>
-          <w:rFonts w:ascii="Times New Roman" w:hAnsi="Times New Roman" w:cs="Times New Roman"/>
-          <w:sz w:val="20"/>
-        </w:rPr>
-        <w:t>vided, the quality of th</w:t>
-      </w:r>
-      <w:r>
-        <w:rPr>
-          <w:rFonts w:ascii="Times New Roman" w:hAnsi="Times New Roman" w:cs="Times New Roman"/>
-          <w:sz w:val="20"/>
-        </w:rPr>
-        <w:t>e single image interpolation is</w:t>
-      </w:r>
-      <w:r>
-        <w:rPr>
-          <w:rFonts w:ascii="Times New Roman" w:hAnsi="Times New Roman" w:cs="Times New Roman"/>
-          <w:sz w:val="20"/>
-        </w:rPr>
-        <w:t xml:space="preserve"> limited due to</w:t>
+        <w:t xml:space="preserve">of objects, or due to controlled motions, </w:t>
+      </w:r>
+      <w:r>
+        <w:rPr>
+          <w:rFonts w:ascii="Times New Roman" w:hAnsi="Times New Roman" w:cs="Times New Roman"/>
+          <w:sz w:val="20"/>
+        </w:rPr>
+        <w:t xml:space="preserve">like the </w:t>
+      </w:r>
+      <w:r>
+        <w:rPr>
+          <w:rFonts w:ascii="Times New Roman" w:hAnsi="Times New Roman" w:cs="Times New Roman"/>
+          <w:sz w:val="20"/>
+        </w:rPr>
+        <w:t>imaging system</w:t>
+      </w:r>
+      <w:r>
+        <w:rPr>
+          <w:rFonts w:ascii="Times New Roman" w:hAnsi="Times New Roman" w:cs="Times New Roman"/>
+          <w:sz w:val="20"/>
+        </w:rPr>
+        <w:t xml:space="preserve"> having a predefi</w:t>
+      </w:r>
+      <w:r>
+        <w:rPr>
+          <w:rFonts w:ascii="Times New Roman" w:hAnsi="Times New Roman" w:cs="Times New Roman"/>
+          <w:sz w:val="20"/>
+        </w:rPr>
+        <w:t>ned speed and path.</w:t>
       </w:r>
       <w:r>
         <w:rPr>
@@ -1193,21 +1307,7 @@
           <w:rFonts w:ascii="Times New Roman" w:hAnsi="Times New Roman" w:cs="Times New Roman"/>
           <w:sz w:val="20"/>
         </w:rPr>
-        <w:t>the ill-posed nature of the problem</w:t>
-      </w:r>
-      <w:r>
-        <w:rPr>
-          <w:rFonts w:ascii="Times New Roman" w:hAnsi="Times New Roman" w:cs="Times New Roman"/>
-          <w:sz w:val="20"/>
-        </w:rPr>
-        <w:t xml:space="preserve"> and in some cases add no value</w:t>
-      </w:r>
-      <w:r>
-        <w:rPr>
-          <w:rFonts w:ascii="Times New Roman" w:hAnsi="Times New Roman" w:cs="Times New Roman"/>
-          <w:sz w:val="20"/>
-        </w:rPr>
-        <w:t>. In the SR setting, however, multiple low-resolution observations</w:t>
+        <w:t>Each low-resolution frame is a decimated, aliased observation of the true</w:t>
       </w:r>
       <w:r>
         <w:rPr>
@@ -1221,14 +1321,28 @@
           <w:rFonts w:ascii="Times New Roman" w:hAnsi="Times New Roman" w:cs="Times New Roman"/>
           <w:sz w:val="20"/>
         </w:rPr>
-        <w:t>a</w:t>
-      </w:r>
-      <w:r>
-        <w:rPr>
-          <w:rFonts w:ascii="Times New Roman" w:hAnsi="Times New Roman" w:cs="Times New Roman"/>
-          <w:sz w:val="20"/>
-        </w:rPr>
-        <w:t>re available for reconstruction</w:t>
+        <w:t>scene</w:t>
+      </w:r>
+      <w:r>
+        <w:rPr>
+          <w:rFonts w:ascii="Times New Roman" w:hAnsi="Times New Roman" w:cs="Times New Roman"/>
+          <w:sz w:val="20"/>
+        </w:rPr>
+        <w:t>, thus</w:t>
+      </w:r>
+      <w:r>
+        <w:rPr>
+          <w:rFonts w:ascii="Times New Roman" w:hAnsi="Times New Roman" w:cs="Times New Roman"/>
+          <w:sz w:val="20"/>
+        </w:rPr>
+        <w:t xml:space="preserve"> SR is possible only if subpixel motions between these low</w:t>
+      </w:r>
+      <w:r>
+        <w:rPr>
+          <w:rFonts w:ascii="Times New Roman" w:hAnsi="Times New Roman" w:cs="Times New Roman"/>
+          <w:sz w:val="20"/>
+        </w:rPr>
+        <w:t xml:space="preserve"> resolution frames exist</w:t>
       </w:r>
       <w:r>
         <w:rPr>
@@ -1240,154 +1354,6 @@
     </w:p>
     <w:p>
       <w:pPr>
-        <w:rPr>
-          <w:rFonts w:ascii="Times New Roman" w:hAnsi="Times New Roman" w:cs="Times New Roman"/>
-          <w:sz w:val="20"/>
-        </w:rPr>
-      </w:pPr>
-      <w:r>
-        <w:rPr>
-          <w:rFonts w:ascii="Times New Roman" w:hAnsi="Times New Roman" w:cs="Times New Roman"/>
-          <w:sz w:val="20"/>
-        </w:rPr>
-        <w:t xml:space="preserve">The </w:t>
-      </w:r>
-      <w:r>
-        <w:rPr>
-          <w:rFonts w:ascii="Times New Roman" w:hAnsi="Times New Roman" w:cs="Times New Roman"/>
-          <w:sz w:val="20"/>
-        </w:rPr>
-        <w:t>non-redundant information contained in the thes</w:t>
-      </w:r>
-      <w:r>
-        <w:rPr>
-          <w:rFonts w:ascii="Times New Roman" w:hAnsi="Times New Roman" w:cs="Times New Roman"/>
-          <w:sz w:val="20"/>
-        </w:rPr>
-        <w:t>e LR images is typically intro</w:t>
-      </w:r>
-      <w:r>
-        <w:rPr>
-          <w:rFonts w:ascii="Times New Roman" w:hAnsi="Times New Roman" w:cs="Times New Roman"/>
-          <w:sz w:val="20"/>
-        </w:rPr>
-        <w:t>duced by subpixel shifts between them. These shifts may occur due to</w:t>
-      </w:r>
-      <w:r>
-        <w:rPr>
-          <w:rFonts w:ascii="Times New Roman" w:hAnsi="Times New Roman" w:cs="Times New Roman"/>
-          <w:sz w:val="20"/>
-        </w:rPr>
-        <w:t xml:space="preserve"> </w:t>
-      </w:r>
-      <w:r>
-        <w:rPr>
-          <w:rFonts w:ascii="Times New Roman" w:hAnsi="Times New Roman" w:cs="Times New Roman"/>
-          <w:sz w:val="20"/>
-        </w:rPr>
-        <w:t>movements</w:t>
-      </w:r>
-      <w:r>
-        <w:rPr>
-          <w:rFonts w:ascii="Times New Roman" w:hAnsi="Times New Roman" w:cs="Times New Roman"/>
-          <w:sz w:val="20"/>
-        </w:rPr>
-        <w:t xml:space="preserve"> </w:t>
-      </w:r>
-      <w:r>
-        <w:rPr>
-          <w:rFonts w:ascii="Times New Roman" w:hAnsi="Times New Roman" w:cs="Times New Roman"/>
-          <w:sz w:val="20"/>
-        </w:rPr>
-        <w:t xml:space="preserve">of objects, or due to controlled motions, </w:t>
-      </w:r>
-      <w:r>
-        <w:rPr>
-          <w:rFonts w:ascii="Times New Roman" w:hAnsi="Times New Roman" w:cs="Times New Roman"/>
-          <w:sz w:val="20"/>
-        </w:rPr>
-        <w:t xml:space="preserve">like the </w:t>
-      </w:r>
-      <w:r>
-        <w:rPr>
-          <w:rFonts w:ascii="Times New Roman" w:hAnsi="Times New Roman" w:cs="Times New Roman"/>
-          <w:sz w:val="20"/>
-        </w:rPr>
-        <w:t>imaging system</w:t>
-      </w:r>
-      <w:r>
-        <w:rPr>
-          <w:rFonts w:ascii="Times New Roman" w:hAnsi="Times New Roman" w:cs="Times New Roman"/>
-          <w:sz w:val="20"/>
-        </w:rPr>
-        <w:t xml:space="preserve"> having a predefi</w:t>
-      </w:r>
-      <w:r>
-        <w:rPr>
-          <w:rFonts w:ascii="Times New Roman" w:hAnsi="Times New Roman" w:cs="Times New Roman"/>
-          <w:sz w:val="20"/>
-        </w:rPr>
-        <w:t>ned speed and path.</w:t>
-      </w:r>
-      <w:r>
-        <w:rPr>
-          <w:rFonts w:ascii="Times New Roman" w:hAnsi="Times New Roman" w:cs="Times New Roman"/>
-          <w:sz w:val="20"/>
-        </w:rPr>
-        <w:t xml:space="preserve"> </w:t>
-      </w:r>
-      <w:r>
-        <w:rPr>
-          <w:rFonts w:ascii="Times New Roman" w:hAnsi="Times New Roman" w:cs="Times New Roman"/>
-          <w:sz w:val="20"/>
-        </w:rPr>
-        <w:t>Each low-resolution frame is a decimated, aliased observation of the true</w:t>
-      </w:r>
-      <w:r>
-        <w:rPr>
-          <w:rFonts w:ascii="Times New Roman" w:hAnsi="Times New Roman" w:cs="Times New Roman"/>
-          <w:sz w:val="20"/>
-        </w:rPr>
-        <w:t xml:space="preserve"> </w:t>
-      </w:r>
-      <w:r>
-        <w:rPr>
-          <w:rFonts w:ascii="Times New Roman" w:hAnsi="Times New Roman" w:cs="Times New Roman"/>
-          <w:sz w:val="20"/>
-        </w:rPr>
-        <w:t>scene</w:t>
-      </w:r>
-      <w:r>
-        <w:rPr>
-          <w:rFonts w:ascii="Times New Roman" w:hAnsi="Times New Roman" w:cs="Times New Roman"/>
-          <w:sz w:val="20"/>
-        </w:rPr>
-        <w:t>, thus</w:t>
-      </w:r>
-      <w:r>
-        <w:rPr>
-          <w:rFonts w:ascii="Times New Roman" w:hAnsi="Times New Roman" w:cs="Times New Roman"/>
-          <w:sz w:val="20"/>
-        </w:rPr>
-        <w:t xml:space="preserve"> SR is possible only if subpixel motions between these low</w:t>
-      </w:r>
-      <w:r>
-        <w:rPr>
-          <w:rFonts w:ascii="Times New Roman" w:hAnsi="Times New Roman" w:cs="Times New Roman"/>
-          <w:sz w:val="20"/>
-        </w:rPr>
-        <w:t xml:space="preserve"> resolution frames exist</w:t>
-      </w:r>
-      <w:r>
-        <w:rPr>
-          <w:rFonts w:ascii="Times New Roman" w:hAnsi="Times New Roman" w:cs="Times New Roman"/>
-          <w:sz w:val="20"/>
-        </w:rPr>
-        <w:t>.</w:t>
-      </w:r>
-    </w:p>
-    <w:p>
-      <w:pPr>
         <w:jc w:val="center"/>
         <w:rPr>
           <w:rFonts w:ascii="Times New Roman" w:hAnsi="Times New Roman" w:cs="Times New Roman"/>
@@ -1399,7 +1365,7 @@
           <w:noProof/>
         </w:rPr>
         <w:drawing>
-          <wp:inline distT="0" distB="0" distL="0" distR="0">
+          <wp:inline distT="0" distB="0" distL="0" distR="0" wp14:anchorId="2D57EE3E" wp14:editId="215B91F9">
             <wp:extent cx="4593609" cy="3686175"/>
             <wp:effectExtent l="0" t="0" r="0" b="0"/>
             <wp:docPr id="1" name="Picture 1"/>
@@ -1414,7 +1380,7 @@
                     <pic:cNvPicPr/>
                   </pic:nvPicPr>
                   <pic:blipFill>
-                    <a:blip r:embed="rId8">
+                    <a:blip r:embed="rId9">
                       <a:extLst>
                         <a:ext uri="{28A0092B-C50C-407E-A947-70E740481C1C}">
                           <a14:useLocalDpi xmlns:a14="http://schemas.microsoft.com/office/drawing/2010/main" val="0"/>
@@ -1464,6 +1430,7 @@
     </w:p>
     <w:p>
       <w:pPr>
+        <w:spacing w:before="40" w:after="40" w:line="240" w:lineRule="auto"/>
         <w:rPr>
           <w:rFonts w:ascii="Times New Roman" w:hAnsi="Times New Roman" w:cs="Times New Roman"/>
           <w:sz w:val="20"/>
@@ -1568,6 +1535,7 @@
           <w:ilvl w:val="0"/>
           <w:numId w:val="1"/>
         </w:numPr>
+        <w:spacing w:before="40" w:after="40" w:line="240" w:lineRule="auto"/>
         <w:rPr>
           <w:rFonts w:ascii="Times New Roman" w:hAnsi="Times New Roman" w:cs="Times New Roman"/>
           <w:sz w:val="20"/>
@@ -1588,6 +1556,7 @@
           <w:ilvl w:val="0"/>
           <w:numId w:val="1"/>
         </w:numPr>
+        <w:spacing w:before="40" w:after="40" w:line="240" w:lineRule="auto"/>
         <w:rPr>
           <w:rFonts w:ascii="Times New Roman" w:hAnsi="Times New Roman" w:cs="Times New Roman"/>
           <w:sz w:val="20"/>
@@ -1599,6 +1568,376 @@
           <w:sz w:val="20"/>
         </w:rPr>
         <w:t>Medical imaging (CT, MRI, Ultrasound) [5][6]</w:t>
+      </w:r>
+    </w:p>
+    <w:p>
+      <w:pPr>
+        <w:rPr>
+          <w:rFonts w:ascii="Times New Roman" w:hAnsi="Times New Roman" w:cs="Times New Roman"/>
+        </w:rPr>
+      </w:pPr>
+    </w:p>
+    <w:p>
+      <w:pPr>
+        <w:rPr>
+          <w:rFonts w:ascii="Times New Roman" w:hAnsi="Times New Roman" w:cs="Times New Roman"/>
+          <w:b/>
+        </w:rPr>
+      </w:pPr>
+    </w:p>
+    <w:p>
+      <w:pPr>
+        <w:rPr>
+          <w:rFonts w:ascii="Times New Roman" w:hAnsi="Times New Roman" w:cs="Times New Roman"/>
+          <w:b/>
+        </w:rPr>
+      </w:pPr>
+      <w:r>
+        <w:rPr>
+          <w:rFonts w:ascii="Times New Roman" w:hAnsi="Times New Roman" w:cs="Times New Roman"/>
+          <w:b/>
+        </w:rPr>
+        <w:t>Related</w:t>
+      </w:r>
+      <w:r>
+        <w:rPr>
+          <w:rFonts w:ascii="Times New Roman" w:hAnsi="Times New Roman" w:cs="Times New Roman"/>
+          <w:b/>
+        </w:rPr>
+        <w:t xml:space="preserve"> word</w:t>
+      </w:r>
+    </w:p>
+    <w:p>
+      <w:pPr>
+        <w:spacing w:before="40" w:after="40" w:line="240" w:lineRule="auto"/>
+        <w:rPr>
+          <w:rFonts w:ascii="Times New Roman" w:hAnsi="Times New Roman" w:cs="Times New Roman"/>
+          <w:sz w:val="20"/>
+        </w:rPr>
+      </w:pPr>
+      <w:r>
+        <w:rPr>
+          <w:rFonts w:ascii="Times New Roman" w:hAnsi="Times New Roman" w:cs="Times New Roman"/>
+          <w:sz w:val="20"/>
+        </w:rPr>
+        <w:t xml:space="preserve">Early works regarding </w:t>
+      </w:r>
+      <w:proofErr w:type="spellStart"/>
+      <w:r>
+        <w:rPr>
+          <w:rFonts w:ascii="Times New Roman" w:hAnsi="Times New Roman" w:cs="Times New Roman"/>
+          <w:sz w:val="20"/>
+        </w:rPr>
+        <w:t>multiframe</w:t>
+      </w:r>
+      <w:proofErr w:type="spellEnd"/>
+      <w:r>
+        <w:rPr>
+          <w:rFonts w:ascii="Times New Roman" w:hAnsi="Times New Roman" w:cs="Times New Roman"/>
+          <w:sz w:val="20"/>
+        </w:rPr>
+        <w:t xml:space="preserve"> super resolution are based upon classical flow estimation techniques with differential equations </w:t>
+      </w:r>
+      <w:proofErr w:type="gramStart"/>
+      <w:r>
+        <w:rPr>
+          <w:rFonts w:ascii="Times New Roman" w:hAnsi="Times New Roman" w:cs="Times New Roman"/>
+          <w:sz w:val="20"/>
+        </w:rPr>
+        <w:t>( Lucas</w:t>
+      </w:r>
+      <w:proofErr w:type="gramEnd"/>
+      <w:r>
+        <w:rPr>
+          <w:rFonts w:ascii="Times New Roman" w:hAnsi="Times New Roman" w:cs="Times New Roman"/>
+          <w:sz w:val="20"/>
+        </w:rPr>
+        <w:t xml:space="preserve"> &amp; </w:t>
+      </w:r>
+      <w:proofErr w:type="spellStart"/>
+      <w:r>
+        <w:rPr>
+          <w:rFonts w:ascii="Times New Roman" w:hAnsi="Times New Roman" w:cs="Times New Roman"/>
+          <w:sz w:val="20"/>
+        </w:rPr>
+        <w:t>Kanade</w:t>
+      </w:r>
+      <w:proofErr w:type="spellEnd"/>
+      <w:r>
+        <w:rPr>
+          <w:rFonts w:ascii="Times New Roman" w:hAnsi="Times New Roman" w:cs="Times New Roman"/>
+          <w:sz w:val="20"/>
+        </w:rPr>
+        <w:t xml:space="preserve">. 1981 on </w:t>
+      </w:r>
+      <w:proofErr w:type="gramStart"/>
+      <w:r>
+        <w:rPr>
+          <w:rFonts w:ascii="Times New Roman" w:hAnsi="Times New Roman" w:cs="Times New Roman"/>
+          <w:sz w:val="20"/>
+        </w:rPr>
+        <w:t>coarse</w:t>
+      </w:r>
+      <w:proofErr w:type="gramEnd"/>
+      <w:r>
+        <w:rPr>
+          <w:rFonts w:ascii="Times New Roman" w:hAnsi="Times New Roman" w:cs="Times New Roman"/>
+          <w:sz w:val="20"/>
+        </w:rPr>
+        <w:t>-</w:t>
+      </w:r>
+      <w:proofErr w:type="spellStart"/>
+      <w:r>
+        <w:rPr>
+          <w:rFonts w:ascii="Times New Roman" w:hAnsi="Times New Roman" w:cs="Times New Roman"/>
+          <w:sz w:val="20"/>
+        </w:rPr>
+        <w:t>tofine</w:t>
+      </w:r>
+      <w:proofErr w:type="spellEnd"/>
+      <w:r>
+        <w:rPr>
+          <w:rFonts w:ascii="Times New Roman" w:hAnsi="Times New Roman" w:cs="Times New Roman"/>
+          <w:sz w:val="20"/>
+        </w:rPr>
+        <w:t xml:space="preserve"> pyramidal approximation and </w:t>
+      </w:r>
+      <w:proofErr w:type="spellStart"/>
+      <w:r>
+        <w:rPr>
+          <w:rFonts w:ascii="Times New Roman" w:hAnsi="Times New Roman" w:cs="Times New Roman"/>
+          <w:sz w:val="20"/>
+        </w:rPr>
+        <w:t>Hom</w:t>
+      </w:r>
+      <w:proofErr w:type="spellEnd"/>
+      <w:r>
+        <w:rPr>
+          <w:rFonts w:ascii="Times New Roman" w:hAnsi="Times New Roman" w:cs="Times New Roman"/>
+          <w:sz w:val="20"/>
+        </w:rPr>
+        <w:t xml:space="preserve"> &amp; </w:t>
+      </w:r>
+      <w:proofErr w:type="spellStart"/>
+      <w:r>
+        <w:rPr>
+          <w:rFonts w:ascii="Times New Roman" w:hAnsi="Times New Roman" w:cs="Times New Roman"/>
+          <w:sz w:val="20"/>
+        </w:rPr>
+        <w:t>Schunck</w:t>
+      </w:r>
+      <w:proofErr w:type="spellEnd"/>
+      <w:r>
+        <w:rPr>
+          <w:rFonts w:ascii="Times New Roman" w:hAnsi="Times New Roman" w:cs="Times New Roman"/>
+          <w:sz w:val="20"/>
+        </w:rPr>
+        <w:t xml:space="preserve">, 1981 on regularized improvement) in order to achieve better low-resolution images with improved subpixel precision. The frequency-domain modeling of rigid transformation has been tackled by </w:t>
+      </w:r>
+      <w:proofErr w:type="spellStart"/>
+      <w:r>
+        <w:rPr>
+          <w:rFonts w:ascii="Times New Roman" w:hAnsi="Times New Roman" w:cs="Times New Roman"/>
+          <w:sz w:val="20"/>
+        </w:rPr>
+        <w:t>Vandewalle</w:t>
+      </w:r>
+      <w:proofErr w:type="spellEnd"/>
+      <w:r>
+        <w:rPr>
+          <w:rFonts w:ascii="Times New Roman" w:hAnsi="Times New Roman" w:cs="Times New Roman"/>
+          <w:sz w:val="20"/>
+        </w:rPr>
+        <w:t xml:space="preserve"> et al. (2016), but results have proven that these approaches are not suitable for video sequences with complex nonrigid motion.</w:t>
+      </w:r>
+    </w:p>
+    <w:p>
+      <w:pPr>
+        <w:spacing w:before="40" w:after="40" w:line="240" w:lineRule="auto"/>
+        <w:rPr>
+          <w:rFonts w:ascii="Times New Roman" w:hAnsi="Times New Roman" w:cs="Times New Roman"/>
+          <w:sz w:val="20"/>
+        </w:rPr>
+      </w:pPr>
+      <w:r>
+        <w:rPr>
+          <w:rFonts w:ascii="Times New Roman" w:hAnsi="Times New Roman" w:cs="Times New Roman"/>
+          <w:sz w:val="20"/>
+        </w:rPr>
+        <w:lastRenderedPageBreak/>
+        <w:t xml:space="preserve">However, recent advances in optical flow estimation manage to provide subpixel accuracy even when low-resolution frames were captured on a complex motion, as shown in D. Sun, Roth, and Black (2010) and Baker et al. (2011). This was achieved by exploiting nonlocal regularization as a generalization of median filtering for outlier rejection on a model stemming from Horn and </w:t>
+      </w:r>
+      <w:proofErr w:type="spellStart"/>
+      <w:r>
+        <w:rPr>
+          <w:rFonts w:ascii="Times New Roman" w:hAnsi="Times New Roman" w:cs="Times New Roman"/>
+          <w:sz w:val="20"/>
+        </w:rPr>
+        <w:t>Schunck</w:t>
+      </w:r>
+      <w:proofErr w:type="spellEnd"/>
+      <w:r>
+        <w:rPr>
+          <w:rFonts w:ascii="Times New Roman" w:hAnsi="Times New Roman" w:cs="Times New Roman"/>
+          <w:sz w:val="20"/>
+        </w:rPr>
+        <w:t xml:space="preserve"> (1981). Contemporary optical flow methods can improve accuracy with respect to classical approaches, as the motion becomes more complex, contemporary methods clearly outperform the classical ones, thanks to a greatly reduced </w:t>
+      </w:r>
+      <w:r>
+        <w:rPr>
+          <w:rFonts w:ascii="Times New Roman" w:hAnsi="Times New Roman" w:cs="Times New Roman"/>
+          <w:sz w:val="20"/>
+        </w:rPr>
+        <w:t>number</w:t>
+      </w:r>
+      <w:r>
+        <w:rPr>
+          <w:rFonts w:ascii="Times New Roman" w:hAnsi="Times New Roman" w:cs="Times New Roman"/>
+          <w:sz w:val="20"/>
+        </w:rPr>
+        <w:t xml:space="preserve"> of outliers.</w:t>
+      </w:r>
+    </w:p>
+    <w:p>
+      <w:pPr>
+        <w:spacing w:before="40" w:after="40" w:line="240" w:lineRule="auto"/>
+        <w:rPr>
+          <w:rFonts w:ascii="Times New Roman" w:hAnsi="Times New Roman" w:cs="Times New Roman"/>
+          <w:sz w:val="20"/>
+        </w:rPr>
+      </w:pPr>
+      <w:r>
+        <w:rPr>
+          <w:rFonts w:ascii="Times New Roman" w:hAnsi="Times New Roman" w:cs="Times New Roman"/>
+          <w:sz w:val="20"/>
+        </w:rPr>
+        <w:t xml:space="preserve">Recent methods allow a greater reduction of </w:t>
+      </w:r>
+      <w:r>
+        <w:rPr>
+          <w:rFonts w:ascii="Times New Roman" w:hAnsi="Times New Roman" w:cs="Times New Roman"/>
+          <w:sz w:val="20"/>
+        </w:rPr>
+        <w:t>outliers,</w:t>
+      </w:r>
+      <w:r>
+        <w:rPr>
+          <w:rFonts w:ascii="Times New Roman" w:hAnsi="Times New Roman" w:cs="Times New Roman"/>
+          <w:sz w:val="20"/>
+        </w:rPr>
+        <w:t xml:space="preserve"> thanks to the edge preserving fusion of sparse feature-based matches with continuous flow fields as in the recent work by </w:t>
+      </w:r>
+      <w:proofErr w:type="spellStart"/>
+      <w:r>
+        <w:rPr>
+          <w:rFonts w:ascii="Times New Roman" w:hAnsi="Times New Roman" w:cs="Times New Roman"/>
+          <w:sz w:val="20"/>
+        </w:rPr>
+        <w:t>Revaud</w:t>
+      </w:r>
+      <w:proofErr w:type="spellEnd"/>
+      <w:r>
+        <w:rPr>
+          <w:rFonts w:ascii="Times New Roman" w:hAnsi="Times New Roman" w:cs="Times New Roman"/>
+          <w:sz w:val="20"/>
+        </w:rPr>
+        <w:t xml:space="preserve">, </w:t>
+      </w:r>
+      <w:proofErr w:type="spellStart"/>
+      <w:r>
+        <w:rPr>
+          <w:rFonts w:ascii="Times New Roman" w:hAnsi="Times New Roman" w:cs="Times New Roman"/>
+          <w:sz w:val="20"/>
+        </w:rPr>
+        <w:t>Weinzaepfel</w:t>
+      </w:r>
+      <w:proofErr w:type="spellEnd"/>
+      <w:r>
+        <w:rPr>
+          <w:rFonts w:ascii="Times New Roman" w:hAnsi="Times New Roman" w:cs="Times New Roman"/>
+          <w:sz w:val="20"/>
+        </w:rPr>
+        <w:t xml:space="preserve">, </w:t>
+      </w:r>
+      <w:proofErr w:type="spellStart"/>
+      <w:r>
+        <w:rPr>
+          <w:rFonts w:ascii="Times New Roman" w:hAnsi="Times New Roman" w:cs="Times New Roman"/>
+          <w:sz w:val="20"/>
+        </w:rPr>
+        <w:t>Harchaoui</w:t>
+      </w:r>
+      <w:proofErr w:type="spellEnd"/>
+      <w:r>
+        <w:rPr>
+          <w:rFonts w:ascii="Times New Roman" w:hAnsi="Times New Roman" w:cs="Times New Roman"/>
+          <w:sz w:val="20"/>
+        </w:rPr>
+        <w:t>, and Schmid (2015).</w:t>
+      </w:r>
+    </w:p>
+    <w:p>
+      <w:pPr>
+        <w:spacing w:before="40" w:after="40" w:line="240" w:lineRule="auto"/>
+        <w:rPr>
+          <w:rFonts w:ascii="Times New Roman" w:hAnsi="Times New Roman" w:cs="Times New Roman"/>
+          <w:sz w:val="20"/>
+        </w:rPr>
+      </w:pPr>
+      <w:r>
+        <w:rPr>
+          <w:rFonts w:ascii="Times New Roman" w:hAnsi="Times New Roman" w:cs="Times New Roman"/>
+          <w:sz w:val="20"/>
+        </w:rPr>
+        <w:t>The simpler and faster block matching techniques do not suffice to accurately describe the subpixel motion between frames, although there are ways to improve accuracy based on iterative refinement of matches which can provide reasonable approximation of optical flow fields.</w:t>
+      </w:r>
+    </w:p>
+    <w:p>
+      <w:pPr>
+        <w:spacing w:before="40" w:after="40" w:line="240" w:lineRule="auto"/>
+        <w:rPr>
+          <w:rFonts w:ascii="Times New Roman" w:hAnsi="Times New Roman" w:cs="Times New Roman"/>
+          <w:sz w:val="20"/>
+        </w:rPr>
+      </w:pPr>
+      <w:r>
+        <w:rPr>
+          <w:rFonts w:ascii="Times New Roman" w:hAnsi="Times New Roman" w:cs="Times New Roman"/>
+          <w:sz w:val="20"/>
+        </w:rPr>
+        <w:t xml:space="preserve">(Salvador, </w:t>
+      </w:r>
+      <w:proofErr w:type="spellStart"/>
+      <w:r>
+        <w:rPr>
+          <w:rFonts w:ascii="Times New Roman" w:hAnsi="Times New Roman" w:cs="Times New Roman"/>
+          <w:sz w:val="20"/>
+        </w:rPr>
+        <w:t>Kochale</w:t>
+      </w:r>
+      <w:proofErr w:type="spellEnd"/>
+      <w:r>
+        <w:rPr>
+          <w:rFonts w:ascii="Times New Roman" w:hAnsi="Times New Roman" w:cs="Times New Roman"/>
+          <w:sz w:val="20"/>
+        </w:rPr>
+        <w:t xml:space="preserve">, &amp; </w:t>
+      </w:r>
+      <w:proofErr w:type="spellStart"/>
+      <w:r>
+        <w:rPr>
+          <w:rFonts w:ascii="Times New Roman" w:hAnsi="Times New Roman" w:cs="Times New Roman"/>
+          <w:sz w:val="20"/>
+        </w:rPr>
+        <w:t>Schweidler</w:t>
+      </w:r>
+      <w:proofErr w:type="spellEnd"/>
+      <w:r>
+        <w:rPr>
+          <w:rFonts w:ascii="Times New Roman" w:hAnsi="Times New Roman" w:cs="Times New Roman"/>
+          <w:sz w:val="20"/>
+        </w:rPr>
+        <w:t>, 2013).</w:t>
       </w:r>
     </w:p>
     <w:p>
@@ -1620,22 +1959,99 @@
         <w:rPr>
           <w:rFonts w:ascii="Times New Roman" w:hAnsi="Times New Roman" w:cs="Times New Roman"/>
           <w:b/>
-        </w:rPr>
-        <w:t>Related</w:t>
-      </w:r>
-      <w:r>
-        <w:rPr>
-          <w:rFonts w:ascii="Times New Roman" w:hAnsi="Times New Roman" w:cs="Times New Roman"/>
-          <w:b/>
-        </w:rPr>
-        <w:t xml:space="preserve"> word</w:t>
-      </w:r>
-    </w:p>
-    <w:p>
-      <w:pPr>
-        <w:rPr>
-          <w:rFonts w:ascii="Times New Roman" w:hAnsi="Times New Roman" w:cs="Times New Roman"/>
-        </w:rPr>
+          <w:sz w:val="24"/>
+        </w:rPr>
+        <w:t>Current State-of-the Art</w:t>
+      </w:r>
+    </w:p>
+    <w:p>
+      <w:pPr>
+        <w:spacing w:before="40" w:after="40" w:line="240" w:lineRule="auto"/>
+      </w:pPr>
+      <w:r>
+        <w:t xml:space="preserve">Recently, several models based on deep neural networks have achieved great success in terms of both reconstruction accuracy and computational performance </w:t>
+      </w:r>
+      <w:r>
+        <w:t>in regards to super-resolution</w:t>
+      </w:r>
+      <w:r>
+        <w:t>.</w:t>
+      </w:r>
+    </w:p>
+    <w:p>
+      <w:pPr>
+        <w:spacing w:before="40" w:after="40" w:line="240" w:lineRule="auto"/>
+      </w:pPr>
+      <w:r>
+        <w:t>EDSR - In particular, residual learning techniques exhibit improved performance. Recent models of EDSR have proven significant performance by removing unnecessary modules in conventional residual networks and expanding the model size while stabilizing the training procedure.</w:t>
+      </w:r>
+    </w:p>
+    <w:p>
+      <w:pPr>
+        <w:spacing w:before="40" w:after="40" w:line="240" w:lineRule="auto"/>
+      </w:pPr>
+      <w:r>
+        <w:t>Fast Super-Resolution Convolutional Neural Network</w:t>
+      </w:r>
+      <w:r>
+        <w:t xml:space="preserve"> (FSRCNN) </w:t>
+      </w:r>
+      <w:r>
+        <w:t>- This</w:t>
+      </w:r>
+      <w:r>
+        <w:t xml:space="preserve"> method is an improved </w:t>
+      </w:r>
+      <w:r>
+        <w:t>Super-Resolution Convolutional Neural Network (SRCNN)</w:t>
+      </w:r>
+      <w:r>
+        <w:t xml:space="preserve"> that manages to achieve </w:t>
+      </w:r>
+      <w:r>
+        <w:t>real-time super-resolution while still maintaining good performance.</w:t>
+      </w:r>
+    </w:p>
+    <w:p>
+      <w:pPr>
+        <w:spacing w:before="40" w:after="40" w:line="240" w:lineRule="auto"/>
+      </w:pPr>
+      <w:r>
+        <w:t>D</w:t>
+      </w:r>
+      <w:r>
+        <w:t>eep Laplacian Pyramid Super-Resolution Network</w:t>
+      </w:r>
+      <w:r>
+        <w:t xml:space="preserve"> (</w:t>
+      </w:r>
+      <w:proofErr w:type="spellStart"/>
+      <w:r>
+        <w:t>LapSRN</w:t>
+      </w:r>
+      <w:proofErr w:type="spellEnd"/>
+      <w:r>
+        <w:t>)</w:t>
+      </w:r>
+      <w:r>
+        <w:t xml:space="preserve"> </w:t>
+      </w:r>
+      <w:r>
+        <w:t>- Provides</w:t>
+      </w:r>
+      <w:r>
+        <w:t xml:space="preserve"> fast and accurate image super-resolution</w:t>
+      </w:r>
+      <w:r>
+        <w:t>, t</w:t>
+      </w:r>
+      <w:r>
+        <w:t xml:space="preserve">he proposed network progressively reconstructs the sub-band residuals of high-resolution images at multiple pyramid levels. </w:t>
+      </w:r>
+    </w:p>
+    <w:p>
+      <w:pPr>
+        <w:spacing w:before="40" w:after="40" w:line="240" w:lineRule="auto"/>
       </w:pPr>
     </w:p>
     <w:p>
@@ -1808,6 +2224,7 @@
           <w:rFonts w:ascii="Times New Roman" w:hAnsi="Times New Roman" w:cs="Times New Roman"/>
           <w:b/>
         </w:rPr>
+        <w:lastRenderedPageBreak/>
         <w:t>Future work</w:t>
       </w:r>
     </w:p>
@@ -2199,23 +2616,7 @@
           <w:rFonts w:ascii="Times New Roman" w:hAnsi="Times New Roman" w:cs="Times New Roman"/>
           <w:sz w:val="20"/>
         </w:rPr>
-        <w:t xml:space="preserve">, Vinod </w:t>
-      </w:r>
-      <w:proofErr w:type="spellStart"/>
-      <w:r>
-        <w:rPr>
-          <w:rFonts w:ascii="Times New Roman" w:hAnsi="Times New Roman" w:cs="Times New Roman"/>
-          <w:sz w:val="20"/>
-        </w:rPr>
-        <w:t>Chandran</w:t>
-      </w:r>
-      <w:proofErr w:type="spellEnd"/>
-      <w:r>
-        <w:rPr>
-          <w:rFonts w:ascii="Times New Roman" w:hAnsi="Times New Roman" w:cs="Times New Roman"/>
-          <w:sz w:val="20"/>
-        </w:rPr>
-        <w:t xml:space="preserve">, and </w:t>
+        <w:t xml:space="preserve">, Vinod Chandran, and </w:t>
       </w:r>
       <w:proofErr w:type="spellStart"/>
       <w:r>
@@ -2231,207 +2632,557 @@
           <w:rFonts w:ascii="Times New Roman" w:hAnsi="Times New Roman" w:cs="Times New Roman"/>
           <w:sz w:val="20"/>
         </w:rPr>
+        <w:t xml:space="preserve"> Sridharan. </w:t>
+      </w:r>
+      <w:r>
+        <w:rPr>
+          <w:rFonts w:ascii="Times New Roman" w:hAnsi="Times New Roman" w:cs="Times New Roman"/>
+          <w:sz w:val="20"/>
+        </w:rPr>
+        <w:t>Investigation into optical fl</w:t>
+      </w:r>
+      <w:r>
+        <w:rPr>
+          <w:rFonts w:ascii="Times New Roman" w:hAnsi="Times New Roman" w:cs="Times New Roman"/>
+          <w:sz w:val="20"/>
+        </w:rPr>
+        <w:t xml:space="preserve">ow super-resolution for surveillance applications. In The </w:t>
+      </w:r>
+      <w:proofErr w:type="spellStart"/>
+      <w:r>
+        <w:rPr>
+          <w:rFonts w:ascii="Times New Roman" w:hAnsi="Times New Roman" w:cs="Times New Roman"/>
+          <w:sz w:val="20"/>
+        </w:rPr>
+        <w:t>Austrilian</w:t>
+      </w:r>
+      <w:proofErr w:type="spellEnd"/>
+      <w:r>
+        <w:rPr>
+          <w:rFonts w:ascii="Times New Roman" w:hAnsi="Times New Roman" w:cs="Times New Roman"/>
+          <w:sz w:val="20"/>
+        </w:rPr>
+        <w:t xml:space="preserve"> Pattern Recognition Society </w:t>
+      </w:r>
+      <w:proofErr w:type="spellStart"/>
+      <w:r>
+        <w:rPr>
+          <w:rFonts w:ascii="Times New Roman" w:hAnsi="Times New Roman" w:cs="Times New Roman"/>
+          <w:sz w:val="20"/>
+        </w:rPr>
+        <w:t>Worshop</w:t>
+      </w:r>
+      <w:proofErr w:type="spellEnd"/>
+      <w:r>
+        <w:rPr>
+          <w:rFonts w:ascii="Times New Roman" w:hAnsi="Times New Roman" w:cs="Times New Roman"/>
+          <w:sz w:val="20"/>
+        </w:rPr>
+        <w:t xml:space="preserve"> on Digital Image Computing</w:t>
+      </w:r>
+      <w:r>
+        <w:rPr>
+          <w:rFonts w:ascii="Times New Roman" w:hAnsi="Times New Roman" w:cs="Times New Roman"/>
+          <w:sz w:val="20"/>
+        </w:rPr>
+        <w:t>, pages 987-995,</w:t>
+      </w:r>
+      <w:r>
+        <w:rPr>
+          <w:rFonts w:ascii="Times New Roman" w:hAnsi="Times New Roman" w:cs="Times New Roman"/>
+          <w:sz w:val="20"/>
+        </w:rPr>
+        <w:t xml:space="preserve"> 2005</w:t>
+      </w:r>
+    </w:p>
+    <w:p>
+      <w:pPr>
+        <w:rPr>
+          <w:rFonts w:ascii="Times New Roman" w:hAnsi="Times New Roman" w:cs="Times New Roman"/>
+          <w:sz w:val="20"/>
+        </w:rPr>
+      </w:pPr>
+      <w:r>
+        <w:rPr>
+          <w:rFonts w:ascii="Times New Roman" w:hAnsi="Times New Roman" w:cs="Times New Roman"/>
+          <w:sz w:val="20"/>
+        </w:rPr>
+        <w:t xml:space="preserve">[5] J. </w:t>
+      </w:r>
+      <w:proofErr w:type="spellStart"/>
+      <w:r>
+        <w:rPr>
+          <w:rFonts w:ascii="Times New Roman" w:hAnsi="Times New Roman" w:cs="Times New Roman"/>
+          <w:sz w:val="20"/>
+        </w:rPr>
+        <w:t>Maintz</w:t>
+      </w:r>
+      <w:proofErr w:type="spellEnd"/>
+      <w:r>
+        <w:rPr>
+          <w:rFonts w:ascii="Times New Roman" w:hAnsi="Times New Roman" w:cs="Times New Roman"/>
+          <w:sz w:val="20"/>
+        </w:rPr>
+        <w:t xml:space="preserve"> and M. </w:t>
+      </w:r>
+      <w:proofErr w:type="spellStart"/>
+      <w:r>
+        <w:rPr>
+          <w:rFonts w:ascii="Times New Roman" w:hAnsi="Times New Roman" w:cs="Times New Roman"/>
+          <w:sz w:val="20"/>
+        </w:rPr>
+        <w:t>Viergever</w:t>
+      </w:r>
+      <w:proofErr w:type="spellEnd"/>
+      <w:r>
+        <w:rPr>
+          <w:rFonts w:ascii="Times New Roman" w:hAnsi="Times New Roman" w:cs="Times New Roman"/>
+          <w:sz w:val="20"/>
+        </w:rPr>
+        <w:t>. A survey of medical image registration. Medical Image Analysis</w:t>
+      </w:r>
+      <w:r>
+        <w:rPr>
+          <w:rFonts w:ascii="Times New Roman" w:hAnsi="Times New Roman" w:cs="Times New Roman"/>
+          <w:sz w:val="20"/>
+        </w:rPr>
+        <w:t>, pages 1-36, 2008</w:t>
+      </w:r>
+    </w:p>
+    <w:p>
+      <w:pPr>
+        <w:rPr>
+          <w:rFonts w:ascii="Times New Roman" w:hAnsi="Times New Roman" w:cs="Times New Roman"/>
+          <w:sz w:val="20"/>
+        </w:rPr>
+      </w:pPr>
+      <w:r>
+        <w:rPr>
+          <w:rFonts w:ascii="Times New Roman" w:hAnsi="Times New Roman" w:cs="Times New Roman"/>
+          <w:sz w:val="20"/>
+        </w:rPr>
+        <w:t xml:space="preserve">[6] S. Peleg and Y. Yeshurun. </w:t>
+      </w:r>
+      <w:proofErr w:type="spellStart"/>
+      <w:r>
+        <w:rPr>
+          <w:rFonts w:ascii="Times New Roman" w:hAnsi="Times New Roman" w:cs="Times New Roman"/>
+          <w:sz w:val="20"/>
+        </w:rPr>
+        <w:t>Superresolution</w:t>
+      </w:r>
+      <w:proofErr w:type="spellEnd"/>
+      <w:r>
+        <w:rPr>
+          <w:rFonts w:ascii="Times New Roman" w:hAnsi="Times New Roman" w:cs="Times New Roman"/>
+          <w:sz w:val="20"/>
+        </w:rPr>
+        <w:t xml:space="preserve"> in MRI: application to human white matter fiber tract visualization by diffusion tensor imaging. </w:t>
+      </w:r>
+      <w:proofErr w:type="spellStart"/>
+      <w:r>
+        <w:rPr>
+          <w:rFonts w:ascii="Times New Roman" w:hAnsi="Times New Roman" w:cs="Times New Roman"/>
+          <w:sz w:val="20"/>
+        </w:rPr>
+        <w:t>Magnazine</w:t>
+      </w:r>
+      <w:proofErr w:type="spellEnd"/>
+      <w:r>
+        <w:rPr>
+          <w:rFonts w:ascii="Times New Roman" w:hAnsi="Times New Roman" w:cs="Times New Roman"/>
+          <w:sz w:val="20"/>
+        </w:rPr>
+        <w:t xml:space="preserve"> Resonance in Medicine</w:t>
+      </w:r>
+      <w:r>
+        <w:rPr>
+          <w:rFonts w:ascii="Times New Roman" w:hAnsi="Times New Roman" w:cs="Times New Roman"/>
+          <w:sz w:val="20"/>
+        </w:rPr>
+        <w:t>, pages 29-35, 2001.</w:t>
+      </w:r>
+    </w:p>
+    <w:p>
+      <w:pPr>
+        <w:rPr>
+          <w:rFonts w:ascii="Times New Roman" w:hAnsi="Times New Roman" w:cs="Times New Roman"/>
+          <w:sz w:val="20"/>
+        </w:rPr>
+      </w:pPr>
+      <w:r>
+        <w:rPr>
+          <w:rFonts w:ascii="Times New Roman" w:hAnsi="Times New Roman" w:cs="Times New Roman"/>
+          <w:sz w:val="20"/>
+        </w:rPr>
+        <w:t xml:space="preserve">[7] </w:t>
+      </w:r>
+      <w:r>
+        <w:rPr>
+          <w:rFonts w:ascii="Times New Roman" w:hAnsi="Times New Roman" w:cs="Times New Roman"/>
+          <w:sz w:val="20"/>
+        </w:rPr>
+        <w:fldChar w:fldCharType="begin"/>
+      </w:r>
+      <w:r>
+        <w:rPr>
+          <w:rFonts w:ascii="Times New Roman" w:hAnsi="Times New Roman" w:cs="Times New Roman"/>
+          <w:sz w:val="20"/>
+        </w:rPr>
+        <w:instrText xml:space="preserve"> BIBLIOGRAPHY  \l 1033 </w:instrText>
+      </w:r>
+      <w:r>
+        <w:rPr>
+          <w:rFonts w:ascii="Times New Roman" w:hAnsi="Times New Roman" w:cs="Times New Roman"/>
+          <w:sz w:val="20"/>
+        </w:rPr>
+        <w:fldChar w:fldCharType="separate"/>
+      </w:r>
+      <w:r>
+        <w:rPr>
+          <w:rFonts w:ascii="Times New Roman" w:hAnsi="Times New Roman" w:cs="Times New Roman"/>
+          <w:sz w:val="20"/>
+        </w:rPr>
+        <w:t>Bee Lim, S. S. (2017). Enhanced Deep Residual Networks for Single Image Super-Resolution. Seoul, Korea: Department of ECE, ASRI, Seoul National University,.</w:t>
+      </w:r>
+    </w:p>
+    <w:p>
+      <w:pPr>
+        <w:rPr>
+          <w:rFonts w:ascii="Times New Roman" w:hAnsi="Times New Roman" w:cs="Times New Roman"/>
+          <w:sz w:val="20"/>
+        </w:rPr>
+      </w:pPr>
+      <w:r>
+        <w:rPr>
+          <w:rFonts w:ascii="Times New Roman" w:hAnsi="Times New Roman" w:cs="Times New Roman"/>
+          <w:sz w:val="20"/>
+        </w:rPr>
+        <w:t xml:space="preserve">[8] </w:t>
+      </w:r>
+      <w:r>
+        <w:rPr>
+          <w:rFonts w:ascii="Times New Roman" w:hAnsi="Times New Roman" w:cs="Times New Roman"/>
+          <w:sz w:val="20"/>
+        </w:rPr>
+        <w:t>Chao Dong, C. C. (n.d.). Accelerating the Super-Resolution Convolutional Neural Network. Hong Kong: Department of Information Engineering, The Chinese University of Hong Kong.</w:t>
+      </w:r>
+    </w:p>
+    <w:p>
+      <w:pPr>
+        <w:rPr>
+          <w:rFonts w:ascii="Times New Roman" w:hAnsi="Times New Roman" w:cs="Times New Roman"/>
+          <w:sz w:val="20"/>
+        </w:rPr>
+      </w:pPr>
+      <w:r>
+        <w:rPr>
+          <w:rFonts w:ascii="Times New Roman" w:hAnsi="Times New Roman" w:cs="Times New Roman"/>
+          <w:sz w:val="20"/>
+        </w:rPr>
+        <w:fldChar w:fldCharType="end"/>
+      </w:r>
+      <w:r>
+        <w:rPr>
+          <w:rFonts w:ascii="Times New Roman" w:hAnsi="Times New Roman" w:cs="Times New Roman"/>
+          <w:sz w:val="20"/>
+        </w:rPr>
+        <w:t xml:space="preserve">[9] </w:t>
+      </w:r>
+      <w:r>
+        <w:rPr>
+          <w:rFonts w:ascii="Times New Roman" w:hAnsi="Times New Roman" w:cs="Times New Roman"/>
+          <w:sz w:val="20"/>
+        </w:rPr>
+        <w:t xml:space="preserve">Horn, B. K. P., &amp; </w:t>
+      </w:r>
+      <w:proofErr w:type="spellStart"/>
+      <w:r>
+        <w:rPr>
+          <w:rFonts w:ascii="Times New Roman" w:hAnsi="Times New Roman" w:cs="Times New Roman"/>
+          <w:sz w:val="20"/>
+        </w:rPr>
+        <w:t>Schunck</w:t>
+      </w:r>
+      <w:proofErr w:type="spellEnd"/>
+      <w:r>
+        <w:rPr>
+          <w:rFonts w:ascii="Times New Roman" w:hAnsi="Times New Roman" w:cs="Times New Roman"/>
+          <w:sz w:val="20"/>
+        </w:rPr>
+        <w:t>, B. G. (1981). Determining optical flow. Artificial Intelligence, 17,</w:t>
+      </w:r>
+      <w:r>
+        <w:rPr>
+          <w:rFonts w:ascii="Times New Roman" w:hAnsi="Times New Roman" w:cs="Times New Roman"/>
+          <w:sz w:val="20"/>
+        </w:rPr>
         <w:t xml:space="preserve"> </w:t>
       </w:r>
-      <w:proofErr w:type="spellStart"/>
-      <w:r>
-        <w:rPr>
-          <w:rFonts w:ascii="Times New Roman" w:hAnsi="Times New Roman" w:cs="Times New Roman"/>
-          <w:sz w:val="20"/>
-        </w:rPr>
-        <w:t>Sridharan</w:t>
-      </w:r>
-      <w:proofErr w:type="spellEnd"/>
-      <w:r>
-        <w:rPr>
-          <w:rFonts w:ascii="Times New Roman" w:hAnsi="Times New Roman" w:cs="Times New Roman"/>
-          <w:sz w:val="20"/>
-        </w:rPr>
-        <w:t xml:space="preserve">. </w:t>
-      </w:r>
-      <w:r>
-        <w:rPr>
-          <w:rFonts w:ascii="Times New Roman" w:hAnsi="Times New Roman" w:cs="Times New Roman"/>
-          <w:sz w:val="20"/>
-        </w:rPr>
-        <w:t>Investigation into optical fl</w:t>
-      </w:r>
-      <w:r>
-        <w:rPr>
-          <w:rFonts w:ascii="Times New Roman" w:hAnsi="Times New Roman" w:cs="Times New Roman"/>
-          <w:sz w:val="20"/>
-        </w:rPr>
-        <w:t xml:space="preserve">ow super-resolution for surveillance applications. In The </w:t>
-      </w:r>
-      <w:proofErr w:type="spellStart"/>
-      <w:r>
-        <w:rPr>
-          <w:rFonts w:ascii="Times New Roman" w:hAnsi="Times New Roman" w:cs="Times New Roman"/>
-          <w:sz w:val="20"/>
-        </w:rPr>
-        <w:t>Austrilian</w:t>
-      </w:r>
-      <w:proofErr w:type="spellEnd"/>
-      <w:r>
-        <w:rPr>
-          <w:rFonts w:ascii="Times New Roman" w:hAnsi="Times New Roman" w:cs="Times New Roman"/>
-          <w:sz w:val="20"/>
-        </w:rPr>
-        <w:t xml:space="preserve"> Pattern Recognition Society </w:t>
-      </w:r>
-      <w:proofErr w:type="spellStart"/>
-      <w:r>
-        <w:rPr>
-          <w:rFonts w:ascii="Times New Roman" w:hAnsi="Times New Roman" w:cs="Times New Roman"/>
-          <w:sz w:val="20"/>
-        </w:rPr>
-        <w:t>Worshop</w:t>
-      </w:r>
-      <w:proofErr w:type="spellEnd"/>
-      <w:r>
-        <w:rPr>
-          <w:rFonts w:ascii="Times New Roman" w:hAnsi="Times New Roman" w:cs="Times New Roman"/>
-          <w:sz w:val="20"/>
-        </w:rPr>
-        <w:t xml:space="preserve"> on Digital Image Computing</w:t>
-      </w:r>
-      <w:r>
-        <w:rPr>
-          <w:rFonts w:ascii="Times New Roman" w:hAnsi="Times New Roman" w:cs="Times New Roman"/>
-          <w:sz w:val="20"/>
-        </w:rPr>
-        <w:t>, pages 987-995,</w:t>
-      </w:r>
-      <w:r>
-        <w:rPr>
-          <w:rFonts w:ascii="Times New Roman" w:hAnsi="Times New Roman" w:cs="Times New Roman"/>
-          <w:sz w:val="20"/>
-        </w:rPr>
-        <w:t xml:space="preserve"> 2005</w:t>
-      </w:r>
-    </w:p>
-    <w:p>
-      <w:pPr>
-        <w:rPr>
-          <w:rFonts w:ascii="Times New Roman" w:hAnsi="Times New Roman" w:cs="Times New Roman"/>
-          <w:sz w:val="20"/>
-        </w:rPr>
-      </w:pPr>
-      <w:r>
-        <w:rPr>
-          <w:rFonts w:ascii="Times New Roman" w:hAnsi="Times New Roman" w:cs="Times New Roman"/>
-          <w:sz w:val="20"/>
-        </w:rPr>
-        <w:t xml:space="preserve">[5] J. </w:t>
-      </w:r>
-      <w:proofErr w:type="spellStart"/>
-      <w:r>
-        <w:rPr>
-          <w:rFonts w:ascii="Times New Roman" w:hAnsi="Times New Roman" w:cs="Times New Roman"/>
-          <w:sz w:val="20"/>
-        </w:rPr>
-        <w:t>Maintz</w:t>
-      </w:r>
-      <w:proofErr w:type="spellEnd"/>
-      <w:r>
-        <w:rPr>
-          <w:rFonts w:ascii="Times New Roman" w:hAnsi="Times New Roman" w:cs="Times New Roman"/>
-          <w:sz w:val="20"/>
-        </w:rPr>
-        <w:t xml:space="preserve"> and M. </w:t>
-      </w:r>
-      <w:proofErr w:type="spellStart"/>
-      <w:r>
-        <w:rPr>
-          <w:rFonts w:ascii="Times New Roman" w:hAnsi="Times New Roman" w:cs="Times New Roman"/>
-          <w:sz w:val="20"/>
-        </w:rPr>
-        <w:t>Viergever</w:t>
-      </w:r>
-      <w:proofErr w:type="spellEnd"/>
-      <w:r>
-        <w:rPr>
-          <w:rFonts w:ascii="Times New Roman" w:hAnsi="Times New Roman" w:cs="Times New Roman"/>
-          <w:sz w:val="20"/>
-        </w:rPr>
-        <w:t>. A survey of medical image registration. Medical Image Analysis</w:t>
-      </w:r>
-      <w:r>
-        <w:rPr>
-          <w:rFonts w:ascii="Times New Roman" w:hAnsi="Times New Roman" w:cs="Times New Roman"/>
-          <w:sz w:val="20"/>
-        </w:rPr>
-        <w:t>, pages 1-36, 2008</w:t>
-      </w:r>
-    </w:p>
-    <w:p>
-      <w:pPr>
-        <w:rPr>
-          <w:rFonts w:ascii="Times New Roman" w:hAnsi="Times New Roman" w:cs="Times New Roman"/>
-          <w:sz w:val="20"/>
-        </w:rPr>
-      </w:pPr>
-      <w:r>
-        <w:rPr>
-          <w:rFonts w:ascii="Times New Roman" w:hAnsi="Times New Roman" w:cs="Times New Roman"/>
-          <w:sz w:val="20"/>
-        </w:rPr>
-        <w:t xml:space="preserve">[6] S. Peleg and Y. </w:t>
-      </w:r>
-      <w:proofErr w:type="spellStart"/>
-      <w:r>
-        <w:rPr>
-          <w:rFonts w:ascii="Times New Roman" w:hAnsi="Times New Roman" w:cs="Times New Roman"/>
-          <w:sz w:val="20"/>
-        </w:rPr>
-        <w:t>Yeshurun</w:t>
-      </w:r>
-      <w:proofErr w:type="spellEnd"/>
-      <w:r>
-        <w:rPr>
-          <w:rFonts w:ascii="Times New Roman" w:hAnsi="Times New Roman" w:cs="Times New Roman"/>
-          <w:sz w:val="20"/>
-        </w:rPr>
-        <w:t xml:space="preserve">. </w:t>
-      </w:r>
-      <w:proofErr w:type="spellStart"/>
-      <w:r>
-        <w:rPr>
-          <w:rFonts w:ascii="Times New Roman" w:hAnsi="Times New Roman" w:cs="Times New Roman"/>
-          <w:sz w:val="20"/>
-        </w:rPr>
-        <w:t>Superresolution</w:t>
-      </w:r>
-      <w:proofErr w:type="spellEnd"/>
-      <w:r>
-        <w:rPr>
-          <w:rFonts w:ascii="Times New Roman" w:hAnsi="Times New Roman" w:cs="Times New Roman"/>
-          <w:sz w:val="20"/>
-        </w:rPr>
-        <w:t xml:space="preserve"> in MRI: application to human white matter fiber tract visualization by diffusion tensor imaging. </w:t>
-      </w:r>
-      <w:proofErr w:type="spellStart"/>
-      <w:r>
-        <w:rPr>
-          <w:rFonts w:ascii="Times New Roman" w:hAnsi="Times New Roman" w:cs="Times New Roman"/>
-          <w:sz w:val="20"/>
-        </w:rPr>
-        <w:t>Magnazine</w:t>
-      </w:r>
-      <w:proofErr w:type="spellEnd"/>
-      <w:r>
-        <w:rPr>
-          <w:rFonts w:ascii="Times New Roman" w:hAnsi="Times New Roman" w:cs="Times New Roman"/>
-          <w:sz w:val="20"/>
-        </w:rPr>
-        <w:t xml:space="preserve"> Resonance in Medicine</w:t>
-      </w:r>
-      <w:r>
-        <w:rPr>
-          <w:rFonts w:ascii="Times New Roman" w:hAnsi="Times New Roman" w:cs="Times New Roman"/>
-          <w:sz w:val="20"/>
-        </w:rPr>
-        <w:t>, pages 29-35, 2001.</w:t>
+      <w:r>
+        <w:rPr>
+          <w:rFonts w:ascii="Times New Roman" w:hAnsi="Times New Roman" w:cs="Times New Roman"/>
+          <w:sz w:val="20"/>
+        </w:rPr>
+        <w:t>185–203</w:t>
+      </w:r>
+    </w:p>
+    <w:p>
+      <w:pPr>
+        <w:spacing w:before="40" w:after="40" w:line="240" w:lineRule="auto"/>
+        <w:rPr>
+          <w:rFonts w:ascii="Times New Roman" w:hAnsi="Times New Roman" w:cs="Times New Roman"/>
+          <w:sz w:val="20"/>
+        </w:rPr>
+      </w:pPr>
+      <w:r>
+        <w:rPr>
+          <w:rFonts w:ascii="Times New Roman" w:hAnsi="Times New Roman" w:cs="Times New Roman"/>
+          <w:sz w:val="20"/>
+        </w:rPr>
+        <w:t xml:space="preserve">[10] </w:t>
+      </w:r>
+      <w:r>
+        <w:rPr>
+          <w:rFonts w:ascii="Times New Roman" w:hAnsi="Times New Roman" w:cs="Times New Roman"/>
+          <w:sz w:val="20"/>
+        </w:rPr>
+        <w:t xml:space="preserve">Lucas, B. D., &amp; </w:t>
+      </w:r>
+      <w:proofErr w:type="spellStart"/>
+      <w:r>
+        <w:rPr>
+          <w:rFonts w:ascii="Times New Roman" w:hAnsi="Times New Roman" w:cs="Times New Roman"/>
+          <w:sz w:val="20"/>
+        </w:rPr>
+        <w:t>Kanade</w:t>
+      </w:r>
+      <w:proofErr w:type="spellEnd"/>
+      <w:r>
+        <w:rPr>
+          <w:rFonts w:ascii="Times New Roman" w:hAnsi="Times New Roman" w:cs="Times New Roman"/>
+          <w:sz w:val="20"/>
+        </w:rPr>
+        <w:t>, T. (1981). An iterative image registration technique with an application</w:t>
+      </w:r>
+    </w:p>
+    <w:p>
+      <w:pPr>
+        <w:spacing w:before="40" w:after="40" w:line="240" w:lineRule="auto"/>
+        <w:rPr>
+          <w:rFonts w:ascii="Times New Roman" w:hAnsi="Times New Roman" w:cs="Times New Roman"/>
+          <w:sz w:val="20"/>
+        </w:rPr>
+      </w:pPr>
+      <w:r>
+        <w:rPr>
+          <w:rFonts w:ascii="Times New Roman" w:hAnsi="Times New Roman" w:cs="Times New Roman"/>
+          <w:sz w:val="20"/>
+        </w:rPr>
+        <w:t>to stereo vision. In Proceedings of the international joint conference on artificial intelligence</w:t>
+      </w:r>
+    </w:p>
+    <w:p>
+      <w:pPr>
+        <w:rPr>
+          <w:rFonts w:ascii="Times New Roman" w:hAnsi="Times New Roman" w:cs="Times New Roman"/>
+          <w:sz w:val="20"/>
+        </w:rPr>
+      </w:pPr>
+      <w:r>
+        <w:rPr>
+          <w:rFonts w:ascii="Times New Roman" w:hAnsi="Times New Roman" w:cs="Times New Roman"/>
+          <w:sz w:val="20"/>
+        </w:rPr>
+        <w:t>(p. 674–679).</w:t>
+      </w:r>
+    </w:p>
+    <w:p>
+      <w:pPr>
+        <w:spacing w:before="40" w:after="40" w:line="240" w:lineRule="auto"/>
+        <w:rPr>
+          <w:rFonts w:ascii="Times New Roman" w:hAnsi="Times New Roman" w:cs="Times New Roman"/>
+          <w:sz w:val="20"/>
+        </w:rPr>
+      </w:pPr>
+      <w:r>
+        <w:rPr>
+          <w:rFonts w:ascii="Times New Roman" w:hAnsi="Times New Roman" w:cs="Times New Roman"/>
+          <w:sz w:val="20"/>
+        </w:rPr>
+        <w:t xml:space="preserve">[11] </w:t>
+      </w:r>
+      <w:proofErr w:type="spellStart"/>
+      <w:r>
+        <w:rPr>
+          <w:rFonts w:ascii="Times New Roman" w:hAnsi="Times New Roman" w:cs="Times New Roman"/>
+          <w:sz w:val="20"/>
+        </w:rPr>
+        <w:t>Vandewalle</w:t>
+      </w:r>
+      <w:proofErr w:type="spellEnd"/>
+      <w:r>
+        <w:rPr>
+          <w:rFonts w:ascii="Times New Roman" w:hAnsi="Times New Roman" w:cs="Times New Roman"/>
+          <w:sz w:val="20"/>
+        </w:rPr>
+        <w:t xml:space="preserve">, P., </w:t>
+      </w:r>
+      <w:proofErr w:type="spellStart"/>
+      <w:r>
+        <w:rPr>
+          <w:rFonts w:ascii="Times New Roman" w:hAnsi="Times New Roman" w:cs="Times New Roman"/>
+          <w:sz w:val="20"/>
+        </w:rPr>
+        <w:t>Süsstrunk</w:t>
+      </w:r>
+      <w:proofErr w:type="spellEnd"/>
+      <w:r>
+        <w:rPr>
+          <w:rFonts w:ascii="Times New Roman" w:hAnsi="Times New Roman" w:cs="Times New Roman"/>
+          <w:sz w:val="20"/>
+        </w:rPr>
+        <w:t xml:space="preserve">, S., &amp; </w:t>
+      </w:r>
+      <w:proofErr w:type="spellStart"/>
+      <w:r>
+        <w:rPr>
+          <w:rFonts w:ascii="Times New Roman" w:hAnsi="Times New Roman" w:cs="Times New Roman"/>
+          <w:sz w:val="20"/>
+        </w:rPr>
+        <w:t>Vetterli</w:t>
+      </w:r>
+      <w:proofErr w:type="spellEnd"/>
+      <w:r>
+        <w:rPr>
+          <w:rFonts w:ascii="Times New Roman" w:hAnsi="Times New Roman" w:cs="Times New Roman"/>
+          <w:sz w:val="20"/>
+        </w:rPr>
+        <w:t>, M. (2006). A frequency domain approach to registration of</w:t>
+      </w:r>
+    </w:p>
+    <w:p>
+      <w:pPr>
+        <w:spacing w:before="40" w:after="40" w:line="240" w:lineRule="auto"/>
+        <w:rPr>
+          <w:rFonts w:ascii="Times New Roman" w:hAnsi="Times New Roman" w:cs="Times New Roman"/>
+          <w:sz w:val="20"/>
+        </w:rPr>
+      </w:pPr>
+      <w:r>
+        <w:rPr>
+          <w:rFonts w:ascii="Times New Roman" w:hAnsi="Times New Roman" w:cs="Times New Roman"/>
+          <w:sz w:val="20"/>
+        </w:rPr>
+        <w:t>aliased images with application to super-resolution. EURASIP Journal on Applied Signal Processing,</w:t>
+      </w:r>
+    </w:p>
+    <w:p>
+      <w:pPr>
+        <w:rPr>
+          <w:rFonts w:ascii="Times New Roman" w:hAnsi="Times New Roman" w:cs="Times New Roman"/>
+          <w:sz w:val="20"/>
+        </w:rPr>
+      </w:pPr>
+      <w:r>
+        <w:rPr>
+          <w:rFonts w:ascii="Times New Roman" w:hAnsi="Times New Roman" w:cs="Times New Roman"/>
+          <w:sz w:val="20"/>
+        </w:rPr>
+        <w:t>2006, 233.</w:t>
+      </w:r>
+    </w:p>
+    <w:p>
+      <w:pPr>
+        <w:spacing w:before="40" w:after="40" w:line="240" w:lineRule="auto"/>
+        <w:rPr>
+          <w:rFonts w:ascii="Times New Roman" w:hAnsi="Times New Roman" w:cs="Times New Roman"/>
+          <w:sz w:val="20"/>
+        </w:rPr>
+      </w:pPr>
+      <w:r>
+        <w:rPr>
+          <w:rFonts w:ascii="Times New Roman" w:hAnsi="Times New Roman" w:cs="Times New Roman"/>
+          <w:sz w:val="20"/>
+        </w:rPr>
+        <w:t xml:space="preserve">[12] </w:t>
+      </w:r>
+      <w:r>
+        <w:rPr>
+          <w:rFonts w:ascii="Times New Roman" w:hAnsi="Times New Roman" w:cs="Times New Roman"/>
+          <w:sz w:val="20"/>
+        </w:rPr>
+        <w:t>Sun, D., Roth, S., &amp; Black, M. J. (2010). Secrets of optical flow estimation and their principles. In</w:t>
+      </w:r>
+    </w:p>
+    <w:p>
+      <w:pPr>
+        <w:rPr>
+          <w:rFonts w:ascii="Times New Roman" w:hAnsi="Times New Roman" w:cs="Times New Roman"/>
+          <w:sz w:val="20"/>
+        </w:rPr>
+      </w:pPr>
+      <w:r>
+        <w:rPr>
+          <w:rFonts w:ascii="Times New Roman" w:hAnsi="Times New Roman" w:cs="Times New Roman"/>
+          <w:sz w:val="20"/>
+        </w:rPr>
+        <w:t>Proceedings of IEEE conference on computer vision and pattern recognition (p. 2432–2439).</w:t>
+      </w:r>
+    </w:p>
+    <w:p>
+      <w:pPr>
+        <w:spacing w:before="40" w:after="40" w:line="240" w:lineRule="auto"/>
+        <w:rPr>
+          <w:rFonts w:ascii="Times New Roman" w:hAnsi="Times New Roman" w:cs="Times New Roman"/>
+          <w:sz w:val="20"/>
+        </w:rPr>
+      </w:pPr>
+      <w:r>
+        <w:rPr>
+          <w:rFonts w:ascii="Times New Roman" w:hAnsi="Times New Roman" w:cs="Times New Roman"/>
+          <w:sz w:val="20"/>
+        </w:rPr>
+        <w:t xml:space="preserve">[13] </w:t>
+      </w:r>
+      <w:r>
+        <w:rPr>
+          <w:rFonts w:ascii="Times New Roman" w:hAnsi="Times New Roman" w:cs="Times New Roman"/>
+          <w:sz w:val="20"/>
+        </w:rPr>
+        <w:t xml:space="preserve">Baker, S., &amp; </w:t>
+      </w:r>
+      <w:proofErr w:type="spellStart"/>
+      <w:r>
+        <w:rPr>
+          <w:rFonts w:ascii="Times New Roman" w:hAnsi="Times New Roman" w:cs="Times New Roman"/>
+          <w:sz w:val="20"/>
+        </w:rPr>
+        <w:t>Kanade</w:t>
+      </w:r>
+      <w:proofErr w:type="spellEnd"/>
+      <w:r>
+        <w:rPr>
+          <w:rFonts w:ascii="Times New Roman" w:hAnsi="Times New Roman" w:cs="Times New Roman"/>
+          <w:sz w:val="20"/>
+        </w:rPr>
+        <w:t>, T. (2002). Limits on super-resolution and how to break them. IEEE Transactions</w:t>
+      </w:r>
+    </w:p>
+    <w:p>
+      <w:pPr>
+        <w:spacing w:before="40" w:after="40" w:line="240" w:lineRule="auto"/>
+        <w:rPr>
+          <w:rFonts w:ascii="Times New Roman" w:hAnsi="Times New Roman" w:cs="Times New Roman"/>
+          <w:sz w:val="20"/>
+        </w:rPr>
+      </w:pPr>
+      <w:r>
+        <w:rPr>
+          <w:rFonts w:ascii="Times New Roman" w:hAnsi="Times New Roman" w:cs="Times New Roman"/>
+          <w:sz w:val="20"/>
+        </w:rPr>
+        <w:t>on Pattern Analysis and Machine Intelligence, 24(9), 1167–1183.</w:t>
       </w:r>
     </w:p>
     <w:sectPr>
@@ -2445,7 +3196,7 @@
 </file>
 
 <file path=word/numbering.xml><?xml version="1.0" encoding="utf-8"?>
-<w:numbering xmlns:wpc="http://schemas.microsoft.com/office/word/2010/wordprocessingCanvas" xmlns:cx="http://schemas.microsoft.com/office/drawing/2014/chartex" xmlns:mc="http://schemas.openxmlformats.org/markup-compatibility/2006" xmlns:o="urn:schemas-microsoft-com:office:office" xmlns:r="http://schemas.openxmlformats.org/officeDocument/2006/relationships" xmlns:m="http://schemas.openxmlformats.org/officeDocument/2006/math" xmlns:v="urn:schemas-microsoft-com:vml" xmlns:wp14="http://schemas.microsoft.com/office/word/2010/wordprocessingDrawing" xmlns:wp="http://schemas.openxmlformats.org/drawingml/2006/wordprocessingDrawing" xmlns:w10="urn:schemas-microsoft-com:office:word" xmlns:w="http://schemas.openxmlformats.org/wordprocessingml/2006/main" xmlns:w14="http://schemas.microsoft.com/office/word/2010/wordml" xmlns:w15="http://schemas.microsoft.com/office/word/2012/wordml" xmlns:w16se="http://schemas.microsoft.com/office/word/2015/wordml/symex" xmlns:wpg="http://schemas.microsoft.com/office/word/2010/wordprocessingGroup" xmlns:wpi="http://schemas.microsoft.com/office/word/2010/wordprocessingInk" xmlns:wne="http://schemas.microsoft.com/office/word/2006/wordml" xmlns:wps="http://schemas.microsoft.com/office/word/2010/wordprocessingShape" mc:Ignorable="w14 w15 w16se wp14">
+<w:numbering xmlns:wpc="http://schemas.microsoft.com/office/word/2010/wordprocessingCanvas" xmlns:cx="http://schemas.microsoft.com/office/drawing/2014/chartex" xmlns:cx1="http://schemas.microsoft.com/office/drawing/2015/9/8/chartex" xmlns:cx2="http://schemas.microsoft.com/office/drawing/2015/10/21/chartex" xmlns:cx3="http://schemas.microsoft.com/office/drawing/2016/5/9/chartex" xmlns:cx4="http://schemas.microsoft.com/office/drawing/2016/5/10/chartex" xmlns:cx5="http://schemas.microsoft.com/office/drawing/2016/5/11/chartex" xmlns:cx6="http://schemas.microsoft.com/office/drawing/2016/5/12/chartex" xmlns:cx7="http://schemas.microsoft.com/office/drawing/2016/5/13/chartex" xmlns:cx8="http://schemas.microsoft.com/office/drawing/2016/5/14/chartex" xmlns:mc="http://schemas.openxmlformats.org/markup-compatibility/2006" xmlns:aink="http://schemas.microsoft.com/office/drawing/2016/ink" xmlns:am3d="http://schemas.microsoft.com/office/drawing/2017/model3d" xmlns:o="urn:schemas-microsoft-com:office:office" xmlns:r="http://schemas.openxmlformats.org/officeDocument/2006/relationships" xmlns:m="http://schemas.openxmlformats.org/officeDocument/2006/math" xmlns:v="urn:schemas-microsoft-com:vml" xmlns:wp14="http://schemas.microsoft.com/office/word/2010/wordprocessingDrawing" xmlns:wp="http://schemas.openxmlformats.org/drawingml/2006/wordprocessingDrawing" xmlns:w10="urn:schemas-microsoft-com:office:word" xmlns:w="http://schemas.openxmlformats.org/wordprocessingml/2006/main" xmlns:w14="http://schemas.microsoft.com/office/word/2010/wordml" xmlns:w15="http://schemas.microsoft.com/office/word/2012/wordml" xmlns:w16cex="http://schemas.microsoft.com/office/word/2018/wordml/cex" xmlns:w16cid="http://schemas.microsoft.com/office/word/2016/wordml/cid" xmlns:w16="http://schemas.microsoft.com/office/word/2018/wordml" xmlns:w16se="http://schemas.microsoft.com/office/word/2015/wordml/symex" xmlns:wpg="http://schemas.microsoft.com/office/word/2010/wordprocessingGroup" xmlns:wpi="http://schemas.microsoft.com/office/word/2010/wordprocessingInk" xmlns:wne="http://schemas.microsoft.com/office/word/2006/wordml" xmlns:wps="http://schemas.microsoft.com/office/word/2010/wordprocessingShape" mc:Ignorable="w14 w15 w16se w16cid w16 w16cex wp14">
   <w:abstractNum w:abstractNumId="0" w15:restartNumberingAfterBreak="0">
     <w:nsid w:val="305862AC"/>
     <w:multiLevelType w:val="hybridMultilevel"/>
@@ -2539,7 +3290,7 @@
 </file>
 
 <file path=word/styles.xml><?xml version="1.0" encoding="utf-8"?>
-<w:styles xmlns:mc="http://schemas.openxmlformats.org/markup-compatibility/2006" xmlns:r="http://schemas.openxmlformats.org/officeDocument/2006/relationships" xmlns:w="http://schemas.openxmlformats.org/wordprocessingml/2006/main" xmlns:w14="http://schemas.microsoft.com/office/word/2010/wordml" xmlns:w15="http://schemas.microsoft.com/office/word/2012/wordml" xmlns:w16se="http://schemas.microsoft.com/office/word/2015/wordml/symex" mc:Ignorable="w14 w15 w16se">
+<w:styles xmlns:mc="http://schemas.openxmlformats.org/markup-compatibility/2006" xmlns:r="http://schemas.openxmlformats.org/officeDocument/2006/relationships" xmlns:w="http://schemas.openxmlformats.org/wordprocessingml/2006/main" xmlns:w14="http://schemas.microsoft.com/office/word/2010/wordml" xmlns:w15="http://schemas.microsoft.com/office/word/2012/wordml" xmlns:w16cex="http://schemas.microsoft.com/office/word/2018/wordml/cex" xmlns:w16cid="http://schemas.microsoft.com/office/word/2016/wordml/cid" xmlns:w16="http://schemas.microsoft.com/office/word/2018/wordml" xmlns:w16se="http://schemas.microsoft.com/office/word/2015/wordml/symex" mc:Ignorable="w14 w15 w16se w16cid w16 w16cex">
   <w:docDefaults>
     <w:rPrDefault>
       <w:rPr>
@@ -2555,7 +3306,7 @@
       </w:pPr>
     </w:pPrDefault>
   </w:docDefaults>
-  <w:latentStyles w:defLockedState="0" w:defUIPriority="99" w:defSemiHidden="0" w:defUnhideWhenUsed="0" w:defQFormat="0" w:count="371">
+  <w:latentStyles w:defLockedState="0" w:defUIPriority="99" w:defSemiHidden="0" w:defUnhideWhenUsed="0" w:defQFormat="0" w:count="376">
     <w:lsdException w:name="Normal" w:uiPriority="0" w:qFormat="1"/>
     <w:lsdException w:name="heading 1" w:uiPriority="9" w:qFormat="1"/>
     <w:lsdException w:name="heading 2" w:semiHidden="1" w:uiPriority="9" w:unhideWhenUsed="1" w:qFormat="1"/>
@@ -2661,7 +3412,6 @@
     <w:lsdException w:name="HTML Sample" w:semiHidden="1" w:unhideWhenUsed="1"/>
     <w:lsdException w:name="HTML Typewriter" w:semiHidden="1" w:unhideWhenUsed="1"/>
     <w:lsdException w:name="HTML Variable" w:semiHidden="1" w:unhideWhenUsed="1"/>
-    <w:lsdException w:name="Normal Table" w:semiHidden="1" w:unhideWhenUsed="1"/>
     <w:lsdException w:name="annotation subject" w:semiHidden="1" w:unhideWhenUsed="1"/>
     <w:lsdException w:name="No List" w:semiHidden="1" w:unhideWhenUsed="1"/>
     <w:lsdException w:name="Outline List 1" w:semiHidden="1" w:unhideWhenUsed="1"/>
@@ -2704,11 +3454,8 @@
     <w:lsdException w:name="Table Contemporary" w:semiHidden="1" w:unhideWhenUsed="1"/>
     <w:lsdException w:name="Table Elegant" w:semiHidden="1" w:unhideWhenUsed="1"/>
     <w:lsdException w:name="Table Professional" w:semiHidden="1" w:unhideWhenUsed="1"/>
-    <w:lsdException w:name="Table Subtle 1" w:semiHidden="1" w:unhideWhenUsed="1"/>
     <w:lsdException w:name="Table Subtle 2" w:semiHidden="1" w:unhideWhenUsed="1"/>
     <w:lsdException w:name="Table Web 1" w:semiHidden="1" w:unhideWhenUsed="1"/>
-    <w:lsdException w:name="Table Web 2" w:semiHidden="1" w:unhideWhenUsed="1"/>
-    <w:lsdException w:name="Table Web 3" w:semiHidden="1" w:unhideWhenUsed="1"/>
     <w:lsdException w:name="Balloon Text" w:semiHidden="1" w:unhideWhenUsed="1"/>
     <w:lsdException w:name="Table Grid" w:uiPriority="39"/>
     <w:lsdException w:name="Table Theme" w:semiHidden="1" w:unhideWhenUsed="1"/>
@@ -2927,6 +3674,11 @@
     <w:lsdException w:name="List Table 5 Dark Accent 6" w:uiPriority="50"/>
     <w:lsdException w:name="List Table 6 Colorful Accent 6" w:uiPriority="51"/>
     <w:lsdException w:name="List Table 7 Colorful Accent 6" w:uiPriority="52"/>
+    <w:lsdException w:name="Mention" w:semiHidden="1" w:unhideWhenUsed="1"/>
+    <w:lsdException w:name="Smart Hyperlink" w:semiHidden="1" w:unhideWhenUsed="1"/>
+    <w:lsdException w:name="Hashtag" w:semiHidden="1" w:unhideWhenUsed="1"/>
+    <w:lsdException w:name="Unresolved Mention" w:semiHidden="1" w:unhideWhenUsed="1"/>
+    <w:lsdException w:name="Smart Link" w:semiHidden="1" w:unhideWhenUsed="1"/>
   </w:latentStyles>
   <w:style w:type="paragraph" w:default="1" w:styleId="Normal">
     <w:name w:val="Normal"/>
@@ -2980,6 +3732,14 @@
       <w:color w:val="0563C1" w:themeColor="hyperlink"/>
       <w:u w:val="single"/>
     </w:rPr>
+  </w:style>
+  <w:style w:type="paragraph" w:styleId="Bibliography">
+    <w:name w:val="Bibliography"/>
+    <w:basedOn w:val="Normal"/>
+    <w:next w:val="Normal"/>
+    <w:uiPriority w:val="37"/>
+    <w:unhideWhenUsed/>
+    <w:rsid w:val="00645F4D"/>
   </w:style>
 </w:styles>
 </file>
@@ -3243,4 +4003,79 @@
     </a:ext>
   </a:extLst>
 </a:theme>
+</file>
+
+<file path=customXml/item1.xml><?xml version="1.0" encoding="utf-8"?>
+<b:Sources xmlns:b="http://schemas.openxmlformats.org/officeDocument/2006/bibliography" xmlns="http://schemas.openxmlformats.org/officeDocument/2006/bibliography" SelectedStyle="\APASixthEditionOfficeOnline.xsl" StyleName="APA" Version="6">
+  <b:Source>
+    <b:Tag>EDRN</b:Tag>
+    <b:SourceType>Report</b:SourceType>
+    <b:Guid>{C43E7D03-E521-4179-96DA-93646E5AACCA}</b:Guid>
+    <b:Title>Enhanced Deep Residual Networks for Single Image Super-Resolution</b:Title>
+    <b:Year>2017</b:Year>
+    <b:Author>
+      <b:Author>
+        <b:NameList>
+          <b:Person>
+            <b:Last>Bee Lim</b:Last>
+            <b:First>Sanghyun</b:First>
+            <b:Middle>Son, Heewon Kim, Seunghun Nah, Kyoung Mu Lee</b:Middle>
+          </b:Person>
+        </b:NameList>
+      </b:Author>
+    </b:Author>
+    <b:Publisher>Department of ECE, ASRI, Seoul National University,</b:Publisher>
+    <b:City>Seoul, Korea</b:City>
+    <b:RefOrder>2</b:RefOrder>
+  </b:Source>
+  <b:Source>
+    <b:Tag>Cha</b:Tag>
+    <b:SourceType>Report</b:SourceType>
+    <b:Guid>{AA1BA129-3079-490D-AFDC-ADFD771545DE}</b:Guid>
+    <b:Author>
+      <b:Author>
+        <b:NameList>
+          <b:Person>
+            <b:Last>Chao Dong</b:Last>
+            <b:First>Chen</b:First>
+            <b:Middle>Change Loy, Xiaoou Tang</b:Middle>
+          </b:Person>
+        </b:NameList>
+      </b:Author>
+    </b:Author>
+    <b:Title>Accelerating the Super-Resolution Convolutional Neural Network</b:Title>
+    <b:Publisher>Department of Information Engineering, The Chinese University of Hong Kong</b:Publisher>
+    <b:City>Hong Kong</b:City>
+    <b:RefOrder>3</b:RefOrder>
+  </b:Source>
+  <b:Source>
+    <b:Tag>Luc</b:Tag>
+    <b:SourceType>JournalArticle</b:SourceType>
+    <b:Guid>{3E9FDB68-CB70-4490-90D5-4F56A8633879}</b:Guid>
+    <b:Author>
+      <b:Author>
+        <b:NameList>
+          <b:Person>
+            <b:Last>Lucas</b:Last>
+            <b:First>B.</b:First>
+            <b:Middle>D.,Kanade</b:Middle>
+          </b:Person>
+        </b:NameList>
+      </b:Author>
+    </b:Author>
+    <b:Title>An iterative image registration technique with an application to stereo vision.</b:Title>
+    <b:Year>1981</b:Year>
+    <b:JournalName>Proceedings of the interantional joint conference on artificial intelligence.</b:JournalName>
+    <b:Pages>674-679</b:Pages>
+    <b:RefOrder>1</b:RefOrder>
+  </b:Source>
+</b:Sources>
+</file>
+
+<file path=customXml/itemProps1.xml><?xml version="1.0" encoding="utf-8"?>
+<ds:datastoreItem xmlns:ds="http://schemas.openxmlformats.org/officeDocument/2006/customXml" ds:itemID="{A2679773-86F2-4B6F-BBD5-A353D56997A8}">
+  <ds:schemaRefs>
+    <ds:schemaRef ds:uri="http://schemas.openxmlformats.org/officeDocument/2006/bibliography"/>
+  </ds:schemaRefs>
+</ds:datastoreItem>
 </file>
</xml_diff>

<commit_message>
added special characters in .ppt + removed unused titles in .docx
</commit_message>
<xml_diff>
--- a/SUPER RESOLUTION A SPATIAL SUBPIXEL INTERPOLATION TECHNIQUE.docx
+++ b/SUPER RESOLUTION A SPATIAL SUBPIXEL INTERPOLATION TECHNIQUE.docx
@@ -1,6 +1,6 @@
 
 <file path=word/document.xml><?xml version="1.0" encoding="utf-8"?>
-<w:document xmlns:wpc="http://schemas.microsoft.com/office/word/2010/wordprocessingCanvas" xmlns:cx="http://schemas.microsoft.com/office/drawing/2014/chartex" xmlns:cx1="http://schemas.microsoft.com/office/drawing/2015/9/8/chartex" xmlns:cx2="http://schemas.microsoft.com/office/drawing/2015/10/21/chartex" xmlns:cx3="http://schemas.microsoft.com/office/drawing/2016/5/9/chartex" xmlns:cx4="http://schemas.microsoft.com/office/drawing/2016/5/10/chartex" xmlns:cx5="http://schemas.microsoft.com/office/drawing/2016/5/11/chartex" xmlns:cx6="http://schemas.microsoft.com/office/drawing/2016/5/12/chartex" xmlns:cx7="http://schemas.microsoft.com/office/drawing/2016/5/13/chartex" xmlns:cx8="http://schemas.microsoft.com/office/drawing/2016/5/14/chartex" xmlns:mc="http://schemas.openxmlformats.org/markup-compatibility/2006" xmlns:aink="http://schemas.microsoft.com/office/drawing/2016/ink" xmlns:am3d="http://schemas.microsoft.com/office/drawing/2017/model3d" xmlns:o="urn:schemas-microsoft-com:office:office" xmlns:r="http://schemas.openxmlformats.org/officeDocument/2006/relationships" xmlns:m="http://schemas.openxmlformats.org/officeDocument/2006/math" xmlns:v="urn:schemas-microsoft-com:vml" xmlns:wp14="http://schemas.microsoft.com/office/word/2010/wordprocessingDrawing" xmlns:wp="http://schemas.openxmlformats.org/drawingml/2006/wordprocessingDrawing" xmlns:w10="urn:schemas-microsoft-com:office:word" xmlns:w="http://schemas.openxmlformats.org/wordprocessingml/2006/main" xmlns:w14="http://schemas.microsoft.com/office/word/2010/wordml" xmlns:w15="http://schemas.microsoft.com/office/word/2012/wordml" xmlns:w16cex="http://schemas.microsoft.com/office/word/2018/wordml/cex" xmlns:w16cid="http://schemas.microsoft.com/office/word/2016/wordml/cid" xmlns:w16="http://schemas.microsoft.com/office/word/2018/wordml" xmlns:w16se="http://schemas.microsoft.com/office/word/2015/wordml/symex" xmlns:wpg="http://schemas.microsoft.com/office/word/2010/wordprocessingGroup" xmlns:wpi="http://schemas.microsoft.com/office/word/2010/wordprocessingInk" xmlns:wne="http://schemas.microsoft.com/office/word/2006/wordml" xmlns:wps="http://schemas.microsoft.com/office/word/2010/wordprocessingShape" mc:Ignorable="w14 w15 w16se w16cid w16 w16cex wp14">
+<w:document xmlns:wpc="http://schemas.microsoft.com/office/word/2010/wordprocessingCanvas" xmlns:cx="http://schemas.microsoft.com/office/drawing/2014/chartex" xmlns:mc="http://schemas.openxmlformats.org/markup-compatibility/2006" xmlns:o="urn:schemas-microsoft-com:office:office" xmlns:r="http://schemas.openxmlformats.org/officeDocument/2006/relationships" xmlns:m="http://schemas.openxmlformats.org/officeDocument/2006/math" xmlns:v="urn:schemas-microsoft-com:vml" xmlns:wp14="http://schemas.microsoft.com/office/word/2010/wordprocessingDrawing" xmlns:wp="http://schemas.openxmlformats.org/drawingml/2006/wordprocessingDrawing" xmlns:w10="urn:schemas-microsoft-com:office:word" xmlns:w="http://schemas.openxmlformats.org/wordprocessingml/2006/main" xmlns:w14="http://schemas.microsoft.com/office/word/2010/wordml" xmlns:w15="http://schemas.microsoft.com/office/word/2012/wordml" xmlns:w16se="http://schemas.microsoft.com/office/word/2015/wordml/symex" xmlns:wpg="http://schemas.microsoft.com/office/word/2010/wordprocessingGroup" xmlns:wpi="http://schemas.microsoft.com/office/word/2010/wordprocessingInk" xmlns:wne="http://schemas.microsoft.com/office/word/2006/wordml" xmlns:wps="http://schemas.microsoft.com/office/word/2010/wordprocessingShape" mc:Ignorable="w14 w15 w16se wp14">
   <w:body>
     <w:p>
       <w:pPr>
@@ -168,7 +168,23 @@
           <w:rFonts w:ascii="Times New Roman" w:hAnsi="Times New Roman" w:cs="Times New Roman"/>
           <w:szCs w:val="24"/>
         </w:rPr>
-        <w:t xml:space="preserve"> Dragos-Andrei</w:t>
+        <w:t xml:space="preserve"> </w:t>
+      </w:r>
+      <w:proofErr w:type="spellStart"/>
+      <w:r>
+        <w:rPr>
+          <w:rFonts w:ascii="Times New Roman" w:hAnsi="Times New Roman" w:cs="Times New Roman"/>
+          <w:szCs w:val="24"/>
+        </w:rPr>
+        <w:t>Dragos</w:t>
+      </w:r>
+      <w:proofErr w:type="spellEnd"/>
+      <w:r>
+        <w:rPr>
+          <w:rFonts w:ascii="Times New Roman" w:hAnsi="Times New Roman" w:cs="Times New Roman"/>
+          <w:szCs w:val="24"/>
+        </w:rPr>
+        <w:t>-Andrei</w:t>
       </w:r>
       <w:r>
         <w:rPr>
@@ -282,7 +298,21 @@
         <w:rPr>
           <w:rFonts w:ascii="Times New Roman" w:hAnsi="Times New Roman" w:cs="Times New Roman"/>
         </w:rPr>
-        <w:t xml:space="preserve"> Costin Anton </w:t>
+        <w:t xml:space="preserve"> </w:t>
+      </w:r>
+      <w:proofErr w:type="spellStart"/>
+      <w:r>
+        <w:rPr>
+          <w:rFonts w:ascii="Times New Roman" w:hAnsi="Times New Roman" w:cs="Times New Roman"/>
+        </w:rPr>
+        <w:t>Costin</w:t>
+      </w:r>
+      <w:proofErr w:type="spellEnd"/>
+      <w:r>
+        <w:rPr>
+          <w:rFonts w:ascii="Times New Roman" w:hAnsi="Times New Roman" w:cs="Times New Roman"/>
+        </w:rPr>
+        <w:t xml:space="preserve"> Anton </w:t>
       </w:r>
       <w:proofErr w:type="spellStart"/>
       <w:r>
@@ -1581,9 +1611,39 @@
       <w:pPr>
         <w:rPr>
           <w:rFonts w:ascii="Times New Roman" w:hAnsi="Times New Roman" w:cs="Times New Roman"/>
+        </w:rPr>
+      </w:pPr>
+    </w:p>
+    <w:p>
+      <w:pPr>
+        <w:rPr>
+          <w:rFonts w:ascii="Times New Roman" w:hAnsi="Times New Roman" w:cs="Times New Roman"/>
+        </w:rPr>
+      </w:pPr>
+    </w:p>
+    <w:p>
+      <w:pPr>
+        <w:rPr>
+          <w:rFonts w:ascii="Times New Roman" w:hAnsi="Times New Roman" w:cs="Times New Roman"/>
+        </w:rPr>
+      </w:pPr>
+    </w:p>
+    <w:p>
+      <w:pPr>
+        <w:rPr>
+          <w:rFonts w:ascii="Times New Roman" w:hAnsi="Times New Roman" w:cs="Times New Roman"/>
+        </w:rPr>
+      </w:pPr>
+    </w:p>
+    <w:p>
+      <w:pPr>
+        <w:rPr>
+          <w:rFonts w:ascii="Times New Roman" w:hAnsi="Times New Roman" w:cs="Times New Roman"/>
           <w:b/>
         </w:rPr>
       </w:pPr>
+      <w:bookmarkStart w:id="0" w:name="_GoBack"/>
+      <w:bookmarkEnd w:id="0"/>
     </w:p>
     <w:p>
       <w:pPr>
@@ -1597,6 +1657,7 @@
           <w:rFonts w:ascii="Times New Roman" w:hAnsi="Times New Roman" w:cs="Times New Roman"/>
           <w:b/>
         </w:rPr>
+        <w:lastRenderedPageBreak/>
         <w:t>Related</w:t>
       </w:r>
       <w:r>
@@ -1668,23 +1729,7 @@
           <w:rFonts w:ascii="Times New Roman" w:hAnsi="Times New Roman" w:cs="Times New Roman"/>
           <w:sz w:val="20"/>
         </w:rPr>
-        <w:t xml:space="preserve">. 1981 on </w:t>
-      </w:r>
-      <w:proofErr w:type="gramStart"/>
-      <w:r>
-        <w:rPr>
-          <w:rFonts w:ascii="Times New Roman" w:hAnsi="Times New Roman" w:cs="Times New Roman"/>
-          <w:sz w:val="20"/>
-        </w:rPr>
-        <w:t>coarse</w:t>
-      </w:r>
-      <w:proofErr w:type="gramEnd"/>
-      <w:r>
-        <w:rPr>
-          <w:rFonts w:ascii="Times New Roman" w:hAnsi="Times New Roman" w:cs="Times New Roman"/>
-          <w:sz w:val="20"/>
-        </w:rPr>
-        <w:t>-</w:t>
+        <w:t>. 1981 on coarse-</w:t>
       </w:r>
       <w:proofErr w:type="spellStart"/>
       <w:r>
@@ -1764,7 +1809,6 @@
           <w:rFonts w:ascii="Times New Roman" w:hAnsi="Times New Roman" w:cs="Times New Roman"/>
           <w:sz w:val="20"/>
         </w:rPr>
-        <w:lastRenderedPageBreak/>
         <w:t xml:space="preserve">However, recent advances in optical flow estimation manage to provide subpixel accuracy even when low-resolution frames were captured on a complex motion, as shown in D. Sun, Roth, and Black (2010) and Baker et al. (2011). This was achieved by exploiting nonlocal regularization as a generalization of median filtering for outlier rejection on a model stemming from Horn and </w:t>
       </w:r>
       <w:proofErr w:type="spellStart"/>
@@ -2051,8 +2095,18 @@
     </w:p>
     <w:p>
       <w:pPr>
-        <w:spacing w:before="40" w:after="40" w:line="240" w:lineRule="auto"/>
-      </w:pPr>
+        <w:rPr>
+          <w:rFonts w:ascii="Times New Roman" w:hAnsi="Times New Roman" w:cs="Times New Roman"/>
+          <w:sz w:val="20"/>
+        </w:rPr>
+      </w:pPr>
+      <w:r>
+        <w:rPr>
+          <w:rFonts w:ascii="Times New Roman" w:hAnsi="Times New Roman" w:cs="Times New Roman"/>
+          <w:sz w:val="20"/>
+        </w:rPr>
+        <w:br w:type="page"/>
+      </w:r>
     </w:p>
     <w:p>
       <w:pPr>
@@ -2068,196 +2122,7 @@
           <w:b/>
           <w:sz w:val="24"/>
         </w:rPr>
-        <w:t>Proposed method</w:t>
-      </w:r>
-    </w:p>
-    <w:p>
-      <w:pPr>
-        <w:rPr>
-          <w:rFonts w:ascii="Times New Roman" w:hAnsi="Times New Roman" w:cs="Times New Roman"/>
-          <w:b/>
-        </w:rPr>
-      </w:pPr>
-      <w:r>
-        <w:rPr>
-          <w:rFonts w:ascii="Times New Roman" w:hAnsi="Times New Roman" w:cs="Times New Roman"/>
-          <w:b/>
-        </w:rPr>
-        <w:t>Implementation</w:t>
-      </w:r>
-    </w:p>
-    <w:p>
-      <w:pPr>
-        <w:rPr>
-          <w:rFonts w:ascii="Times New Roman" w:hAnsi="Times New Roman" w:cs="Times New Roman"/>
-          <w:sz w:val="20"/>
-        </w:rPr>
-      </w:pPr>
-    </w:p>
-    <w:p>
-      <w:pPr>
-        <w:rPr>
-          <w:rFonts w:ascii="Times New Roman" w:hAnsi="Times New Roman" w:cs="Times New Roman"/>
-          <w:b/>
-        </w:rPr>
-      </w:pPr>
-      <w:r>
-        <w:rPr>
-          <w:rFonts w:ascii="Times New Roman" w:hAnsi="Times New Roman" w:cs="Times New Roman"/>
-          <w:b/>
-        </w:rPr>
-        <w:t>Evaluation</w:t>
-      </w:r>
-    </w:p>
-    <w:p>
-      <w:pPr>
-        <w:rPr>
-          <w:rFonts w:ascii="Times New Roman" w:hAnsi="Times New Roman" w:cs="Times New Roman"/>
-          <w:sz w:val="20"/>
-        </w:rPr>
-      </w:pPr>
-    </w:p>
-    <w:p>
-      <w:pPr>
-        <w:rPr>
-          <w:rFonts w:ascii="Times New Roman" w:hAnsi="Times New Roman" w:cs="Times New Roman"/>
-          <w:b/>
-        </w:rPr>
-      </w:pPr>
-      <w:r>
-        <w:rPr>
-          <w:rFonts w:ascii="Times New Roman" w:hAnsi="Times New Roman" w:cs="Times New Roman"/>
-          <w:b/>
-        </w:rPr>
-        <w:t>Discussion</w:t>
-      </w:r>
-    </w:p>
-    <w:p>
-      <w:pPr>
-        <w:rPr>
-          <w:rFonts w:ascii="Times New Roman" w:hAnsi="Times New Roman" w:cs="Times New Roman"/>
-          <w:sz w:val="20"/>
-        </w:rPr>
-      </w:pPr>
-    </w:p>
-    <w:p>
-      <w:pPr>
-        <w:rPr>
-          <w:rFonts w:ascii="Times New Roman" w:hAnsi="Times New Roman" w:cs="Times New Roman"/>
-        </w:rPr>
-      </w:pPr>
-    </w:p>
-    <w:p>
-      <w:pPr>
-        <w:rPr>
-          <w:rFonts w:ascii="Times New Roman" w:hAnsi="Times New Roman" w:cs="Times New Roman"/>
-          <w:b/>
-          <w:sz w:val="24"/>
-        </w:rPr>
-      </w:pPr>
-      <w:r>
-        <w:rPr>
-          <w:rFonts w:ascii="Times New Roman" w:hAnsi="Times New Roman" w:cs="Times New Roman"/>
-          <w:b/>
-          <w:sz w:val="24"/>
-        </w:rPr>
-        <w:t>Performance measurements</w:t>
-      </w:r>
-    </w:p>
-    <w:p>
-      <w:pPr>
-        <w:rPr>
-          <w:rFonts w:ascii="Times New Roman" w:hAnsi="Times New Roman" w:cs="Times New Roman"/>
-          <w:sz w:val="20"/>
-        </w:rPr>
-      </w:pPr>
-    </w:p>
-    <w:p>
-      <w:pPr>
-        <w:rPr>
-          <w:rFonts w:ascii="Times New Roman" w:hAnsi="Times New Roman" w:cs="Times New Roman"/>
-          <w:b/>
-          <w:sz w:val="24"/>
-        </w:rPr>
-      </w:pPr>
-      <w:r>
-        <w:rPr>
-          <w:rFonts w:ascii="Times New Roman" w:hAnsi="Times New Roman" w:cs="Times New Roman"/>
-          <w:b/>
-          <w:sz w:val="24"/>
-        </w:rPr>
-        <w:t>Conclusions</w:t>
-      </w:r>
-    </w:p>
-    <w:p>
-      <w:pPr>
-        <w:rPr>
-          <w:rFonts w:ascii="Times New Roman" w:hAnsi="Times New Roman" w:cs="Times New Roman"/>
-          <w:b/>
-        </w:rPr>
-      </w:pPr>
-      <w:r>
-        <w:rPr>
-          <w:rFonts w:ascii="Times New Roman" w:hAnsi="Times New Roman" w:cs="Times New Roman"/>
-          <w:b/>
-        </w:rPr>
-        <w:t>Current state</w:t>
-      </w:r>
-    </w:p>
-    <w:p>
-      <w:pPr>
-        <w:rPr>
-          <w:rFonts w:ascii="Times New Roman" w:hAnsi="Times New Roman" w:cs="Times New Roman"/>
-          <w:sz w:val="20"/>
-        </w:rPr>
-      </w:pPr>
-    </w:p>
-    <w:p>
-      <w:pPr>
-        <w:rPr>
-          <w:rFonts w:ascii="Times New Roman" w:hAnsi="Times New Roman" w:cs="Times New Roman"/>
-          <w:b/>
-        </w:rPr>
-      </w:pPr>
-      <w:r>
-        <w:rPr>
-          <w:rFonts w:ascii="Times New Roman" w:hAnsi="Times New Roman" w:cs="Times New Roman"/>
-          <w:b/>
-        </w:rPr>
         <w:lastRenderedPageBreak/>
-        <w:t>Future work</w:t>
-      </w:r>
-    </w:p>
-    <w:p>
-      <w:pPr>
-        <w:rPr>
-          <w:rFonts w:ascii="Times New Roman" w:hAnsi="Times New Roman" w:cs="Times New Roman"/>
-          <w:sz w:val="20"/>
-        </w:rPr>
-      </w:pPr>
-    </w:p>
-    <w:p>
-      <w:pPr>
-        <w:rPr>
-          <w:rFonts w:ascii="Times New Roman" w:hAnsi="Times New Roman" w:cs="Times New Roman"/>
-          <w:sz w:val="20"/>
-        </w:rPr>
-      </w:pPr>
-    </w:p>
-    <w:p>
-      <w:pPr>
-        <w:rPr>
-          <w:rFonts w:ascii="Times New Roman" w:hAnsi="Times New Roman" w:cs="Times New Roman"/>
-          <w:b/>
-          <w:sz w:val="24"/>
-        </w:rPr>
-      </w:pPr>
-      <w:r>
-        <w:rPr>
-          <w:rFonts w:ascii="Times New Roman" w:hAnsi="Times New Roman" w:cs="Times New Roman"/>
-          <w:b/>
-          <w:sz w:val="24"/>
-        </w:rPr>
         <w:t>References</w:t>
       </w:r>
     </w:p>
@@ -2616,7 +2481,23 @@
           <w:rFonts w:ascii="Times New Roman" w:hAnsi="Times New Roman" w:cs="Times New Roman"/>
           <w:sz w:val="20"/>
         </w:rPr>
-        <w:t xml:space="preserve">, Vinod Chandran, and </w:t>
+        <w:t xml:space="preserve">, Vinod </w:t>
+      </w:r>
+      <w:proofErr w:type="spellStart"/>
+      <w:r>
+        <w:rPr>
+          <w:rFonts w:ascii="Times New Roman" w:hAnsi="Times New Roman" w:cs="Times New Roman"/>
+          <w:sz w:val="20"/>
+        </w:rPr>
+        <w:t>Chandran</w:t>
+      </w:r>
+      <w:proofErr w:type="spellEnd"/>
+      <w:r>
+        <w:rPr>
+          <w:rFonts w:ascii="Times New Roman" w:hAnsi="Times New Roman" w:cs="Times New Roman"/>
+          <w:sz w:val="20"/>
+        </w:rPr>
+        <w:t xml:space="preserve">, and </w:t>
       </w:r>
       <w:proofErr w:type="spellStart"/>
       <w:r>
@@ -2632,7 +2513,23 @@
           <w:rFonts w:ascii="Times New Roman" w:hAnsi="Times New Roman" w:cs="Times New Roman"/>
           <w:sz w:val="20"/>
         </w:rPr>
-        <w:t xml:space="preserve"> Sridharan. </w:t>
+        <w:t xml:space="preserve"> </w:t>
+      </w:r>
+      <w:proofErr w:type="spellStart"/>
+      <w:r>
+        <w:rPr>
+          <w:rFonts w:ascii="Times New Roman" w:hAnsi="Times New Roman" w:cs="Times New Roman"/>
+          <w:sz w:val="20"/>
+        </w:rPr>
+        <w:t>Sridharan</w:t>
+      </w:r>
+      <w:proofErr w:type="spellEnd"/>
+      <w:r>
+        <w:rPr>
+          <w:rFonts w:ascii="Times New Roman" w:hAnsi="Times New Roman" w:cs="Times New Roman"/>
+          <w:sz w:val="20"/>
+        </w:rPr>
+        <w:t xml:space="preserve">. </w:t>
       </w:r>
       <w:r>
         <w:rPr>
@@ -3196,7 +3093,7 @@
 </file>
 
 <file path=word/numbering.xml><?xml version="1.0" encoding="utf-8"?>
-<w:numbering xmlns:wpc="http://schemas.microsoft.com/office/word/2010/wordprocessingCanvas" xmlns:cx="http://schemas.microsoft.com/office/drawing/2014/chartex" xmlns:cx1="http://schemas.microsoft.com/office/drawing/2015/9/8/chartex" xmlns:cx2="http://schemas.microsoft.com/office/drawing/2015/10/21/chartex" xmlns:cx3="http://schemas.microsoft.com/office/drawing/2016/5/9/chartex" xmlns:cx4="http://schemas.microsoft.com/office/drawing/2016/5/10/chartex" xmlns:cx5="http://schemas.microsoft.com/office/drawing/2016/5/11/chartex" xmlns:cx6="http://schemas.microsoft.com/office/drawing/2016/5/12/chartex" xmlns:cx7="http://schemas.microsoft.com/office/drawing/2016/5/13/chartex" xmlns:cx8="http://schemas.microsoft.com/office/drawing/2016/5/14/chartex" xmlns:mc="http://schemas.openxmlformats.org/markup-compatibility/2006" xmlns:aink="http://schemas.microsoft.com/office/drawing/2016/ink" xmlns:am3d="http://schemas.microsoft.com/office/drawing/2017/model3d" xmlns:o="urn:schemas-microsoft-com:office:office" xmlns:r="http://schemas.openxmlformats.org/officeDocument/2006/relationships" xmlns:m="http://schemas.openxmlformats.org/officeDocument/2006/math" xmlns:v="urn:schemas-microsoft-com:vml" xmlns:wp14="http://schemas.microsoft.com/office/word/2010/wordprocessingDrawing" xmlns:wp="http://schemas.openxmlformats.org/drawingml/2006/wordprocessingDrawing" xmlns:w10="urn:schemas-microsoft-com:office:word" xmlns:w="http://schemas.openxmlformats.org/wordprocessingml/2006/main" xmlns:w14="http://schemas.microsoft.com/office/word/2010/wordml" xmlns:w15="http://schemas.microsoft.com/office/word/2012/wordml" xmlns:w16cex="http://schemas.microsoft.com/office/word/2018/wordml/cex" xmlns:w16cid="http://schemas.microsoft.com/office/word/2016/wordml/cid" xmlns:w16="http://schemas.microsoft.com/office/word/2018/wordml" xmlns:w16se="http://schemas.microsoft.com/office/word/2015/wordml/symex" xmlns:wpg="http://schemas.microsoft.com/office/word/2010/wordprocessingGroup" xmlns:wpi="http://schemas.microsoft.com/office/word/2010/wordprocessingInk" xmlns:wne="http://schemas.microsoft.com/office/word/2006/wordml" xmlns:wps="http://schemas.microsoft.com/office/word/2010/wordprocessingShape" mc:Ignorable="w14 w15 w16se w16cid w16 w16cex wp14">
+<w:numbering xmlns:wpc="http://schemas.microsoft.com/office/word/2010/wordprocessingCanvas" xmlns:cx="http://schemas.microsoft.com/office/drawing/2014/chartex" xmlns:mc="http://schemas.openxmlformats.org/markup-compatibility/2006" xmlns:o="urn:schemas-microsoft-com:office:office" xmlns:r="http://schemas.openxmlformats.org/officeDocument/2006/relationships" xmlns:m="http://schemas.openxmlformats.org/officeDocument/2006/math" xmlns:v="urn:schemas-microsoft-com:vml" xmlns:wp14="http://schemas.microsoft.com/office/word/2010/wordprocessingDrawing" xmlns:wp="http://schemas.openxmlformats.org/drawingml/2006/wordprocessingDrawing" xmlns:w10="urn:schemas-microsoft-com:office:word" xmlns:w="http://schemas.openxmlformats.org/wordprocessingml/2006/main" xmlns:w14="http://schemas.microsoft.com/office/word/2010/wordml" xmlns:w15="http://schemas.microsoft.com/office/word/2012/wordml" xmlns:w16se="http://schemas.microsoft.com/office/word/2015/wordml/symex" xmlns:wpg="http://schemas.microsoft.com/office/word/2010/wordprocessingGroup" xmlns:wpi="http://schemas.microsoft.com/office/word/2010/wordprocessingInk" xmlns:wne="http://schemas.microsoft.com/office/word/2006/wordml" xmlns:wps="http://schemas.microsoft.com/office/word/2010/wordprocessingShape" mc:Ignorable="w14 w15 w16se wp14">
   <w:abstractNum w:abstractNumId="0" w15:restartNumberingAfterBreak="0">
     <w:nsid w:val="305862AC"/>
     <w:multiLevelType w:val="hybridMultilevel"/>
@@ -3290,7 +3187,7 @@
 </file>
 
 <file path=word/styles.xml><?xml version="1.0" encoding="utf-8"?>
-<w:styles xmlns:mc="http://schemas.openxmlformats.org/markup-compatibility/2006" xmlns:r="http://schemas.openxmlformats.org/officeDocument/2006/relationships" xmlns:w="http://schemas.openxmlformats.org/wordprocessingml/2006/main" xmlns:w14="http://schemas.microsoft.com/office/word/2010/wordml" xmlns:w15="http://schemas.microsoft.com/office/word/2012/wordml" xmlns:w16cex="http://schemas.microsoft.com/office/word/2018/wordml/cex" xmlns:w16cid="http://schemas.microsoft.com/office/word/2016/wordml/cid" xmlns:w16="http://schemas.microsoft.com/office/word/2018/wordml" xmlns:w16se="http://schemas.microsoft.com/office/word/2015/wordml/symex" mc:Ignorable="w14 w15 w16se w16cid w16 w16cex">
+<w:styles xmlns:mc="http://schemas.openxmlformats.org/markup-compatibility/2006" xmlns:r="http://schemas.openxmlformats.org/officeDocument/2006/relationships" xmlns:w="http://schemas.openxmlformats.org/wordprocessingml/2006/main" xmlns:w14="http://schemas.microsoft.com/office/word/2010/wordml" xmlns:w15="http://schemas.microsoft.com/office/word/2012/wordml" xmlns:w16se="http://schemas.microsoft.com/office/word/2015/wordml/symex" mc:Ignorable="w14 w15 w16se">
   <w:docDefaults>
     <w:rPrDefault>
       <w:rPr>
@@ -3306,7 +3203,7 @@
       </w:pPr>
     </w:pPrDefault>
   </w:docDefaults>
-  <w:latentStyles w:defLockedState="0" w:defUIPriority="99" w:defSemiHidden="0" w:defUnhideWhenUsed="0" w:defQFormat="0" w:count="376">
+  <w:latentStyles w:defLockedState="0" w:defUIPriority="99" w:defSemiHidden="0" w:defUnhideWhenUsed="0" w:defQFormat="0" w:count="371">
     <w:lsdException w:name="Normal" w:uiPriority="0" w:qFormat="1"/>
     <w:lsdException w:name="heading 1" w:uiPriority="9" w:qFormat="1"/>
     <w:lsdException w:name="heading 2" w:semiHidden="1" w:uiPriority="9" w:unhideWhenUsed="1" w:qFormat="1"/>
@@ -3412,6 +3309,7 @@
     <w:lsdException w:name="HTML Sample" w:semiHidden="1" w:unhideWhenUsed="1"/>
     <w:lsdException w:name="HTML Typewriter" w:semiHidden="1" w:unhideWhenUsed="1"/>
     <w:lsdException w:name="HTML Variable" w:semiHidden="1" w:unhideWhenUsed="1"/>
+    <w:lsdException w:name="Normal Table" w:semiHidden="1" w:unhideWhenUsed="1"/>
     <w:lsdException w:name="annotation subject" w:semiHidden="1" w:unhideWhenUsed="1"/>
     <w:lsdException w:name="No List" w:semiHidden="1" w:unhideWhenUsed="1"/>
     <w:lsdException w:name="Outline List 1" w:semiHidden="1" w:unhideWhenUsed="1"/>
@@ -3454,8 +3352,11 @@
     <w:lsdException w:name="Table Contemporary" w:semiHidden="1" w:unhideWhenUsed="1"/>
     <w:lsdException w:name="Table Elegant" w:semiHidden="1" w:unhideWhenUsed="1"/>
     <w:lsdException w:name="Table Professional" w:semiHidden="1" w:unhideWhenUsed="1"/>
+    <w:lsdException w:name="Table Subtle 1" w:semiHidden="1" w:unhideWhenUsed="1"/>
     <w:lsdException w:name="Table Subtle 2" w:semiHidden="1" w:unhideWhenUsed="1"/>
     <w:lsdException w:name="Table Web 1" w:semiHidden="1" w:unhideWhenUsed="1"/>
+    <w:lsdException w:name="Table Web 2" w:semiHidden="1" w:unhideWhenUsed="1"/>
+    <w:lsdException w:name="Table Web 3" w:semiHidden="1" w:unhideWhenUsed="1"/>
     <w:lsdException w:name="Balloon Text" w:semiHidden="1" w:unhideWhenUsed="1"/>
     <w:lsdException w:name="Table Grid" w:uiPriority="39"/>
     <w:lsdException w:name="Table Theme" w:semiHidden="1" w:unhideWhenUsed="1"/>
@@ -3674,11 +3575,6 @@
     <w:lsdException w:name="List Table 5 Dark Accent 6" w:uiPriority="50"/>
     <w:lsdException w:name="List Table 6 Colorful Accent 6" w:uiPriority="51"/>
     <w:lsdException w:name="List Table 7 Colorful Accent 6" w:uiPriority="52"/>
-    <w:lsdException w:name="Mention" w:semiHidden="1" w:unhideWhenUsed="1"/>
-    <w:lsdException w:name="Smart Hyperlink" w:semiHidden="1" w:unhideWhenUsed="1"/>
-    <w:lsdException w:name="Hashtag" w:semiHidden="1" w:unhideWhenUsed="1"/>
-    <w:lsdException w:name="Unresolved Mention" w:semiHidden="1" w:unhideWhenUsed="1"/>
-    <w:lsdException w:name="Smart Link" w:semiHidden="1" w:unhideWhenUsed="1"/>
   </w:latentStyles>
   <w:style w:type="paragraph" w:default="1" w:styleId="Normal">
     <w:name w:val="Normal"/>
@@ -4073,7 +3969,7 @@
 </file>
 
 <file path=customXml/itemProps1.xml><?xml version="1.0" encoding="utf-8"?>
-<ds:datastoreItem xmlns:ds="http://schemas.openxmlformats.org/officeDocument/2006/customXml" ds:itemID="{A2679773-86F2-4B6F-BBD5-A353D56997A8}">
+<ds:datastoreItem xmlns:ds="http://schemas.openxmlformats.org/officeDocument/2006/customXml" ds:itemID="{29C26A8F-3745-4D64-9B53-AB54FBAC692A}">
   <ds:schemaRefs>
     <ds:schemaRef ds:uri="http://schemas.openxmlformats.org/officeDocument/2006/bibliography"/>
   </ds:schemaRefs>

</xml_diff>

<commit_message>
adding small changes to sprint 1 upload files.
</commit_message>
<xml_diff>
--- a/SUPER RESOLUTION A SPATIAL SUBPIXEL INTERPOLATION TECHNIQUE.docx
+++ b/SUPER RESOLUTION A SPATIAL SUBPIXEL INTERPOLATION TECHNIQUE.docx
@@ -1642,242 +1642,354 @@
           <w:b/>
         </w:rPr>
       </w:pPr>
+    </w:p>
+    <w:p>
+      <w:pPr>
+        <w:rPr>
+          <w:rFonts w:ascii="Times New Roman" w:hAnsi="Times New Roman" w:cs="Times New Roman"/>
+          <w:b/>
+        </w:rPr>
+      </w:pPr>
+      <w:r>
+        <w:rPr>
+          <w:rFonts w:ascii="Times New Roman" w:hAnsi="Times New Roman" w:cs="Times New Roman"/>
+          <w:b/>
+        </w:rPr>
+        <w:lastRenderedPageBreak/>
+        <w:t>Related</w:t>
+      </w:r>
+      <w:r>
+        <w:rPr>
+          <w:rFonts w:ascii="Times New Roman" w:hAnsi="Times New Roman" w:cs="Times New Roman"/>
+          <w:b/>
+        </w:rPr>
+        <w:t xml:space="preserve"> word</w:t>
+      </w:r>
+    </w:p>
+    <w:p>
+      <w:pPr>
+        <w:spacing w:before="40" w:after="40" w:line="240" w:lineRule="auto"/>
+        <w:rPr>
+          <w:rFonts w:ascii="Times New Roman" w:hAnsi="Times New Roman" w:cs="Times New Roman"/>
+          <w:sz w:val="20"/>
+        </w:rPr>
+      </w:pPr>
+      <w:r>
+        <w:rPr>
+          <w:rFonts w:ascii="Times New Roman" w:hAnsi="Times New Roman" w:cs="Times New Roman"/>
+          <w:sz w:val="20"/>
+        </w:rPr>
+        <w:t xml:space="preserve">Early works regarding </w:t>
+      </w:r>
+      <w:proofErr w:type="spellStart"/>
+      <w:r>
+        <w:rPr>
+          <w:rFonts w:ascii="Times New Roman" w:hAnsi="Times New Roman" w:cs="Times New Roman"/>
+          <w:sz w:val="20"/>
+        </w:rPr>
+        <w:t>multiframe</w:t>
+      </w:r>
+      <w:proofErr w:type="spellEnd"/>
+      <w:r>
+        <w:rPr>
+          <w:rFonts w:ascii="Times New Roman" w:hAnsi="Times New Roman" w:cs="Times New Roman"/>
+          <w:sz w:val="20"/>
+        </w:rPr>
+        <w:t xml:space="preserve"> super resolution are based upon classical flow estimation technique</w:t>
+      </w:r>
+      <w:r>
+        <w:rPr>
+          <w:rFonts w:ascii="Times New Roman" w:hAnsi="Times New Roman" w:cs="Times New Roman"/>
+          <w:sz w:val="20"/>
+        </w:rPr>
+        <w:t>s with differential equations (</w:t>
+      </w:r>
+      <w:r>
+        <w:rPr>
+          <w:rFonts w:ascii="Times New Roman" w:hAnsi="Times New Roman" w:cs="Times New Roman"/>
+          <w:sz w:val="20"/>
+        </w:rPr>
+        <w:t xml:space="preserve">Lucas &amp; </w:t>
+      </w:r>
+      <w:proofErr w:type="spellStart"/>
+      <w:r>
+        <w:rPr>
+          <w:rFonts w:ascii="Times New Roman" w:hAnsi="Times New Roman" w:cs="Times New Roman"/>
+          <w:sz w:val="20"/>
+        </w:rPr>
+        <w:t>Kanade</w:t>
+      </w:r>
+      <w:proofErr w:type="spellEnd"/>
+      <w:r>
+        <w:rPr>
+          <w:rFonts w:ascii="Times New Roman" w:hAnsi="Times New Roman" w:cs="Times New Roman"/>
+          <w:sz w:val="20"/>
+        </w:rPr>
+        <w:t>. 1981</w:t>
+      </w:r>
+      <w:r>
+        <w:rPr>
+          <w:rFonts w:ascii="Times New Roman" w:hAnsi="Times New Roman" w:cs="Times New Roman"/>
+          <w:sz w:val="20"/>
+        </w:rPr>
+        <w:t xml:space="preserve"> [9]</w:t>
+      </w:r>
+      <w:r>
+        <w:rPr>
+          <w:rFonts w:ascii="Times New Roman" w:hAnsi="Times New Roman" w:cs="Times New Roman"/>
+          <w:sz w:val="20"/>
+        </w:rPr>
+        <w:t xml:space="preserve"> on coarse-</w:t>
+      </w:r>
+      <w:proofErr w:type="spellStart"/>
+      <w:r>
+        <w:rPr>
+          <w:rFonts w:ascii="Times New Roman" w:hAnsi="Times New Roman" w:cs="Times New Roman"/>
+          <w:sz w:val="20"/>
+        </w:rPr>
+        <w:t>tofine</w:t>
+      </w:r>
+      <w:proofErr w:type="spellEnd"/>
+      <w:r>
+        <w:rPr>
+          <w:rFonts w:ascii="Times New Roman" w:hAnsi="Times New Roman" w:cs="Times New Roman"/>
+          <w:sz w:val="20"/>
+        </w:rPr>
+        <w:t xml:space="preserve"> pyramidal approximation and </w:t>
+      </w:r>
+      <w:proofErr w:type="spellStart"/>
+      <w:r>
+        <w:rPr>
+          <w:rFonts w:ascii="Times New Roman" w:hAnsi="Times New Roman" w:cs="Times New Roman"/>
+          <w:sz w:val="20"/>
+        </w:rPr>
+        <w:t>Hom</w:t>
+      </w:r>
+      <w:proofErr w:type="spellEnd"/>
+      <w:r>
+        <w:rPr>
+          <w:rFonts w:ascii="Times New Roman" w:hAnsi="Times New Roman" w:cs="Times New Roman"/>
+          <w:sz w:val="20"/>
+        </w:rPr>
+        <w:t xml:space="preserve"> &amp; </w:t>
+      </w:r>
+      <w:proofErr w:type="spellStart"/>
+      <w:r>
+        <w:rPr>
+          <w:rFonts w:ascii="Times New Roman" w:hAnsi="Times New Roman" w:cs="Times New Roman"/>
+          <w:sz w:val="20"/>
+        </w:rPr>
+        <w:t>Schunck</w:t>
+      </w:r>
+      <w:proofErr w:type="spellEnd"/>
+      <w:r>
+        <w:rPr>
+          <w:rFonts w:ascii="Times New Roman" w:hAnsi="Times New Roman" w:cs="Times New Roman"/>
+          <w:sz w:val="20"/>
+        </w:rPr>
+        <w:t>, 1981</w:t>
+      </w:r>
+      <w:r>
+        <w:rPr>
+          <w:rFonts w:ascii="Times New Roman" w:hAnsi="Times New Roman" w:cs="Times New Roman"/>
+          <w:sz w:val="20"/>
+        </w:rPr>
+        <w:t xml:space="preserve"> </w:t>
+      </w:r>
+      <w:r>
+        <w:rPr>
+          <w:rFonts w:ascii="Times New Roman" w:hAnsi="Times New Roman" w:cs="Times New Roman"/>
+          <w:sz w:val="20"/>
+        </w:rPr>
+        <w:t>[10]</w:t>
+      </w:r>
+      <w:r>
+        <w:rPr>
+          <w:rFonts w:ascii="Times New Roman" w:hAnsi="Times New Roman" w:cs="Times New Roman"/>
+          <w:sz w:val="20"/>
+        </w:rPr>
+        <w:t xml:space="preserve"> on regularized improvement) in order to achieve better low-resolution images with improved subpixel precision. The frequency-domain modeling of rigid transformation has been tackled by </w:t>
+      </w:r>
+      <w:proofErr w:type="spellStart"/>
+      <w:r>
+        <w:rPr>
+          <w:rFonts w:ascii="Times New Roman" w:hAnsi="Times New Roman" w:cs="Times New Roman"/>
+          <w:sz w:val="20"/>
+        </w:rPr>
+        <w:t>Vandewalle</w:t>
+      </w:r>
+      <w:proofErr w:type="spellEnd"/>
+      <w:r>
+        <w:rPr>
+          <w:rFonts w:ascii="Times New Roman" w:hAnsi="Times New Roman" w:cs="Times New Roman"/>
+          <w:sz w:val="20"/>
+        </w:rPr>
+        <w:t xml:space="preserve"> et al. (2016)</w:t>
+      </w:r>
+      <w:r>
+        <w:rPr>
+          <w:rFonts w:ascii="Times New Roman" w:hAnsi="Times New Roman" w:cs="Times New Roman"/>
+          <w:sz w:val="20"/>
+        </w:rPr>
+        <w:t xml:space="preserve"> [11]</w:t>
+      </w:r>
+      <w:r>
+        <w:rPr>
+          <w:rFonts w:ascii="Times New Roman" w:hAnsi="Times New Roman" w:cs="Times New Roman"/>
+          <w:sz w:val="20"/>
+        </w:rPr>
+        <w:t>, but results have proven that these approaches are not suitable for video sequences with complex nonrigid motion.</w:t>
+      </w:r>
+    </w:p>
+    <w:p>
+      <w:pPr>
+        <w:spacing w:before="40" w:after="40" w:line="240" w:lineRule="auto"/>
+        <w:rPr>
+          <w:rFonts w:ascii="Times New Roman" w:hAnsi="Times New Roman" w:cs="Times New Roman"/>
+          <w:sz w:val="20"/>
+        </w:rPr>
+      </w:pPr>
+      <w:r>
+        <w:rPr>
+          <w:rFonts w:ascii="Times New Roman" w:hAnsi="Times New Roman" w:cs="Times New Roman"/>
+          <w:sz w:val="20"/>
+        </w:rPr>
+        <w:t>However, recent advances in optical flow estimation manage to provide subpixel accuracy even when low-resolution frames were captured on a complex motion, as shown in D. Sun, Roth, and Black (2010)</w:t>
+      </w:r>
+      <w:r>
+        <w:rPr>
+          <w:rFonts w:ascii="Times New Roman" w:hAnsi="Times New Roman" w:cs="Times New Roman"/>
+          <w:sz w:val="20"/>
+        </w:rPr>
+        <w:t xml:space="preserve"> </w:t>
+      </w:r>
+      <w:r>
+        <w:rPr>
+          <w:rFonts w:ascii="Times New Roman" w:hAnsi="Times New Roman" w:cs="Times New Roman"/>
+          <w:sz w:val="20"/>
+        </w:rPr>
+        <w:t>[12]</w:t>
+      </w:r>
+      <w:r>
+        <w:rPr>
+          <w:rFonts w:ascii="Times New Roman" w:hAnsi="Times New Roman" w:cs="Times New Roman"/>
+          <w:sz w:val="20"/>
+        </w:rPr>
+        <w:t xml:space="preserve"> and Baker et al. </w:t>
+      </w:r>
+      <w:r>
+        <w:rPr>
+          <w:rFonts w:ascii="Times New Roman" w:hAnsi="Times New Roman" w:cs="Times New Roman"/>
+          <w:sz w:val="20"/>
+        </w:rPr>
+        <w:t>[13]</w:t>
+      </w:r>
+      <w:r>
+        <w:rPr>
+          <w:rFonts w:ascii="Times New Roman" w:hAnsi="Times New Roman" w:cs="Times New Roman"/>
+          <w:sz w:val="20"/>
+        </w:rPr>
+        <w:t>.</w:t>
+      </w:r>
+      <w:r>
+        <w:rPr>
+          <w:rFonts w:ascii="Times New Roman" w:hAnsi="Times New Roman" w:cs="Times New Roman"/>
+          <w:sz w:val="20"/>
+        </w:rPr>
+        <w:t xml:space="preserve"> This was achieved by exploiting nonlocal regularization as a generalization of median filtering for outlier rejection on a model stemming from Horn and </w:t>
+      </w:r>
+      <w:proofErr w:type="spellStart"/>
+      <w:r>
+        <w:rPr>
+          <w:rFonts w:ascii="Times New Roman" w:hAnsi="Times New Roman" w:cs="Times New Roman"/>
+          <w:sz w:val="20"/>
+        </w:rPr>
+        <w:t>Schunck</w:t>
+      </w:r>
+      <w:proofErr w:type="spellEnd"/>
+      <w:r>
+        <w:rPr>
+          <w:rFonts w:ascii="Times New Roman" w:hAnsi="Times New Roman" w:cs="Times New Roman"/>
+          <w:sz w:val="20"/>
+        </w:rPr>
+        <w:t xml:space="preserve"> (1981). Contemporary optical flow methods can improve accuracy with respect to classical approaches, as the motion becomes more complex, contemporary methods clearly outperform the classical ones, thanks to a greatly reduced </w:t>
+      </w:r>
+      <w:r>
+        <w:rPr>
+          <w:rFonts w:ascii="Times New Roman" w:hAnsi="Times New Roman" w:cs="Times New Roman"/>
+          <w:sz w:val="20"/>
+        </w:rPr>
+        <w:t>number</w:t>
+      </w:r>
+      <w:r>
+        <w:rPr>
+          <w:rFonts w:ascii="Times New Roman" w:hAnsi="Times New Roman" w:cs="Times New Roman"/>
+          <w:sz w:val="20"/>
+        </w:rPr>
+        <w:t xml:space="preserve"> of outliers.</w:t>
+      </w:r>
+    </w:p>
+    <w:p>
+      <w:pPr>
+        <w:spacing w:before="40" w:after="40" w:line="240" w:lineRule="auto"/>
+        <w:rPr>
+          <w:rFonts w:ascii="Times New Roman" w:hAnsi="Times New Roman" w:cs="Times New Roman"/>
+          <w:sz w:val="20"/>
+        </w:rPr>
+      </w:pPr>
+      <w:r>
+        <w:rPr>
+          <w:rFonts w:ascii="Times New Roman" w:hAnsi="Times New Roman" w:cs="Times New Roman"/>
+          <w:sz w:val="20"/>
+        </w:rPr>
+        <w:t xml:space="preserve">Recent methods allow a greater reduction of </w:t>
+      </w:r>
+      <w:r>
+        <w:rPr>
+          <w:rFonts w:ascii="Times New Roman" w:hAnsi="Times New Roman" w:cs="Times New Roman"/>
+          <w:sz w:val="20"/>
+        </w:rPr>
+        <w:t>outliers,</w:t>
+      </w:r>
+      <w:r>
+        <w:rPr>
+          <w:rFonts w:ascii="Times New Roman" w:hAnsi="Times New Roman" w:cs="Times New Roman"/>
+          <w:sz w:val="20"/>
+        </w:rPr>
+        <w:t xml:space="preserve"> thanks to the edge preserving fusion of sparse feature-based matches with continuous flow fields as in the recent work by </w:t>
+      </w:r>
+      <w:proofErr w:type="spellStart"/>
+      <w:r>
+        <w:rPr>
+          <w:rFonts w:ascii="Times New Roman" w:hAnsi="Times New Roman" w:cs="Times New Roman"/>
+          <w:sz w:val="20"/>
+        </w:rPr>
+        <w:t>Revaud</w:t>
+      </w:r>
+      <w:proofErr w:type="spellEnd"/>
+      <w:r>
+        <w:rPr>
+          <w:rFonts w:ascii="Times New Roman" w:hAnsi="Times New Roman" w:cs="Times New Roman"/>
+          <w:sz w:val="20"/>
+        </w:rPr>
+        <w:t xml:space="preserve">, </w:t>
+      </w:r>
+      <w:proofErr w:type="spellStart"/>
+      <w:r>
+        <w:rPr>
+          <w:rFonts w:ascii="Times New Roman" w:hAnsi="Times New Roman" w:cs="Times New Roman"/>
+          <w:sz w:val="20"/>
+        </w:rPr>
+        <w:t>Weinza</w:t>
+      </w:r>
       <w:bookmarkStart w:id="0" w:name="_GoBack"/>
       <w:bookmarkEnd w:id="0"/>
-    </w:p>
-    <w:p>
-      <w:pPr>
-        <w:rPr>
-          <w:rFonts w:ascii="Times New Roman" w:hAnsi="Times New Roman" w:cs="Times New Roman"/>
-          <w:b/>
-        </w:rPr>
-      </w:pPr>
-      <w:r>
-        <w:rPr>
-          <w:rFonts w:ascii="Times New Roman" w:hAnsi="Times New Roman" w:cs="Times New Roman"/>
-          <w:b/>
-        </w:rPr>
-        <w:lastRenderedPageBreak/>
-        <w:t>Related</w:t>
-      </w:r>
-      <w:r>
-        <w:rPr>
-          <w:rFonts w:ascii="Times New Roman" w:hAnsi="Times New Roman" w:cs="Times New Roman"/>
-          <w:b/>
-        </w:rPr>
-        <w:t xml:space="preserve"> word</w:t>
-      </w:r>
-    </w:p>
-    <w:p>
-      <w:pPr>
-        <w:spacing w:before="40" w:after="40" w:line="240" w:lineRule="auto"/>
-        <w:rPr>
-          <w:rFonts w:ascii="Times New Roman" w:hAnsi="Times New Roman" w:cs="Times New Roman"/>
-          <w:sz w:val="20"/>
-        </w:rPr>
-      </w:pPr>
-      <w:r>
-        <w:rPr>
-          <w:rFonts w:ascii="Times New Roman" w:hAnsi="Times New Roman" w:cs="Times New Roman"/>
-          <w:sz w:val="20"/>
-        </w:rPr>
-        <w:t xml:space="preserve">Early works regarding </w:t>
-      </w:r>
-      <w:proofErr w:type="spellStart"/>
-      <w:r>
-        <w:rPr>
-          <w:rFonts w:ascii="Times New Roman" w:hAnsi="Times New Roman" w:cs="Times New Roman"/>
-          <w:sz w:val="20"/>
-        </w:rPr>
-        <w:t>multiframe</w:t>
-      </w:r>
-      <w:proofErr w:type="spellEnd"/>
-      <w:r>
-        <w:rPr>
-          <w:rFonts w:ascii="Times New Roman" w:hAnsi="Times New Roman" w:cs="Times New Roman"/>
-          <w:sz w:val="20"/>
-        </w:rPr>
-        <w:t xml:space="preserve"> super resolution are based upon classical flow estimation techniques with differential equations </w:t>
-      </w:r>
-      <w:proofErr w:type="gramStart"/>
-      <w:r>
-        <w:rPr>
-          <w:rFonts w:ascii="Times New Roman" w:hAnsi="Times New Roman" w:cs="Times New Roman"/>
-          <w:sz w:val="20"/>
-        </w:rPr>
-        <w:t>( Lucas</w:t>
-      </w:r>
-      <w:proofErr w:type="gramEnd"/>
-      <w:r>
-        <w:rPr>
-          <w:rFonts w:ascii="Times New Roman" w:hAnsi="Times New Roman" w:cs="Times New Roman"/>
-          <w:sz w:val="20"/>
-        </w:rPr>
-        <w:t xml:space="preserve"> &amp; </w:t>
-      </w:r>
-      <w:proofErr w:type="spellStart"/>
-      <w:r>
-        <w:rPr>
-          <w:rFonts w:ascii="Times New Roman" w:hAnsi="Times New Roman" w:cs="Times New Roman"/>
-          <w:sz w:val="20"/>
-        </w:rPr>
-        <w:t>Kanade</w:t>
-      </w:r>
-      <w:proofErr w:type="spellEnd"/>
-      <w:r>
-        <w:rPr>
-          <w:rFonts w:ascii="Times New Roman" w:hAnsi="Times New Roman" w:cs="Times New Roman"/>
-          <w:sz w:val="20"/>
-        </w:rPr>
-        <w:t>. 1981 on coarse-</w:t>
-      </w:r>
-      <w:proofErr w:type="spellStart"/>
-      <w:r>
-        <w:rPr>
-          <w:rFonts w:ascii="Times New Roman" w:hAnsi="Times New Roman" w:cs="Times New Roman"/>
-          <w:sz w:val="20"/>
-        </w:rPr>
-        <w:t>tofine</w:t>
-      </w:r>
-      <w:proofErr w:type="spellEnd"/>
-      <w:r>
-        <w:rPr>
-          <w:rFonts w:ascii="Times New Roman" w:hAnsi="Times New Roman" w:cs="Times New Roman"/>
-          <w:sz w:val="20"/>
-        </w:rPr>
-        <w:t xml:space="preserve"> pyramidal approximation and </w:t>
-      </w:r>
-      <w:proofErr w:type="spellStart"/>
-      <w:r>
-        <w:rPr>
-          <w:rFonts w:ascii="Times New Roman" w:hAnsi="Times New Roman" w:cs="Times New Roman"/>
-          <w:sz w:val="20"/>
-        </w:rPr>
-        <w:t>Hom</w:t>
-      </w:r>
-      <w:proofErr w:type="spellEnd"/>
-      <w:r>
-        <w:rPr>
-          <w:rFonts w:ascii="Times New Roman" w:hAnsi="Times New Roman" w:cs="Times New Roman"/>
-          <w:sz w:val="20"/>
-        </w:rPr>
-        <w:t xml:space="preserve"> &amp; </w:t>
-      </w:r>
-      <w:proofErr w:type="spellStart"/>
-      <w:r>
-        <w:rPr>
-          <w:rFonts w:ascii="Times New Roman" w:hAnsi="Times New Roman" w:cs="Times New Roman"/>
-          <w:sz w:val="20"/>
-        </w:rPr>
-        <w:t>Schunck</w:t>
-      </w:r>
-      <w:proofErr w:type="spellEnd"/>
-      <w:r>
-        <w:rPr>
-          <w:rFonts w:ascii="Times New Roman" w:hAnsi="Times New Roman" w:cs="Times New Roman"/>
-          <w:sz w:val="20"/>
-        </w:rPr>
-        <w:t xml:space="preserve">, 1981 on regularized improvement) in order to achieve better low-resolution images with improved subpixel precision. The frequency-domain modeling of rigid transformation has been tackled by </w:t>
-      </w:r>
-      <w:proofErr w:type="spellStart"/>
-      <w:r>
-        <w:rPr>
-          <w:rFonts w:ascii="Times New Roman" w:hAnsi="Times New Roman" w:cs="Times New Roman"/>
-          <w:sz w:val="20"/>
-        </w:rPr>
-        <w:t>Vandewalle</w:t>
-      </w:r>
-      <w:proofErr w:type="spellEnd"/>
-      <w:r>
-        <w:rPr>
-          <w:rFonts w:ascii="Times New Roman" w:hAnsi="Times New Roman" w:cs="Times New Roman"/>
-          <w:sz w:val="20"/>
-        </w:rPr>
-        <w:t xml:space="preserve"> et al. (2016), but results have proven that these approaches are not suitable for video sequences with complex nonrigid motion.</w:t>
-      </w:r>
-    </w:p>
-    <w:p>
-      <w:pPr>
-        <w:spacing w:before="40" w:after="40" w:line="240" w:lineRule="auto"/>
-        <w:rPr>
-          <w:rFonts w:ascii="Times New Roman" w:hAnsi="Times New Roman" w:cs="Times New Roman"/>
-          <w:sz w:val="20"/>
-        </w:rPr>
-      </w:pPr>
-      <w:r>
-        <w:rPr>
-          <w:rFonts w:ascii="Times New Roman" w:hAnsi="Times New Roman" w:cs="Times New Roman"/>
-          <w:sz w:val="20"/>
-        </w:rPr>
-        <w:t xml:space="preserve">However, recent advances in optical flow estimation manage to provide subpixel accuracy even when low-resolution frames were captured on a complex motion, as shown in D. Sun, Roth, and Black (2010) and Baker et al. (2011). This was achieved by exploiting nonlocal regularization as a generalization of median filtering for outlier rejection on a model stemming from Horn and </w:t>
-      </w:r>
-      <w:proofErr w:type="spellStart"/>
-      <w:r>
-        <w:rPr>
-          <w:rFonts w:ascii="Times New Roman" w:hAnsi="Times New Roman" w:cs="Times New Roman"/>
-          <w:sz w:val="20"/>
-        </w:rPr>
-        <w:t>Schunck</w:t>
-      </w:r>
-      <w:proofErr w:type="spellEnd"/>
-      <w:r>
-        <w:rPr>
-          <w:rFonts w:ascii="Times New Roman" w:hAnsi="Times New Roman" w:cs="Times New Roman"/>
-          <w:sz w:val="20"/>
-        </w:rPr>
-        <w:t xml:space="preserve"> (1981). Contemporary optical flow methods can improve accuracy with respect to classical approaches, as the motion becomes more complex, contemporary methods clearly outperform the classical ones, thanks to a greatly reduced </w:t>
-      </w:r>
-      <w:r>
-        <w:rPr>
-          <w:rFonts w:ascii="Times New Roman" w:hAnsi="Times New Roman" w:cs="Times New Roman"/>
-          <w:sz w:val="20"/>
-        </w:rPr>
-        <w:t>number</w:t>
-      </w:r>
-      <w:r>
-        <w:rPr>
-          <w:rFonts w:ascii="Times New Roman" w:hAnsi="Times New Roman" w:cs="Times New Roman"/>
-          <w:sz w:val="20"/>
-        </w:rPr>
-        <w:t xml:space="preserve"> of outliers.</w:t>
-      </w:r>
-    </w:p>
-    <w:p>
-      <w:pPr>
-        <w:spacing w:before="40" w:after="40" w:line="240" w:lineRule="auto"/>
-        <w:rPr>
-          <w:rFonts w:ascii="Times New Roman" w:hAnsi="Times New Roman" w:cs="Times New Roman"/>
-          <w:sz w:val="20"/>
-        </w:rPr>
-      </w:pPr>
-      <w:r>
-        <w:rPr>
-          <w:rFonts w:ascii="Times New Roman" w:hAnsi="Times New Roman" w:cs="Times New Roman"/>
-          <w:sz w:val="20"/>
-        </w:rPr>
-        <w:t xml:space="preserve">Recent methods allow a greater reduction of </w:t>
-      </w:r>
-      <w:r>
-        <w:rPr>
-          <w:rFonts w:ascii="Times New Roman" w:hAnsi="Times New Roman" w:cs="Times New Roman"/>
-          <w:sz w:val="20"/>
-        </w:rPr>
-        <w:t>outliers,</w:t>
-      </w:r>
-      <w:r>
-        <w:rPr>
-          <w:rFonts w:ascii="Times New Roman" w:hAnsi="Times New Roman" w:cs="Times New Roman"/>
-          <w:sz w:val="20"/>
-        </w:rPr>
-        <w:t xml:space="preserve"> thanks to the edge preserving fusion of sparse feature-based matches with continuous flow fields as in the recent work by </w:t>
-      </w:r>
-      <w:proofErr w:type="spellStart"/>
-      <w:r>
-        <w:rPr>
-          <w:rFonts w:ascii="Times New Roman" w:hAnsi="Times New Roman" w:cs="Times New Roman"/>
-          <w:sz w:val="20"/>
-        </w:rPr>
-        <w:t>Revaud</w:t>
+      <w:r>
+        <w:rPr>
+          <w:rFonts w:ascii="Times New Roman" w:hAnsi="Times New Roman" w:cs="Times New Roman"/>
+          <w:sz w:val="20"/>
+        </w:rPr>
+        <w:t>epfel</w:t>
       </w:r>
       <w:proofErr w:type="spellEnd"/>
       <w:r>
@@ -1893,22 +2005,6 @@
           <w:rFonts w:ascii="Times New Roman" w:hAnsi="Times New Roman" w:cs="Times New Roman"/>
           <w:sz w:val="20"/>
         </w:rPr>
-        <w:t>Weinzaepfel</w:t>
-      </w:r>
-      <w:proofErr w:type="spellEnd"/>
-      <w:r>
-        <w:rPr>
-          <w:rFonts w:ascii="Times New Roman" w:hAnsi="Times New Roman" w:cs="Times New Roman"/>
-          <w:sz w:val="20"/>
-        </w:rPr>
-        <w:t xml:space="preserve">, </w:t>
-      </w:r>
-      <w:proofErr w:type="spellStart"/>
-      <w:r>
-        <w:rPr>
-          <w:rFonts w:ascii="Times New Roman" w:hAnsi="Times New Roman" w:cs="Times New Roman"/>
-          <w:sz w:val="20"/>
-        </w:rPr>
         <w:t>Harchaoui</w:t>
       </w:r>
       <w:proofErr w:type="spellEnd"/>
@@ -1917,7 +2013,23 @@
           <w:rFonts w:ascii="Times New Roman" w:hAnsi="Times New Roman" w:cs="Times New Roman"/>
           <w:sz w:val="20"/>
         </w:rPr>
-        <w:t>, and Schmid (2015).</w:t>
+        <w:t xml:space="preserve">, and </w:t>
+      </w:r>
+      <w:proofErr w:type="spellStart"/>
+      <w:r>
+        <w:rPr>
+          <w:rFonts w:ascii="Times New Roman" w:hAnsi="Times New Roman" w:cs="Times New Roman"/>
+          <w:sz w:val="20"/>
+        </w:rPr>
+        <w:t>Schmid</w:t>
+      </w:r>
+      <w:proofErr w:type="spellEnd"/>
+      <w:r>
+        <w:rPr>
+          <w:rFonts w:ascii="Times New Roman" w:hAnsi="Times New Roman" w:cs="Times New Roman"/>
+          <w:sz w:val="20"/>
+        </w:rPr>
+        <w:t xml:space="preserve"> (2015).</w:t>
       </w:r>
     </w:p>
     <w:p>
@@ -2784,7 +2896,90 @@
           <w:rFonts w:ascii="Times New Roman" w:hAnsi="Times New Roman" w:cs="Times New Roman"/>
           <w:sz w:val="20"/>
         </w:rPr>
-        <w:t xml:space="preserve">[9] </w:t>
+        <w:t>[9</w:t>
+      </w:r>
+      <w:r>
+        <w:rPr>
+          <w:rFonts w:ascii="Times New Roman" w:hAnsi="Times New Roman" w:cs="Times New Roman"/>
+          <w:sz w:val="20"/>
+        </w:rPr>
+        <w:t xml:space="preserve">] </w:t>
+      </w:r>
+      <w:r>
+        <w:rPr>
+          <w:rFonts w:ascii="Times New Roman" w:hAnsi="Times New Roman" w:cs="Times New Roman"/>
+          <w:sz w:val="20"/>
+        </w:rPr>
+        <w:t xml:space="preserve">Lucas, B. D., &amp; </w:t>
+      </w:r>
+      <w:proofErr w:type="spellStart"/>
+      <w:r>
+        <w:rPr>
+          <w:rFonts w:ascii="Times New Roman" w:hAnsi="Times New Roman" w:cs="Times New Roman"/>
+          <w:sz w:val="20"/>
+        </w:rPr>
+        <w:t>Kanade</w:t>
+      </w:r>
+      <w:proofErr w:type="spellEnd"/>
+      <w:r>
+        <w:rPr>
+          <w:rFonts w:ascii="Times New Roman" w:hAnsi="Times New Roman" w:cs="Times New Roman"/>
+          <w:sz w:val="20"/>
+        </w:rPr>
+        <w:t>, T. (1981). An iterative image registration technique with an application</w:t>
+      </w:r>
+    </w:p>
+    <w:p>
+      <w:pPr>
+        <w:spacing w:before="40" w:after="40" w:line="240" w:lineRule="auto"/>
+        <w:rPr>
+          <w:rFonts w:ascii="Times New Roman" w:hAnsi="Times New Roman" w:cs="Times New Roman"/>
+          <w:sz w:val="20"/>
+        </w:rPr>
+      </w:pPr>
+      <w:r>
+        <w:rPr>
+          <w:rFonts w:ascii="Times New Roman" w:hAnsi="Times New Roman" w:cs="Times New Roman"/>
+          <w:sz w:val="20"/>
+        </w:rPr>
+        <w:t>to stereo vision. In Proceedings of the international joint conference on artificial intelligence</w:t>
+      </w:r>
+    </w:p>
+    <w:p>
+      <w:pPr>
+        <w:rPr>
+          <w:rFonts w:ascii="Times New Roman" w:hAnsi="Times New Roman" w:cs="Times New Roman"/>
+          <w:sz w:val="20"/>
+        </w:rPr>
+      </w:pPr>
+      <w:r>
+        <w:rPr>
+          <w:rFonts w:ascii="Times New Roman" w:hAnsi="Times New Roman" w:cs="Times New Roman"/>
+          <w:sz w:val="20"/>
+        </w:rPr>
+        <w:t>(p. 674–679).</w:t>
+      </w:r>
+    </w:p>
+    <w:p>
+      <w:pPr>
+        <w:rPr>
+          <w:rFonts w:ascii="Times New Roman" w:hAnsi="Times New Roman" w:cs="Times New Roman"/>
+          <w:sz w:val="20"/>
+        </w:rPr>
+      </w:pPr>
+      <w:r>
+        <w:rPr>
+          <w:rFonts w:ascii="Times New Roman" w:hAnsi="Times New Roman" w:cs="Times New Roman"/>
+          <w:sz w:val="20"/>
+        </w:rPr>
+        <w:t>[10</w:t>
+      </w:r>
+      <w:r>
+        <w:rPr>
+          <w:rFonts w:ascii="Times New Roman" w:hAnsi="Times New Roman" w:cs="Times New Roman"/>
+          <w:sz w:val="20"/>
+        </w:rPr>
+        <w:t xml:space="preserve">] </w:t>
       </w:r>
       <w:r>
         <w:rPr>
@@ -2822,76 +3017,6 @@
           <w:sz w:val="20"/>
         </w:rPr>
         <w:t>185–203</w:t>
-      </w:r>
-    </w:p>
-    <w:p>
-      <w:pPr>
-        <w:spacing w:before="40" w:after="40" w:line="240" w:lineRule="auto"/>
-        <w:rPr>
-          <w:rFonts w:ascii="Times New Roman" w:hAnsi="Times New Roman" w:cs="Times New Roman"/>
-          <w:sz w:val="20"/>
-        </w:rPr>
-      </w:pPr>
-      <w:r>
-        <w:rPr>
-          <w:rFonts w:ascii="Times New Roman" w:hAnsi="Times New Roman" w:cs="Times New Roman"/>
-          <w:sz w:val="20"/>
-        </w:rPr>
-        <w:t xml:space="preserve">[10] </w:t>
-      </w:r>
-      <w:r>
-        <w:rPr>
-          <w:rFonts w:ascii="Times New Roman" w:hAnsi="Times New Roman" w:cs="Times New Roman"/>
-          <w:sz w:val="20"/>
-        </w:rPr>
-        <w:t xml:space="preserve">Lucas, B. D., &amp; </w:t>
-      </w:r>
-      <w:proofErr w:type="spellStart"/>
-      <w:r>
-        <w:rPr>
-          <w:rFonts w:ascii="Times New Roman" w:hAnsi="Times New Roman" w:cs="Times New Roman"/>
-          <w:sz w:val="20"/>
-        </w:rPr>
-        <w:t>Kanade</w:t>
-      </w:r>
-      <w:proofErr w:type="spellEnd"/>
-      <w:r>
-        <w:rPr>
-          <w:rFonts w:ascii="Times New Roman" w:hAnsi="Times New Roman" w:cs="Times New Roman"/>
-          <w:sz w:val="20"/>
-        </w:rPr>
-        <w:t>, T. (1981). An iterative image registration technique with an application</w:t>
-      </w:r>
-    </w:p>
-    <w:p>
-      <w:pPr>
-        <w:spacing w:before="40" w:after="40" w:line="240" w:lineRule="auto"/>
-        <w:rPr>
-          <w:rFonts w:ascii="Times New Roman" w:hAnsi="Times New Roman" w:cs="Times New Roman"/>
-          <w:sz w:val="20"/>
-        </w:rPr>
-      </w:pPr>
-      <w:r>
-        <w:rPr>
-          <w:rFonts w:ascii="Times New Roman" w:hAnsi="Times New Roman" w:cs="Times New Roman"/>
-          <w:sz w:val="20"/>
-        </w:rPr>
-        <w:t>to stereo vision. In Proceedings of the international joint conference on artificial intelligence</w:t>
-      </w:r>
-    </w:p>
-    <w:p>
-      <w:pPr>
-        <w:rPr>
-          <w:rFonts w:ascii="Times New Roman" w:hAnsi="Times New Roman" w:cs="Times New Roman"/>
-          <w:sz w:val="20"/>
-        </w:rPr>
-      </w:pPr>
-      <w:r>
-        <w:rPr>
-          <w:rFonts w:ascii="Times New Roman" w:hAnsi="Times New Roman" w:cs="Times New Roman"/>
-          <w:sz w:val="20"/>
-        </w:rPr>
-        <w:t>(p. 674–679).</w:t>
       </w:r>
     </w:p>
     <w:p>
@@ -3969,7 +4094,7 @@
 </file>
 
 <file path=customXml/itemProps1.xml><?xml version="1.0" encoding="utf-8"?>
-<ds:datastoreItem xmlns:ds="http://schemas.openxmlformats.org/officeDocument/2006/customXml" ds:itemID="{29C26A8F-3745-4D64-9B53-AB54FBAC692A}">
+<ds:datastoreItem xmlns:ds="http://schemas.openxmlformats.org/officeDocument/2006/customXml" ds:itemID="{3906BB6B-3EF9-4BBE-831D-615434A77963}">
   <ds:schemaRefs>
     <ds:schemaRef ds:uri="http://schemas.openxmlformats.org/officeDocument/2006/bibliography"/>
   </ds:schemaRefs>

</xml_diff>

<commit_message>
added new solution and updated article for sprint2
</commit_message>
<xml_diff>
--- a/SUPER RESOLUTION A SPATIAL SUBPIXEL INTERPOLATION TECHNIQUE.docx
+++ b/SUPER RESOLUTION A SPATIAL SUBPIXEL INTERPOLATION TECHNIQUE.docx
@@ -1,6 +1,6 @@
 
 <file path=word/document.xml><?xml version="1.0" encoding="utf-8"?>
-<w:document xmlns:wpc="http://schemas.microsoft.com/office/word/2010/wordprocessingCanvas" xmlns:cx="http://schemas.microsoft.com/office/drawing/2014/chartex" xmlns:mc="http://schemas.openxmlformats.org/markup-compatibility/2006" xmlns:o="urn:schemas-microsoft-com:office:office" xmlns:r="http://schemas.openxmlformats.org/officeDocument/2006/relationships" xmlns:m="http://schemas.openxmlformats.org/officeDocument/2006/math" xmlns:v="urn:schemas-microsoft-com:vml" xmlns:wp14="http://schemas.microsoft.com/office/word/2010/wordprocessingDrawing" xmlns:wp="http://schemas.openxmlformats.org/drawingml/2006/wordprocessingDrawing" xmlns:w10="urn:schemas-microsoft-com:office:word" xmlns:w="http://schemas.openxmlformats.org/wordprocessingml/2006/main" xmlns:w14="http://schemas.microsoft.com/office/word/2010/wordml" xmlns:w15="http://schemas.microsoft.com/office/word/2012/wordml" xmlns:w16se="http://schemas.microsoft.com/office/word/2015/wordml/symex" xmlns:wpg="http://schemas.microsoft.com/office/word/2010/wordprocessingGroup" xmlns:wpi="http://schemas.microsoft.com/office/word/2010/wordprocessingInk" xmlns:wne="http://schemas.microsoft.com/office/word/2006/wordml" xmlns:wps="http://schemas.microsoft.com/office/word/2010/wordprocessingShape" mc:Ignorable="w14 w15 w16se wp14">
+<w:document xmlns:wpc="http://schemas.microsoft.com/office/word/2010/wordprocessingCanvas" xmlns:cx="http://schemas.microsoft.com/office/drawing/2014/chartex" xmlns:cx1="http://schemas.microsoft.com/office/drawing/2015/9/8/chartex" xmlns:cx2="http://schemas.microsoft.com/office/drawing/2015/10/21/chartex" xmlns:cx3="http://schemas.microsoft.com/office/drawing/2016/5/9/chartex" xmlns:cx4="http://schemas.microsoft.com/office/drawing/2016/5/10/chartex" xmlns:cx5="http://schemas.microsoft.com/office/drawing/2016/5/11/chartex" xmlns:cx6="http://schemas.microsoft.com/office/drawing/2016/5/12/chartex" xmlns:cx7="http://schemas.microsoft.com/office/drawing/2016/5/13/chartex" xmlns:cx8="http://schemas.microsoft.com/office/drawing/2016/5/14/chartex" xmlns:mc="http://schemas.openxmlformats.org/markup-compatibility/2006" xmlns:aink="http://schemas.microsoft.com/office/drawing/2016/ink" xmlns:am3d="http://schemas.microsoft.com/office/drawing/2017/model3d" xmlns:o="urn:schemas-microsoft-com:office:office" xmlns:r="http://schemas.openxmlformats.org/officeDocument/2006/relationships" xmlns:m="http://schemas.openxmlformats.org/officeDocument/2006/math" xmlns:v="urn:schemas-microsoft-com:vml" xmlns:wp14="http://schemas.microsoft.com/office/word/2010/wordprocessingDrawing" xmlns:wp="http://schemas.openxmlformats.org/drawingml/2006/wordprocessingDrawing" xmlns:w10="urn:schemas-microsoft-com:office:word" xmlns:w="http://schemas.openxmlformats.org/wordprocessingml/2006/main" xmlns:w14="http://schemas.microsoft.com/office/word/2010/wordml" xmlns:w15="http://schemas.microsoft.com/office/word/2012/wordml" xmlns:w16cex="http://schemas.microsoft.com/office/word/2018/wordml/cex" xmlns:w16cid="http://schemas.microsoft.com/office/word/2016/wordml/cid" xmlns:w16="http://schemas.microsoft.com/office/word/2018/wordml" xmlns:w16se="http://schemas.microsoft.com/office/word/2015/wordml/symex" xmlns:wpg="http://schemas.microsoft.com/office/word/2010/wordprocessingGroup" xmlns:wpi="http://schemas.microsoft.com/office/word/2010/wordprocessingInk" xmlns:wne="http://schemas.microsoft.com/office/word/2006/wordml" xmlns:wps="http://schemas.microsoft.com/office/word/2010/wordprocessingShape" mc:Ignorable="w14 w15 w16se w16cid w16 w16cex wp14">
   <w:body>
     <w:p>
       <w:pPr>
@@ -168,23 +168,7 @@
           <w:rFonts w:ascii="Times New Roman" w:hAnsi="Times New Roman" w:cs="Times New Roman"/>
           <w:szCs w:val="24"/>
         </w:rPr>
-        <w:t xml:space="preserve"> </w:t>
-      </w:r>
-      <w:proofErr w:type="spellStart"/>
-      <w:r>
-        <w:rPr>
-          <w:rFonts w:ascii="Times New Roman" w:hAnsi="Times New Roman" w:cs="Times New Roman"/>
-          <w:szCs w:val="24"/>
-        </w:rPr>
-        <w:t>Dragos</w:t>
-      </w:r>
-      <w:proofErr w:type="spellEnd"/>
-      <w:r>
-        <w:rPr>
-          <w:rFonts w:ascii="Times New Roman" w:hAnsi="Times New Roman" w:cs="Times New Roman"/>
-          <w:szCs w:val="24"/>
-        </w:rPr>
-        <w:t>-Andrei</w:t>
+        <w:t xml:space="preserve"> Dragos-Andrei</w:t>
       </w:r>
       <w:r>
         <w:rPr>
@@ -298,21 +282,7 @@
         <w:rPr>
           <w:rFonts w:ascii="Times New Roman" w:hAnsi="Times New Roman" w:cs="Times New Roman"/>
         </w:rPr>
-        <w:t xml:space="preserve"> </w:t>
-      </w:r>
-      <w:proofErr w:type="spellStart"/>
-      <w:r>
-        <w:rPr>
-          <w:rFonts w:ascii="Times New Roman" w:hAnsi="Times New Roman" w:cs="Times New Roman"/>
-        </w:rPr>
-        <w:t>Costin</w:t>
-      </w:r>
-      <w:proofErr w:type="spellEnd"/>
-      <w:r>
-        <w:rPr>
-          <w:rFonts w:ascii="Times New Roman" w:hAnsi="Times New Roman" w:cs="Times New Roman"/>
-        </w:rPr>
-        <w:t xml:space="preserve"> Anton </w:t>
+        <w:t xml:space="preserve"> Costin Anton </w:t>
       </w:r>
       <w:proofErr w:type="spellStart"/>
       <w:r>
@@ -1794,6 +1764,66 @@
           <w:rFonts w:ascii="Times New Roman" w:hAnsi="Times New Roman" w:cs="Times New Roman"/>
           <w:sz w:val="20"/>
         </w:rPr>
+        <w:t xml:space="preserve"> [10]</w:t>
+      </w:r>
+      <w:r>
+        <w:rPr>
+          <w:rFonts w:ascii="Times New Roman" w:hAnsi="Times New Roman" w:cs="Times New Roman"/>
+          <w:sz w:val="20"/>
+        </w:rPr>
+        <w:t xml:space="preserve"> on regularized improvement) in order to achieve better low-resolution images with improved subpixel precision. The frequency-domain modeling of rigid transformation has been tackled by </w:t>
+      </w:r>
+      <w:proofErr w:type="spellStart"/>
+      <w:r>
+        <w:rPr>
+          <w:rFonts w:ascii="Times New Roman" w:hAnsi="Times New Roman" w:cs="Times New Roman"/>
+          <w:sz w:val="20"/>
+        </w:rPr>
+        <w:t>Vandewalle</w:t>
+      </w:r>
+      <w:proofErr w:type="spellEnd"/>
+      <w:r>
+        <w:rPr>
+          <w:rFonts w:ascii="Times New Roman" w:hAnsi="Times New Roman" w:cs="Times New Roman"/>
+          <w:sz w:val="20"/>
+        </w:rPr>
+        <w:t xml:space="preserve"> et al. (2016)</w:t>
+      </w:r>
+      <w:r>
+        <w:rPr>
+          <w:rFonts w:ascii="Times New Roman" w:hAnsi="Times New Roman" w:cs="Times New Roman"/>
+          <w:sz w:val="20"/>
+        </w:rPr>
+        <w:t xml:space="preserve"> [11]</w:t>
+      </w:r>
+      <w:r>
+        <w:rPr>
+          <w:rFonts w:ascii="Times New Roman" w:hAnsi="Times New Roman" w:cs="Times New Roman"/>
+          <w:sz w:val="20"/>
+        </w:rPr>
+        <w:t>, but results have proven that these approaches are not suitable for video sequences with complex nonrigid motion.</w:t>
+      </w:r>
+    </w:p>
+    <w:p>
+      <w:pPr>
+        <w:spacing w:before="40" w:after="40" w:line="240" w:lineRule="auto"/>
+        <w:rPr>
+          <w:rFonts w:ascii="Times New Roman" w:hAnsi="Times New Roman" w:cs="Times New Roman"/>
+          <w:sz w:val="20"/>
+        </w:rPr>
+      </w:pPr>
+      <w:r>
+        <w:rPr>
+          <w:rFonts w:ascii="Times New Roman" w:hAnsi="Times New Roman" w:cs="Times New Roman"/>
+          <w:sz w:val="20"/>
+        </w:rPr>
+        <w:t>However, recent advances in optical flow estimation manage to provide subpixel accuracy even when low-resolution frames were captured on a complex motion, as shown in D. Sun, Roth, and Black (2010)</w:t>
+      </w:r>
+      <w:r>
+        <w:rPr>
+          <w:rFonts w:ascii="Times New Roman" w:hAnsi="Times New Roman" w:cs="Times New Roman"/>
+          <w:sz w:val="20"/>
+        </w:rPr>
         <w:t xml:space="preserve"> </w:t>
       </w:r>
       <w:r>
@@ -1801,14 +1831,14 @@
           <w:rFonts w:ascii="Times New Roman" w:hAnsi="Times New Roman" w:cs="Times New Roman"/>
           <w:sz w:val="20"/>
         </w:rPr>
-        <w:t>[10]</w:t>
-      </w:r>
-      <w:r>
-        <w:rPr>
-          <w:rFonts w:ascii="Times New Roman" w:hAnsi="Times New Roman" w:cs="Times New Roman"/>
-          <w:sz w:val="20"/>
-        </w:rPr>
-        <w:t xml:space="preserve"> on regularized improvement) in order to achieve better low-resolution images with improved subpixel precision. The frequency-domain modeling of rigid transformation has been tackled by </w:t>
+        <w:t>[12] and Baker et al. [13]</w:t>
+      </w:r>
+      <w:r>
+        <w:rPr>
+          <w:rFonts w:ascii="Times New Roman" w:hAnsi="Times New Roman" w:cs="Times New Roman"/>
+          <w:sz w:val="20"/>
+        </w:rPr>
+        <w:t xml:space="preserve">. This was achieved by exploiting nonlocal regularization as a generalization of median filtering for outlier rejection on a model stemming from Horn and </w:t>
       </w:r>
       <w:proofErr w:type="spellStart"/>
       <w:r>
@@ -1816,7 +1846,7 @@
           <w:rFonts w:ascii="Times New Roman" w:hAnsi="Times New Roman" w:cs="Times New Roman"/>
           <w:sz w:val="20"/>
         </w:rPr>
-        <w:t>Vandewalle</w:t>
+        <w:t>Schunck</w:t>
       </w:r>
       <w:proofErr w:type="spellEnd"/>
       <w:r>
@@ -1824,21 +1854,21 @@
           <w:rFonts w:ascii="Times New Roman" w:hAnsi="Times New Roman" w:cs="Times New Roman"/>
           <w:sz w:val="20"/>
         </w:rPr>
-        <w:t xml:space="preserve"> et al. (2016)</w:t>
-      </w:r>
-      <w:r>
-        <w:rPr>
-          <w:rFonts w:ascii="Times New Roman" w:hAnsi="Times New Roman" w:cs="Times New Roman"/>
-          <w:sz w:val="20"/>
-        </w:rPr>
-        <w:t xml:space="preserve"> [11]</w:t>
-      </w:r>
-      <w:r>
-        <w:rPr>
-          <w:rFonts w:ascii="Times New Roman" w:hAnsi="Times New Roman" w:cs="Times New Roman"/>
-          <w:sz w:val="20"/>
-        </w:rPr>
-        <w:t>, but results have proven that these approaches are not suitable for video sequences with complex nonrigid motion.</w:t>
+        <w:t xml:space="preserve"> (1981). Contemporary optical flow methods can improve accuracy with respect to classical approaches, as the motion becomes more complex, contemporary methods clearly outperform the classical ones, thanks to a greatly reduced </w:t>
+      </w:r>
+      <w:r>
+        <w:rPr>
+          <w:rFonts w:ascii="Times New Roman" w:hAnsi="Times New Roman" w:cs="Times New Roman"/>
+          <w:sz w:val="20"/>
+        </w:rPr>
+        <w:t>number</w:t>
+      </w:r>
+      <w:r>
+        <w:rPr>
+          <w:rFonts w:ascii="Times New Roman" w:hAnsi="Times New Roman" w:cs="Times New Roman"/>
+          <w:sz w:val="20"/>
+        </w:rPr>
+        <w:t xml:space="preserve"> of outliers.</w:t>
       </w:r>
     </w:p>
     <w:p>
@@ -1854,49 +1884,21 @@
           <w:rFonts w:ascii="Times New Roman" w:hAnsi="Times New Roman" w:cs="Times New Roman"/>
           <w:sz w:val="20"/>
         </w:rPr>
-        <w:t>However, recent advances in optical flow estimation manage to provide subpixel accuracy even when low-resolution frames were captured on a complex motion, as shown in D. Sun, Roth, and Black (2010)</w:t>
-      </w:r>
-      <w:r>
-        <w:rPr>
-          <w:rFonts w:ascii="Times New Roman" w:hAnsi="Times New Roman" w:cs="Times New Roman"/>
-          <w:sz w:val="20"/>
-        </w:rPr>
-        <w:t xml:space="preserve"> </w:t>
-      </w:r>
-      <w:r>
-        <w:rPr>
-          <w:rFonts w:ascii="Times New Roman" w:hAnsi="Times New Roman" w:cs="Times New Roman"/>
-          <w:sz w:val="20"/>
-        </w:rPr>
-        <w:t>[12]</w:t>
-      </w:r>
-      <w:r>
-        <w:rPr>
-          <w:rFonts w:ascii="Times New Roman" w:hAnsi="Times New Roman" w:cs="Times New Roman"/>
-          <w:sz w:val="20"/>
-        </w:rPr>
-        <w:t xml:space="preserve"> and Baker et al. </w:t>
-      </w:r>
-      <w:r>
-        <w:rPr>
-          <w:rFonts w:ascii="Times New Roman" w:hAnsi="Times New Roman" w:cs="Times New Roman"/>
-          <w:sz w:val="20"/>
-        </w:rPr>
-        <w:t>[13]</w:t>
-      </w:r>
-      <w:r>
-        <w:rPr>
-          <w:rFonts w:ascii="Times New Roman" w:hAnsi="Times New Roman" w:cs="Times New Roman"/>
-          <w:sz w:val="20"/>
-        </w:rPr>
-        <w:t>.</w:t>
-      </w:r>
-      <w:r>
-        <w:rPr>
-          <w:rFonts w:ascii="Times New Roman" w:hAnsi="Times New Roman" w:cs="Times New Roman"/>
-          <w:sz w:val="20"/>
-        </w:rPr>
-        <w:t xml:space="preserve"> This was achieved by exploiting nonlocal regularization as a generalization of median filtering for outlier rejection on a model stemming from Horn and </w:t>
+        <w:t xml:space="preserve">Recent methods allow a greater reduction of </w:t>
+      </w:r>
+      <w:r>
+        <w:rPr>
+          <w:rFonts w:ascii="Times New Roman" w:hAnsi="Times New Roman" w:cs="Times New Roman"/>
+          <w:sz w:val="20"/>
+        </w:rPr>
+        <w:t>outliers,</w:t>
+      </w:r>
+      <w:r>
+        <w:rPr>
+          <w:rFonts w:ascii="Times New Roman" w:hAnsi="Times New Roman" w:cs="Times New Roman"/>
+          <w:sz w:val="20"/>
+        </w:rPr>
+        <w:t xml:space="preserve"> thanks to the edge preserving fusion of sparse feature-based matches with continuous flow fields as in the recent work by </w:t>
       </w:r>
       <w:proofErr w:type="spellStart"/>
       <w:r>
@@ -1904,7 +1906,7 @@
           <w:rFonts w:ascii="Times New Roman" w:hAnsi="Times New Roman" w:cs="Times New Roman"/>
           <w:sz w:val="20"/>
         </w:rPr>
-        <w:t>Schunck</w:t>
+        <w:t>Revaud</w:t>
       </w:r>
       <w:proofErr w:type="spellEnd"/>
       <w:r>
@@ -1912,51 +1914,7 @@
           <w:rFonts w:ascii="Times New Roman" w:hAnsi="Times New Roman" w:cs="Times New Roman"/>
           <w:sz w:val="20"/>
         </w:rPr>
-        <w:t xml:space="preserve"> (1981). Contemporary optical flow methods can improve accuracy with respect to classical approaches, as the motion becomes more complex, contemporary methods clearly outperform the classical ones, thanks to a greatly reduced </w:t>
-      </w:r>
-      <w:r>
-        <w:rPr>
-          <w:rFonts w:ascii="Times New Roman" w:hAnsi="Times New Roman" w:cs="Times New Roman"/>
-          <w:sz w:val="20"/>
-        </w:rPr>
-        <w:t>number</w:t>
-      </w:r>
-      <w:r>
-        <w:rPr>
-          <w:rFonts w:ascii="Times New Roman" w:hAnsi="Times New Roman" w:cs="Times New Roman"/>
-          <w:sz w:val="20"/>
-        </w:rPr>
-        <w:t xml:space="preserve"> of outliers.</w:t>
-      </w:r>
-    </w:p>
-    <w:p>
-      <w:pPr>
-        <w:spacing w:before="40" w:after="40" w:line="240" w:lineRule="auto"/>
-        <w:rPr>
-          <w:rFonts w:ascii="Times New Roman" w:hAnsi="Times New Roman" w:cs="Times New Roman"/>
-          <w:sz w:val="20"/>
-        </w:rPr>
-      </w:pPr>
-      <w:r>
-        <w:rPr>
-          <w:rFonts w:ascii="Times New Roman" w:hAnsi="Times New Roman" w:cs="Times New Roman"/>
-          <w:sz w:val="20"/>
-        </w:rPr>
-        <w:t xml:space="preserve">Recent methods allow a greater reduction of </w:t>
-      </w:r>
-      <w:r>
-        <w:rPr>
-          <w:rFonts w:ascii="Times New Roman" w:hAnsi="Times New Roman" w:cs="Times New Roman"/>
-          <w:sz w:val="20"/>
-        </w:rPr>
-        <w:t>outliers,</w:t>
-      </w:r>
-      <w:r>
-        <w:rPr>
-          <w:rFonts w:ascii="Times New Roman" w:hAnsi="Times New Roman" w:cs="Times New Roman"/>
-          <w:sz w:val="20"/>
-        </w:rPr>
-        <w:t xml:space="preserve"> thanks to the edge preserving fusion of sparse feature-based matches with continuous flow fields as in the recent work by </w:t>
+        <w:t xml:space="preserve">, </w:t>
       </w:r>
       <w:proofErr w:type="spellStart"/>
       <w:r>
@@ -1964,7 +1922,7 @@
           <w:rFonts w:ascii="Times New Roman" w:hAnsi="Times New Roman" w:cs="Times New Roman"/>
           <w:sz w:val="20"/>
         </w:rPr>
-        <w:t>Revaud</w:t>
+        <w:t>Weinzaepfel</w:t>
       </w:r>
       <w:proofErr w:type="spellEnd"/>
       <w:r>
@@ -1980,16 +1938,7 @@
           <w:rFonts w:ascii="Times New Roman" w:hAnsi="Times New Roman" w:cs="Times New Roman"/>
           <w:sz w:val="20"/>
         </w:rPr>
-        <w:t>Weinza</w:t>
-      </w:r>
-      <w:bookmarkStart w:id="0" w:name="_GoBack"/>
-      <w:bookmarkEnd w:id="0"/>
-      <w:r>
-        <w:rPr>
-          <w:rFonts w:ascii="Times New Roman" w:hAnsi="Times New Roman" w:cs="Times New Roman"/>
-          <w:sz w:val="20"/>
-        </w:rPr>
-        <w:t>epfel</w:t>
+        <w:t>Harchaoui</w:t>
       </w:r>
       <w:proofErr w:type="spellEnd"/>
       <w:r>
@@ -1997,39 +1946,7 @@
           <w:rFonts w:ascii="Times New Roman" w:hAnsi="Times New Roman" w:cs="Times New Roman"/>
           <w:sz w:val="20"/>
         </w:rPr>
-        <w:t xml:space="preserve">, </w:t>
-      </w:r>
-      <w:proofErr w:type="spellStart"/>
-      <w:r>
-        <w:rPr>
-          <w:rFonts w:ascii="Times New Roman" w:hAnsi="Times New Roman" w:cs="Times New Roman"/>
-          <w:sz w:val="20"/>
-        </w:rPr>
-        <w:t>Harchaoui</w:t>
-      </w:r>
-      <w:proofErr w:type="spellEnd"/>
-      <w:r>
-        <w:rPr>
-          <w:rFonts w:ascii="Times New Roman" w:hAnsi="Times New Roman" w:cs="Times New Roman"/>
-          <w:sz w:val="20"/>
-        </w:rPr>
-        <w:t xml:space="preserve">, and </w:t>
-      </w:r>
-      <w:proofErr w:type="spellStart"/>
-      <w:r>
-        <w:rPr>
-          <w:rFonts w:ascii="Times New Roman" w:hAnsi="Times New Roman" w:cs="Times New Roman"/>
-          <w:sz w:val="20"/>
-        </w:rPr>
-        <w:t>Schmid</w:t>
-      </w:r>
-      <w:proofErr w:type="spellEnd"/>
-      <w:r>
-        <w:rPr>
-          <w:rFonts w:ascii="Times New Roman" w:hAnsi="Times New Roman" w:cs="Times New Roman"/>
-          <w:sz w:val="20"/>
-        </w:rPr>
-        <w:t xml:space="preserve"> (2015).</w:t>
+        <w:t>, and Schmid (2015).</w:t>
       </w:r>
     </w:p>
     <w:p>
@@ -2123,85 +2040,186 @@
     <w:p>
       <w:pPr>
         <w:spacing w:before="40" w:after="40" w:line="240" w:lineRule="auto"/>
-      </w:pPr>
-      <w:r>
+        <w:rPr>
+          <w:rFonts w:ascii="Times New Roman" w:hAnsi="Times New Roman" w:cs="Times New Roman"/>
+          <w:sz w:val="20"/>
+          <w:szCs w:val="20"/>
+        </w:rPr>
+      </w:pPr>
+      <w:r>
+        <w:rPr>
+          <w:rFonts w:ascii="Times New Roman" w:hAnsi="Times New Roman" w:cs="Times New Roman"/>
+          <w:sz w:val="20"/>
+          <w:szCs w:val="20"/>
+        </w:rPr>
         <w:t xml:space="preserve">Recently, several models based on deep neural networks have achieved great success in terms of both reconstruction accuracy and computational performance </w:t>
       </w:r>
       <w:r>
+        <w:rPr>
+          <w:rFonts w:ascii="Times New Roman" w:hAnsi="Times New Roman" w:cs="Times New Roman"/>
+          <w:sz w:val="20"/>
+          <w:szCs w:val="20"/>
+        </w:rPr>
         <w:t>in regards to super-resolution</w:t>
       </w:r>
       <w:r>
+        <w:rPr>
+          <w:rFonts w:ascii="Times New Roman" w:hAnsi="Times New Roman" w:cs="Times New Roman"/>
+          <w:sz w:val="20"/>
+          <w:szCs w:val="20"/>
+        </w:rPr>
         <w:t>.</w:t>
       </w:r>
     </w:p>
     <w:p>
       <w:pPr>
         <w:spacing w:before="40" w:after="40" w:line="240" w:lineRule="auto"/>
-      </w:pPr>
-      <w:r>
+        <w:rPr>
+          <w:rFonts w:ascii="Times New Roman" w:hAnsi="Times New Roman" w:cs="Times New Roman"/>
+          <w:sz w:val="20"/>
+          <w:szCs w:val="20"/>
+        </w:rPr>
+      </w:pPr>
+      <w:r>
+        <w:rPr>
+          <w:rFonts w:ascii="Times New Roman" w:hAnsi="Times New Roman" w:cs="Times New Roman"/>
+          <w:sz w:val="20"/>
+          <w:szCs w:val="20"/>
+        </w:rPr>
         <w:t>EDSR - In particular, residual learning techniques exhibit improved performance. Recent models of EDSR have proven significant performance by removing unnecessary modules in conventional residual networks and expanding the model size while stabilizing the training procedure.</w:t>
       </w:r>
     </w:p>
     <w:p>
       <w:pPr>
         <w:spacing w:before="40" w:after="40" w:line="240" w:lineRule="auto"/>
-      </w:pPr>
-      <w:r>
-        <w:t>Fast Super-Resolution Convolutional Neural Network</w:t>
-      </w:r>
-      <w:r>
-        <w:t xml:space="preserve"> (FSRCNN) </w:t>
-      </w:r>
-      <w:r>
+        <w:rPr>
+          <w:rFonts w:ascii="Times New Roman" w:hAnsi="Times New Roman" w:cs="Times New Roman"/>
+          <w:sz w:val="20"/>
+          <w:szCs w:val="20"/>
+        </w:rPr>
+      </w:pPr>
+      <w:r>
+        <w:rPr>
+          <w:rFonts w:ascii="Times New Roman" w:hAnsi="Times New Roman" w:cs="Times New Roman"/>
+          <w:sz w:val="20"/>
+          <w:szCs w:val="20"/>
+        </w:rPr>
+        <w:t xml:space="preserve">Fast Super-Resolution Convolutional Neural Network (FSRCNN) </w:t>
+      </w:r>
+      <w:r>
+        <w:rPr>
+          <w:rFonts w:ascii="Times New Roman" w:hAnsi="Times New Roman" w:cs="Times New Roman"/>
+          <w:sz w:val="20"/>
+          <w:szCs w:val="20"/>
+        </w:rPr>
         <w:t>- This</w:t>
       </w:r>
       <w:r>
-        <w:t xml:space="preserve"> method is an improved </w:t>
-      </w:r>
-      <w:r>
-        <w:t>Super-Resolution Convolutional Neural Network (SRCNN)</w:t>
-      </w:r>
-      <w:r>
-        <w:t xml:space="preserve"> that manages to achieve </w:t>
-      </w:r>
-      <w:r>
+        <w:rPr>
+          <w:rFonts w:ascii="Times New Roman" w:hAnsi="Times New Roman" w:cs="Times New Roman"/>
+          <w:sz w:val="20"/>
+          <w:szCs w:val="20"/>
+        </w:rPr>
+        <w:t xml:space="preserve"> method is an improved Super-Resolution Convolutional Neural Network (SRCNN) that manages to achieve </w:t>
+      </w:r>
+      <w:r>
+        <w:rPr>
+          <w:rFonts w:ascii="Times New Roman" w:hAnsi="Times New Roman" w:cs="Times New Roman"/>
+          <w:sz w:val="20"/>
+          <w:szCs w:val="20"/>
+        </w:rPr>
         <w:t>real-time super-resolution while still maintaining good performance.</w:t>
       </w:r>
     </w:p>
     <w:p>
       <w:pPr>
         <w:spacing w:before="40" w:after="40" w:line="240" w:lineRule="auto"/>
-      </w:pPr>
-      <w:r>
+        <w:rPr>
+          <w:rFonts w:ascii="Times New Roman" w:hAnsi="Times New Roman" w:cs="Times New Roman"/>
+          <w:sz w:val="20"/>
+          <w:szCs w:val="20"/>
+        </w:rPr>
+      </w:pPr>
+      <w:r>
+        <w:rPr>
+          <w:rFonts w:ascii="Times New Roman" w:hAnsi="Times New Roman" w:cs="Times New Roman"/>
+          <w:sz w:val="20"/>
+          <w:szCs w:val="20"/>
+        </w:rPr>
         <w:t>D</w:t>
       </w:r>
       <w:r>
+        <w:rPr>
+          <w:rFonts w:ascii="Times New Roman" w:hAnsi="Times New Roman" w:cs="Times New Roman"/>
+          <w:sz w:val="20"/>
+          <w:szCs w:val="20"/>
+        </w:rPr>
         <w:t>eep Laplacian Pyramid Super-Resolution Network</w:t>
       </w:r>
       <w:r>
+        <w:rPr>
+          <w:rFonts w:ascii="Times New Roman" w:hAnsi="Times New Roman" w:cs="Times New Roman"/>
+          <w:sz w:val="20"/>
+          <w:szCs w:val="20"/>
+        </w:rPr>
         <w:t xml:space="preserve"> (</w:t>
       </w:r>
       <w:proofErr w:type="spellStart"/>
       <w:r>
+        <w:rPr>
+          <w:rFonts w:ascii="Times New Roman" w:hAnsi="Times New Roman" w:cs="Times New Roman"/>
+          <w:sz w:val="20"/>
+          <w:szCs w:val="20"/>
+        </w:rPr>
         <w:t>LapSRN</w:t>
       </w:r>
       <w:proofErr w:type="spellEnd"/>
       <w:r>
+        <w:rPr>
+          <w:rFonts w:ascii="Times New Roman" w:hAnsi="Times New Roman" w:cs="Times New Roman"/>
+          <w:sz w:val="20"/>
+          <w:szCs w:val="20"/>
+        </w:rPr>
         <w:t>)</w:t>
       </w:r>
       <w:r>
+        <w:rPr>
+          <w:rFonts w:ascii="Times New Roman" w:hAnsi="Times New Roman" w:cs="Times New Roman"/>
+          <w:sz w:val="20"/>
+          <w:szCs w:val="20"/>
+        </w:rPr>
         <w:t xml:space="preserve"> </w:t>
       </w:r>
       <w:r>
+        <w:rPr>
+          <w:rFonts w:ascii="Times New Roman" w:hAnsi="Times New Roman" w:cs="Times New Roman"/>
+          <w:sz w:val="20"/>
+          <w:szCs w:val="20"/>
+        </w:rPr>
         <w:t>- Provides</w:t>
       </w:r>
       <w:r>
+        <w:rPr>
+          <w:rFonts w:ascii="Times New Roman" w:hAnsi="Times New Roman" w:cs="Times New Roman"/>
+          <w:sz w:val="20"/>
+          <w:szCs w:val="20"/>
+        </w:rPr>
         <w:t xml:space="preserve"> fast and accurate image super-resolution</w:t>
       </w:r>
       <w:r>
+        <w:rPr>
+          <w:rFonts w:ascii="Times New Roman" w:hAnsi="Times New Roman" w:cs="Times New Roman"/>
+          <w:sz w:val="20"/>
+          <w:szCs w:val="20"/>
+        </w:rPr>
         <w:t>, t</w:t>
       </w:r>
       <w:r>
+        <w:rPr>
+          <w:rFonts w:ascii="Times New Roman" w:hAnsi="Times New Roman" w:cs="Times New Roman"/>
+          <w:sz w:val="20"/>
+          <w:szCs w:val="20"/>
+        </w:rPr>
         <w:t xml:space="preserve">he proposed network progressively reconstructs the sub-band residuals of high-resolution images at multiple pyramid levels. </w:t>
       </w:r>
     </w:p>
@@ -2212,13 +2230,6 @@
           <w:sz w:val="20"/>
         </w:rPr>
       </w:pPr>
-      <w:r>
-        <w:rPr>
-          <w:rFonts w:ascii="Times New Roman" w:hAnsi="Times New Roman" w:cs="Times New Roman"/>
-          <w:sz w:val="20"/>
-        </w:rPr>
-        <w:br w:type="page"/>
-      </w:r>
     </w:p>
     <w:p>
       <w:pPr>
@@ -2234,6 +2245,654 @@
           <w:b/>
           <w:sz w:val="24"/>
         </w:rPr>
+        <w:t>Beyond state-of-the-art</w:t>
+      </w:r>
+    </w:p>
+    <w:p>
+      <w:pPr>
+        <w:rPr>
+          <w:rFonts w:ascii="Times New Roman" w:hAnsi="Times New Roman" w:cs="Times New Roman"/>
+          <w:bCs/>
+          <w:sz w:val="20"/>
+          <w:szCs w:val="20"/>
+        </w:rPr>
+      </w:pPr>
+      <w:r>
+        <w:rPr>
+          <w:rFonts w:ascii="Times New Roman" w:hAnsi="Times New Roman" w:cs="Times New Roman"/>
+          <w:bCs/>
+          <w:sz w:val="20"/>
+          <w:szCs w:val="20"/>
+        </w:rPr>
+        <w:t xml:space="preserve">The current project is expected to bring contributions </w:t>
+      </w:r>
+      <w:r>
+        <w:rPr>
+          <w:rFonts w:ascii="Times New Roman" w:hAnsi="Times New Roman" w:cs="Times New Roman"/>
+          <w:bCs/>
+          <w:sz w:val="20"/>
+          <w:szCs w:val="20"/>
+        </w:rPr>
+        <w:t>to</w:t>
+      </w:r>
+      <w:r>
+        <w:rPr>
+          <w:rFonts w:ascii="Times New Roman" w:hAnsi="Times New Roman" w:cs="Times New Roman"/>
+          <w:bCs/>
+          <w:sz w:val="20"/>
+          <w:szCs w:val="20"/>
+        </w:rPr>
+        <w:t xml:space="preserve"> the computational speed </w:t>
+      </w:r>
+      <w:r>
+        <w:rPr>
+          <w:rFonts w:ascii="Times New Roman" w:hAnsi="Times New Roman" w:cs="Times New Roman"/>
+          <w:bCs/>
+          <w:sz w:val="20"/>
+          <w:szCs w:val="20"/>
+        </w:rPr>
+        <w:t>of</w:t>
+      </w:r>
+      <w:r>
+        <w:rPr>
+          <w:rFonts w:ascii="Times New Roman" w:hAnsi="Times New Roman" w:cs="Times New Roman"/>
+          <w:bCs/>
+          <w:sz w:val="20"/>
+          <w:szCs w:val="20"/>
+        </w:rPr>
+        <w:t xml:space="preserve"> individual frames or an improvement in the overall quality of the concerned image sequence.</w:t>
+      </w:r>
+      <w:r>
+        <w:rPr>
+          <w:rFonts w:ascii="Times New Roman" w:hAnsi="Times New Roman" w:cs="Times New Roman"/>
+          <w:bCs/>
+          <w:sz w:val="20"/>
+          <w:szCs w:val="20"/>
+        </w:rPr>
+        <w:t xml:space="preserve"> The process will take in consideration multiple optical</w:t>
+      </w:r>
+      <w:r>
+        <w:rPr>
+          <w:rFonts w:ascii="Times New Roman" w:hAnsi="Times New Roman" w:cs="Times New Roman"/>
+          <w:bCs/>
+          <w:sz w:val="20"/>
+          <w:szCs w:val="20"/>
+        </w:rPr>
+        <w:t xml:space="preserve"> flow methods as well as varying input parameters. The speed improvement will be focused on using Nvidia CUDA processes to achieve parallelism, it will not only compute frames faster, but it will also open the possibility of real-time super resolution. </w:t>
+      </w:r>
+    </w:p>
+    <w:p>
+      <w:pPr>
+        <w:rPr>
+          <w:rFonts w:ascii="Times New Roman" w:hAnsi="Times New Roman" w:cs="Times New Roman"/>
+          <w:b/>
+          <w:sz w:val="24"/>
+        </w:rPr>
+      </w:pPr>
+      <w:r>
+        <w:rPr>
+          <w:rFonts w:ascii="Times New Roman" w:hAnsi="Times New Roman" w:cs="Times New Roman"/>
+          <w:noProof/>
+          <w:sz w:val="20"/>
+        </w:rPr>
+        <w:drawing>
+          <wp:anchor distT="0" distB="0" distL="114300" distR="114300" simplePos="0" relativeHeight="251658240" behindDoc="0" locked="0" layoutInCell="1" allowOverlap="1" wp14:anchorId="265A90D2" wp14:editId="5BD7F5BE">
+            <wp:simplePos x="0" y="0"/>
+            <wp:positionH relativeFrom="column">
+              <wp:posOffset>3876675</wp:posOffset>
+            </wp:positionH>
+            <wp:positionV relativeFrom="paragraph">
+              <wp:posOffset>238760</wp:posOffset>
+            </wp:positionV>
+            <wp:extent cx="1704975" cy="1238250"/>
+            <wp:effectExtent l="0" t="0" r="9525" b="0"/>
+            <wp:wrapSquare wrapText="bothSides"/>
+            <wp:docPr id="3" name="Picture 3"/>
+            <wp:cNvGraphicFramePr>
+              <a:graphicFrameLocks xmlns:a="http://schemas.openxmlformats.org/drawingml/2006/main" noChangeAspect="1"/>
+            </wp:cNvGraphicFramePr>
+            <a:graphic xmlns:a="http://schemas.openxmlformats.org/drawingml/2006/main">
+              <a:graphicData uri="http://schemas.openxmlformats.org/drawingml/2006/picture">
+                <pic:pic xmlns:pic="http://schemas.openxmlformats.org/drawingml/2006/picture">
+                  <pic:nvPicPr>
+                    <pic:cNvPr id="3" name="Picture 3"/>
+                    <pic:cNvPicPr/>
+                  </pic:nvPicPr>
+                  <pic:blipFill>
+                    <a:blip r:embed="rId10">
+                      <a:extLst>
+                        <a:ext uri="{28A0092B-C50C-407E-A947-70E740481C1C}">
+                          <a14:useLocalDpi xmlns:a14="http://schemas.microsoft.com/office/drawing/2010/main" val="0"/>
+                        </a:ext>
+                      </a:extLst>
+                    </a:blip>
+                    <a:stretch>
+                      <a:fillRect/>
+                    </a:stretch>
+                  </pic:blipFill>
+                  <pic:spPr>
+                    <a:xfrm>
+                      <a:off x="0" y="0"/>
+                      <a:ext cx="1704975" cy="1238250"/>
+                    </a:xfrm>
+                    <a:prstGeom prst="rect">
+                      <a:avLst/>
+                    </a:prstGeom>
+                  </pic:spPr>
+                </pic:pic>
+              </a:graphicData>
+            </a:graphic>
+          </wp:anchor>
+        </w:drawing>
+      </w:r>
+      <w:r>
+        <w:rPr>
+          <w:rFonts w:ascii="Times New Roman" w:hAnsi="Times New Roman" w:cs="Times New Roman"/>
+          <w:b/>
+          <w:sz w:val="24"/>
+        </w:rPr>
+        <w:t>Preliminary Results</w:t>
+      </w:r>
+    </w:p>
+    <w:p>
+      <w:pPr>
+        <w:spacing w:after="0"/>
+        <w:rPr>
+          <w:rFonts w:ascii="Times New Roman" w:hAnsi="Times New Roman" w:cs="Times New Roman"/>
+          <w:sz w:val="20"/>
+        </w:rPr>
+      </w:pPr>
+      <w:r>
+        <w:rPr>
+          <w:rFonts w:ascii="Times New Roman" w:hAnsi="Times New Roman" w:cs="Times New Roman"/>
+          <w:sz w:val="20"/>
+        </w:rPr>
+        <w:t>As a preliminary result we used the following input parameters:</w:t>
+      </w:r>
+    </w:p>
+    <w:p>
+      <w:pPr>
+        <w:pStyle w:val="ListParagraph"/>
+        <w:numPr>
+          <w:ilvl w:val="0"/>
+          <w:numId w:val="2"/>
+        </w:numPr>
+        <w:spacing w:after="0"/>
+        <w:rPr>
+          <w:rFonts w:ascii="Times New Roman" w:hAnsi="Times New Roman" w:cs="Times New Roman"/>
+          <w:sz w:val="20"/>
+        </w:rPr>
+      </w:pPr>
+      <w:r>
+        <w:rPr>
+          <w:rFonts w:ascii="Times New Roman" w:hAnsi="Times New Roman" w:cs="Times New Roman"/>
+          <w:sz w:val="20"/>
+        </w:rPr>
+        <w:t>Input</w:t>
+      </w:r>
+      <w:r>
+        <w:rPr>
+          <w:rFonts w:ascii="Times New Roman" w:hAnsi="Times New Roman" w:cs="Times New Roman"/>
+          <w:sz w:val="20"/>
+        </w:rPr>
+        <w:t xml:space="preserve"> Video</w:t>
+      </w:r>
+      <w:r>
+        <w:rPr>
+          <w:rFonts w:ascii="Times New Roman" w:hAnsi="Times New Roman" w:cs="Times New Roman"/>
+          <w:sz w:val="20"/>
+        </w:rPr>
+        <w:t>: planet.avi [480 x 270]</w:t>
+      </w:r>
+    </w:p>
+    <w:p>
+      <w:pPr>
+        <w:pStyle w:val="ListParagraph"/>
+        <w:numPr>
+          <w:ilvl w:val="0"/>
+          <w:numId w:val="2"/>
+        </w:numPr>
+        <w:spacing w:after="0"/>
+        <w:rPr>
+          <w:rFonts w:ascii="Times New Roman" w:hAnsi="Times New Roman" w:cs="Times New Roman"/>
+          <w:sz w:val="20"/>
+        </w:rPr>
+      </w:pPr>
+      <w:r>
+        <w:rPr>
+          <w:rFonts w:ascii="Times New Roman" w:hAnsi="Times New Roman" w:cs="Times New Roman"/>
+          <w:sz w:val="20"/>
+        </w:rPr>
+        <w:t xml:space="preserve">Scale factor: </w:t>
+      </w:r>
+      <w:r>
+        <w:rPr>
+          <w:rFonts w:ascii="Times New Roman" w:hAnsi="Times New Roman" w:cs="Times New Roman"/>
+          <w:sz w:val="20"/>
+        </w:rPr>
+        <w:t>x</w:t>
+      </w:r>
+      <w:r>
+        <w:rPr>
+          <w:rFonts w:ascii="Times New Roman" w:hAnsi="Times New Roman" w:cs="Times New Roman"/>
+          <w:sz w:val="20"/>
+        </w:rPr>
+        <w:t>2</w:t>
+      </w:r>
+    </w:p>
+    <w:p>
+      <w:pPr>
+        <w:pStyle w:val="ListParagraph"/>
+        <w:numPr>
+          <w:ilvl w:val="0"/>
+          <w:numId w:val="2"/>
+        </w:numPr>
+        <w:spacing w:after="0"/>
+        <w:rPr>
+          <w:rFonts w:ascii="Times New Roman" w:hAnsi="Times New Roman" w:cs="Times New Roman"/>
+          <w:sz w:val="20"/>
+        </w:rPr>
+      </w:pPr>
+      <w:r>
+        <w:rPr>
+          <w:rFonts w:ascii="Times New Roman" w:hAnsi="Times New Roman" w:cs="Times New Roman"/>
+          <w:sz w:val="20"/>
+        </w:rPr>
+        <w:t>Iterations:10</w:t>
+      </w:r>
+    </w:p>
+    <w:p>
+      <w:pPr>
+        <w:pStyle w:val="ListParagraph"/>
+        <w:numPr>
+          <w:ilvl w:val="0"/>
+          <w:numId w:val="2"/>
+        </w:numPr>
+        <w:spacing w:after="0"/>
+        <w:rPr>
+          <w:rFonts w:ascii="Times New Roman" w:hAnsi="Times New Roman" w:cs="Times New Roman"/>
+          <w:sz w:val="20"/>
+        </w:rPr>
+      </w:pPr>
+      <w:r>
+        <w:rPr>
+          <w:rFonts w:ascii="Times New Roman" w:hAnsi="Times New Roman" w:cs="Times New Roman"/>
+          <w:sz w:val="20"/>
+        </w:rPr>
+        <w:t>Temporal radius: 4</w:t>
+      </w:r>
+    </w:p>
+    <w:p>
+      <w:pPr>
+        <w:pStyle w:val="ListParagraph"/>
+        <w:numPr>
+          <w:ilvl w:val="0"/>
+          <w:numId w:val="2"/>
+        </w:numPr>
+        <w:spacing w:after="0"/>
+        <w:rPr>
+          <w:rFonts w:ascii="Times New Roman" w:hAnsi="Times New Roman" w:cs="Times New Roman"/>
+          <w:sz w:val="20"/>
+        </w:rPr>
+      </w:pPr>
+      <w:r>
+        <w:rPr>
+          <w:rFonts w:ascii="Times New Roman" w:hAnsi="Times New Roman" w:cs="Times New Roman"/>
+          <w:sz w:val="20"/>
+        </w:rPr>
+        <w:t xml:space="preserve">Optical Flow: </w:t>
+      </w:r>
+      <w:proofErr w:type="spellStart"/>
+      <w:r>
+        <w:rPr>
+          <w:rFonts w:ascii="Times New Roman" w:hAnsi="Times New Roman" w:cs="Times New Roman"/>
+          <w:sz w:val="20"/>
+        </w:rPr>
+        <w:t>F</w:t>
+      </w:r>
+      <w:r>
+        <w:rPr>
+          <w:rFonts w:ascii="Times New Roman" w:hAnsi="Times New Roman" w:cs="Times New Roman"/>
+          <w:sz w:val="20"/>
+        </w:rPr>
+        <w:t>arneback</w:t>
+      </w:r>
+      <w:proofErr w:type="spellEnd"/>
+    </w:p>
+    <w:p>
+      <w:pPr>
+        <w:pStyle w:val="ListParagraph"/>
+        <w:numPr>
+          <w:ilvl w:val="0"/>
+          <w:numId w:val="2"/>
+        </w:numPr>
+        <w:spacing w:after="0"/>
+        <w:rPr>
+          <w:rFonts w:ascii="Times New Roman" w:hAnsi="Times New Roman" w:cs="Times New Roman"/>
+          <w:sz w:val="20"/>
+        </w:rPr>
+      </w:pPr>
+      <w:r>
+        <w:rPr>
+          <w:rFonts w:ascii="Times New Roman" w:hAnsi="Times New Roman" w:cs="Times New Roman"/>
+          <w:sz w:val="20"/>
+        </w:rPr>
+        <w:t>Mode: CPU</w:t>
+      </w:r>
+    </w:p>
+    <w:p>
+      <w:pPr>
+        <w:pStyle w:val="ListParagraph"/>
+        <w:spacing w:after="0"/>
+        <w:ind w:left="0"/>
+        <w:rPr>
+          <w:rFonts w:ascii="Times New Roman" w:hAnsi="Times New Roman" w:cs="Times New Roman"/>
+          <w:sz w:val="20"/>
+        </w:rPr>
+      </w:pPr>
+      <w:r>
+        <w:rPr>
+          <w:rFonts w:ascii="Times New Roman" w:hAnsi="Times New Roman" w:cs="Times New Roman"/>
+          <w:sz w:val="20"/>
+        </w:rPr>
+        <w:lastRenderedPageBreak/>
+        <w:t xml:space="preserve">During runtime we encounter considerable process time for individual frames: ~ 15sec /frame . Considering </w:t>
+      </w:r>
+      <w:r>
+        <w:rPr>
+          <w:rFonts w:ascii="Times New Roman" w:hAnsi="Times New Roman" w:cs="Times New Roman"/>
+          <w:sz w:val="20"/>
+        </w:rPr>
+        <w:t>the average video is filmed at 30FPS, it will take one hour to create a supper resolution version of an 10 seconds video.</w:t>
+      </w:r>
+    </w:p>
+    <w:p>
+      <w:pPr>
+        <w:pStyle w:val="ListParagraph"/>
+        <w:spacing w:after="0"/>
+        <w:ind w:left="0"/>
+        <w:rPr>
+          <w:rFonts w:ascii="Times New Roman" w:hAnsi="Times New Roman" w:cs="Times New Roman"/>
+          <w:sz w:val="20"/>
+        </w:rPr>
+      </w:pPr>
+    </w:p>
+    <w:p>
+      <w:pPr>
+        <w:rPr>
+          <w:rFonts w:ascii="Times New Roman" w:hAnsi="Times New Roman" w:cs="Times New Roman"/>
+          <w:b/>
+          <w:sz w:val="24"/>
+        </w:rPr>
+      </w:pPr>
+      <w:r>
+        <w:rPr>
+          <w:rFonts w:ascii="Times New Roman" w:hAnsi="Times New Roman" w:cs="Times New Roman"/>
+          <w:b/>
+          <w:sz w:val="24"/>
+        </w:rPr>
+        <w:t>Preliminary Conclusions</w:t>
+      </w:r>
+    </w:p>
+    <w:p>
+      <w:pPr>
+        <w:rPr>
+          <w:rFonts w:ascii="Times New Roman" w:hAnsi="Times New Roman" w:cs="Times New Roman"/>
+          <w:bCs/>
+          <w:sz w:val="20"/>
+          <w:szCs w:val="20"/>
+        </w:rPr>
+      </w:pPr>
+      <w:r>
+        <w:rPr>
+          <w:rFonts w:ascii="Times New Roman" w:hAnsi="Times New Roman" w:cs="Times New Roman"/>
+          <w:bCs/>
+          <w:sz w:val="20"/>
+          <w:szCs w:val="20"/>
+        </w:rPr>
+        <w:t>To show the super resolution, the first frame of the planet.avi and planetResult.avi videos are compared with and without super resolution.</w:t>
+      </w:r>
+    </w:p>
+    <w:p>
+      <w:pPr>
+        <w:rPr>
+          <w:rFonts w:ascii="Times New Roman" w:hAnsi="Times New Roman" w:cs="Times New Roman"/>
+          <w:bCs/>
+          <w:sz w:val="20"/>
+          <w:szCs w:val="20"/>
+        </w:rPr>
+      </w:pPr>
+      <w:r>
+        <w:rPr>
+          <w:rFonts w:ascii="Times New Roman" w:hAnsi="Times New Roman" w:cs="Times New Roman"/>
+          <w:bCs/>
+          <w:noProof/>
+          <w:sz w:val="20"/>
+          <w:szCs w:val="20"/>
+        </w:rPr>
+        <w:drawing>
+          <wp:inline distT="0" distB="0" distL="0" distR="0" wp14:anchorId="200B1C3B" wp14:editId="6F98C119">
+            <wp:extent cx="5943600" cy="2181860"/>
+            <wp:effectExtent l="0" t="0" r="0" b="8890"/>
+            <wp:docPr id="2" name="Picture 2"/>
+            <wp:cNvGraphicFramePr>
+              <a:graphicFrameLocks xmlns:a="http://schemas.openxmlformats.org/drawingml/2006/main" noChangeAspect="1"/>
+            </wp:cNvGraphicFramePr>
+            <a:graphic xmlns:a="http://schemas.openxmlformats.org/drawingml/2006/main">
+              <a:graphicData uri="http://schemas.openxmlformats.org/drawingml/2006/picture">
+                <pic:pic xmlns:pic="http://schemas.openxmlformats.org/drawingml/2006/picture">
+                  <pic:nvPicPr>
+                    <pic:cNvPr id="2" name="Picture 2"/>
+                    <pic:cNvPicPr/>
+                  </pic:nvPicPr>
+                  <pic:blipFill>
+                    <a:blip r:embed="rId11">
+                      <a:extLst>
+                        <a:ext uri="{28A0092B-C50C-407E-A947-70E740481C1C}">
+                          <a14:useLocalDpi xmlns:a14="http://schemas.microsoft.com/office/drawing/2010/main" val="0"/>
+                        </a:ext>
+                      </a:extLst>
+                    </a:blip>
+                    <a:stretch>
+                      <a:fillRect/>
+                    </a:stretch>
+                  </pic:blipFill>
+                  <pic:spPr>
+                    <a:xfrm>
+                      <a:off x="0" y="0"/>
+                      <a:ext cx="5943600" cy="2181860"/>
+                    </a:xfrm>
+                    <a:prstGeom prst="rect">
+                      <a:avLst/>
+                    </a:prstGeom>
+                  </pic:spPr>
+                </pic:pic>
+              </a:graphicData>
+            </a:graphic>
+          </wp:inline>
+        </w:drawing>
+      </w:r>
+    </w:p>
+    <w:p>
+      <w:pPr>
+        <w:rPr>
+          <w:rFonts w:ascii="Times New Roman" w:hAnsi="Times New Roman" w:cs="Times New Roman"/>
+          <w:bCs/>
+          <w:sz w:val="20"/>
+          <w:szCs w:val="20"/>
+        </w:rPr>
+      </w:pPr>
+      <w:r>
+        <w:rPr>
+          <w:rFonts w:ascii="Times New Roman" w:hAnsi="Times New Roman" w:cs="Times New Roman"/>
+          <w:bCs/>
+          <w:sz w:val="20"/>
+          <w:szCs w:val="20"/>
+        </w:rPr>
+        <w:t>In the right-hand-side section of the preceding figure, you can observe more details in the aspect of the continents and lights as the video was upscaled.</w:t>
+      </w:r>
+    </w:p>
+    <w:p>
+      <w:pPr>
+        <w:rPr>
+          <w:rFonts w:ascii="Times New Roman" w:hAnsi="Times New Roman" w:cs="Times New Roman"/>
+          <w:bCs/>
+          <w:sz w:val="20"/>
+          <w:szCs w:val="20"/>
+        </w:rPr>
+      </w:pPr>
+      <w:r>
+        <w:rPr>
+          <w:rFonts w:ascii="Times New Roman" w:hAnsi="Times New Roman" w:cs="Times New Roman"/>
+          <w:bCs/>
+          <w:sz w:val="20"/>
+          <w:szCs w:val="20"/>
+        </w:rPr>
+        <w:t>However, the downside remains the processing time in which the supper resolution is achieved.</w:t>
+      </w:r>
+    </w:p>
+    <w:p>
+      <w:pPr>
+        <w:rPr>
+          <w:rFonts w:ascii="Times New Roman" w:hAnsi="Times New Roman" w:cs="Times New Roman"/>
+          <w:sz w:val="20"/>
+        </w:rPr>
+      </w:pPr>
+    </w:p>
+    <w:p>
+      <w:pPr>
+        <w:rPr>
+          <w:rFonts w:ascii="Times New Roman" w:hAnsi="Times New Roman" w:cs="Times New Roman"/>
+          <w:sz w:val="20"/>
+        </w:rPr>
+      </w:pPr>
+    </w:p>
+    <w:p>
+      <w:pPr>
+        <w:rPr>
+          <w:rFonts w:ascii="Times New Roman" w:hAnsi="Times New Roman" w:cs="Times New Roman"/>
+          <w:sz w:val="20"/>
+        </w:rPr>
+      </w:pPr>
+    </w:p>
+    <w:p>
+      <w:pPr>
+        <w:rPr>
+          <w:rFonts w:ascii="Times New Roman" w:hAnsi="Times New Roman" w:cs="Times New Roman"/>
+          <w:sz w:val="20"/>
+        </w:rPr>
+      </w:pPr>
+    </w:p>
+    <w:p>
+      <w:pPr>
+        <w:rPr>
+          <w:rFonts w:ascii="Times New Roman" w:hAnsi="Times New Roman" w:cs="Times New Roman"/>
+          <w:sz w:val="20"/>
+        </w:rPr>
+      </w:pPr>
+    </w:p>
+    <w:p>
+      <w:pPr>
+        <w:rPr>
+          <w:rFonts w:ascii="Times New Roman" w:hAnsi="Times New Roman" w:cs="Times New Roman"/>
+          <w:sz w:val="20"/>
+        </w:rPr>
+      </w:pPr>
+    </w:p>
+    <w:p>
+      <w:pPr>
+        <w:rPr>
+          <w:rFonts w:ascii="Times New Roman" w:hAnsi="Times New Roman" w:cs="Times New Roman"/>
+          <w:sz w:val="20"/>
+        </w:rPr>
+      </w:pPr>
+    </w:p>
+    <w:p>
+      <w:pPr>
+        <w:rPr>
+          <w:rFonts w:ascii="Times New Roman" w:hAnsi="Times New Roman" w:cs="Times New Roman"/>
+          <w:sz w:val="20"/>
+        </w:rPr>
+      </w:pPr>
+    </w:p>
+    <w:p>
+      <w:pPr>
+        <w:rPr>
+          <w:rFonts w:ascii="Times New Roman" w:hAnsi="Times New Roman" w:cs="Times New Roman"/>
+          <w:sz w:val="20"/>
+        </w:rPr>
+      </w:pPr>
+    </w:p>
+    <w:p>
+      <w:pPr>
+        <w:rPr>
+          <w:rFonts w:ascii="Times New Roman" w:hAnsi="Times New Roman" w:cs="Times New Roman"/>
+          <w:sz w:val="20"/>
+        </w:rPr>
+      </w:pPr>
+    </w:p>
+    <w:p>
+      <w:pPr>
+        <w:rPr>
+          <w:rFonts w:ascii="Times New Roman" w:hAnsi="Times New Roman" w:cs="Times New Roman"/>
+          <w:sz w:val="20"/>
+        </w:rPr>
+      </w:pPr>
+    </w:p>
+    <w:p>
+      <w:pPr>
+        <w:rPr>
+          <w:rFonts w:ascii="Times New Roman" w:hAnsi="Times New Roman" w:cs="Times New Roman"/>
+          <w:sz w:val="20"/>
+        </w:rPr>
+      </w:pPr>
+    </w:p>
+    <w:p>
+      <w:pPr>
+        <w:rPr>
+          <w:rFonts w:ascii="Times New Roman" w:hAnsi="Times New Roman" w:cs="Times New Roman"/>
+          <w:sz w:val="20"/>
+        </w:rPr>
+      </w:pPr>
+    </w:p>
+    <w:p>
+      <w:pPr>
+        <w:rPr>
+          <w:rFonts w:ascii="Times New Roman" w:hAnsi="Times New Roman" w:cs="Times New Roman"/>
+          <w:sz w:val="20"/>
+        </w:rPr>
+      </w:pPr>
+    </w:p>
+    <w:p>
+      <w:pPr>
+        <w:rPr>
+          <w:rFonts w:ascii="Times New Roman" w:hAnsi="Times New Roman" w:cs="Times New Roman"/>
+          <w:sz w:val="20"/>
+        </w:rPr>
+      </w:pPr>
+    </w:p>
+    <w:p>
+      <w:pPr>
+        <w:rPr>
+          <w:rFonts w:ascii="Times New Roman" w:hAnsi="Times New Roman" w:cs="Times New Roman"/>
+          <w:sz w:val="20"/>
+        </w:rPr>
+      </w:pPr>
+    </w:p>
+    <w:p>
+      <w:pPr>
+        <w:rPr>
+          <w:rFonts w:ascii="Times New Roman" w:hAnsi="Times New Roman" w:cs="Times New Roman"/>
+          <w:b/>
+          <w:sz w:val="24"/>
+        </w:rPr>
+      </w:pPr>
+      <w:r>
+        <w:rPr>
+          <w:rFonts w:ascii="Times New Roman" w:hAnsi="Times New Roman" w:cs="Times New Roman"/>
+          <w:b/>
+          <w:sz w:val="24"/>
+        </w:rPr>
         <w:lastRenderedPageBreak/>
         <w:t>References</w:t>
       </w:r>
@@ -2301,7 +2960,6 @@
         <w:t xml:space="preserve">, Jayant </w:t>
       </w:r>
       <w:proofErr w:type="spellStart"/>
-      <w:proofErr w:type="gramStart"/>
       <w:r>
         <w:rPr>
           <w:rFonts w:ascii="Times New Roman" w:hAnsi="Times New Roman" w:cs="Times New Roman"/>
@@ -2310,7 +2968,6 @@
         <w:t>S.Rohankar</w:t>
       </w:r>
       <w:proofErr w:type="spellEnd"/>
-      <w:proofErr w:type="gramEnd"/>
       <w:r>
         <w:rPr>
           <w:rFonts w:ascii="Times New Roman" w:hAnsi="Times New Roman" w:cs="Times New Roman"/>
@@ -2593,7 +3250,7 @@
           <w:rFonts w:ascii="Times New Roman" w:hAnsi="Times New Roman" w:cs="Times New Roman"/>
           <w:sz w:val="20"/>
         </w:rPr>
-        <w:t xml:space="preserve">, Vinod </w:t>
+        <w:t xml:space="preserve">, Vinod Chandran, and </w:t>
       </w:r>
       <w:proofErr w:type="spellStart"/>
       <w:r>
@@ -2601,7 +3258,7 @@
           <w:rFonts w:ascii="Times New Roman" w:hAnsi="Times New Roman" w:cs="Times New Roman"/>
           <w:sz w:val="20"/>
         </w:rPr>
-        <w:t>Chandran</w:t>
+        <w:t>Sridha</w:t>
       </w:r>
       <w:proofErr w:type="spellEnd"/>
       <w:r>
@@ -2609,7 +3266,21 @@
           <w:rFonts w:ascii="Times New Roman" w:hAnsi="Times New Roman" w:cs="Times New Roman"/>
           <w:sz w:val="20"/>
         </w:rPr>
-        <w:t xml:space="preserve">, and </w:t>
+        <w:t xml:space="preserve"> Sridharan. </w:t>
+      </w:r>
+      <w:r>
+        <w:rPr>
+          <w:rFonts w:ascii="Times New Roman" w:hAnsi="Times New Roman" w:cs="Times New Roman"/>
+          <w:sz w:val="20"/>
+        </w:rPr>
+        <w:t>Investigation into optical fl</w:t>
+      </w:r>
+      <w:r>
+        <w:rPr>
+          <w:rFonts w:ascii="Times New Roman" w:hAnsi="Times New Roman" w:cs="Times New Roman"/>
+          <w:sz w:val="20"/>
+        </w:rPr>
+        <w:t xml:space="preserve">ow super-resolution for surveillance applications. In The </w:t>
       </w:r>
       <w:proofErr w:type="spellStart"/>
       <w:r>
@@ -2617,7 +3288,7 @@
           <w:rFonts w:ascii="Times New Roman" w:hAnsi="Times New Roman" w:cs="Times New Roman"/>
           <w:sz w:val="20"/>
         </w:rPr>
-        <w:t>Sridha</w:t>
+        <w:t>Austrilian</w:t>
       </w:r>
       <w:proofErr w:type="spellEnd"/>
       <w:r>
@@ -2625,7 +3296,7 @@
           <w:rFonts w:ascii="Times New Roman" w:hAnsi="Times New Roman" w:cs="Times New Roman"/>
           <w:sz w:val="20"/>
         </w:rPr>
-        <w:t xml:space="preserve"> </w:t>
+        <w:t xml:space="preserve"> Pattern Recognition Society </w:t>
       </w:r>
       <w:proofErr w:type="spellStart"/>
       <w:r>
@@ -2633,7 +3304,7 @@
           <w:rFonts w:ascii="Times New Roman" w:hAnsi="Times New Roman" w:cs="Times New Roman"/>
           <w:sz w:val="20"/>
         </w:rPr>
-        <w:t>Sridharan</w:t>
+        <w:t>Worshop</w:t>
       </w:r>
       <w:proofErr w:type="spellEnd"/>
       <w:r>
@@ -2641,21 +3312,36 @@
           <w:rFonts w:ascii="Times New Roman" w:hAnsi="Times New Roman" w:cs="Times New Roman"/>
           <w:sz w:val="20"/>
         </w:rPr>
-        <w:t xml:space="preserve">. </w:t>
-      </w:r>
-      <w:r>
-        <w:rPr>
-          <w:rFonts w:ascii="Times New Roman" w:hAnsi="Times New Roman" w:cs="Times New Roman"/>
-          <w:sz w:val="20"/>
-        </w:rPr>
-        <w:t>Investigation into optical fl</w:t>
-      </w:r>
-      <w:r>
-        <w:rPr>
-          <w:rFonts w:ascii="Times New Roman" w:hAnsi="Times New Roman" w:cs="Times New Roman"/>
-          <w:sz w:val="20"/>
-        </w:rPr>
-        <w:t xml:space="preserve">ow super-resolution for surveillance applications. In The </w:t>
+        <w:t xml:space="preserve"> on Digital Image Computing</w:t>
+      </w:r>
+      <w:r>
+        <w:rPr>
+          <w:rFonts w:ascii="Times New Roman" w:hAnsi="Times New Roman" w:cs="Times New Roman"/>
+          <w:sz w:val="20"/>
+        </w:rPr>
+        <w:t>, pages 987-995,</w:t>
+      </w:r>
+      <w:r>
+        <w:rPr>
+          <w:rFonts w:ascii="Times New Roman" w:hAnsi="Times New Roman" w:cs="Times New Roman"/>
+          <w:sz w:val="20"/>
+        </w:rPr>
+        <w:t xml:space="preserve"> 2005</w:t>
+      </w:r>
+    </w:p>
+    <w:p>
+      <w:pPr>
+        <w:rPr>
+          <w:rFonts w:ascii="Times New Roman" w:hAnsi="Times New Roman" w:cs="Times New Roman"/>
+          <w:sz w:val="20"/>
+        </w:rPr>
+      </w:pPr>
+      <w:r>
+        <w:rPr>
+          <w:rFonts w:ascii="Times New Roman" w:hAnsi="Times New Roman" w:cs="Times New Roman"/>
+          <w:sz w:val="20"/>
+        </w:rPr>
+        <w:t xml:space="preserve">[5] J. </w:t>
       </w:r>
       <w:proofErr w:type="spellStart"/>
       <w:r>
@@ -2663,7 +3349,7 @@
           <w:rFonts w:ascii="Times New Roman" w:hAnsi="Times New Roman" w:cs="Times New Roman"/>
           <w:sz w:val="20"/>
         </w:rPr>
-        <w:t>Austrilian</w:t>
+        <w:t>Maintz</w:t>
       </w:r>
       <w:proofErr w:type="spellEnd"/>
       <w:r>
@@ -2671,7 +3357,7 @@
           <w:rFonts w:ascii="Times New Roman" w:hAnsi="Times New Roman" w:cs="Times New Roman"/>
           <w:sz w:val="20"/>
         </w:rPr>
-        <w:t xml:space="preserve"> Pattern Recognition Society </w:t>
+        <w:t xml:space="preserve"> and M. </w:t>
       </w:r>
       <w:proofErr w:type="spellStart"/>
       <w:r>
@@ -2679,7 +3365,7 @@
           <w:rFonts w:ascii="Times New Roman" w:hAnsi="Times New Roman" w:cs="Times New Roman"/>
           <w:sz w:val="20"/>
         </w:rPr>
-        <w:t>Worshop</w:t>
+        <w:t>Viergever</w:t>
       </w:r>
       <w:proofErr w:type="spellEnd"/>
       <w:r>
@@ -2687,36 +3373,29 @@
           <w:rFonts w:ascii="Times New Roman" w:hAnsi="Times New Roman" w:cs="Times New Roman"/>
           <w:sz w:val="20"/>
         </w:rPr>
-        <w:t xml:space="preserve"> on Digital Image Computing</w:t>
-      </w:r>
-      <w:r>
-        <w:rPr>
-          <w:rFonts w:ascii="Times New Roman" w:hAnsi="Times New Roman" w:cs="Times New Roman"/>
-          <w:sz w:val="20"/>
-        </w:rPr>
-        <w:t>, pages 987-995,</w:t>
-      </w:r>
-      <w:r>
-        <w:rPr>
-          <w:rFonts w:ascii="Times New Roman" w:hAnsi="Times New Roman" w:cs="Times New Roman"/>
-          <w:sz w:val="20"/>
-        </w:rPr>
-        <w:t xml:space="preserve"> 2005</w:t>
-      </w:r>
-    </w:p>
-    <w:p>
-      <w:pPr>
-        <w:rPr>
-          <w:rFonts w:ascii="Times New Roman" w:hAnsi="Times New Roman" w:cs="Times New Roman"/>
-          <w:sz w:val="20"/>
-        </w:rPr>
-      </w:pPr>
-      <w:r>
-        <w:rPr>
-          <w:rFonts w:ascii="Times New Roman" w:hAnsi="Times New Roman" w:cs="Times New Roman"/>
-          <w:sz w:val="20"/>
-        </w:rPr>
-        <w:t xml:space="preserve">[5] J. </w:t>
+        <w:t>. A survey of medical image registration. Medical Image Analysis</w:t>
+      </w:r>
+      <w:r>
+        <w:rPr>
+          <w:rFonts w:ascii="Times New Roman" w:hAnsi="Times New Roman" w:cs="Times New Roman"/>
+          <w:sz w:val="20"/>
+        </w:rPr>
+        <w:t>, pages 1-36, 2008</w:t>
+      </w:r>
+    </w:p>
+    <w:p>
+      <w:pPr>
+        <w:rPr>
+          <w:rFonts w:ascii="Times New Roman" w:hAnsi="Times New Roman" w:cs="Times New Roman"/>
+          <w:sz w:val="20"/>
+        </w:rPr>
+      </w:pPr>
+      <w:r>
+        <w:rPr>
+          <w:rFonts w:ascii="Times New Roman" w:hAnsi="Times New Roman" w:cs="Times New Roman"/>
+          <w:sz w:val="20"/>
+        </w:rPr>
+        <w:t xml:space="preserve">[6] S. Peleg and Y. Yeshurun. </w:t>
       </w:r>
       <w:proofErr w:type="spellStart"/>
       <w:r>
@@ -2724,7 +3403,7 @@
           <w:rFonts w:ascii="Times New Roman" w:hAnsi="Times New Roman" w:cs="Times New Roman"/>
           <w:sz w:val="20"/>
         </w:rPr>
-        <w:t>Maintz</w:t>
+        <w:t>Superresolution</w:t>
       </w:r>
       <w:proofErr w:type="spellEnd"/>
       <w:r>
@@ -2732,7 +3411,7 @@
           <w:rFonts w:ascii="Times New Roman" w:hAnsi="Times New Roman" w:cs="Times New Roman"/>
           <w:sz w:val="20"/>
         </w:rPr>
-        <w:t xml:space="preserve"> and M. </w:t>
+        <w:t xml:space="preserve"> in MRI: application to human white matter fiber tract visualization by diffusion tensor imaging. </w:t>
       </w:r>
       <w:proofErr w:type="spellStart"/>
       <w:r>
@@ -2740,7 +3419,7 @@
           <w:rFonts w:ascii="Times New Roman" w:hAnsi="Times New Roman" w:cs="Times New Roman"/>
           <w:sz w:val="20"/>
         </w:rPr>
-        <w:t>Viergever</w:t>
+        <w:t>Magnazine</w:t>
       </w:r>
       <w:proofErr w:type="spellEnd"/>
       <w:r>
@@ -2748,29 +3427,115 @@
           <w:rFonts w:ascii="Times New Roman" w:hAnsi="Times New Roman" w:cs="Times New Roman"/>
           <w:sz w:val="20"/>
         </w:rPr>
-        <w:t>. A survey of medical image registration. Medical Image Analysis</w:t>
-      </w:r>
-      <w:r>
-        <w:rPr>
-          <w:rFonts w:ascii="Times New Roman" w:hAnsi="Times New Roman" w:cs="Times New Roman"/>
-          <w:sz w:val="20"/>
-        </w:rPr>
-        <w:t>, pages 1-36, 2008</w:t>
-      </w:r>
-    </w:p>
-    <w:p>
-      <w:pPr>
-        <w:rPr>
-          <w:rFonts w:ascii="Times New Roman" w:hAnsi="Times New Roman" w:cs="Times New Roman"/>
-          <w:sz w:val="20"/>
-        </w:rPr>
-      </w:pPr>
-      <w:r>
-        <w:rPr>
-          <w:rFonts w:ascii="Times New Roman" w:hAnsi="Times New Roman" w:cs="Times New Roman"/>
-          <w:sz w:val="20"/>
-        </w:rPr>
-        <w:t xml:space="preserve">[6] S. Peleg and Y. Yeshurun. </w:t>
+        <w:t xml:space="preserve"> Resonance in Medicine</w:t>
+      </w:r>
+      <w:r>
+        <w:rPr>
+          <w:rFonts w:ascii="Times New Roman" w:hAnsi="Times New Roman" w:cs="Times New Roman"/>
+          <w:sz w:val="20"/>
+        </w:rPr>
+        <w:t>, pages 29-35, 2001.</w:t>
+      </w:r>
+    </w:p>
+    <w:p>
+      <w:pPr>
+        <w:rPr>
+          <w:rFonts w:ascii="Times New Roman" w:hAnsi="Times New Roman" w:cs="Times New Roman"/>
+          <w:sz w:val="20"/>
+        </w:rPr>
+      </w:pPr>
+      <w:r>
+        <w:rPr>
+          <w:rFonts w:ascii="Times New Roman" w:hAnsi="Times New Roman" w:cs="Times New Roman"/>
+          <w:sz w:val="20"/>
+        </w:rPr>
+        <w:t xml:space="preserve">[7] </w:t>
+      </w:r>
+      <w:r>
+        <w:rPr>
+          <w:rFonts w:ascii="Times New Roman" w:hAnsi="Times New Roman" w:cs="Times New Roman"/>
+          <w:sz w:val="20"/>
+        </w:rPr>
+        <w:fldChar w:fldCharType="begin"/>
+      </w:r>
+      <w:r>
+        <w:rPr>
+          <w:rFonts w:ascii="Times New Roman" w:hAnsi="Times New Roman" w:cs="Times New Roman"/>
+          <w:sz w:val="20"/>
+        </w:rPr>
+        <w:instrText xml:space="preserve"> BIBLIOGRAPHY  \l 1033 </w:instrText>
+      </w:r>
+      <w:r>
+        <w:rPr>
+          <w:rFonts w:ascii="Times New Roman" w:hAnsi="Times New Roman" w:cs="Times New Roman"/>
+          <w:sz w:val="20"/>
+        </w:rPr>
+        <w:fldChar w:fldCharType="separate"/>
+      </w:r>
+      <w:r>
+        <w:rPr>
+          <w:rFonts w:ascii="Times New Roman" w:hAnsi="Times New Roman" w:cs="Times New Roman"/>
+          <w:sz w:val="20"/>
+        </w:rPr>
+        <w:t>Bee Lim, S. S. (2017). Enhanced Deep Residual Networks for Single Image Super-Resolution. Seoul, Korea: Department of ECE, ASRI, Seoul National University,.</w:t>
+      </w:r>
+    </w:p>
+    <w:p>
+      <w:pPr>
+        <w:rPr>
+          <w:rFonts w:ascii="Times New Roman" w:hAnsi="Times New Roman" w:cs="Times New Roman"/>
+          <w:sz w:val="20"/>
+        </w:rPr>
+      </w:pPr>
+      <w:r>
+        <w:rPr>
+          <w:rFonts w:ascii="Times New Roman" w:hAnsi="Times New Roman" w:cs="Times New Roman"/>
+          <w:sz w:val="20"/>
+        </w:rPr>
+        <w:t xml:space="preserve">[8] </w:t>
+      </w:r>
+      <w:r>
+        <w:rPr>
+          <w:rFonts w:ascii="Times New Roman" w:hAnsi="Times New Roman" w:cs="Times New Roman"/>
+          <w:sz w:val="20"/>
+        </w:rPr>
+        <w:t>Chao Dong, C. C. (n.d.). Accelerating the Super-Resolution Convolutional Neural Network. Hong Kong: Department of Information Engineering, The Chinese University of Hong Kong.</w:t>
+      </w:r>
+    </w:p>
+    <w:p>
+      <w:pPr>
+        <w:rPr>
+          <w:rFonts w:ascii="Times New Roman" w:hAnsi="Times New Roman" w:cs="Times New Roman"/>
+          <w:sz w:val="20"/>
+        </w:rPr>
+      </w:pPr>
+      <w:r>
+        <w:rPr>
+          <w:rFonts w:ascii="Times New Roman" w:hAnsi="Times New Roman" w:cs="Times New Roman"/>
+          <w:sz w:val="20"/>
+        </w:rPr>
+        <w:fldChar w:fldCharType="end"/>
+      </w:r>
+      <w:r>
+        <w:rPr>
+          <w:rFonts w:ascii="Times New Roman" w:hAnsi="Times New Roman" w:cs="Times New Roman"/>
+          <w:sz w:val="20"/>
+        </w:rPr>
+        <w:t>[9</w:t>
+      </w:r>
+      <w:r>
+        <w:rPr>
+          <w:rFonts w:ascii="Times New Roman" w:hAnsi="Times New Roman" w:cs="Times New Roman"/>
+          <w:sz w:val="20"/>
+        </w:rPr>
+        <w:t xml:space="preserve">] </w:t>
+      </w:r>
+      <w:r>
+        <w:rPr>
+          <w:rFonts w:ascii="Times New Roman" w:hAnsi="Times New Roman" w:cs="Times New Roman"/>
+          <w:sz w:val="20"/>
+        </w:rPr>
+        <w:t xml:space="preserve">Lucas, B. D., &amp; </w:t>
       </w:r>
       <w:proofErr w:type="spellStart"/>
       <w:r>
@@ -2778,7 +3543,7 @@
           <w:rFonts w:ascii="Times New Roman" w:hAnsi="Times New Roman" w:cs="Times New Roman"/>
           <w:sz w:val="20"/>
         </w:rPr>
-        <w:t>Superresolution</w:t>
+        <w:t>Kanade</w:t>
       </w:r>
       <w:proofErr w:type="spellEnd"/>
       <w:r>
@@ -2786,146 +3551,6 @@
           <w:rFonts w:ascii="Times New Roman" w:hAnsi="Times New Roman" w:cs="Times New Roman"/>
           <w:sz w:val="20"/>
         </w:rPr>
-        <w:t xml:space="preserve"> in MRI: application to human white matter fiber tract visualization by diffusion tensor imaging. </w:t>
-      </w:r>
-      <w:proofErr w:type="spellStart"/>
-      <w:r>
-        <w:rPr>
-          <w:rFonts w:ascii="Times New Roman" w:hAnsi="Times New Roman" w:cs="Times New Roman"/>
-          <w:sz w:val="20"/>
-        </w:rPr>
-        <w:t>Magnazine</w:t>
-      </w:r>
-      <w:proofErr w:type="spellEnd"/>
-      <w:r>
-        <w:rPr>
-          <w:rFonts w:ascii="Times New Roman" w:hAnsi="Times New Roman" w:cs="Times New Roman"/>
-          <w:sz w:val="20"/>
-        </w:rPr>
-        <w:t xml:space="preserve"> Resonance in Medicine</w:t>
-      </w:r>
-      <w:r>
-        <w:rPr>
-          <w:rFonts w:ascii="Times New Roman" w:hAnsi="Times New Roman" w:cs="Times New Roman"/>
-          <w:sz w:val="20"/>
-        </w:rPr>
-        <w:t>, pages 29-35, 2001.</w:t>
-      </w:r>
-    </w:p>
-    <w:p>
-      <w:pPr>
-        <w:rPr>
-          <w:rFonts w:ascii="Times New Roman" w:hAnsi="Times New Roman" w:cs="Times New Roman"/>
-          <w:sz w:val="20"/>
-        </w:rPr>
-      </w:pPr>
-      <w:r>
-        <w:rPr>
-          <w:rFonts w:ascii="Times New Roman" w:hAnsi="Times New Roman" w:cs="Times New Roman"/>
-          <w:sz w:val="20"/>
-        </w:rPr>
-        <w:t xml:space="preserve">[7] </w:t>
-      </w:r>
-      <w:r>
-        <w:rPr>
-          <w:rFonts w:ascii="Times New Roman" w:hAnsi="Times New Roman" w:cs="Times New Roman"/>
-          <w:sz w:val="20"/>
-        </w:rPr>
-        <w:fldChar w:fldCharType="begin"/>
-      </w:r>
-      <w:r>
-        <w:rPr>
-          <w:rFonts w:ascii="Times New Roman" w:hAnsi="Times New Roman" w:cs="Times New Roman"/>
-          <w:sz w:val="20"/>
-        </w:rPr>
-        <w:instrText xml:space="preserve"> BIBLIOGRAPHY  \l 1033 </w:instrText>
-      </w:r>
-      <w:r>
-        <w:rPr>
-          <w:rFonts w:ascii="Times New Roman" w:hAnsi="Times New Roman" w:cs="Times New Roman"/>
-          <w:sz w:val="20"/>
-        </w:rPr>
-        <w:fldChar w:fldCharType="separate"/>
-      </w:r>
-      <w:r>
-        <w:rPr>
-          <w:rFonts w:ascii="Times New Roman" w:hAnsi="Times New Roman" w:cs="Times New Roman"/>
-          <w:sz w:val="20"/>
-        </w:rPr>
-        <w:t>Bee Lim, S. S. (2017). Enhanced Deep Residual Networks for Single Image Super-Resolution. Seoul, Korea: Department of ECE, ASRI, Seoul National University,.</w:t>
-      </w:r>
-    </w:p>
-    <w:p>
-      <w:pPr>
-        <w:rPr>
-          <w:rFonts w:ascii="Times New Roman" w:hAnsi="Times New Roman" w:cs="Times New Roman"/>
-          <w:sz w:val="20"/>
-        </w:rPr>
-      </w:pPr>
-      <w:r>
-        <w:rPr>
-          <w:rFonts w:ascii="Times New Roman" w:hAnsi="Times New Roman" w:cs="Times New Roman"/>
-          <w:sz w:val="20"/>
-        </w:rPr>
-        <w:t xml:space="preserve">[8] </w:t>
-      </w:r>
-      <w:r>
-        <w:rPr>
-          <w:rFonts w:ascii="Times New Roman" w:hAnsi="Times New Roman" w:cs="Times New Roman"/>
-          <w:sz w:val="20"/>
-        </w:rPr>
-        <w:t>Chao Dong, C. C. (n.d.). Accelerating the Super-Resolution Convolutional Neural Network. Hong Kong: Department of Information Engineering, The Chinese University of Hong Kong.</w:t>
-      </w:r>
-    </w:p>
-    <w:p>
-      <w:pPr>
-        <w:rPr>
-          <w:rFonts w:ascii="Times New Roman" w:hAnsi="Times New Roman" w:cs="Times New Roman"/>
-          <w:sz w:val="20"/>
-        </w:rPr>
-      </w:pPr>
-      <w:r>
-        <w:rPr>
-          <w:rFonts w:ascii="Times New Roman" w:hAnsi="Times New Roman" w:cs="Times New Roman"/>
-          <w:sz w:val="20"/>
-        </w:rPr>
-        <w:fldChar w:fldCharType="end"/>
-      </w:r>
-      <w:r>
-        <w:rPr>
-          <w:rFonts w:ascii="Times New Roman" w:hAnsi="Times New Roman" w:cs="Times New Roman"/>
-          <w:sz w:val="20"/>
-        </w:rPr>
-        <w:t>[9</w:t>
-      </w:r>
-      <w:r>
-        <w:rPr>
-          <w:rFonts w:ascii="Times New Roman" w:hAnsi="Times New Roman" w:cs="Times New Roman"/>
-          <w:sz w:val="20"/>
-        </w:rPr>
-        <w:t xml:space="preserve">] </w:t>
-      </w:r>
-      <w:r>
-        <w:rPr>
-          <w:rFonts w:ascii="Times New Roman" w:hAnsi="Times New Roman" w:cs="Times New Roman"/>
-          <w:sz w:val="20"/>
-        </w:rPr>
-        <w:t xml:space="preserve">Lucas, B. D., &amp; </w:t>
-      </w:r>
-      <w:proofErr w:type="spellStart"/>
-      <w:r>
-        <w:rPr>
-          <w:rFonts w:ascii="Times New Roman" w:hAnsi="Times New Roman" w:cs="Times New Roman"/>
-          <w:sz w:val="20"/>
-        </w:rPr>
-        <w:t>Kanade</w:t>
-      </w:r>
-      <w:proofErr w:type="spellEnd"/>
-      <w:r>
-        <w:rPr>
-          <w:rFonts w:ascii="Times New Roman" w:hAnsi="Times New Roman" w:cs="Times New Roman"/>
-          <w:sz w:val="20"/>
-        </w:rPr>
         <w:t>, T. (1981). An iterative image registration technique with an application</w:t>
       </w:r>
     </w:p>
@@ -2972,14 +3597,7 @@
           <w:rFonts w:ascii="Times New Roman" w:hAnsi="Times New Roman" w:cs="Times New Roman"/>
           <w:sz w:val="20"/>
         </w:rPr>
-        <w:t>[10</w:t>
-      </w:r>
-      <w:r>
-        <w:rPr>
-          <w:rFonts w:ascii="Times New Roman" w:hAnsi="Times New Roman" w:cs="Times New Roman"/>
-          <w:sz w:val="20"/>
-        </w:rPr>
-        <w:t xml:space="preserve">] </w:t>
+        <w:t xml:space="preserve">[10] </w:t>
       </w:r>
       <w:r>
         <w:rPr>
@@ -3218,7 +3836,7 @@
 </file>
 
 <file path=word/numbering.xml><?xml version="1.0" encoding="utf-8"?>
-<w:numbering xmlns:wpc="http://schemas.microsoft.com/office/word/2010/wordprocessingCanvas" xmlns:cx="http://schemas.microsoft.com/office/drawing/2014/chartex" xmlns:mc="http://schemas.openxmlformats.org/markup-compatibility/2006" xmlns:o="urn:schemas-microsoft-com:office:office" xmlns:r="http://schemas.openxmlformats.org/officeDocument/2006/relationships" xmlns:m="http://schemas.openxmlformats.org/officeDocument/2006/math" xmlns:v="urn:schemas-microsoft-com:vml" xmlns:wp14="http://schemas.microsoft.com/office/word/2010/wordprocessingDrawing" xmlns:wp="http://schemas.openxmlformats.org/drawingml/2006/wordprocessingDrawing" xmlns:w10="urn:schemas-microsoft-com:office:word" xmlns:w="http://schemas.openxmlformats.org/wordprocessingml/2006/main" xmlns:w14="http://schemas.microsoft.com/office/word/2010/wordml" xmlns:w15="http://schemas.microsoft.com/office/word/2012/wordml" xmlns:w16se="http://schemas.microsoft.com/office/word/2015/wordml/symex" xmlns:wpg="http://schemas.microsoft.com/office/word/2010/wordprocessingGroup" xmlns:wpi="http://schemas.microsoft.com/office/word/2010/wordprocessingInk" xmlns:wne="http://schemas.microsoft.com/office/word/2006/wordml" xmlns:wps="http://schemas.microsoft.com/office/word/2010/wordprocessingShape" mc:Ignorable="w14 w15 w16se wp14">
+<w:numbering xmlns:wpc="http://schemas.microsoft.com/office/word/2010/wordprocessingCanvas" xmlns:cx="http://schemas.microsoft.com/office/drawing/2014/chartex" xmlns:cx1="http://schemas.microsoft.com/office/drawing/2015/9/8/chartex" xmlns:cx2="http://schemas.microsoft.com/office/drawing/2015/10/21/chartex" xmlns:cx3="http://schemas.microsoft.com/office/drawing/2016/5/9/chartex" xmlns:cx4="http://schemas.microsoft.com/office/drawing/2016/5/10/chartex" xmlns:cx5="http://schemas.microsoft.com/office/drawing/2016/5/11/chartex" xmlns:cx6="http://schemas.microsoft.com/office/drawing/2016/5/12/chartex" xmlns:cx7="http://schemas.microsoft.com/office/drawing/2016/5/13/chartex" xmlns:cx8="http://schemas.microsoft.com/office/drawing/2016/5/14/chartex" xmlns:mc="http://schemas.openxmlformats.org/markup-compatibility/2006" xmlns:aink="http://schemas.microsoft.com/office/drawing/2016/ink" xmlns:am3d="http://schemas.microsoft.com/office/drawing/2017/model3d" xmlns:o="urn:schemas-microsoft-com:office:office" xmlns:r="http://schemas.openxmlformats.org/officeDocument/2006/relationships" xmlns:m="http://schemas.openxmlformats.org/officeDocument/2006/math" xmlns:v="urn:schemas-microsoft-com:vml" xmlns:wp14="http://schemas.microsoft.com/office/word/2010/wordprocessingDrawing" xmlns:wp="http://schemas.openxmlformats.org/drawingml/2006/wordprocessingDrawing" xmlns:w10="urn:schemas-microsoft-com:office:word" xmlns:w="http://schemas.openxmlformats.org/wordprocessingml/2006/main" xmlns:w14="http://schemas.microsoft.com/office/word/2010/wordml" xmlns:w15="http://schemas.microsoft.com/office/word/2012/wordml" xmlns:w16cex="http://schemas.microsoft.com/office/word/2018/wordml/cex" xmlns:w16cid="http://schemas.microsoft.com/office/word/2016/wordml/cid" xmlns:w16="http://schemas.microsoft.com/office/word/2018/wordml" xmlns:w16se="http://schemas.microsoft.com/office/word/2015/wordml/symex" xmlns:wpg="http://schemas.microsoft.com/office/word/2010/wordprocessingGroup" xmlns:wpi="http://schemas.microsoft.com/office/word/2010/wordprocessingInk" xmlns:wne="http://schemas.microsoft.com/office/word/2006/wordml" xmlns:wps="http://schemas.microsoft.com/office/word/2010/wordprocessingShape" mc:Ignorable="w14 w15 w16se w16cid w16 w16cex wp14">
   <w:abstractNum w:abstractNumId="0" w15:restartNumberingAfterBreak="0">
     <w:nsid w:val="305862AC"/>
     <w:multiLevelType w:val="hybridMultilevel"/>
@@ -3305,14 +3923,130 @@
       </w:pPr>
     </w:lvl>
   </w:abstractNum>
+  <w:abstractNum w:abstractNumId="1" w15:restartNumberingAfterBreak="0">
+    <w:nsid w:val="41645CF5"/>
+    <w:multiLevelType w:val="hybridMultilevel"/>
+    <w:tmpl w:val="BA501792"/>
+    <w:lvl w:ilvl="0" w:tplc="04180001">
+      <w:start w:val="1"/>
+      <w:numFmt w:val="bullet"/>
+      <w:lvlText w:val=""/>
+      <w:lvlJc w:val="left"/>
+      <w:pPr>
+        <w:ind w:left="720" w:hanging="360"/>
+      </w:pPr>
+      <w:rPr>
+        <w:rFonts w:ascii="Symbol" w:hAnsi="Symbol" w:hint="default"/>
+      </w:rPr>
+    </w:lvl>
+    <w:lvl w:ilvl="1" w:tplc="04180003" w:tentative="1">
+      <w:start w:val="1"/>
+      <w:numFmt w:val="bullet"/>
+      <w:lvlText w:val="o"/>
+      <w:lvlJc w:val="left"/>
+      <w:pPr>
+        <w:ind w:left="1440" w:hanging="360"/>
+      </w:pPr>
+      <w:rPr>
+        <w:rFonts w:ascii="Courier New" w:hAnsi="Courier New" w:cs="Courier New" w:hint="default"/>
+      </w:rPr>
+    </w:lvl>
+    <w:lvl w:ilvl="2" w:tplc="04180005" w:tentative="1">
+      <w:start w:val="1"/>
+      <w:numFmt w:val="bullet"/>
+      <w:lvlText w:val=""/>
+      <w:lvlJc w:val="left"/>
+      <w:pPr>
+        <w:ind w:left="2160" w:hanging="360"/>
+      </w:pPr>
+      <w:rPr>
+        <w:rFonts w:ascii="Wingdings" w:hAnsi="Wingdings" w:hint="default"/>
+      </w:rPr>
+    </w:lvl>
+    <w:lvl w:ilvl="3" w:tplc="04180001" w:tentative="1">
+      <w:start w:val="1"/>
+      <w:numFmt w:val="bullet"/>
+      <w:lvlText w:val=""/>
+      <w:lvlJc w:val="left"/>
+      <w:pPr>
+        <w:ind w:left="2880" w:hanging="360"/>
+      </w:pPr>
+      <w:rPr>
+        <w:rFonts w:ascii="Symbol" w:hAnsi="Symbol" w:hint="default"/>
+      </w:rPr>
+    </w:lvl>
+    <w:lvl w:ilvl="4" w:tplc="04180003" w:tentative="1">
+      <w:start w:val="1"/>
+      <w:numFmt w:val="bullet"/>
+      <w:lvlText w:val="o"/>
+      <w:lvlJc w:val="left"/>
+      <w:pPr>
+        <w:ind w:left="3600" w:hanging="360"/>
+      </w:pPr>
+      <w:rPr>
+        <w:rFonts w:ascii="Courier New" w:hAnsi="Courier New" w:cs="Courier New" w:hint="default"/>
+      </w:rPr>
+    </w:lvl>
+    <w:lvl w:ilvl="5" w:tplc="04180005" w:tentative="1">
+      <w:start w:val="1"/>
+      <w:numFmt w:val="bullet"/>
+      <w:lvlText w:val=""/>
+      <w:lvlJc w:val="left"/>
+      <w:pPr>
+        <w:ind w:left="4320" w:hanging="360"/>
+      </w:pPr>
+      <w:rPr>
+        <w:rFonts w:ascii="Wingdings" w:hAnsi="Wingdings" w:hint="default"/>
+      </w:rPr>
+    </w:lvl>
+    <w:lvl w:ilvl="6" w:tplc="04180001" w:tentative="1">
+      <w:start w:val="1"/>
+      <w:numFmt w:val="bullet"/>
+      <w:lvlText w:val=""/>
+      <w:lvlJc w:val="left"/>
+      <w:pPr>
+        <w:ind w:left="5040" w:hanging="360"/>
+      </w:pPr>
+      <w:rPr>
+        <w:rFonts w:ascii="Symbol" w:hAnsi="Symbol" w:hint="default"/>
+      </w:rPr>
+    </w:lvl>
+    <w:lvl w:ilvl="7" w:tplc="04180003" w:tentative="1">
+      <w:start w:val="1"/>
+      <w:numFmt w:val="bullet"/>
+      <w:lvlText w:val="o"/>
+      <w:lvlJc w:val="left"/>
+      <w:pPr>
+        <w:ind w:left="5760" w:hanging="360"/>
+      </w:pPr>
+      <w:rPr>
+        <w:rFonts w:ascii="Courier New" w:hAnsi="Courier New" w:cs="Courier New" w:hint="default"/>
+      </w:rPr>
+    </w:lvl>
+    <w:lvl w:ilvl="8" w:tplc="04180005" w:tentative="1">
+      <w:start w:val="1"/>
+      <w:numFmt w:val="bullet"/>
+      <w:lvlText w:val=""/>
+      <w:lvlJc w:val="left"/>
+      <w:pPr>
+        <w:ind w:left="6480" w:hanging="360"/>
+      </w:pPr>
+      <w:rPr>
+        <w:rFonts w:ascii="Wingdings" w:hAnsi="Wingdings" w:hint="default"/>
+      </w:rPr>
+    </w:lvl>
+  </w:abstractNum>
   <w:num w:numId="1">
     <w:abstractNumId w:val="0"/>
+  </w:num>
+  <w:num w:numId="2">
+    <w:abstractNumId w:val="1"/>
   </w:num>
 </w:numbering>
 </file>
 
 <file path=word/styles.xml><?xml version="1.0" encoding="utf-8"?>
-<w:styles xmlns:mc="http://schemas.openxmlformats.org/markup-compatibility/2006" xmlns:r="http://schemas.openxmlformats.org/officeDocument/2006/relationships" xmlns:w="http://schemas.openxmlformats.org/wordprocessingml/2006/main" xmlns:w14="http://schemas.microsoft.com/office/word/2010/wordml" xmlns:w15="http://schemas.microsoft.com/office/word/2012/wordml" xmlns:w16se="http://schemas.microsoft.com/office/word/2015/wordml/symex" mc:Ignorable="w14 w15 w16se">
+<w:styles xmlns:mc="http://schemas.openxmlformats.org/markup-compatibility/2006" xmlns:r="http://schemas.openxmlformats.org/officeDocument/2006/relationships" xmlns:w="http://schemas.openxmlformats.org/wordprocessingml/2006/main" xmlns:w14="http://schemas.microsoft.com/office/word/2010/wordml" xmlns:w15="http://schemas.microsoft.com/office/word/2012/wordml" xmlns:w16cex="http://schemas.microsoft.com/office/word/2018/wordml/cex" xmlns:w16cid="http://schemas.microsoft.com/office/word/2016/wordml/cid" xmlns:w16="http://schemas.microsoft.com/office/word/2018/wordml" xmlns:w16se="http://schemas.microsoft.com/office/word/2015/wordml/symex" mc:Ignorable="w14 w15 w16se w16cid w16 w16cex">
   <w:docDefaults>
     <w:rPrDefault>
       <w:rPr>
@@ -3328,7 +4062,7 @@
       </w:pPr>
     </w:pPrDefault>
   </w:docDefaults>
-  <w:latentStyles w:defLockedState="0" w:defUIPriority="99" w:defSemiHidden="0" w:defUnhideWhenUsed="0" w:defQFormat="0" w:count="371">
+  <w:latentStyles w:defLockedState="0" w:defUIPriority="99" w:defSemiHidden="0" w:defUnhideWhenUsed="0" w:defQFormat="0" w:count="376">
     <w:lsdException w:name="Normal" w:uiPriority="0" w:qFormat="1"/>
     <w:lsdException w:name="heading 1" w:uiPriority="9" w:qFormat="1"/>
     <w:lsdException w:name="heading 2" w:semiHidden="1" w:uiPriority="9" w:unhideWhenUsed="1" w:qFormat="1"/>
@@ -3434,7 +4168,6 @@
     <w:lsdException w:name="HTML Sample" w:semiHidden="1" w:unhideWhenUsed="1"/>
     <w:lsdException w:name="HTML Typewriter" w:semiHidden="1" w:unhideWhenUsed="1"/>
     <w:lsdException w:name="HTML Variable" w:semiHidden="1" w:unhideWhenUsed="1"/>
-    <w:lsdException w:name="Normal Table" w:semiHidden="1" w:unhideWhenUsed="1"/>
     <w:lsdException w:name="annotation subject" w:semiHidden="1" w:unhideWhenUsed="1"/>
     <w:lsdException w:name="No List" w:semiHidden="1" w:unhideWhenUsed="1"/>
     <w:lsdException w:name="Outline List 1" w:semiHidden="1" w:unhideWhenUsed="1"/>
@@ -3477,11 +4210,8 @@
     <w:lsdException w:name="Table Contemporary" w:semiHidden="1" w:unhideWhenUsed="1"/>
     <w:lsdException w:name="Table Elegant" w:semiHidden="1" w:unhideWhenUsed="1"/>
     <w:lsdException w:name="Table Professional" w:semiHidden="1" w:unhideWhenUsed="1"/>
-    <w:lsdException w:name="Table Subtle 1" w:semiHidden="1" w:unhideWhenUsed="1"/>
     <w:lsdException w:name="Table Subtle 2" w:semiHidden="1" w:unhideWhenUsed="1"/>
     <w:lsdException w:name="Table Web 1" w:semiHidden="1" w:unhideWhenUsed="1"/>
-    <w:lsdException w:name="Table Web 2" w:semiHidden="1" w:unhideWhenUsed="1"/>
-    <w:lsdException w:name="Table Web 3" w:semiHidden="1" w:unhideWhenUsed="1"/>
     <w:lsdException w:name="Balloon Text" w:semiHidden="1" w:unhideWhenUsed="1"/>
     <w:lsdException w:name="Table Grid" w:uiPriority="39"/>
     <w:lsdException w:name="Table Theme" w:semiHidden="1" w:unhideWhenUsed="1"/>
@@ -3700,6 +4430,11 @@
     <w:lsdException w:name="List Table 5 Dark Accent 6" w:uiPriority="50"/>
     <w:lsdException w:name="List Table 6 Colorful Accent 6" w:uiPriority="51"/>
     <w:lsdException w:name="List Table 7 Colorful Accent 6" w:uiPriority="52"/>
+    <w:lsdException w:name="Mention" w:semiHidden="1" w:unhideWhenUsed="1"/>
+    <w:lsdException w:name="Smart Hyperlink" w:semiHidden="1" w:unhideWhenUsed="1"/>
+    <w:lsdException w:name="Hashtag" w:semiHidden="1" w:unhideWhenUsed="1"/>
+    <w:lsdException w:name="Unresolved Mention" w:semiHidden="1" w:unhideWhenUsed="1"/>
+    <w:lsdException w:name="Smart Link" w:semiHidden="1" w:unhideWhenUsed="1"/>
   </w:latentStyles>
   <w:style w:type="paragraph" w:default="1" w:styleId="Normal">
     <w:name w:val="Normal"/>

</xml_diff>

<commit_message>
Adding sprint 3 ppt + docs initial updates.
</commit_message>
<xml_diff>
--- a/SUPER RESOLUTION A SPATIAL SUBPIXEL INTERPOLATION TECHNIQUE.docx
+++ b/SUPER RESOLUTION A SPATIAL SUBPIXEL INTERPOLATION TECHNIQUE.docx
@@ -1,6 +1,6 @@
 
 <file path=word/document.xml><?xml version="1.0" encoding="utf-8"?>
-<w:document xmlns:wpc="http://schemas.microsoft.com/office/word/2010/wordprocessingCanvas" xmlns:cx="http://schemas.microsoft.com/office/drawing/2014/chartex" xmlns:cx1="http://schemas.microsoft.com/office/drawing/2015/9/8/chartex" xmlns:cx2="http://schemas.microsoft.com/office/drawing/2015/10/21/chartex" xmlns:cx3="http://schemas.microsoft.com/office/drawing/2016/5/9/chartex" xmlns:cx4="http://schemas.microsoft.com/office/drawing/2016/5/10/chartex" xmlns:cx5="http://schemas.microsoft.com/office/drawing/2016/5/11/chartex" xmlns:cx6="http://schemas.microsoft.com/office/drawing/2016/5/12/chartex" xmlns:cx7="http://schemas.microsoft.com/office/drawing/2016/5/13/chartex" xmlns:cx8="http://schemas.microsoft.com/office/drawing/2016/5/14/chartex" xmlns:mc="http://schemas.openxmlformats.org/markup-compatibility/2006" xmlns:aink="http://schemas.microsoft.com/office/drawing/2016/ink" xmlns:am3d="http://schemas.microsoft.com/office/drawing/2017/model3d" xmlns:o="urn:schemas-microsoft-com:office:office" xmlns:r="http://schemas.openxmlformats.org/officeDocument/2006/relationships" xmlns:m="http://schemas.openxmlformats.org/officeDocument/2006/math" xmlns:v="urn:schemas-microsoft-com:vml" xmlns:wp14="http://schemas.microsoft.com/office/word/2010/wordprocessingDrawing" xmlns:wp="http://schemas.openxmlformats.org/drawingml/2006/wordprocessingDrawing" xmlns:w10="urn:schemas-microsoft-com:office:word" xmlns:w="http://schemas.openxmlformats.org/wordprocessingml/2006/main" xmlns:w14="http://schemas.microsoft.com/office/word/2010/wordml" xmlns:w15="http://schemas.microsoft.com/office/word/2012/wordml" xmlns:w16cex="http://schemas.microsoft.com/office/word/2018/wordml/cex" xmlns:w16cid="http://schemas.microsoft.com/office/word/2016/wordml/cid" xmlns:w16="http://schemas.microsoft.com/office/word/2018/wordml" xmlns:w16se="http://schemas.microsoft.com/office/word/2015/wordml/symex" xmlns:wpg="http://schemas.microsoft.com/office/word/2010/wordprocessingGroup" xmlns:wpi="http://schemas.microsoft.com/office/word/2010/wordprocessingInk" xmlns:wne="http://schemas.microsoft.com/office/word/2006/wordml" xmlns:wps="http://schemas.microsoft.com/office/word/2010/wordprocessingShape" mc:Ignorable="w14 w15 w16se w16cid w16 w16cex wp14">
+<w:document xmlns:wpc="http://schemas.microsoft.com/office/word/2010/wordprocessingCanvas" xmlns:cx="http://schemas.microsoft.com/office/drawing/2014/chartex" xmlns:mc="http://schemas.openxmlformats.org/markup-compatibility/2006" xmlns:o="urn:schemas-microsoft-com:office:office" xmlns:r="http://schemas.openxmlformats.org/officeDocument/2006/relationships" xmlns:m="http://schemas.openxmlformats.org/officeDocument/2006/math" xmlns:v="urn:schemas-microsoft-com:vml" xmlns:wp14="http://schemas.microsoft.com/office/word/2010/wordprocessingDrawing" xmlns:wp="http://schemas.openxmlformats.org/drawingml/2006/wordprocessingDrawing" xmlns:w10="urn:schemas-microsoft-com:office:word" xmlns:w="http://schemas.openxmlformats.org/wordprocessingml/2006/main" xmlns:w14="http://schemas.microsoft.com/office/word/2010/wordml" xmlns:w15="http://schemas.microsoft.com/office/word/2012/wordml" xmlns:w16se="http://schemas.microsoft.com/office/word/2015/wordml/symex" xmlns:wpg="http://schemas.microsoft.com/office/word/2010/wordprocessingGroup" xmlns:wpi="http://schemas.microsoft.com/office/word/2010/wordprocessingInk" xmlns:wne="http://schemas.microsoft.com/office/word/2006/wordml" xmlns:wps="http://schemas.microsoft.com/office/word/2010/wordprocessingShape" mc:Ignorable="w14 w15 w16se wp14">
   <w:body>
     <w:p>
       <w:pPr>
@@ -168,7 +168,23 @@
           <w:rFonts w:ascii="Times New Roman" w:hAnsi="Times New Roman" w:cs="Times New Roman"/>
           <w:szCs w:val="24"/>
         </w:rPr>
-        <w:t xml:space="preserve"> Dragos-Andrei</w:t>
+        <w:t xml:space="preserve"> </w:t>
+      </w:r>
+      <w:proofErr w:type="spellStart"/>
+      <w:r>
+        <w:rPr>
+          <w:rFonts w:ascii="Times New Roman" w:hAnsi="Times New Roman" w:cs="Times New Roman"/>
+          <w:szCs w:val="24"/>
+        </w:rPr>
+        <w:t>Dragos</w:t>
+      </w:r>
+      <w:proofErr w:type="spellEnd"/>
+      <w:r>
+        <w:rPr>
+          <w:rFonts w:ascii="Times New Roman" w:hAnsi="Times New Roman" w:cs="Times New Roman"/>
+          <w:szCs w:val="24"/>
+        </w:rPr>
+        <w:t>-Andrei</w:t>
       </w:r>
       <w:r>
         <w:rPr>
@@ -282,7 +298,21 @@
         <w:rPr>
           <w:rFonts w:ascii="Times New Roman" w:hAnsi="Times New Roman" w:cs="Times New Roman"/>
         </w:rPr>
-        <w:t xml:space="preserve"> Costin Anton </w:t>
+        <w:t xml:space="preserve"> </w:t>
+      </w:r>
+      <w:proofErr w:type="spellStart"/>
+      <w:r>
+        <w:rPr>
+          <w:rFonts w:ascii="Times New Roman" w:hAnsi="Times New Roman" w:cs="Times New Roman"/>
+        </w:rPr>
+        <w:t>Costin</w:t>
+      </w:r>
+      <w:proofErr w:type="spellEnd"/>
+      <w:r>
+        <w:rPr>
+          <w:rFonts w:ascii="Times New Roman" w:hAnsi="Times New Roman" w:cs="Times New Roman"/>
+        </w:rPr>
+        <w:t xml:space="preserve"> Anton </w:t>
       </w:r>
       <w:proofErr w:type="spellStart"/>
       <w:r>
@@ -2596,14 +2626,46 @@
           <w:sz w:val="20"/>
         </w:rPr>
         <w:lastRenderedPageBreak/>
-        <w:t xml:space="preserve">During runtime we encounter considerable process time for individual frames: ~ 15sec /frame . Considering </w:t>
-      </w:r>
-      <w:r>
-        <w:rPr>
-          <w:rFonts w:ascii="Times New Roman" w:hAnsi="Times New Roman" w:cs="Times New Roman"/>
-          <w:sz w:val="20"/>
-        </w:rPr>
-        <w:t>the average video is filmed at 30FPS, it will take one hour to create a supper resolution version of an 10 seconds video.</w:t>
+        <w:t>During runtime we encounter considerable process time for individual frames: ~ 15sec /</w:t>
+      </w:r>
+      <w:proofErr w:type="gramStart"/>
+      <w:r>
+        <w:rPr>
+          <w:rFonts w:ascii="Times New Roman" w:hAnsi="Times New Roman" w:cs="Times New Roman"/>
+          <w:sz w:val="20"/>
+        </w:rPr>
+        <w:t>frame .</w:t>
+      </w:r>
+      <w:proofErr w:type="gramEnd"/>
+      <w:r>
+        <w:rPr>
+          <w:rFonts w:ascii="Times New Roman" w:hAnsi="Times New Roman" w:cs="Times New Roman"/>
+          <w:sz w:val="20"/>
+        </w:rPr>
+        <w:t xml:space="preserve"> Considering </w:t>
+      </w:r>
+      <w:r>
+        <w:rPr>
+          <w:rFonts w:ascii="Times New Roman" w:hAnsi="Times New Roman" w:cs="Times New Roman"/>
+          <w:sz w:val="20"/>
+        </w:rPr>
+        <w:t xml:space="preserve">the average video is filmed at 30FPS, it will take one hour to create a supper resolution version of </w:t>
+      </w:r>
+      <w:proofErr w:type="gramStart"/>
+      <w:r>
+        <w:rPr>
+          <w:rFonts w:ascii="Times New Roman" w:hAnsi="Times New Roman" w:cs="Times New Roman"/>
+          <w:sz w:val="20"/>
+        </w:rPr>
+        <w:t>an</w:t>
+      </w:r>
+      <w:proofErr w:type="gramEnd"/>
+      <w:r>
+        <w:rPr>
+          <w:rFonts w:ascii="Times New Roman" w:hAnsi="Times New Roman" w:cs="Times New Roman"/>
+          <w:sz w:val="20"/>
+        </w:rPr>
+        <w:t xml:space="preserve"> 10 seconds video.</w:t>
       </w:r>
     </w:p>
     <w:p>
@@ -2763,126 +2825,6 @@
       <w:pPr>
         <w:rPr>
           <w:rFonts w:ascii="Times New Roman" w:hAnsi="Times New Roman" w:cs="Times New Roman"/>
-          <w:sz w:val="20"/>
-        </w:rPr>
-      </w:pPr>
-    </w:p>
-    <w:p>
-      <w:pPr>
-        <w:rPr>
-          <w:rFonts w:ascii="Times New Roman" w:hAnsi="Times New Roman" w:cs="Times New Roman"/>
-          <w:sz w:val="20"/>
-        </w:rPr>
-      </w:pPr>
-    </w:p>
-    <w:p>
-      <w:pPr>
-        <w:rPr>
-          <w:rFonts w:ascii="Times New Roman" w:hAnsi="Times New Roman" w:cs="Times New Roman"/>
-          <w:sz w:val="20"/>
-        </w:rPr>
-      </w:pPr>
-    </w:p>
-    <w:p>
-      <w:pPr>
-        <w:rPr>
-          <w:rFonts w:ascii="Times New Roman" w:hAnsi="Times New Roman" w:cs="Times New Roman"/>
-          <w:sz w:val="20"/>
-        </w:rPr>
-      </w:pPr>
-    </w:p>
-    <w:p>
-      <w:pPr>
-        <w:rPr>
-          <w:rFonts w:ascii="Times New Roman" w:hAnsi="Times New Roman" w:cs="Times New Roman"/>
-          <w:sz w:val="20"/>
-        </w:rPr>
-      </w:pPr>
-    </w:p>
-    <w:p>
-      <w:pPr>
-        <w:rPr>
-          <w:rFonts w:ascii="Times New Roman" w:hAnsi="Times New Roman" w:cs="Times New Roman"/>
-          <w:sz w:val="20"/>
-        </w:rPr>
-      </w:pPr>
-    </w:p>
-    <w:p>
-      <w:pPr>
-        <w:rPr>
-          <w:rFonts w:ascii="Times New Roman" w:hAnsi="Times New Roman" w:cs="Times New Roman"/>
-          <w:sz w:val="20"/>
-        </w:rPr>
-      </w:pPr>
-    </w:p>
-    <w:p>
-      <w:pPr>
-        <w:rPr>
-          <w:rFonts w:ascii="Times New Roman" w:hAnsi="Times New Roman" w:cs="Times New Roman"/>
-          <w:sz w:val="20"/>
-        </w:rPr>
-      </w:pPr>
-    </w:p>
-    <w:p>
-      <w:pPr>
-        <w:rPr>
-          <w:rFonts w:ascii="Times New Roman" w:hAnsi="Times New Roman" w:cs="Times New Roman"/>
-          <w:sz w:val="20"/>
-        </w:rPr>
-      </w:pPr>
-    </w:p>
-    <w:p>
-      <w:pPr>
-        <w:rPr>
-          <w:rFonts w:ascii="Times New Roman" w:hAnsi="Times New Roman" w:cs="Times New Roman"/>
-          <w:sz w:val="20"/>
-        </w:rPr>
-      </w:pPr>
-    </w:p>
-    <w:p>
-      <w:pPr>
-        <w:rPr>
-          <w:rFonts w:ascii="Times New Roman" w:hAnsi="Times New Roman" w:cs="Times New Roman"/>
-          <w:sz w:val="20"/>
-        </w:rPr>
-      </w:pPr>
-    </w:p>
-    <w:p>
-      <w:pPr>
-        <w:rPr>
-          <w:rFonts w:ascii="Times New Roman" w:hAnsi="Times New Roman" w:cs="Times New Roman"/>
-          <w:sz w:val="20"/>
-        </w:rPr>
-      </w:pPr>
-    </w:p>
-    <w:p>
-      <w:pPr>
-        <w:rPr>
-          <w:rFonts w:ascii="Times New Roman" w:hAnsi="Times New Roman" w:cs="Times New Roman"/>
-          <w:sz w:val="20"/>
-        </w:rPr>
-      </w:pPr>
-    </w:p>
-    <w:p>
-      <w:pPr>
-        <w:rPr>
-          <w:rFonts w:ascii="Times New Roman" w:hAnsi="Times New Roman" w:cs="Times New Roman"/>
-          <w:sz w:val="20"/>
-        </w:rPr>
-      </w:pPr>
-    </w:p>
-    <w:p>
-      <w:pPr>
-        <w:rPr>
-          <w:rFonts w:ascii="Times New Roman" w:hAnsi="Times New Roman" w:cs="Times New Roman"/>
-          <w:sz w:val="20"/>
-        </w:rPr>
-      </w:pPr>
-    </w:p>
-    <w:p>
-      <w:pPr>
-        <w:rPr>
-          <w:rFonts w:ascii="Times New Roman" w:hAnsi="Times New Roman" w:cs="Times New Roman"/>
           <w:b/>
           <w:sz w:val="24"/>
         </w:rPr>
@@ -2893,6 +2835,493 @@
           <w:b/>
           <w:sz w:val="24"/>
         </w:rPr>
+        <w:t>Demonstrator application architecture details</w:t>
+      </w:r>
+    </w:p>
+    <w:p>
+      <w:pPr>
+        <w:rPr>
+          <w:rFonts w:ascii="Times New Roman" w:hAnsi="Times New Roman" w:cs="Times New Roman"/>
+          <w:sz w:val="20"/>
+        </w:rPr>
+      </w:pPr>
+      <w:r>
+        <w:rPr>
+          <w:rFonts w:ascii="Times New Roman" w:hAnsi="Times New Roman" w:cs="Times New Roman"/>
+          <w:sz w:val="20"/>
+        </w:rPr>
+        <w:t xml:space="preserve">Our current application </w:t>
+      </w:r>
+      <w:r>
+        <w:rPr>
+          <w:rFonts w:ascii="Times New Roman" w:hAnsi="Times New Roman" w:cs="Times New Roman"/>
+          <w:sz w:val="20"/>
+        </w:rPr>
+        <w:t>takes a video source t</w:t>
+      </w:r>
+      <w:r>
+        <w:rPr>
+          <w:rFonts w:ascii="Times New Roman" w:hAnsi="Times New Roman" w:cs="Times New Roman"/>
+          <w:sz w:val="20"/>
+        </w:rPr>
+        <w:t xml:space="preserve">hrough the following </w:t>
+      </w:r>
+      <w:r>
+        <w:rPr>
+          <w:rFonts w:ascii="Times New Roman" w:hAnsi="Times New Roman" w:cs="Times New Roman"/>
+          <w:sz w:val="20"/>
+        </w:rPr>
+        <w:t>processing flow</w:t>
+      </w:r>
+      <w:r>
+        <w:rPr>
+          <w:rFonts w:ascii="Times New Roman" w:hAnsi="Times New Roman" w:cs="Times New Roman"/>
+          <w:sz w:val="20"/>
+        </w:rPr>
+        <w:t>:</w:t>
+      </w:r>
+    </w:p>
+    <w:p>
+      <w:pPr>
+        <w:pStyle w:val="ListParagraph"/>
+        <w:numPr>
+          <w:ilvl w:val="0"/>
+          <w:numId w:val="3"/>
+        </w:numPr>
+        <w:rPr>
+          <w:rFonts w:ascii="Times New Roman" w:hAnsi="Times New Roman" w:cs="Times New Roman"/>
+          <w:sz w:val="20"/>
+        </w:rPr>
+      </w:pPr>
+      <w:r>
+        <w:rPr>
+          <w:rFonts w:ascii="Times New Roman" w:hAnsi="Times New Roman" w:cs="Times New Roman"/>
+          <w:sz w:val="20"/>
+        </w:rPr>
+        <w:t>Reads the input parameters</w:t>
+      </w:r>
+    </w:p>
+    <w:p>
+      <w:pPr>
+        <w:pStyle w:val="ListParagraph"/>
+        <w:numPr>
+          <w:ilvl w:val="1"/>
+          <w:numId w:val="3"/>
+        </w:numPr>
+        <w:rPr>
+          <w:rFonts w:ascii="Times New Roman" w:hAnsi="Times New Roman" w:cs="Times New Roman"/>
+          <w:sz w:val="20"/>
+        </w:rPr>
+      </w:pPr>
+      <w:r>
+        <w:rPr>
+          <w:rFonts w:ascii="Times New Roman" w:hAnsi="Times New Roman" w:cs="Times New Roman"/>
+          <w:sz w:val="20"/>
+        </w:rPr>
+        <w:t>Input video path</w:t>
+      </w:r>
+    </w:p>
+    <w:p>
+      <w:pPr>
+        <w:pStyle w:val="ListParagraph"/>
+        <w:numPr>
+          <w:ilvl w:val="1"/>
+          <w:numId w:val="3"/>
+        </w:numPr>
+        <w:rPr>
+          <w:rFonts w:ascii="Times New Roman" w:hAnsi="Times New Roman" w:cs="Times New Roman"/>
+          <w:sz w:val="20"/>
+        </w:rPr>
+      </w:pPr>
+      <w:r>
+        <w:rPr>
+          <w:rFonts w:ascii="Times New Roman" w:hAnsi="Times New Roman" w:cs="Times New Roman"/>
+          <w:sz w:val="20"/>
+        </w:rPr>
+        <w:t>Output video path</w:t>
+      </w:r>
+    </w:p>
+    <w:p>
+      <w:pPr>
+        <w:pStyle w:val="ListParagraph"/>
+        <w:numPr>
+          <w:ilvl w:val="1"/>
+          <w:numId w:val="3"/>
+        </w:numPr>
+        <w:rPr>
+          <w:rFonts w:ascii="Times New Roman" w:hAnsi="Times New Roman" w:cs="Times New Roman"/>
+          <w:sz w:val="20"/>
+        </w:rPr>
+      </w:pPr>
+      <w:r>
+        <w:rPr>
+          <w:rFonts w:ascii="Times New Roman" w:hAnsi="Times New Roman" w:cs="Times New Roman"/>
+          <w:sz w:val="20"/>
+        </w:rPr>
+        <w:t>Scale factor</w:t>
+      </w:r>
+    </w:p>
+    <w:p>
+      <w:pPr>
+        <w:pStyle w:val="ListParagraph"/>
+        <w:numPr>
+          <w:ilvl w:val="1"/>
+          <w:numId w:val="3"/>
+        </w:numPr>
+        <w:rPr>
+          <w:rFonts w:ascii="Times New Roman" w:hAnsi="Times New Roman" w:cs="Times New Roman"/>
+          <w:sz w:val="20"/>
+        </w:rPr>
+      </w:pPr>
+      <w:r>
+        <w:rPr>
+          <w:rFonts w:ascii="Times New Roman" w:hAnsi="Times New Roman" w:cs="Times New Roman"/>
+          <w:sz w:val="20"/>
+        </w:rPr>
+        <w:t>Iteration count</w:t>
+      </w:r>
+    </w:p>
+    <w:p>
+      <w:pPr>
+        <w:pStyle w:val="ListParagraph"/>
+        <w:numPr>
+          <w:ilvl w:val="1"/>
+          <w:numId w:val="3"/>
+        </w:numPr>
+        <w:rPr>
+          <w:rFonts w:ascii="Times New Roman" w:hAnsi="Times New Roman" w:cs="Times New Roman"/>
+          <w:sz w:val="20"/>
+        </w:rPr>
+      </w:pPr>
+      <w:r>
+        <w:rPr>
+          <w:rFonts w:ascii="Times New Roman" w:hAnsi="Times New Roman" w:cs="Times New Roman"/>
+          <w:sz w:val="20"/>
+        </w:rPr>
+        <w:t>Radius of temporal search area</w:t>
+      </w:r>
+    </w:p>
+    <w:p>
+      <w:pPr>
+        <w:pStyle w:val="ListParagraph"/>
+        <w:numPr>
+          <w:ilvl w:val="1"/>
+          <w:numId w:val="3"/>
+        </w:numPr>
+        <w:rPr>
+          <w:rFonts w:ascii="Times New Roman" w:hAnsi="Times New Roman" w:cs="Times New Roman"/>
+          <w:sz w:val="20"/>
+        </w:rPr>
+      </w:pPr>
+      <w:r>
+        <w:rPr>
+          <w:rFonts w:ascii="Times New Roman" w:hAnsi="Times New Roman" w:cs="Times New Roman"/>
+          <w:sz w:val="20"/>
+        </w:rPr>
+        <w:t>Optical flow algorithm</w:t>
+      </w:r>
+    </w:p>
+    <w:p>
+      <w:pPr>
+        <w:pStyle w:val="ListParagraph"/>
+        <w:numPr>
+          <w:ilvl w:val="2"/>
+          <w:numId w:val="3"/>
+        </w:numPr>
+        <w:rPr>
+          <w:rFonts w:ascii="Times New Roman" w:hAnsi="Times New Roman" w:cs="Times New Roman"/>
+          <w:sz w:val="20"/>
+        </w:rPr>
+      </w:pPr>
+      <w:proofErr w:type="spellStart"/>
+      <w:r>
+        <w:rPr>
+          <w:rFonts w:ascii="Times New Roman" w:hAnsi="Times New Roman" w:cs="Times New Roman"/>
+          <w:sz w:val="20"/>
+        </w:rPr>
+        <w:t>Farneback</w:t>
+      </w:r>
+      <w:proofErr w:type="spellEnd"/>
+    </w:p>
+    <w:p>
+      <w:pPr>
+        <w:pStyle w:val="ListParagraph"/>
+        <w:numPr>
+          <w:ilvl w:val="2"/>
+          <w:numId w:val="3"/>
+        </w:numPr>
+        <w:rPr>
+          <w:rFonts w:ascii="Times New Roman" w:hAnsi="Times New Roman" w:cs="Times New Roman"/>
+          <w:sz w:val="20"/>
+        </w:rPr>
+      </w:pPr>
+      <w:r>
+        <w:rPr>
+          <w:rFonts w:ascii="Times New Roman" w:hAnsi="Times New Roman" w:cs="Times New Roman"/>
+          <w:sz w:val="20"/>
+        </w:rPr>
+        <w:t>TVL1</w:t>
+      </w:r>
+    </w:p>
+    <w:p>
+      <w:pPr>
+        <w:pStyle w:val="ListParagraph"/>
+        <w:numPr>
+          <w:ilvl w:val="2"/>
+          <w:numId w:val="3"/>
+        </w:numPr>
+        <w:rPr>
+          <w:rFonts w:ascii="Times New Roman" w:hAnsi="Times New Roman" w:cs="Times New Roman"/>
+          <w:sz w:val="20"/>
+        </w:rPr>
+      </w:pPr>
+      <w:proofErr w:type="spellStart"/>
+      <w:r>
+        <w:rPr>
+          <w:rFonts w:ascii="Times New Roman" w:hAnsi="Times New Roman" w:cs="Times New Roman"/>
+          <w:sz w:val="20"/>
+        </w:rPr>
+        <w:t>Brox</w:t>
+      </w:r>
+      <w:proofErr w:type="spellEnd"/>
+    </w:p>
+    <w:p>
+      <w:pPr>
+        <w:pStyle w:val="ListParagraph"/>
+        <w:numPr>
+          <w:ilvl w:val="2"/>
+          <w:numId w:val="3"/>
+        </w:numPr>
+        <w:rPr>
+          <w:rFonts w:ascii="Times New Roman" w:hAnsi="Times New Roman" w:cs="Times New Roman"/>
+          <w:sz w:val="20"/>
+        </w:rPr>
+      </w:pPr>
+      <w:r>
+        <w:rPr>
+          <w:rFonts w:ascii="Times New Roman" w:hAnsi="Times New Roman" w:cs="Times New Roman"/>
+          <w:sz w:val="20"/>
+        </w:rPr>
+        <w:t>PRYLK</w:t>
+      </w:r>
+    </w:p>
+    <w:p>
+      <w:pPr>
+        <w:pStyle w:val="ListParagraph"/>
+        <w:numPr>
+          <w:ilvl w:val="1"/>
+          <w:numId w:val="3"/>
+        </w:numPr>
+        <w:rPr>
+          <w:rFonts w:ascii="Times New Roman" w:hAnsi="Times New Roman" w:cs="Times New Roman"/>
+          <w:sz w:val="20"/>
+        </w:rPr>
+      </w:pPr>
+      <w:r>
+        <w:rPr>
+          <w:rFonts w:ascii="Times New Roman" w:hAnsi="Times New Roman" w:cs="Times New Roman"/>
+          <w:sz w:val="20"/>
+        </w:rPr>
+        <w:t>Type of processing unit</w:t>
+      </w:r>
+    </w:p>
+    <w:p>
+      <w:pPr>
+        <w:pStyle w:val="ListParagraph"/>
+        <w:numPr>
+          <w:ilvl w:val="0"/>
+          <w:numId w:val="3"/>
+        </w:numPr>
+        <w:rPr>
+          <w:rFonts w:ascii="Times New Roman" w:hAnsi="Times New Roman" w:cs="Times New Roman"/>
+          <w:sz w:val="20"/>
+        </w:rPr>
+      </w:pPr>
+      <w:r>
+        <w:rPr>
+          <w:rFonts w:ascii="Times New Roman" w:hAnsi="Times New Roman" w:cs="Times New Roman"/>
+          <w:sz w:val="20"/>
+        </w:rPr>
+        <w:t>Applies the selected algorithm</w:t>
+      </w:r>
+    </w:p>
+    <w:p>
+      <w:pPr>
+        <w:pStyle w:val="ListParagraph"/>
+        <w:numPr>
+          <w:ilvl w:val="1"/>
+          <w:numId w:val="3"/>
+        </w:numPr>
+        <w:rPr>
+          <w:rFonts w:ascii="Times New Roman" w:hAnsi="Times New Roman" w:cs="Times New Roman"/>
+          <w:sz w:val="20"/>
+        </w:rPr>
+      </w:pPr>
+      <w:proofErr w:type="spellStart"/>
+      <w:r>
+        <w:rPr>
+          <w:rFonts w:ascii="Times New Roman" w:hAnsi="Times New Roman" w:cs="Times New Roman"/>
+          <w:sz w:val="20"/>
+        </w:rPr>
+        <w:t>Farneback</w:t>
+      </w:r>
+      <w:proofErr w:type="spellEnd"/>
+    </w:p>
+    <w:p>
+      <w:pPr>
+        <w:pStyle w:val="ListParagraph"/>
+        <w:numPr>
+          <w:ilvl w:val="1"/>
+          <w:numId w:val="3"/>
+        </w:numPr>
+        <w:rPr>
+          <w:rFonts w:ascii="Times New Roman" w:hAnsi="Times New Roman" w:cs="Times New Roman"/>
+          <w:sz w:val="20"/>
+        </w:rPr>
+      </w:pPr>
+      <w:r>
+        <w:rPr>
+          <w:rFonts w:ascii="Times New Roman" w:hAnsi="Times New Roman" w:cs="Times New Roman"/>
+          <w:sz w:val="20"/>
+        </w:rPr>
+        <w:t>TVL1</w:t>
+      </w:r>
+    </w:p>
+    <w:p>
+      <w:pPr>
+        <w:pStyle w:val="ListParagraph"/>
+        <w:numPr>
+          <w:ilvl w:val="1"/>
+          <w:numId w:val="3"/>
+        </w:numPr>
+        <w:rPr>
+          <w:rFonts w:ascii="Times New Roman" w:hAnsi="Times New Roman" w:cs="Times New Roman"/>
+          <w:sz w:val="20"/>
+        </w:rPr>
+      </w:pPr>
+      <w:proofErr w:type="spellStart"/>
+      <w:r>
+        <w:rPr>
+          <w:rFonts w:ascii="Times New Roman" w:hAnsi="Times New Roman" w:cs="Times New Roman"/>
+          <w:sz w:val="20"/>
+        </w:rPr>
+        <w:t>Brox</w:t>
+      </w:r>
+      <w:proofErr w:type="spellEnd"/>
+    </w:p>
+    <w:p>
+      <w:pPr>
+        <w:pStyle w:val="ListParagraph"/>
+        <w:numPr>
+          <w:ilvl w:val="1"/>
+          <w:numId w:val="3"/>
+        </w:numPr>
+        <w:rPr>
+          <w:rFonts w:ascii="Times New Roman" w:hAnsi="Times New Roman" w:cs="Times New Roman"/>
+          <w:sz w:val="20"/>
+        </w:rPr>
+      </w:pPr>
+      <w:r>
+        <w:rPr>
+          <w:rFonts w:ascii="Times New Roman" w:hAnsi="Times New Roman" w:cs="Times New Roman"/>
+          <w:sz w:val="20"/>
+        </w:rPr>
+        <w:t>PRYLK</w:t>
+      </w:r>
+    </w:p>
+    <w:p>
+      <w:pPr>
+        <w:pStyle w:val="ListParagraph"/>
+        <w:numPr>
+          <w:ilvl w:val="0"/>
+          <w:numId w:val="3"/>
+        </w:numPr>
+        <w:rPr>
+          <w:rFonts w:ascii="Times New Roman" w:hAnsi="Times New Roman" w:cs="Times New Roman"/>
+          <w:sz w:val="20"/>
+        </w:rPr>
+      </w:pPr>
+      <w:r>
+        <w:rPr>
+          <w:rFonts w:ascii="Times New Roman" w:hAnsi="Times New Roman" w:cs="Times New Roman"/>
+          <w:sz w:val="20"/>
+        </w:rPr>
+        <w:t xml:space="preserve"> Saves the output at the designated path</w:t>
+      </w:r>
+    </w:p>
+    <w:p>
+      <w:pPr>
+        <w:rPr>
+          <w:rFonts w:ascii="Times New Roman" w:hAnsi="Times New Roman" w:cs="Times New Roman"/>
+          <w:sz w:val="20"/>
+        </w:rPr>
+      </w:pPr>
+    </w:p>
+    <w:p>
+      <w:pPr>
+        <w:rPr>
+          <w:rFonts w:ascii="Times New Roman" w:hAnsi="Times New Roman" w:cs="Times New Roman"/>
+          <w:sz w:val="20"/>
+        </w:rPr>
+      </w:pPr>
+    </w:p>
+    <w:p>
+      <w:pPr>
+        <w:rPr>
+          <w:rFonts w:ascii="Times New Roman" w:hAnsi="Times New Roman" w:cs="Times New Roman"/>
+          <w:b/>
+          <w:sz w:val="24"/>
+        </w:rPr>
+      </w:pPr>
+      <w:r>
+        <w:rPr>
+          <w:rFonts w:ascii="Times New Roman" w:hAnsi="Times New Roman" w:cs="Times New Roman"/>
+          <w:b/>
+          <w:sz w:val="24"/>
+        </w:rPr>
+        <w:t>Preliminary performance measurements</w:t>
+      </w:r>
+    </w:p>
+    <w:p>
+      <w:pPr>
+        <w:rPr>
+          <w:rFonts w:ascii="Times New Roman" w:hAnsi="Times New Roman" w:cs="Times New Roman"/>
+          <w:b/>
+          <w:sz w:val="24"/>
+        </w:rPr>
+      </w:pPr>
+      <w:r>
+        <w:rPr>
+          <w:rFonts w:ascii="Times New Roman" w:hAnsi="Times New Roman" w:cs="Times New Roman"/>
+          <w:sz w:val="20"/>
+        </w:rPr>
+        <w:t>To be added!</w:t>
+      </w:r>
+      <w:bookmarkStart w:id="0" w:name="_GoBack"/>
+      <w:bookmarkEnd w:id="0"/>
+      <w:r>
+        <w:rPr>
+          <w:rFonts w:ascii="Times New Roman" w:hAnsi="Times New Roman" w:cs="Times New Roman"/>
+          <w:b/>
+          <w:sz w:val="24"/>
+        </w:rPr>
+        <w:br w:type="page"/>
+      </w:r>
+    </w:p>
+    <w:p>
+      <w:pPr>
+        <w:rPr>
+          <w:rFonts w:ascii="Times New Roman" w:hAnsi="Times New Roman" w:cs="Times New Roman"/>
+          <w:b/>
+          <w:sz w:val="24"/>
+        </w:rPr>
+      </w:pPr>
+      <w:r>
+        <w:rPr>
+          <w:rFonts w:ascii="Times New Roman" w:hAnsi="Times New Roman" w:cs="Times New Roman"/>
+          <w:b/>
+          <w:sz w:val="24"/>
+        </w:rPr>
         <w:lastRenderedPageBreak/>
         <w:t>References</w:t>
       </w:r>
@@ -2960,6 +3389,7 @@
         <w:t xml:space="preserve">, Jayant </w:t>
       </w:r>
       <w:proofErr w:type="spellStart"/>
+      <w:proofErr w:type="gramStart"/>
       <w:r>
         <w:rPr>
           <w:rFonts w:ascii="Times New Roman" w:hAnsi="Times New Roman" w:cs="Times New Roman"/>
@@ -2968,6 +3398,7 @@
         <w:t>S.Rohankar</w:t>
       </w:r>
       <w:proofErr w:type="spellEnd"/>
+      <w:proofErr w:type="gramEnd"/>
       <w:r>
         <w:rPr>
           <w:rFonts w:ascii="Times New Roman" w:hAnsi="Times New Roman" w:cs="Times New Roman"/>
@@ -3250,7 +3681,7 @@
           <w:rFonts w:ascii="Times New Roman" w:hAnsi="Times New Roman" w:cs="Times New Roman"/>
           <w:sz w:val="20"/>
         </w:rPr>
-        <w:t xml:space="preserve">, Vinod Chandran, and </w:t>
+        <w:t xml:space="preserve">, Vinod </w:t>
       </w:r>
       <w:proofErr w:type="spellStart"/>
       <w:r>
@@ -3258,6 +3689,22 @@
           <w:rFonts w:ascii="Times New Roman" w:hAnsi="Times New Roman" w:cs="Times New Roman"/>
           <w:sz w:val="20"/>
         </w:rPr>
+        <w:t>Chandran</w:t>
+      </w:r>
+      <w:proofErr w:type="spellEnd"/>
+      <w:r>
+        <w:rPr>
+          <w:rFonts w:ascii="Times New Roman" w:hAnsi="Times New Roman" w:cs="Times New Roman"/>
+          <w:sz w:val="20"/>
+        </w:rPr>
+        <w:t xml:space="preserve">, and </w:t>
+      </w:r>
+      <w:proofErr w:type="spellStart"/>
+      <w:r>
+        <w:rPr>
+          <w:rFonts w:ascii="Times New Roman" w:hAnsi="Times New Roman" w:cs="Times New Roman"/>
+          <w:sz w:val="20"/>
+        </w:rPr>
         <w:t>Sridha</w:t>
       </w:r>
       <w:proofErr w:type="spellEnd"/>
@@ -3266,7 +3713,23 @@
           <w:rFonts w:ascii="Times New Roman" w:hAnsi="Times New Roman" w:cs="Times New Roman"/>
           <w:sz w:val="20"/>
         </w:rPr>
-        <w:t xml:space="preserve"> Sridharan. </w:t>
+        <w:t xml:space="preserve"> </w:t>
+      </w:r>
+      <w:proofErr w:type="spellStart"/>
+      <w:r>
+        <w:rPr>
+          <w:rFonts w:ascii="Times New Roman" w:hAnsi="Times New Roman" w:cs="Times New Roman"/>
+          <w:sz w:val="20"/>
+        </w:rPr>
+        <w:t>Sridharan</w:t>
+      </w:r>
+      <w:proofErr w:type="spellEnd"/>
+      <w:r>
+        <w:rPr>
+          <w:rFonts w:ascii="Times New Roman" w:hAnsi="Times New Roman" w:cs="Times New Roman"/>
+          <w:sz w:val="20"/>
+        </w:rPr>
+        <w:t xml:space="preserve">. </w:t>
       </w:r>
       <w:r>
         <w:rPr>
@@ -3836,8 +4299,94 @@
 </file>
 
 <file path=word/numbering.xml><?xml version="1.0" encoding="utf-8"?>
-<w:numbering xmlns:wpc="http://schemas.microsoft.com/office/word/2010/wordprocessingCanvas" xmlns:cx="http://schemas.microsoft.com/office/drawing/2014/chartex" xmlns:cx1="http://schemas.microsoft.com/office/drawing/2015/9/8/chartex" xmlns:cx2="http://schemas.microsoft.com/office/drawing/2015/10/21/chartex" xmlns:cx3="http://schemas.microsoft.com/office/drawing/2016/5/9/chartex" xmlns:cx4="http://schemas.microsoft.com/office/drawing/2016/5/10/chartex" xmlns:cx5="http://schemas.microsoft.com/office/drawing/2016/5/11/chartex" xmlns:cx6="http://schemas.microsoft.com/office/drawing/2016/5/12/chartex" xmlns:cx7="http://schemas.microsoft.com/office/drawing/2016/5/13/chartex" xmlns:cx8="http://schemas.microsoft.com/office/drawing/2016/5/14/chartex" xmlns:mc="http://schemas.openxmlformats.org/markup-compatibility/2006" xmlns:aink="http://schemas.microsoft.com/office/drawing/2016/ink" xmlns:am3d="http://schemas.microsoft.com/office/drawing/2017/model3d" xmlns:o="urn:schemas-microsoft-com:office:office" xmlns:r="http://schemas.openxmlformats.org/officeDocument/2006/relationships" xmlns:m="http://schemas.openxmlformats.org/officeDocument/2006/math" xmlns:v="urn:schemas-microsoft-com:vml" xmlns:wp14="http://schemas.microsoft.com/office/word/2010/wordprocessingDrawing" xmlns:wp="http://schemas.openxmlformats.org/drawingml/2006/wordprocessingDrawing" xmlns:w10="urn:schemas-microsoft-com:office:word" xmlns:w="http://schemas.openxmlformats.org/wordprocessingml/2006/main" xmlns:w14="http://schemas.microsoft.com/office/word/2010/wordml" xmlns:w15="http://schemas.microsoft.com/office/word/2012/wordml" xmlns:w16cex="http://schemas.microsoft.com/office/word/2018/wordml/cex" xmlns:w16cid="http://schemas.microsoft.com/office/word/2016/wordml/cid" xmlns:w16="http://schemas.microsoft.com/office/word/2018/wordml" xmlns:w16se="http://schemas.microsoft.com/office/word/2015/wordml/symex" xmlns:wpg="http://schemas.microsoft.com/office/word/2010/wordprocessingGroup" xmlns:wpi="http://schemas.microsoft.com/office/word/2010/wordprocessingInk" xmlns:wne="http://schemas.microsoft.com/office/word/2006/wordml" xmlns:wps="http://schemas.microsoft.com/office/word/2010/wordprocessingShape" mc:Ignorable="w14 w15 w16se w16cid w16 w16cex wp14">
+<w:numbering xmlns:wpc="http://schemas.microsoft.com/office/word/2010/wordprocessingCanvas" xmlns:cx="http://schemas.microsoft.com/office/drawing/2014/chartex" xmlns:mc="http://schemas.openxmlformats.org/markup-compatibility/2006" xmlns:o="urn:schemas-microsoft-com:office:office" xmlns:r="http://schemas.openxmlformats.org/officeDocument/2006/relationships" xmlns:m="http://schemas.openxmlformats.org/officeDocument/2006/math" xmlns:v="urn:schemas-microsoft-com:vml" xmlns:wp14="http://schemas.microsoft.com/office/word/2010/wordprocessingDrawing" xmlns:wp="http://schemas.openxmlformats.org/drawingml/2006/wordprocessingDrawing" xmlns:w10="urn:schemas-microsoft-com:office:word" xmlns:w="http://schemas.openxmlformats.org/wordprocessingml/2006/main" xmlns:w14="http://schemas.microsoft.com/office/word/2010/wordml" xmlns:w15="http://schemas.microsoft.com/office/word/2012/wordml" xmlns:w16se="http://schemas.microsoft.com/office/word/2015/wordml/symex" xmlns:wpg="http://schemas.microsoft.com/office/word/2010/wordprocessingGroup" xmlns:wpi="http://schemas.microsoft.com/office/word/2010/wordprocessingInk" xmlns:wne="http://schemas.microsoft.com/office/word/2006/wordml" xmlns:wps="http://schemas.microsoft.com/office/word/2010/wordprocessingShape" mc:Ignorable="w14 w15 w16se wp14">
   <w:abstractNum w:abstractNumId="0" w15:restartNumberingAfterBreak="0">
+    <w:nsid w:val="23036EB8"/>
+    <w:multiLevelType w:val="hybridMultilevel"/>
+    <w:tmpl w:val="97DA17CA"/>
+    <w:lvl w:ilvl="0" w:tplc="0409000F">
+      <w:start w:val="1"/>
+      <w:numFmt w:val="decimal"/>
+      <w:lvlText w:val="%1."/>
+      <w:lvlJc w:val="left"/>
+      <w:pPr>
+        <w:ind w:left="765" w:hanging="360"/>
+      </w:pPr>
+    </w:lvl>
+    <w:lvl w:ilvl="1" w:tplc="04090019">
+      <w:start w:val="1"/>
+      <w:numFmt w:val="lowerLetter"/>
+      <w:lvlText w:val="%2."/>
+      <w:lvlJc w:val="left"/>
+      <w:pPr>
+        <w:ind w:left="1485" w:hanging="360"/>
+      </w:pPr>
+    </w:lvl>
+    <w:lvl w:ilvl="2" w:tplc="0409001B">
+      <w:start w:val="1"/>
+      <w:numFmt w:val="lowerRoman"/>
+      <w:lvlText w:val="%3."/>
+      <w:lvlJc w:val="right"/>
+      <w:pPr>
+        <w:ind w:left="2205" w:hanging="180"/>
+      </w:pPr>
+    </w:lvl>
+    <w:lvl w:ilvl="3" w:tplc="0409000F" w:tentative="1">
+      <w:start w:val="1"/>
+      <w:numFmt w:val="decimal"/>
+      <w:lvlText w:val="%4."/>
+      <w:lvlJc w:val="left"/>
+      <w:pPr>
+        <w:ind w:left="2925" w:hanging="360"/>
+      </w:pPr>
+    </w:lvl>
+    <w:lvl w:ilvl="4" w:tplc="04090019" w:tentative="1">
+      <w:start w:val="1"/>
+      <w:numFmt w:val="lowerLetter"/>
+      <w:lvlText w:val="%5."/>
+      <w:lvlJc w:val="left"/>
+      <w:pPr>
+        <w:ind w:left="3645" w:hanging="360"/>
+      </w:pPr>
+    </w:lvl>
+    <w:lvl w:ilvl="5" w:tplc="0409001B" w:tentative="1">
+      <w:start w:val="1"/>
+      <w:numFmt w:val="lowerRoman"/>
+      <w:lvlText w:val="%6."/>
+      <w:lvlJc w:val="right"/>
+      <w:pPr>
+        <w:ind w:left="4365" w:hanging="180"/>
+      </w:pPr>
+    </w:lvl>
+    <w:lvl w:ilvl="6" w:tplc="0409000F" w:tentative="1">
+      <w:start w:val="1"/>
+      <w:numFmt w:val="decimal"/>
+      <w:lvlText w:val="%7."/>
+      <w:lvlJc w:val="left"/>
+      <w:pPr>
+        <w:ind w:left="5085" w:hanging="360"/>
+      </w:pPr>
+    </w:lvl>
+    <w:lvl w:ilvl="7" w:tplc="04090019" w:tentative="1">
+      <w:start w:val="1"/>
+      <w:numFmt w:val="lowerLetter"/>
+      <w:lvlText w:val="%8."/>
+      <w:lvlJc w:val="left"/>
+      <w:pPr>
+        <w:ind w:left="5805" w:hanging="360"/>
+      </w:pPr>
+    </w:lvl>
+    <w:lvl w:ilvl="8" w:tplc="0409001B" w:tentative="1">
+      <w:start w:val="1"/>
+      <w:numFmt w:val="lowerRoman"/>
+      <w:lvlText w:val="%9."/>
+      <w:lvlJc w:val="right"/>
+      <w:pPr>
+        <w:ind w:left="6525" w:hanging="180"/>
+      </w:pPr>
+    </w:lvl>
+  </w:abstractNum>
+  <w:abstractNum w:abstractNumId="1" w15:restartNumberingAfterBreak="0">
     <w:nsid w:val="305862AC"/>
     <w:multiLevelType w:val="hybridMultilevel"/>
     <w:tmpl w:val="5726B2B2"/>
@@ -3923,7 +4472,7 @@
       </w:pPr>
     </w:lvl>
   </w:abstractNum>
-  <w:abstractNum w:abstractNumId="1" w15:restartNumberingAfterBreak="0">
+  <w:abstractNum w:abstractNumId="2" w15:restartNumberingAfterBreak="0">
     <w:nsid w:val="41645CF5"/>
     <w:multiLevelType w:val="hybridMultilevel"/>
     <w:tmpl w:val="BA501792"/>
@@ -4037,16 +4586,19 @@
     </w:lvl>
   </w:abstractNum>
   <w:num w:numId="1">
-    <w:abstractNumId w:val="0"/>
+    <w:abstractNumId w:val="1"/>
   </w:num>
   <w:num w:numId="2">
-    <w:abstractNumId w:val="1"/>
+    <w:abstractNumId w:val="2"/>
+  </w:num>
+  <w:num w:numId="3">
+    <w:abstractNumId w:val="0"/>
   </w:num>
 </w:numbering>
 </file>
 
 <file path=word/styles.xml><?xml version="1.0" encoding="utf-8"?>
-<w:styles xmlns:mc="http://schemas.openxmlformats.org/markup-compatibility/2006" xmlns:r="http://schemas.openxmlformats.org/officeDocument/2006/relationships" xmlns:w="http://schemas.openxmlformats.org/wordprocessingml/2006/main" xmlns:w14="http://schemas.microsoft.com/office/word/2010/wordml" xmlns:w15="http://schemas.microsoft.com/office/word/2012/wordml" xmlns:w16cex="http://schemas.microsoft.com/office/word/2018/wordml/cex" xmlns:w16cid="http://schemas.microsoft.com/office/word/2016/wordml/cid" xmlns:w16="http://schemas.microsoft.com/office/word/2018/wordml" xmlns:w16se="http://schemas.microsoft.com/office/word/2015/wordml/symex" mc:Ignorable="w14 w15 w16se w16cid w16 w16cex">
+<w:styles xmlns:mc="http://schemas.openxmlformats.org/markup-compatibility/2006" xmlns:r="http://schemas.openxmlformats.org/officeDocument/2006/relationships" xmlns:w="http://schemas.openxmlformats.org/wordprocessingml/2006/main" xmlns:w14="http://schemas.microsoft.com/office/word/2010/wordml" xmlns:w15="http://schemas.microsoft.com/office/word/2012/wordml" xmlns:w16se="http://schemas.microsoft.com/office/word/2015/wordml/symex" mc:Ignorable="w14 w15 w16se">
   <w:docDefaults>
     <w:rPrDefault>
       <w:rPr>
@@ -4062,7 +4614,7 @@
       </w:pPr>
     </w:pPrDefault>
   </w:docDefaults>
-  <w:latentStyles w:defLockedState="0" w:defUIPriority="99" w:defSemiHidden="0" w:defUnhideWhenUsed="0" w:defQFormat="0" w:count="376">
+  <w:latentStyles w:defLockedState="0" w:defUIPriority="99" w:defSemiHidden="0" w:defUnhideWhenUsed="0" w:defQFormat="0" w:count="371">
     <w:lsdException w:name="Normal" w:uiPriority="0" w:qFormat="1"/>
     <w:lsdException w:name="heading 1" w:uiPriority="9" w:qFormat="1"/>
     <w:lsdException w:name="heading 2" w:semiHidden="1" w:uiPriority="9" w:unhideWhenUsed="1" w:qFormat="1"/>
@@ -4168,6 +4720,7 @@
     <w:lsdException w:name="HTML Sample" w:semiHidden="1" w:unhideWhenUsed="1"/>
     <w:lsdException w:name="HTML Typewriter" w:semiHidden="1" w:unhideWhenUsed="1"/>
     <w:lsdException w:name="HTML Variable" w:semiHidden="1" w:unhideWhenUsed="1"/>
+    <w:lsdException w:name="Normal Table" w:semiHidden="1" w:unhideWhenUsed="1"/>
     <w:lsdException w:name="annotation subject" w:semiHidden="1" w:unhideWhenUsed="1"/>
     <w:lsdException w:name="No List" w:semiHidden="1" w:unhideWhenUsed="1"/>
     <w:lsdException w:name="Outline List 1" w:semiHidden="1" w:unhideWhenUsed="1"/>
@@ -4210,8 +4763,11 @@
     <w:lsdException w:name="Table Contemporary" w:semiHidden="1" w:unhideWhenUsed="1"/>
     <w:lsdException w:name="Table Elegant" w:semiHidden="1" w:unhideWhenUsed="1"/>
     <w:lsdException w:name="Table Professional" w:semiHidden="1" w:unhideWhenUsed="1"/>
+    <w:lsdException w:name="Table Subtle 1" w:semiHidden="1" w:unhideWhenUsed="1"/>
     <w:lsdException w:name="Table Subtle 2" w:semiHidden="1" w:unhideWhenUsed="1"/>
     <w:lsdException w:name="Table Web 1" w:semiHidden="1" w:unhideWhenUsed="1"/>
+    <w:lsdException w:name="Table Web 2" w:semiHidden="1" w:unhideWhenUsed="1"/>
+    <w:lsdException w:name="Table Web 3" w:semiHidden="1" w:unhideWhenUsed="1"/>
     <w:lsdException w:name="Balloon Text" w:semiHidden="1" w:unhideWhenUsed="1"/>
     <w:lsdException w:name="Table Grid" w:uiPriority="39"/>
     <w:lsdException w:name="Table Theme" w:semiHidden="1" w:unhideWhenUsed="1"/>
@@ -4430,11 +4986,6 @@
     <w:lsdException w:name="List Table 5 Dark Accent 6" w:uiPriority="50"/>
     <w:lsdException w:name="List Table 6 Colorful Accent 6" w:uiPriority="51"/>
     <w:lsdException w:name="List Table 7 Colorful Accent 6" w:uiPriority="52"/>
-    <w:lsdException w:name="Mention" w:semiHidden="1" w:unhideWhenUsed="1"/>
-    <w:lsdException w:name="Smart Hyperlink" w:semiHidden="1" w:unhideWhenUsed="1"/>
-    <w:lsdException w:name="Hashtag" w:semiHidden="1" w:unhideWhenUsed="1"/>
-    <w:lsdException w:name="Unresolved Mention" w:semiHidden="1" w:unhideWhenUsed="1"/>
-    <w:lsdException w:name="Smart Link" w:semiHidden="1" w:unhideWhenUsed="1"/>
   </w:latentStyles>
   <w:style w:type="paragraph" w:default="1" w:styleId="Normal">
     <w:name w:val="Normal"/>
@@ -4829,7 +5380,7 @@
 </file>
 
 <file path=customXml/itemProps1.xml><?xml version="1.0" encoding="utf-8"?>
-<ds:datastoreItem xmlns:ds="http://schemas.openxmlformats.org/officeDocument/2006/customXml" ds:itemID="{3906BB6B-3EF9-4BBE-831D-615434A77963}">
+<ds:datastoreItem xmlns:ds="http://schemas.openxmlformats.org/officeDocument/2006/customXml" ds:itemID="{9CB9721E-2A53-4388-A87C-7E4A7F24F0F4}">
   <ds:schemaRefs>
     <ds:schemaRef ds:uri="http://schemas.openxmlformats.org/officeDocument/2006/bibliography"/>
   </ds:schemaRefs>

</xml_diff>

<commit_message>
More sprint 3 related documentation
</commit_message>
<xml_diff>
--- a/SUPER RESOLUTION A SPATIAL SUBPIXEL INTERPOLATION TECHNIQUE.docx
+++ b/SUPER RESOLUTION A SPATIAL SUBPIXEL INTERPOLATION TECHNIQUE.docx
@@ -3034,6 +3034,7 @@
         </w:rPr>
       </w:pPr>
       <w:proofErr w:type="spellStart"/>
+      <w:proofErr w:type="gramStart"/>
       <w:r>
         <w:rPr>
           <w:rFonts w:ascii="Times New Roman" w:hAnsi="Times New Roman" w:cs="Times New Roman"/>
@@ -3042,6 +3043,21 @@
         <w:t>Farneback</w:t>
       </w:r>
       <w:proofErr w:type="spellEnd"/>
+      <w:r>
+        <w:rPr>
+          <w:rFonts w:ascii="Times New Roman" w:hAnsi="Times New Roman" w:cs="Times New Roman"/>
+          <w:sz w:val="20"/>
+        </w:rPr>
+        <w:t>[</w:t>
+      </w:r>
+      <w:proofErr w:type="gramEnd"/>
+      <w:r>
+        <w:rPr>
+          <w:rFonts w:ascii="Times New Roman" w:hAnsi="Times New Roman" w:cs="Times New Roman"/>
+          <w:sz w:val="20"/>
+        </w:rPr>
+        <w:t>14]</w:t>
+      </w:r>
     </w:p>
     <w:p>
       <w:pPr>
@@ -3062,6 +3078,13 @@
         </w:rPr>
         <w:t>TVL1</w:t>
       </w:r>
+      <w:r>
+        <w:rPr>
+          <w:rFonts w:ascii="Times New Roman" w:hAnsi="Times New Roman" w:cs="Times New Roman"/>
+          <w:sz w:val="20"/>
+        </w:rPr>
+        <w:t>[15]</w:t>
+      </w:r>
     </w:p>
     <w:p>
       <w:pPr>
@@ -3076,6 +3099,7 @@
         </w:rPr>
       </w:pPr>
       <w:proofErr w:type="spellStart"/>
+      <w:proofErr w:type="gramStart"/>
       <w:r>
         <w:rPr>
           <w:rFonts w:ascii="Times New Roman" w:hAnsi="Times New Roman" w:cs="Times New Roman"/>
@@ -3084,6 +3108,21 @@
         <w:t>Brox</w:t>
       </w:r>
       <w:proofErr w:type="spellEnd"/>
+      <w:r>
+        <w:rPr>
+          <w:rFonts w:ascii="Times New Roman" w:hAnsi="Times New Roman" w:cs="Times New Roman"/>
+          <w:sz w:val="20"/>
+        </w:rPr>
+        <w:t>[</w:t>
+      </w:r>
+      <w:proofErr w:type="gramEnd"/>
+      <w:r>
+        <w:rPr>
+          <w:rFonts w:ascii="Times New Roman" w:hAnsi="Times New Roman" w:cs="Times New Roman"/>
+          <w:sz w:val="20"/>
+        </w:rPr>
+        <w:t>16]</w:t>
+      </w:r>
     </w:p>
     <w:p>
       <w:pPr>
@@ -3097,12 +3136,28 @@
           <w:sz w:val="20"/>
         </w:rPr>
       </w:pPr>
+      <w:proofErr w:type="gramStart"/>
       <w:r>
         <w:rPr>
           <w:rFonts w:ascii="Times New Roman" w:hAnsi="Times New Roman" w:cs="Times New Roman"/>
           <w:sz w:val="20"/>
         </w:rPr>
         <w:t>PRYLK</w:t>
+      </w:r>
+      <w:r>
+        <w:rPr>
+          <w:rFonts w:ascii="Times New Roman" w:hAnsi="Times New Roman" w:cs="Times New Roman"/>
+          <w:sz w:val="20"/>
+        </w:rPr>
+        <w:t>[</w:t>
+      </w:r>
+      <w:proofErr w:type="gramEnd"/>
+      <w:r>
+        <w:rPr>
+          <w:rFonts w:ascii="Times New Roman" w:hAnsi="Times New Roman" w:cs="Times New Roman"/>
+          <w:sz w:val="20"/>
+        </w:rPr>
+        <w:t>17]</w:t>
       </w:r>
     </w:p>
     <w:p>
@@ -3260,6 +3315,1390 @@
     <w:p>
       <w:pPr>
         <w:rPr>
+          <w:rFonts w:ascii="Times New Roman" w:eastAsiaTheme="minorEastAsia" w:hAnsi="Times New Roman" w:cs="Times New Roman"/>
+          <w:sz w:val="20"/>
+        </w:rPr>
+      </w:pPr>
+      <w:r>
+        <w:rPr>
+          <w:rFonts w:ascii="Times New Roman" w:eastAsiaTheme="minorEastAsia" w:hAnsi="Times New Roman" w:cs="Times New Roman"/>
+          <w:sz w:val="20"/>
+        </w:rPr>
+        <w:lastRenderedPageBreak/>
+        <w:t xml:space="preserve">In the </w:t>
+      </w:r>
+      <w:proofErr w:type="spellStart"/>
+      <w:r>
+        <w:rPr>
+          <w:rFonts w:ascii="Times New Roman" w:eastAsiaTheme="minorEastAsia" w:hAnsi="Times New Roman" w:cs="Times New Roman"/>
+          <w:b/>
+          <w:sz w:val="20"/>
+        </w:rPr>
+        <w:t>Farneback</w:t>
+      </w:r>
+      <w:proofErr w:type="spellEnd"/>
+      <w:r>
+        <w:rPr>
+          <w:rFonts w:ascii="Times New Roman" w:eastAsiaTheme="minorEastAsia" w:hAnsi="Times New Roman" w:cs="Times New Roman"/>
+          <w:sz w:val="20"/>
+        </w:rPr>
+        <w:t xml:space="preserve"> algorithm, t</w:t>
+      </w:r>
+      <w:r>
+        <w:rPr>
+          <w:rFonts w:ascii="Times New Roman" w:eastAsiaTheme="minorEastAsia" w:hAnsi="Times New Roman" w:cs="Times New Roman"/>
+          <w:sz w:val="20"/>
+        </w:rPr>
+        <w:t>he local signal model is represented in a local coordinate system by the function</w:t>
+      </w:r>
+    </w:p>
+    <w:p>
+      <w:pPr>
+        <w:jc w:val="center"/>
+        <w:rPr>
+          <w:rFonts w:ascii="Times New Roman" w:eastAsiaTheme="minorEastAsia" w:hAnsi="Times New Roman" w:cs="Times New Roman"/>
+          <w:sz w:val="20"/>
+        </w:rPr>
+      </w:pPr>
+      <m:oMath>
+        <m:r>
+          <w:rPr>
+            <w:rFonts w:ascii="Cambria Math" w:hAnsi="Cambria Math" w:cs="Times New Roman"/>
+            <w:sz w:val="20"/>
+          </w:rPr>
+          <m:t>f</m:t>
+        </m:r>
+        <m:d>
+          <m:dPr>
+            <m:ctrlPr>
+              <w:rPr>
+                <w:rFonts w:ascii="Cambria Math" w:hAnsi="Cambria Math" w:cs="Times New Roman"/>
+                <w:sz w:val="20"/>
+              </w:rPr>
+            </m:ctrlPr>
+          </m:dPr>
+          <m:e>
+            <m:r>
+              <w:rPr>
+                <w:rFonts w:ascii="Cambria Math" w:hAnsi="Cambria Math" w:cs="Times New Roman"/>
+                <w:sz w:val="20"/>
+              </w:rPr>
+              <m:t>x</m:t>
+            </m:r>
+          </m:e>
+        </m:d>
+        <m:r>
+          <w:rPr>
+            <w:rFonts w:ascii="Cambria Math" w:hAnsi="Cambria Math" w:cs="Times New Roman"/>
+            <w:sz w:val="20"/>
+          </w:rPr>
+          <m:t>=</m:t>
+        </m:r>
+        <m:sSup>
+          <m:sSupPr>
+            <m:ctrlPr>
+              <w:rPr>
+                <w:rFonts w:ascii="Cambria Math" w:hAnsi="Cambria Math" w:cs="Times New Roman"/>
+                <w:sz w:val="20"/>
+              </w:rPr>
+            </m:ctrlPr>
+          </m:sSupPr>
+          <m:e>
+            <m:r>
+              <w:rPr>
+                <w:rFonts w:ascii="Cambria Math" w:hAnsi="Cambria Math" w:cs="Times New Roman"/>
+                <w:sz w:val="20"/>
+              </w:rPr>
+              <m:t>x</m:t>
+            </m:r>
+          </m:e>
+          <m:sup>
+            <m:r>
+              <w:rPr>
+                <w:rFonts w:ascii="Cambria Math" w:hAnsi="Cambria Math" w:cs="Times New Roman"/>
+                <w:sz w:val="20"/>
+              </w:rPr>
+              <m:t>T</m:t>
+            </m:r>
+          </m:sup>
+        </m:sSup>
+        <m:r>
+          <w:rPr>
+            <w:rFonts w:ascii="Cambria Math" w:hAnsi="Cambria Math" w:cs="Times New Roman"/>
+            <w:sz w:val="20"/>
+          </w:rPr>
+          <m:t>Ax+</m:t>
+        </m:r>
+        <m:sSup>
+          <m:sSupPr>
+            <m:ctrlPr>
+              <w:rPr>
+                <w:rFonts w:ascii="Cambria Math" w:hAnsi="Cambria Math" w:cs="Times New Roman"/>
+                <w:sz w:val="20"/>
+              </w:rPr>
+            </m:ctrlPr>
+          </m:sSupPr>
+          <m:e>
+            <m:r>
+              <w:rPr>
+                <w:rFonts w:ascii="Cambria Math" w:hAnsi="Cambria Math" w:cs="Times New Roman"/>
+                <w:sz w:val="20"/>
+              </w:rPr>
+              <m:t>b</m:t>
+            </m:r>
+          </m:e>
+          <m:sup>
+            <m:r>
+              <w:rPr>
+                <w:rFonts w:ascii="Cambria Math" w:hAnsi="Cambria Math" w:cs="Times New Roman"/>
+                <w:sz w:val="20"/>
+              </w:rPr>
+              <m:t>T</m:t>
+            </m:r>
+          </m:sup>
+        </m:sSup>
+        <m:r>
+          <w:rPr>
+            <w:rFonts w:ascii="Cambria Math" w:hAnsi="Cambria Math" w:cs="Times New Roman"/>
+            <w:sz w:val="20"/>
+          </w:rPr>
+          <m:t>x+c</m:t>
+        </m:r>
+      </m:oMath>
+      <w:r>
+        <w:rPr>
+          <w:rFonts w:ascii="Times New Roman" w:eastAsiaTheme="minorEastAsia" w:hAnsi="Times New Roman" w:cs="Times New Roman"/>
+          <w:sz w:val="20"/>
+        </w:rPr>
+        <w:t>,</w:t>
+      </w:r>
+    </w:p>
+    <w:p>
+      <w:pPr>
+        <w:rPr>
+          <w:rFonts w:ascii="Times New Roman" w:hAnsi="Times New Roman" w:cs="Times New Roman"/>
+          <w:sz w:val="20"/>
+        </w:rPr>
+      </w:pPr>
+      <w:r>
+        <w:rPr>
+          <w:rFonts w:ascii="Times New Roman" w:hAnsi="Times New Roman" w:cs="Times New Roman"/>
+          <w:sz w:val="20"/>
+        </w:rPr>
+        <w:t>where A is a symmetric matrix, b a vector and c a scalar. The application determines, based on their position in the neighborhood, the relative weight of points.</w:t>
+      </w:r>
+    </w:p>
+    <w:p>
+      <w:pPr>
+        <w:rPr>
+          <w:rFonts w:ascii="Times New Roman" w:hAnsi="Times New Roman" w:cs="Times New Roman"/>
+          <w:sz w:val="20"/>
+        </w:rPr>
+      </w:pPr>
+      <w:r>
+        <w:rPr>
+          <w:rFonts w:ascii="Times New Roman" w:hAnsi="Times New Roman" w:cs="Times New Roman"/>
+          <w:sz w:val="20"/>
+        </w:rPr>
+        <w:t>Based on this function, we calculate what happens if the image were to be displaced, the function becoming</w:t>
+      </w:r>
+    </w:p>
+    <w:p>
+      <w:pPr>
+        <w:jc w:val="center"/>
+        <w:rPr>
+          <w:rFonts w:ascii="Times New Roman" w:eastAsiaTheme="minorEastAsia" w:hAnsi="Times New Roman" w:cs="Times New Roman"/>
+          <w:sz w:val="20"/>
+        </w:rPr>
+      </w:pPr>
+      <m:oMath>
+        <m:r>
+          <w:rPr>
+            <w:rFonts w:ascii="Cambria Math" w:hAnsi="Cambria Math" w:cs="Times New Roman"/>
+            <w:sz w:val="20"/>
+          </w:rPr>
+          <m:t>f</m:t>
+        </m:r>
+        <m:sSub>
+          <m:sSubPr>
+            <m:ctrlPr>
+              <w:rPr>
+                <w:rFonts w:ascii="Cambria Math" w:hAnsi="Cambria Math" w:cs="Times New Roman"/>
+                <w:sz w:val="20"/>
+              </w:rPr>
+            </m:ctrlPr>
+          </m:sSubPr>
+          <m:e>
+            <m:r>
+              <w:rPr>
+                <w:rFonts w:ascii="Cambria Math" w:hAnsi="Cambria Math" w:cs="Times New Roman"/>
+                <w:sz w:val="20"/>
+              </w:rPr>
+              <m:t>f</m:t>
+            </m:r>
+          </m:e>
+          <m:sub>
+            <m:r>
+              <w:rPr>
+                <w:rFonts w:ascii="Cambria Math" w:hAnsi="Cambria Math" w:cs="Times New Roman"/>
+                <w:sz w:val="20"/>
+              </w:rPr>
+              <m:t>d</m:t>
+            </m:r>
+          </m:sub>
+        </m:sSub>
+        <m:d>
+          <m:dPr>
+            <m:ctrlPr>
+              <w:rPr>
+                <w:rFonts w:ascii="Cambria Math" w:hAnsi="Cambria Math" w:cs="Times New Roman"/>
+                <w:i/>
+                <w:sz w:val="20"/>
+              </w:rPr>
+            </m:ctrlPr>
+          </m:dPr>
+          <m:e>
+            <m:r>
+              <w:rPr>
+                <w:rFonts w:ascii="Cambria Math" w:hAnsi="Cambria Math" w:cs="Times New Roman"/>
+                <w:sz w:val="20"/>
+              </w:rPr>
+              <m:t>x</m:t>
+            </m:r>
+          </m:e>
+        </m:d>
+        <m:r>
+          <w:rPr>
+            <w:rFonts w:ascii="Cambria Math" w:hAnsi="Cambria Math" w:cs="Times New Roman"/>
+            <w:sz w:val="20"/>
+          </w:rPr>
+          <m:t>=</m:t>
+        </m:r>
+        <m:r>
+          <w:rPr>
+            <w:rFonts w:ascii="Cambria Math" w:hAnsi="Cambria Math" w:cs="Times New Roman"/>
+            <w:sz w:val="20"/>
+          </w:rPr>
+          <m:t>f</m:t>
+        </m:r>
+        <m:d>
+          <m:dPr>
+            <m:ctrlPr>
+              <w:rPr>
+                <w:rFonts w:ascii="Cambria Math" w:hAnsi="Cambria Math" w:cs="Times New Roman"/>
+                <w:sz w:val="20"/>
+              </w:rPr>
+            </m:ctrlPr>
+          </m:dPr>
+          <m:e>
+            <m:r>
+              <w:rPr>
+                <w:rFonts w:ascii="Cambria Math" w:hAnsi="Cambria Math" w:cs="Times New Roman"/>
+                <w:sz w:val="20"/>
+              </w:rPr>
+              <m:t>x</m:t>
+            </m:r>
+            <m:r>
+              <w:rPr>
+                <w:rFonts w:ascii="Cambria Math" w:hAnsi="Cambria Math" w:cs="Times New Roman"/>
+                <w:sz w:val="20"/>
+              </w:rPr>
+              <m:t>-d</m:t>
+            </m:r>
+          </m:e>
+        </m:d>
+        <m:r>
+          <w:rPr>
+            <w:rFonts w:ascii="Cambria Math" w:hAnsi="Cambria Math" w:cs="Times New Roman"/>
+            <w:sz w:val="20"/>
+          </w:rPr>
+          <m:t>=</m:t>
+        </m:r>
+        <m:sSup>
+          <m:sSupPr>
+            <m:ctrlPr>
+              <w:rPr>
+                <w:rFonts w:ascii="Cambria Math" w:hAnsi="Cambria Math" w:cs="Times New Roman"/>
+                <w:sz w:val="20"/>
+              </w:rPr>
+            </m:ctrlPr>
+          </m:sSupPr>
+          <m:e>
+            <m:d>
+              <m:dPr>
+                <m:ctrlPr>
+                  <w:rPr>
+                    <w:rFonts w:ascii="Cambria Math" w:hAnsi="Cambria Math" w:cs="Times New Roman"/>
+                    <w:i/>
+                    <w:sz w:val="20"/>
+                  </w:rPr>
+                </m:ctrlPr>
+              </m:dPr>
+              <m:e>
+                <m:r>
+                  <w:rPr>
+                    <w:rFonts w:ascii="Cambria Math" w:hAnsi="Cambria Math" w:cs="Times New Roman"/>
+                    <w:sz w:val="20"/>
+                  </w:rPr>
+                  <m:t>x</m:t>
+                </m:r>
+                <m:r>
+                  <w:rPr>
+                    <w:rFonts w:ascii="Cambria Math" w:hAnsi="Cambria Math" w:cs="Times New Roman"/>
+                    <w:sz w:val="20"/>
+                  </w:rPr>
+                  <m:t>-d</m:t>
+                </m:r>
+              </m:e>
+            </m:d>
+          </m:e>
+          <m:sup>
+            <m:r>
+              <w:rPr>
+                <w:rFonts w:ascii="Cambria Math" w:hAnsi="Cambria Math" w:cs="Times New Roman"/>
+                <w:sz w:val="20"/>
+              </w:rPr>
+              <m:t>T</m:t>
+            </m:r>
+          </m:sup>
+        </m:sSup>
+        <m:r>
+          <w:rPr>
+            <w:rFonts w:ascii="Cambria Math" w:hAnsi="Cambria Math" w:cs="Times New Roman"/>
+            <w:sz w:val="20"/>
+          </w:rPr>
+          <m:t>A</m:t>
+        </m:r>
+        <m:d>
+          <m:dPr>
+            <m:ctrlPr>
+              <w:rPr>
+                <w:rFonts w:ascii="Cambria Math" w:hAnsi="Cambria Math" w:cs="Times New Roman"/>
+                <w:i/>
+                <w:sz w:val="20"/>
+              </w:rPr>
+            </m:ctrlPr>
+          </m:dPr>
+          <m:e>
+            <m:r>
+              <w:rPr>
+                <w:rFonts w:ascii="Cambria Math" w:hAnsi="Cambria Math" w:cs="Times New Roman"/>
+                <w:sz w:val="20"/>
+              </w:rPr>
+              <m:t>x</m:t>
+            </m:r>
+            <m:r>
+              <w:rPr>
+                <w:rFonts w:ascii="Cambria Math" w:hAnsi="Cambria Math" w:cs="Times New Roman"/>
+                <w:sz w:val="20"/>
+              </w:rPr>
+              <m:t>-d</m:t>
+            </m:r>
+          </m:e>
+        </m:d>
+        <m:r>
+          <w:rPr>
+            <w:rFonts w:ascii="Cambria Math" w:hAnsi="Cambria Math" w:cs="Times New Roman"/>
+            <w:sz w:val="20"/>
+          </w:rPr>
+          <m:t>+</m:t>
+        </m:r>
+        <m:sSup>
+          <m:sSupPr>
+            <m:ctrlPr>
+              <w:rPr>
+                <w:rFonts w:ascii="Cambria Math" w:hAnsi="Cambria Math" w:cs="Times New Roman"/>
+                <w:sz w:val="20"/>
+              </w:rPr>
+            </m:ctrlPr>
+          </m:sSupPr>
+          <m:e>
+            <m:r>
+              <w:rPr>
+                <w:rFonts w:ascii="Cambria Math" w:hAnsi="Cambria Math" w:cs="Times New Roman"/>
+                <w:sz w:val="20"/>
+              </w:rPr>
+              <m:t>b</m:t>
+            </m:r>
+          </m:e>
+          <m:sup>
+            <m:r>
+              <w:rPr>
+                <w:rFonts w:ascii="Cambria Math" w:hAnsi="Cambria Math" w:cs="Times New Roman"/>
+                <w:sz w:val="20"/>
+              </w:rPr>
+              <m:t>T</m:t>
+            </m:r>
+          </m:sup>
+        </m:sSup>
+        <m:d>
+          <m:dPr>
+            <m:ctrlPr>
+              <w:rPr>
+                <w:rFonts w:ascii="Cambria Math" w:hAnsi="Cambria Math" w:cs="Times New Roman"/>
+                <w:i/>
+                <w:sz w:val="20"/>
+              </w:rPr>
+            </m:ctrlPr>
+          </m:dPr>
+          <m:e>
+            <m:r>
+              <w:rPr>
+                <w:rFonts w:ascii="Cambria Math" w:hAnsi="Cambria Math" w:cs="Times New Roman"/>
+                <w:sz w:val="20"/>
+              </w:rPr>
+              <m:t>x</m:t>
+            </m:r>
+            <m:r>
+              <w:rPr>
+                <w:rFonts w:ascii="Cambria Math" w:hAnsi="Cambria Math" w:cs="Times New Roman"/>
+                <w:sz w:val="20"/>
+              </w:rPr>
+              <m:t>-d</m:t>
+            </m:r>
+          </m:e>
+        </m:d>
+        <m:r>
+          <w:rPr>
+            <w:rFonts w:ascii="Cambria Math" w:hAnsi="Cambria Math" w:cs="Times New Roman"/>
+            <w:sz w:val="20"/>
+          </w:rPr>
+          <m:t>+</m:t>
+        </m:r>
+        <m:r>
+          <w:rPr>
+            <w:rFonts w:ascii="Cambria Math" w:hAnsi="Cambria Math" w:cs="Times New Roman"/>
+            <w:sz w:val="20"/>
+          </w:rPr>
+          <m:t>c</m:t>
+        </m:r>
+      </m:oMath>
+      <w:r>
+        <w:rPr>
+          <w:rFonts w:ascii="Times New Roman" w:eastAsiaTheme="minorEastAsia" w:hAnsi="Times New Roman" w:cs="Times New Roman"/>
+          <w:sz w:val="20"/>
+        </w:rPr>
+        <w:t xml:space="preserve"> ,</w:t>
+      </w:r>
+    </w:p>
+    <w:p>
+      <w:pPr>
+        <w:rPr>
+          <w:rFonts w:ascii="Times New Roman" w:hAnsi="Times New Roman" w:cs="Times New Roman"/>
+          <w:sz w:val="20"/>
+        </w:rPr>
+      </w:pPr>
+      <w:r>
+        <w:rPr>
+          <w:rFonts w:ascii="Times New Roman" w:eastAsiaTheme="minorEastAsia" w:hAnsi="Times New Roman" w:cs="Times New Roman"/>
+          <w:sz w:val="20"/>
+        </w:rPr>
+        <w:t xml:space="preserve">Where d is the displacement, which is </w:t>
+      </w:r>
+      <m:oMath>
+        <m:r>
+          <w:rPr>
+            <w:rFonts w:ascii="Cambria Math" w:eastAsiaTheme="minorEastAsia" w:hAnsi="Cambria Math" w:cs="Times New Roman"/>
+            <w:sz w:val="20"/>
+          </w:rPr>
+          <m:t>d=</m:t>
+        </m:r>
+        <m:sSup>
+          <m:sSupPr>
+            <m:ctrlPr>
+              <w:rPr>
+                <w:rFonts w:ascii="Cambria Math" w:hAnsi="Cambria Math" w:cs="Times New Roman"/>
+                <w:sz w:val="20"/>
+              </w:rPr>
+            </m:ctrlPr>
+          </m:sSupPr>
+          <m:e>
+            <m:r>
+              <w:rPr>
+                <w:rFonts w:ascii="Cambria Math" w:hAnsi="Cambria Math" w:cs="Times New Roman"/>
+                <w:sz w:val="20"/>
+              </w:rPr>
+              <m:t>-A</m:t>
+            </m:r>
+          </m:e>
+          <m:sup>
+            <m:r>
+              <w:rPr>
+                <w:rFonts w:ascii="Cambria Math" w:hAnsi="Cambria Math" w:cs="Times New Roman"/>
+                <w:sz w:val="20"/>
+              </w:rPr>
+              <m:t>-1</m:t>
+            </m:r>
+          </m:sup>
+        </m:sSup>
+        <m:r>
+          <w:rPr>
+            <w:rFonts w:ascii="Cambria Math" w:hAnsi="Cambria Math" w:cs="Times New Roman"/>
+            <w:sz w:val="20"/>
+          </w:rPr>
+          <m:t>*(</m:t>
+        </m:r>
+        <m:sSub>
+          <m:sSubPr>
+            <m:ctrlPr>
+              <w:rPr>
+                <w:rFonts w:ascii="Cambria Math" w:hAnsi="Cambria Math" w:cs="Times New Roman"/>
+                <w:sz w:val="20"/>
+              </w:rPr>
+            </m:ctrlPr>
+          </m:sSubPr>
+          <m:e>
+            <m:r>
+              <w:rPr>
+                <w:rFonts w:ascii="Cambria Math" w:hAnsi="Cambria Math" w:cs="Times New Roman"/>
+                <w:sz w:val="20"/>
+              </w:rPr>
+              <m:t>b</m:t>
+            </m:r>
+          </m:e>
+          <m:sub>
+            <m:r>
+              <w:rPr>
+                <w:rFonts w:ascii="Cambria Math" w:hAnsi="Cambria Math" w:cs="Times New Roman"/>
+                <w:sz w:val="20"/>
+              </w:rPr>
+              <m:t>2</m:t>
+            </m:r>
+          </m:sub>
+        </m:sSub>
+        <m:r>
+          <w:rPr>
+            <w:rFonts w:ascii="Cambria Math" w:hAnsi="Cambria Math" w:cs="Times New Roman"/>
+            <w:sz w:val="20"/>
+          </w:rPr>
+          <m:t>-</m:t>
+        </m:r>
+        <m:sSub>
+          <m:sSubPr>
+            <m:ctrlPr>
+              <w:rPr>
+                <w:rFonts w:ascii="Cambria Math" w:hAnsi="Cambria Math" w:cs="Times New Roman"/>
+                <w:sz w:val="20"/>
+              </w:rPr>
+            </m:ctrlPr>
+          </m:sSubPr>
+          <m:e>
+            <m:r>
+              <w:rPr>
+                <w:rFonts w:ascii="Cambria Math" w:hAnsi="Cambria Math" w:cs="Times New Roman"/>
+                <w:sz w:val="20"/>
+              </w:rPr>
+              <m:t>b</m:t>
+            </m:r>
+          </m:e>
+          <m:sub>
+            <m:r>
+              <w:rPr>
+                <w:rFonts w:ascii="Cambria Math" w:hAnsi="Cambria Math" w:cs="Times New Roman"/>
+                <w:sz w:val="20"/>
+              </w:rPr>
+              <m:t>1</m:t>
+            </m:r>
+          </m:sub>
+        </m:sSub>
+        <m:r>
+          <w:rPr>
+            <w:rFonts w:ascii="Cambria Math" w:hAnsi="Cambria Math" w:cs="Times New Roman"/>
+            <w:sz w:val="20"/>
+          </w:rPr>
+          <m:t>)/2</m:t>
+        </m:r>
+      </m:oMath>
+    </w:p>
+    <w:p>
+      <w:pPr>
+        <w:rPr>
+          <w:rFonts w:ascii="Times New Roman" w:hAnsi="Times New Roman" w:cs="Times New Roman"/>
+          <w:sz w:val="20"/>
+        </w:rPr>
+      </w:pPr>
+    </w:p>
+    <w:p>
+      <w:pPr>
+        <w:rPr>
+          <w:rFonts w:ascii="Times New Roman" w:hAnsi="Times New Roman" w:cs="Times New Roman"/>
+          <w:sz w:val="20"/>
+        </w:rPr>
+      </w:pPr>
+      <w:r>
+        <w:rPr>
+          <w:rFonts w:ascii="Times New Roman" w:hAnsi="Times New Roman" w:cs="Times New Roman"/>
+          <w:sz w:val="20"/>
+        </w:rPr>
+        <w:t xml:space="preserve">The </w:t>
+      </w:r>
+      <w:r>
+        <w:rPr>
+          <w:rFonts w:ascii="Times New Roman" w:hAnsi="Times New Roman" w:cs="Times New Roman"/>
+          <w:b/>
+          <w:sz w:val="20"/>
+        </w:rPr>
+        <w:t>TV-L1</w:t>
+      </w:r>
+      <w:r>
+        <w:rPr>
+          <w:rFonts w:ascii="Times New Roman" w:hAnsi="Times New Roman" w:cs="Times New Roman"/>
+          <w:sz w:val="20"/>
+        </w:rPr>
+        <w:t xml:space="preserve"> algorithm</w:t>
+      </w:r>
+      <w:r>
+        <w:rPr>
+          <w:rFonts w:ascii="Times New Roman" w:hAnsi="Times New Roman" w:cs="Times New Roman"/>
+          <w:sz w:val="20"/>
+        </w:rPr>
+        <w:t xml:space="preserve"> is based on the functional equation</w:t>
+      </w:r>
+    </w:p>
+    <w:p>
+      <m:oMathPara>
+        <m:oMath>
+          <m:r>
+            <w:rPr>
+              <w:rFonts w:ascii="Cambria Math" w:hAnsi="Cambria Math"/>
+            </w:rPr>
+            <m:t>E=</m:t>
+          </m:r>
+          <m:nary>
+            <m:naryPr>
+              <m:ctrlPr>
+                <w:rPr>
+                  <w:rFonts w:ascii="Cambria Math" w:hAnsi="Cambria Math"/>
+                  <w:i/>
+                </w:rPr>
+              </m:ctrlPr>
+            </m:naryPr>
+            <m:sub>
+              <m:r>
+                <w:rPr>
+                  <w:rFonts w:ascii="Cambria Math" w:hAnsi="Cambria Math"/>
+                </w:rPr>
+                <m:t>Ω</m:t>
+              </m:r>
+            </m:sub>
+            <m:sup/>
+            <m:e>
+              <m:r>
+                <w:rPr>
+                  <w:rFonts w:ascii="Cambria Math" w:hAnsi="Cambria Math"/>
+                </w:rPr>
+                <m:t>{</m:t>
+              </m:r>
+              <m:r>
+                <w:rPr>
+                  <w:rFonts w:ascii="Cambria Math" w:hAnsi="Cambria Math"/>
+                </w:rPr>
+                <m:t>λ</m:t>
+              </m:r>
+              <m:d>
+                <m:dPr>
+                  <m:begChr m:val="|"/>
+                  <m:endChr m:val="|"/>
+                  <m:ctrlPr>
+                    <w:rPr>
+                      <w:rFonts w:ascii="Cambria Math" w:hAnsi="Cambria Math"/>
+                      <w:i/>
+                    </w:rPr>
+                  </m:ctrlPr>
+                </m:dPr>
+                <m:e>
+                  <m:sSup>
+                    <m:sSupPr>
+                      <m:ctrlPr>
+                        <w:rPr>
+                          <w:rFonts w:ascii="Cambria Math" w:hAnsi="Cambria Math"/>
+                          <w:i/>
+                        </w:rPr>
+                      </m:ctrlPr>
+                    </m:sSupPr>
+                    <m:e>
+                      <m:sSub>
+                        <m:sSubPr>
+                          <m:ctrlPr>
+                            <w:rPr>
+                              <w:rFonts w:ascii="Cambria Math" w:hAnsi="Cambria Math" w:cs="Times New Roman"/>
+                              <w:sz w:val="20"/>
+                            </w:rPr>
+                          </m:ctrlPr>
+                        </m:sSubPr>
+                        <m:e>
+                          <m:r>
+                            <w:rPr>
+                              <w:rFonts w:ascii="Cambria Math" w:hAnsi="Cambria Math" w:cs="Times New Roman"/>
+                              <w:sz w:val="20"/>
+                            </w:rPr>
+                            <m:t>I</m:t>
+                          </m:r>
+                        </m:e>
+                        <m:sub>
+                          <m:r>
+                            <w:rPr>
+                              <w:rFonts w:ascii="Cambria Math" w:hAnsi="Cambria Math" w:cs="Times New Roman"/>
+                              <w:sz w:val="20"/>
+                            </w:rPr>
+                            <m:t>1</m:t>
+                          </m:r>
+                        </m:sub>
+                      </m:sSub>
+                    </m:e>
+                    <m:sup>
+                      <m:r>
+                        <w:rPr>
+                          <w:rFonts w:ascii="Cambria Math" w:hAnsi="Cambria Math"/>
+                        </w:rPr>
+                        <m:t>x</m:t>
+                      </m:r>
+                    </m:sup>
+                  </m:sSup>
+                  <m:r>
+                    <w:rPr>
+                      <w:rFonts w:ascii="Cambria Math" w:hAnsi="Cambria Math"/>
+                    </w:rPr>
+                    <m:t>+</m:t>
+                  </m:r>
+                  <m:sSub>
+                    <m:sSubPr>
+                      <m:ctrlPr>
+                        <w:rPr>
+                          <w:rFonts w:ascii="Cambria Math" w:hAnsi="Cambria Math" w:cs="Times New Roman"/>
+                          <w:sz w:val="20"/>
+                        </w:rPr>
+                      </m:ctrlPr>
+                    </m:sSubPr>
+                    <m:e>
+                      <m:r>
+                        <w:rPr>
+                          <w:rFonts w:ascii="Cambria Math" w:hAnsi="Cambria Math" w:cs="Times New Roman"/>
+                          <w:sz w:val="20"/>
+                        </w:rPr>
+                        <m:t>I</m:t>
+                      </m:r>
+                    </m:e>
+                    <m:sub>
+                      <m:r>
+                        <w:rPr>
+                          <w:rFonts w:ascii="Cambria Math" w:hAnsi="Cambria Math" w:cs="Times New Roman"/>
+                          <w:sz w:val="20"/>
+                        </w:rPr>
+                        <m:t>1</m:t>
+                      </m:r>
+                    </m:sub>
+                  </m:sSub>
+                  <m:d>
+                    <m:dPr>
+                      <m:ctrlPr>
+                        <w:rPr>
+                          <w:rFonts w:ascii="Cambria Math" w:hAnsi="Cambria Math"/>
+                          <w:i/>
+                        </w:rPr>
+                      </m:ctrlPr>
+                    </m:dPr>
+                    <m:e>
+                      <m:r>
+                        <w:rPr>
+                          <w:rFonts w:ascii="Cambria Math" w:hAnsi="Cambria Math"/>
+                        </w:rPr>
+                        <m:t>x+</m:t>
+                      </m:r>
+                      <m:sSub>
+                        <m:sSubPr>
+                          <m:ctrlPr>
+                            <w:rPr>
+                              <w:rFonts w:ascii="Cambria Math" w:hAnsi="Cambria Math" w:cs="Times New Roman"/>
+                              <w:sz w:val="20"/>
+                            </w:rPr>
+                          </m:ctrlPr>
+                        </m:sSubPr>
+                        <m:e>
+                          <m:r>
+                            <w:rPr>
+                              <w:rFonts w:ascii="Cambria Math" w:hAnsi="Cambria Math" w:cs="Times New Roman"/>
+                              <w:sz w:val="20"/>
+                            </w:rPr>
+                            <m:t>u</m:t>
+                          </m:r>
+                        </m:e>
+                        <m:sub>
+                          <m:r>
+                            <w:rPr>
+                              <w:rFonts w:ascii="Cambria Math" w:hAnsi="Cambria Math" w:cs="Times New Roman"/>
+                              <w:sz w:val="20"/>
+                            </w:rPr>
+                            <m:t>0</m:t>
+                          </m:r>
+                        </m:sub>
+                      </m:sSub>
+                    </m:e>
+                  </m:d>
+                  <m:r>
+                    <w:rPr>
+                      <w:rFonts w:ascii="Cambria Math" w:hAnsi="Cambria Math"/>
+                    </w:rPr>
+                    <m:t>-</m:t>
+                  </m:r>
+                  <m:sSub>
+                    <m:sSubPr>
+                      <m:ctrlPr>
+                        <w:rPr>
+                          <w:rFonts w:ascii="Cambria Math" w:hAnsi="Cambria Math" w:cs="Times New Roman"/>
+                          <w:sz w:val="20"/>
+                        </w:rPr>
+                      </m:ctrlPr>
+                    </m:sSubPr>
+                    <m:e>
+                      <m:r>
+                        <w:rPr>
+                          <w:rFonts w:ascii="Cambria Math" w:hAnsi="Cambria Math" w:cs="Times New Roman"/>
+                          <w:sz w:val="20"/>
+                        </w:rPr>
+                        <m:t>u</m:t>
+                      </m:r>
+                    </m:e>
+                    <m:sub>
+                      <m:r>
+                        <w:rPr>
+                          <w:rFonts w:ascii="Cambria Math" w:hAnsi="Cambria Math" w:cs="Times New Roman"/>
+                          <w:sz w:val="20"/>
+                        </w:rPr>
+                        <m:t>0</m:t>
+                      </m:r>
+                    </m:sub>
+                  </m:sSub>
+                  <m:sSup>
+                    <m:sSupPr>
+                      <m:ctrlPr>
+                        <w:rPr>
+                          <w:rFonts w:ascii="Cambria Math" w:hAnsi="Cambria Math"/>
+                          <w:i/>
+                        </w:rPr>
+                      </m:ctrlPr>
+                    </m:sSupPr>
+                    <m:e>
+                      <m:sSub>
+                        <m:sSubPr>
+                          <m:ctrlPr>
+                            <w:rPr>
+                              <w:rFonts w:ascii="Cambria Math" w:hAnsi="Cambria Math" w:cs="Times New Roman"/>
+                              <w:sz w:val="20"/>
+                            </w:rPr>
+                          </m:ctrlPr>
+                        </m:sSubPr>
+                        <m:e>
+                          <m:r>
+                            <w:rPr>
+                              <w:rFonts w:ascii="Cambria Math" w:hAnsi="Cambria Math" w:cs="Times New Roman"/>
+                              <w:sz w:val="20"/>
+                            </w:rPr>
+                            <m:t>I</m:t>
+                          </m:r>
+                        </m:e>
+                        <m:sub>
+                          <m:r>
+                            <w:rPr>
+                              <w:rFonts w:ascii="Cambria Math" w:hAnsi="Cambria Math" w:cs="Times New Roman"/>
+                              <w:sz w:val="20"/>
+                            </w:rPr>
+                            <m:t>1</m:t>
+                          </m:r>
+                        </m:sub>
+                      </m:sSub>
+                    </m:e>
+                    <m:sup>
+                      <m:r>
+                        <w:rPr>
+                          <w:rFonts w:ascii="Cambria Math" w:hAnsi="Cambria Math"/>
+                        </w:rPr>
+                        <m:t>x</m:t>
+                      </m:r>
+                    </m:sup>
+                  </m:sSup>
+                  <m:r>
+                    <w:rPr>
+                      <w:rFonts w:ascii="Cambria Math" w:hAnsi="Cambria Math"/>
+                    </w:rPr>
+                    <m:t>-</m:t>
+                  </m:r>
+                  <m:sSub>
+                    <m:sSubPr>
+                      <m:ctrlPr>
+                        <w:rPr>
+                          <w:rFonts w:ascii="Cambria Math" w:hAnsi="Cambria Math" w:cs="Times New Roman"/>
+                          <w:sz w:val="20"/>
+                        </w:rPr>
+                      </m:ctrlPr>
+                    </m:sSubPr>
+                    <m:e>
+                      <m:r>
+                        <w:rPr>
+                          <w:rFonts w:ascii="Cambria Math" w:hAnsi="Cambria Math" w:cs="Times New Roman"/>
+                          <w:sz w:val="20"/>
+                        </w:rPr>
+                        <m:t>I</m:t>
+                      </m:r>
+                    </m:e>
+                    <m:sub>
+                      <m:r>
+                        <w:rPr>
+                          <w:rFonts w:ascii="Cambria Math" w:hAnsi="Cambria Math" w:cs="Times New Roman"/>
+                          <w:sz w:val="20"/>
+                        </w:rPr>
+                        <m:t>0</m:t>
+                      </m:r>
+                    </m:sub>
+                  </m:sSub>
+                </m:e>
+              </m:d>
+              <m:r>
+                <w:rPr>
+                  <w:rFonts w:ascii="Cambria Math" w:hAnsi="Cambria Math"/>
+                </w:rPr>
+                <m:t>+|</m:t>
+              </m:r>
+              <m:r>
+                <m:rPr>
+                  <m:sty m:val="p"/>
+                </m:rPr>
+                <w:rPr>
+                  <w:rFonts w:ascii="Cambria Math" w:hAnsi="Cambria Math"/>
+                </w:rPr>
+                <m:t>∇</m:t>
+              </m:r>
+              <m:r>
+                <w:rPr>
+                  <w:rFonts w:ascii="Cambria Math" w:hAnsi="Cambria Math"/>
+                </w:rPr>
+                <m:t>u|}dx</m:t>
+              </m:r>
+            </m:e>
+          </m:nary>
+        </m:oMath>
+      </m:oMathPara>
+    </w:p>
+    <w:p>
+      <w:r>
+        <w:t>The generall</w:t>
+      </w:r>
+      <w:r>
+        <w:t xml:space="preserve">y non-convex energy functional </w:t>
+      </w:r>
+      <w:r>
+        <w:t>becomes a</w:t>
+      </w:r>
+      <w:r>
+        <w:t xml:space="preserve"> </w:t>
+      </w:r>
+      <w:r>
+        <w:t>convex minimization p</w:t>
+      </w:r>
+      <w:bookmarkStart w:id="0" w:name="_GoBack"/>
+      <w:bookmarkEnd w:id="0"/>
+      <w:r>
+        <w:t xml:space="preserve">roblem after linearization </w:t>
+      </w:r>
+      <w:r>
+        <w:t>of the image intensities</w:t>
+      </w:r>
+      <w:r>
+        <w:t>,</w:t>
+      </w:r>
+      <w:r>
+        <w:t xml:space="preserve"> </w:t>
+      </w:r>
+      <w:r>
+        <w:t xml:space="preserve">but this linearization is only valid for small displacements. </w:t>
+      </w:r>
+      <w:r>
+        <w:t>I</w:t>
+      </w:r>
+      <w:r>
+        <w:t>mage pyramids with a</w:t>
+      </w:r>
+      <w:r>
+        <w:t xml:space="preserve"> </w:t>
+      </w:r>
+      <w:proofErr w:type="spellStart"/>
+      <w:r>
+        <w:t>downsampling</w:t>
+      </w:r>
+      <w:proofErr w:type="spellEnd"/>
+      <w:r>
+        <w:t xml:space="preserve"> factor of 2 </w:t>
+      </w:r>
+      <w:r>
+        <w:t>are employed</w:t>
+      </w:r>
+      <w:r>
+        <w:t>. Beginning with the coarsest level,</w:t>
+      </w:r>
+      <w:r>
+        <w:t xml:space="preserve"> the equation is solved</w:t>
+      </w:r>
+      <w:r>
+        <w:t xml:space="preserve"> at each level of the pyramid and the solution </w:t>
+      </w:r>
+      <w:r>
+        <w:t xml:space="preserve">is </w:t>
+      </w:r>
+      <w:r>
+        <w:t>propagate</w:t>
+      </w:r>
+      <w:r>
+        <w:t>d</w:t>
+      </w:r>
+      <w:r>
+        <w:t xml:space="preserve"> </w:t>
+      </w:r>
+      <w:r>
+        <w:t>to the</w:t>
+      </w:r>
+      <w:r>
+        <w:t xml:space="preserve"> </w:t>
+      </w:r>
+      <w:r>
+        <w:t>next ﬁner level</w:t>
+      </w:r>
+      <w:r>
+        <w:t>.</w:t>
+      </w:r>
+    </w:p>
+    <w:p>
+      <w:pPr>
+        <w:rPr>
+          <w:rFonts w:ascii="Times New Roman" w:hAnsi="Times New Roman" w:cs="Times New Roman"/>
+          <w:sz w:val="20"/>
+        </w:rPr>
+      </w:pPr>
+    </w:p>
+    <w:p>
+      <w:pPr>
+        <w:rPr>
+          <w:rFonts w:ascii="Times New Roman" w:hAnsi="Times New Roman" w:cs="Times New Roman"/>
+          <w:sz w:val="20"/>
+        </w:rPr>
+      </w:pPr>
+      <w:r>
+        <w:rPr>
+          <w:rFonts w:ascii="Times New Roman" w:hAnsi="Times New Roman" w:cs="Times New Roman"/>
+          <w:sz w:val="20"/>
+        </w:rPr>
+        <w:t xml:space="preserve">In the </w:t>
+      </w:r>
+      <w:proofErr w:type="spellStart"/>
+      <w:r>
+        <w:rPr>
+          <w:rFonts w:ascii="Times New Roman" w:hAnsi="Times New Roman" w:cs="Times New Roman"/>
+          <w:b/>
+          <w:sz w:val="20"/>
+        </w:rPr>
+        <w:t>Brox</w:t>
+      </w:r>
+      <w:proofErr w:type="spellEnd"/>
+      <w:r>
+        <w:rPr>
+          <w:rFonts w:ascii="Times New Roman" w:hAnsi="Times New Roman" w:cs="Times New Roman"/>
+          <w:sz w:val="20"/>
+        </w:rPr>
+        <w:t xml:space="preserve"> algorithm, a variation model is used to solve the optical flow method. It goes with the following constraints as a premise:</w:t>
+      </w:r>
+    </w:p>
+    <w:p>
+      <w:pPr>
+        <w:pStyle w:val="ListParagraph"/>
+        <w:numPr>
+          <w:ilvl w:val="0"/>
+          <w:numId w:val="4"/>
+        </w:numPr>
+        <w:rPr>
+          <w:rFonts w:ascii="Times New Roman" w:hAnsi="Times New Roman" w:cs="Times New Roman"/>
+          <w:sz w:val="20"/>
+        </w:rPr>
+      </w:pPr>
+      <w:r>
+        <w:rPr>
+          <w:rFonts w:ascii="Times New Roman" w:hAnsi="Times New Roman" w:cs="Times New Roman"/>
+          <w:sz w:val="20"/>
+        </w:rPr>
+        <w:t>Grey value constancy assumption</w:t>
+      </w:r>
+    </w:p>
+    <w:p>
+      <w:pPr>
+        <w:pStyle w:val="ListParagraph"/>
+        <w:numPr>
+          <w:ilvl w:val="0"/>
+          <w:numId w:val="4"/>
+        </w:numPr>
+        <w:rPr>
+          <w:rFonts w:ascii="Times New Roman" w:hAnsi="Times New Roman" w:cs="Times New Roman"/>
+          <w:sz w:val="20"/>
+        </w:rPr>
+      </w:pPr>
+      <w:r>
+        <w:rPr>
+          <w:rFonts w:ascii="Times New Roman" w:hAnsi="Times New Roman" w:cs="Times New Roman"/>
+          <w:sz w:val="20"/>
+        </w:rPr>
+        <w:t>Gradient constancy assumption</w:t>
+      </w:r>
+    </w:p>
+    <w:p>
+      <w:pPr>
+        <w:pStyle w:val="ListParagraph"/>
+        <w:numPr>
+          <w:ilvl w:val="0"/>
+          <w:numId w:val="4"/>
+        </w:numPr>
+        <w:rPr>
+          <w:rFonts w:ascii="Times New Roman" w:hAnsi="Times New Roman" w:cs="Times New Roman"/>
+          <w:sz w:val="20"/>
+        </w:rPr>
+      </w:pPr>
+      <w:r>
+        <w:rPr>
+          <w:rFonts w:ascii="Times New Roman" w:hAnsi="Times New Roman" w:cs="Times New Roman"/>
+          <w:sz w:val="20"/>
+        </w:rPr>
+        <w:t>Smoothness assumption</w:t>
+      </w:r>
+    </w:p>
+    <w:p>
+      <w:pPr>
+        <w:pStyle w:val="ListParagraph"/>
+        <w:numPr>
+          <w:ilvl w:val="0"/>
+          <w:numId w:val="4"/>
+        </w:numPr>
+        <w:rPr>
+          <w:rFonts w:ascii="Times New Roman" w:hAnsi="Times New Roman" w:cs="Times New Roman"/>
+          <w:sz w:val="20"/>
+        </w:rPr>
+      </w:pPr>
+      <w:r>
+        <w:rPr>
+          <w:rFonts w:ascii="Times New Roman" w:hAnsi="Times New Roman" w:cs="Times New Roman"/>
+          <w:sz w:val="20"/>
+        </w:rPr>
+        <w:t>Multiscale approach</w:t>
+      </w:r>
+    </w:p>
+    <w:p>
+      <w:pPr>
+        <w:rPr>
+          <w:rFonts w:ascii="Times New Roman" w:hAnsi="Times New Roman" w:cs="Times New Roman"/>
+          <w:sz w:val="20"/>
+        </w:rPr>
+      </w:pPr>
+      <w:r>
+        <w:rPr>
+          <w:rFonts w:ascii="Times New Roman" w:hAnsi="Times New Roman" w:cs="Times New Roman"/>
+          <w:sz w:val="20"/>
+        </w:rPr>
+        <w:t>For the value calculations, a Euler-Lagrange equation is used</w:t>
+      </w:r>
+    </w:p>
+    <w:p>
+      <w:pPr>
+        <w:rPr>
+          <w:rFonts w:ascii="Times New Roman" w:hAnsi="Times New Roman" w:cs="Times New Roman"/>
+          <w:sz w:val="20"/>
+        </w:rPr>
+      </w:pPr>
+      <m:oMathPara>
+        <m:oMath>
+          <m:sSub>
+            <m:sSubPr>
+              <m:ctrlPr>
+                <w:rPr>
+                  <w:rFonts w:ascii="Cambria Math" w:hAnsi="Cambria Math" w:cs="Times New Roman"/>
+                  <w:sz w:val="20"/>
+                </w:rPr>
+              </m:ctrlPr>
+            </m:sSubPr>
+            <m:e>
+              <m:r>
+                <w:rPr>
+                  <w:rFonts w:ascii="Cambria Math" w:hAnsi="Cambria Math" w:cs="Times New Roman"/>
+                  <w:sz w:val="20"/>
+                </w:rPr>
+                <m:t>I</m:t>
+              </m:r>
+            </m:e>
+            <m:sub>
+              <m:r>
+                <w:rPr>
+                  <w:rFonts w:ascii="Cambria Math" w:hAnsi="Cambria Math" w:cs="Times New Roman"/>
+                  <w:sz w:val="20"/>
+                </w:rPr>
+                <m:t>x</m:t>
+              </m:r>
+            </m:sub>
+          </m:sSub>
+          <m:r>
+            <w:rPr>
+              <w:rFonts w:ascii="Cambria Math" w:hAnsi="Cambria Math" w:cs="Times New Roman"/>
+              <w:sz w:val="20"/>
+            </w:rPr>
+            <m:t>:</m:t>
+          </m:r>
+          <m:r>
+            <w:rPr>
+              <w:rFonts w:ascii="Cambria Math" w:hAnsi="Cambria Math" w:cs="Times New Roman"/>
+              <w:sz w:val="20"/>
+            </w:rPr>
+            <m:t>=</m:t>
+          </m:r>
+          <m:sSub>
+            <m:sSubPr>
+              <m:ctrlPr>
+                <w:rPr>
+                  <w:rFonts w:ascii="Cambria Math" w:hAnsi="Cambria Math" w:cs="Times New Roman"/>
+                  <w:sz w:val="20"/>
+                </w:rPr>
+              </m:ctrlPr>
+            </m:sSubPr>
+            <m:e>
+              <m:r>
+                <w:rPr>
+                  <w:rFonts w:ascii="Cambria Math" w:hAnsi="Cambria Math" w:cs="Times New Roman"/>
+                  <w:sz w:val="20"/>
+                </w:rPr>
+                <m:t>a</m:t>
+              </m:r>
+            </m:e>
+            <m:sub>
+              <m:r>
+                <w:rPr>
+                  <w:rFonts w:ascii="Cambria Math" w:hAnsi="Cambria Math" w:cs="Times New Roman"/>
+                  <w:sz w:val="20"/>
+                </w:rPr>
+                <m:t>x</m:t>
+              </m:r>
+            </m:sub>
+          </m:sSub>
+          <m:r>
+            <w:rPr>
+              <w:rFonts w:ascii="Cambria Math" w:hAnsi="Cambria Math" w:cs="Times New Roman"/>
+              <w:sz w:val="20"/>
+            </w:rPr>
+            <m:t>I</m:t>
+          </m:r>
+          <m:d>
+            <m:dPr>
+              <m:ctrlPr>
+                <w:rPr>
+                  <w:rFonts w:ascii="Cambria Math" w:hAnsi="Cambria Math" w:cs="Times New Roman"/>
+                  <w:i/>
+                  <w:sz w:val="20"/>
+                </w:rPr>
+              </m:ctrlPr>
+            </m:dPr>
+            <m:e>
+              <m:r>
+                <w:rPr>
+                  <w:rFonts w:ascii="Cambria Math" w:hAnsi="Cambria Math" w:cs="Times New Roman"/>
+                  <w:sz w:val="20"/>
+                </w:rPr>
+                <m:t>x+w</m:t>
+              </m:r>
+            </m:e>
+          </m:d>
+          <m:r>
+            <w:rPr>
+              <w:rFonts w:ascii="Cambria Math" w:hAnsi="Cambria Math" w:cs="Times New Roman"/>
+              <w:sz w:val="20"/>
+            </w:rPr>
+            <m:t>…</m:t>
+          </m:r>
+        </m:oMath>
+      </m:oMathPara>
+    </w:p>
+    <w:p>
+      <w:pPr>
+        <w:rPr>
+          <w:rFonts w:ascii="Times New Roman" w:hAnsi="Times New Roman" w:cs="Times New Roman"/>
+          <w:sz w:val="20"/>
+        </w:rPr>
+      </w:pPr>
+      <w:r>
+        <w:rPr>
+          <w:rFonts w:ascii="Times New Roman" w:hAnsi="Times New Roman" w:cs="Times New Roman"/>
+          <w:sz w:val="20"/>
+        </w:rPr>
+        <w:t xml:space="preserve">, which is approximated numerically with the use of </w:t>
+      </w:r>
+      <w:r>
+        <w:rPr>
+          <w:rFonts w:ascii="Times New Roman" w:hAnsi="Times New Roman" w:cs="Times New Roman"/>
+          <w:sz w:val="20"/>
+        </w:rPr>
+        <w:t xml:space="preserve">fixed point iterations on </w:t>
+      </w:r>
+      <m:oMath>
+        <m:r>
+          <w:rPr>
+            <w:rFonts w:ascii="Cambria Math" w:hAnsi="Cambria Math" w:cs="Times New Roman"/>
+            <w:sz w:val="20"/>
+          </w:rPr>
+          <m:t>w</m:t>
+        </m:r>
+        <m:r>
+          <w:rPr>
+            <w:rFonts w:ascii="Cambria Math" w:hAnsi="Cambria Math" w:cs="Times New Roman"/>
+            <w:sz w:val="20"/>
+          </w:rPr>
+          <m:t>=</m:t>
+        </m:r>
+        <m:sSup>
+          <m:sSupPr>
+            <m:ctrlPr>
+              <w:rPr>
+                <w:rFonts w:ascii="Cambria Math" w:hAnsi="Cambria Math" w:cs="Times New Roman"/>
+                <w:sz w:val="20"/>
+              </w:rPr>
+            </m:ctrlPr>
+          </m:sSupPr>
+          <m:e>
+            <m:d>
+              <m:dPr>
+                <m:ctrlPr>
+                  <w:rPr>
+                    <w:rFonts w:ascii="Cambria Math" w:hAnsi="Cambria Math" w:cs="Times New Roman"/>
+                    <w:i/>
+                    <w:sz w:val="20"/>
+                  </w:rPr>
+                </m:ctrlPr>
+              </m:dPr>
+              <m:e>
+                <m:r>
+                  <w:rPr>
+                    <w:rFonts w:ascii="Cambria Math" w:hAnsi="Cambria Math" w:cs="Times New Roman"/>
+                    <w:sz w:val="20"/>
+                  </w:rPr>
+                  <m:t>u,v,1</m:t>
+                </m:r>
+              </m:e>
+            </m:d>
+          </m:e>
+          <m:sup>
+            <m:r>
+              <w:rPr>
+                <w:rFonts w:ascii="Cambria Math" w:hAnsi="Cambria Math" w:cs="Times New Roman"/>
+                <w:sz w:val="20"/>
+              </w:rPr>
+              <m:t>T</m:t>
+            </m:r>
+          </m:sup>
+        </m:sSup>
+      </m:oMath>
+    </w:p>
+    <w:p>
+      <w:pPr>
+        <w:rPr>
           <w:rFonts w:ascii="Times New Roman" w:hAnsi="Times New Roman" w:cs="Times New Roman"/>
           <w:sz w:val="20"/>
         </w:rPr>
@@ -3286,19 +4725,325 @@
       <w:pPr>
         <w:rPr>
           <w:rFonts w:ascii="Times New Roman" w:hAnsi="Times New Roman" w:cs="Times New Roman"/>
+          <w:sz w:val="20"/>
+        </w:rPr>
+      </w:pPr>
+      <w:r>
+        <w:rPr>
+          <w:rFonts w:ascii="Times New Roman" w:hAnsi="Times New Roman" w:cs="Times New Roman"/>
+          <w:sz w:val="20"/>
+        </w:rPr>
+        <w:t>After running the algorithms on a few input videos, the average computational time per frame was:</w:t>
+      </w:r>
+    </w:p>
+    <w:tbl>
+      <w:tblPr>
+        <w:tblStyle w:val="TableGrid"/>
+        <w:tblW w:w="0" w:type="auto"/>
+        <w:jc w:val="center"/>
+        <w:tblLook w:val="04A0" w:firstRow="1" w:lastRow="0" w:firstColumn="1" w:lastColumn="0" w:noHBand="0" w:noVBand="1"/>
+      </w:tblPr>
+      <w:tblGrid>
+        <w:gridCol w:w="1164"/>
+        <w:gridCol w:w="1217"/>
+        <w:gridCol w:w="1163"/>
+        <w:gridCol w:w="1164"/>
+        <w:gridCol w:w="1168"/>
+      </w:tblGrid>
+      <w:tr>
+        <w:trPr>
+          <w:jc w:val="center"/>
+        </w:trPr>
+        <w:tc>
+          <w:tcPr>
+            <w:tcW w:w="1164" w:type="dxa"/>
+          </w:tcPr>
+          <w:p>
+            <w:pPr>
+              <w:rPr>
+                <w:rFonts w:ascii="Times New Roman" w:hAnsi="Times New Roman" w:cs="Times New Roman"/>
+                <w:b/>
+                <w:sz w:val="24"/>
+              </w:rPr>
+            </w:pPr>
+          </w:p>
+        </w:tc>
+        <w:tc>
+          <w:tcPr>
+            <w:tcW w:w="1217" w:type="dxa"/>
+          </w:tcPr>
+          <w:p>
+            <w:pPr>
+              <w:rPr>
+                <w:rFonts w:ascii="Times New Roman" w:hAnsi="Times New Roman" w:cs="Times New Roman"/>
+                <w:b/>
+                <w:sz w:val="24"/>
+              </w:rPr>
+            </w:pPr>
+            <w:proofErr w:type="spellStart"/>
+            <w:r>
+              <w:rPr>
+                <w:rFonts w:ascii="Times New Roman" w:hAnsi="Times New Roman" w:cs="Times New Roman"/>
+                <w:b/>
+                <w:sz w:val="24"/>
+              </w:rPr>
+              <w:t>Farnback</w:t>
+            </w:r>
+            <w:proofErr w:type="spellEnd"/>
+          </w:p>
+        </w:tc>
+        <w:tc>
+          <w:tcPr>
+            <w:tcW w:w="1163" w:type="dxa"/>
+          </w:tcPr>
+          <w:p>
+            <w:pPr>
+              <w:rPr>
+                <w:rFonts w:ascii="Times New Roman" w:hAnsi="Times New Roman" w:cs="Times New Roman"/>
+                <w:b/>
+                <w:sz w:val="24"/>
+              </w:rPr>
+            </w:pPr>
+            <w:r>
+              <w:rPr>
+                <w:rFonts w:ascii="Times New Roman" w:hAnsi="Times New Roman" w:cs="Times New Roman"/>
+                <w:b/>
+                <w:sz w:val="24"/>
+              </w:rPr>
+              <w:t>TV-L1</w:t>
+            </w:r>
+          </w:p>
+        </w:tc>
+        <w:tc>
+          <w:tcPr>
+            <w:tcW w:w="1164" w:type="dxa"/>
+          </w:tcPr>
+          <w:p>
+            <w:pPr>
+              <w:rPr>
+                <w:rFonts w:ascii="Times New Roman" w:hAnsi="Times New Roman" w:cs="Times New Roman"/>
+                <w:b/>
+                <w:sz w:val="24"/>
+              </w:rPr>
+            </w:pPr>
+            <w:proofErr w:type="spellStart"/>
+            <w:r>
+              <w:rPr>
+                <w:rFonts w:ascii="Times New Roman" w:hAnsi="Times New Roman" w:cs="Times New Roman"/>
+                <w:b/>
+                <w:sz w:val="24"/>
+              </w:rPr>
+              <w:t>Brox</w:t>
+            </w:r>
+            <w:proofErr w:type="spellEnd"/>
+          </w:p>
+        </w:tc>
+        <w:tc>
+          <w:tcPr>
+            <w:tcW w:w="1168" w:type="dxa"/>
+          </w:tcPr>
+          <w:p>
+            <w:pPr>
+              <w:rPr>
+                <w:rFonts w:ascii="Times New Roman" w:hAnsi="Times New Roman" w:cs="Times New Roman"/>
+                <w:b/>
+                <w:sz w:val="24"/>
+              </w:rPr>
+            </w:pPr>
+            <w:r>
+              <w:rPr>
+                <w:rFonts w:ascii="Times New Roman" w:hAnsi="Times New Roman" w:cs="Times New Roman"/>
+                <w:b/>
+                <w:sz w:val="24"/>
+              </w:rPr>
+              <w:t>PRYLK</w:t>
+            </w:r>
+          </w:p>
+        </w:tc>
+      </w:tr>
+      <w:tr>
+        <w:trPr>
+          <w:jc w:val="center"/>
+        </w:trPr>
+        <w:tc>
+          <w:tcPr>
+            <w:tcW w:w="1164" w:type="dxa"/>
+          </w:tcPr>
+          <w:p>
+            <w:pPr>
+              <w:rPr>
+                <w:rFonts w:ascii="Times New Roman" w:hAnsi="Times New Roman" w:cs="Times New Roman"/>
+                <w:b/>
+                <w:sz w:val="24"/>
+              </w:rPr>
+            </w:pPr>
+            <w:r>
+              <w:rPr>
+                <w:rFonts w:ascii="Times New Roman" w:hAnsi="Times New Roman" w:cs="Times New Roman"/>
+                <w:b/>
+                <w:sz w:val="24"/>
+              </w:rPr>
+              <w:t>CPU</w:t>
+            </w:r>
+          </w:p>
+        </w:tc>
+        <w:tc>
+          <w:tcPr>
+            <w:tcW w:w="1217" w:type="dxa"/>
+          </w:tcPr>
+          <w:p>
+            <w:pPr>
+              <w:rPr>
+                <w:rFonts w:ascii="Times New Roman" w:hAnsi="Times New Roman" w:cs="Times New Roman"/>
+                <w:b/>
+                <w:sz w:val="24"/>
+              </w:rPr>
+            </w:pPr>
+          </w:p>
+        </w:tc>
+        <w:tc>
+          <w:tcPr>
+            <w:tcW w:w="1163" w:type="dxa"/>
+          </w:tcPr>
+          <w:p>
+            <w:pPr>
+              <w:rPr>
+                <w:rFonts w:ascii="Times New Roman" w:hAnsi="Times New Roman" w:cs="Times New Roman"/>
+                <w:b/>
+                <w:sz w:val="24"/>
+              </w:rPr>
+            </w:pPr>
+          </w:p>
+        </w:tc>
+        <w:tc>
+          <w:tcPr>
+            <w:tcW w:w="1164" w:type="dxa"/>
+          </w:tcPr>
+          <w:p>
+            <w:pPr>
+              <w:rPr>
+                <w:rFonts w:ascii="Times New Roman" w:hAnsi="Times New Roman" w:cs="Times New Roman"/>
+                <w:b/>
+                <w:sz w:val="24"/>
+              </w:rPr>
+            </w:pPr>
+          </w:p>
+        </w:tc>
+        <w:tc>
+          <w:tcPr>
+            <w:tcW w:w="1168" w:type="dxa"/>
+          </w:tcPr>
+          <w:p>
+            <w:pPr>
+              <w:rPr>
+                <w:rFonts w:ascii="Times New Roman" w:hAnsi="Times New Roman" w:cs="Times New Roman"/>
+                <w:b/>
+                <w:sz w:val="24"/>
+              </w:rPr>
+            </w:pPr>
+          </w:p>
+        </w:tc>
+      </w:tr>
+      <w:tr>
+        <w:trPr>
+          <w:jc w:val="center"/>
+        </w:trPr>
+        <w:tc>
+          <w:tcPr>
+            <w:tcW w:w="1164" w:type="dxa"/>
+          </w:tcPr>
+          <w:p>
+            <w:pPr>
+              <w:rPr>
+                <w:rFonts w:ascii="Times New Roman" w:hAnsi="Times New Roman" w:cs="Times New Roman"/>
+                <w:b/>
+                <w:sz w:val="24"/>
+              </w:rPr>
+            </w:pPr>
+            <w:r>
+              <w:rPr>
+                <w:rFonts w:ascii="Times New Roman" w:hAnsi="Times New Roman" w:cs="Times New Roman"/>
+                <w:b/>
+                <w:sz w:val="24"/>
+              </w:rPr>
+              <w:t>GPU</w:t>
+            </w:r>
+          </w:p>
+        </w:tc>
+        <w:tc>
+          <w:tcPr>
+            <w:tcW w:w="1217" w:type="dxa"/>
+          </w:tcPr>
+          <w:p>
+            <w:pPr>
+              <w:rPr>
+                <w:rFonts w:ascii="Times New Roman" w:hAnsi="Times New Roman" w:cs="Times New Roman"/>
+                <w:b/>
+                <w:sz w:val="24"/>
+              </w:rPr>
+            </w:pPr>
+          </w:p>
+        </w:tc>
+        <w:tc>
+          <w:tcPr>
+            <w:tcW w:w="1163" w:type="dxa"/>
+          </w:tcPr>
+          <w:p>
+            <w:pPr>
+              <w:rPr>
+                <w:rFonts w:ascii="Times New Roman" w:hAnsi="Times New Roman" w:cs="Times New Roman"/>
+                <w:b/>
+                <w:sz w:val="24"/>
+              </w:rPr>
+            </w:pPr>
+          </w:p>
+        </w:tc>
+        <w:tc>
+          <w:tcPr>
+            <w:tcW w:w="1164" w:type="dxa"/>
+          </w:tcPr>
+          <w:p>
+            <w:pPr>
+              <w:rPr>
+                <w:rFonts w:ascii="Times New Roman" w:hAnsi="Times New Roman" w:cs="Times New Roman"/>
+                <w:b/>
+                <w:sz w:val="24"/>
+              </w:rPr>
+            </w:pPr>
+          </w:p>
+        </w:tc>
+        <w:tc>
+          <w:tcPr>
+            <w:tcW w:w="1168" w:type="dxa"/>
+          </w:tcPr>
+          <w:p>
+            <w:pPr>
+              <w:rPr>
+                <w:rFonts w:ascii="Times New Roman" w:hAnsi="Times New Roman" w:cs="Times New Roman"/>
+                <w:b/>
+                <w:sz w:val="24"/>
+              </w:rPr>
+            </w:pPr>
+          </w:p>
+        </w:tc>
+      </w:tr>
+    </w:tbl>
+    <w:p>
+      <w:pPr>
+        <w:rPr>
+          <w:rFonts w:ascii="Times New Roman" w:hAnsi="Times New Roman" w:cs="Times New Roman"/>
           <w:b/>
           <w:sz w:val="24"/>
         </w:rPr>
       </w:pPr>
-      <w:r>
-        <w:rPr>
-          <w:rFonts w:ascii="Times New Roman" w:hAnsi="Times New Roman" w:cs="Times New Roman"/>
-          <w:sz w:val="20"/>
-        </w:rPr>
-        <w:t>To be added!</w:t>
-      </w:r>
-      <w:bookmarkStart w:id="0" w:name="_GoBack"/>
-      <w:bookmarkEnd w:id="0"/>
+    </w:p>
+    <w:p>
+      <w:pPr>
+        <w:rPr>
+          <w:rFonts w:ascii="Times New Roman" w:hAnsi="Times New Roman" w:cs="Times New Roman"/>
+          <w:sz w:val="20"/>
+        </w:rPr>
+      </w:pPr>
       <w:r>
         <w:rPr>
           <w:rFonts w:ascii="Times New Roman" w:hAnsi="Times New Roman" w:cs="Times New Roman"/>
@@ -3467,8 +5212,7 @@
       <w:r>
         <w:rPr>
           <w:rFonts w:ascii="Times New Roman" w:hAnsi="Times New Roman" w:cs="Times New Roman"/>
-          <w:sz w:val="18"/>
-          <w:szCs w:val="20"/>
+          <w:sz w:val="20"/>
         </w:rPr>
         <w:t>Jianchao</w:t>
       </w:r>
@@ -3476,32 +5220,9 @@
       <w:r>
         <w:rPr>
           <w:rFonts w:ascii="Times New Roman" w:hAnsi="Times New Roman" w:cs="Times New Roman"/>
-          <w:sz w:val="18"/>
-          <w:szCs w:val="20"/>
-        </w:rPr>
-        <w:t xml:space="preserve"> Yang</w:t>
-      </w:r>
-      <w:r>
-        <w:rPr>
-          <w:rFonts w:ascii="Times New Roman" w:hAnsi="Times New Roman" w:cs="Times New Roman"/>
-          <w:sz w:val="20"/>
-        </w:rPr>
-        <w:t xml:space="preserve">, </w:t>
-      </w:r>
-      <w:r>
-        <w:rPr>
-          <w:rFonts w:ascii="Times New Roman" w:hAnsi="Times New Roman" w:cs="Times New Roman"/>
-          <w:sz w:val="18"/>
-          <w:szCs w:val="20"/>
-        </w:rPr>
-        <w:t>Thomas Huang</w:t>
-      </w:r>
-      <w:r>
-        <w:rPr>
-          <w:rFonts w:ascii="Times New Roman" w:hAnsi="Times New Roman" w:cs="Times New Roman"/>
-          <w:sz w:val="20"/>
-        </w:rPr>
-        <w:t xml:space="preserve">, </w:t>
+          <w:sz w:val="20"/>
+        </w:rPr>
+        <w:t xml:space="preserve"> Yang, Thomas Huang, </w:t>
       </w:r>
       <w:r>
         <w:rPr>
@@ -3940,7 +5661,7 @@
           <w:rFonts w:ascii="Times New Roman" w:hAnsi="Times New Roman" w:cs="Times New Roman"/>
           <w:sz w:val="20"/>
         </w:rPr>
-        <w:t>Bee Lim, S. S. (2017). Enhanced Deep Residual Networks for Single Image Super-Resolution. Seoul, Korea: Department of ECE, ASRI, Seoul National University,.</w:t>
+        <w:t>Bee Lim, S. S. (2017). Enhanced Deep Residual Networks for Single Image Super-Resolution. Seoul, Korea: Department of ECE, ASRI, Seoul National University</w:t>
       </w:r>
     </w:p>
     <w:p>
@@ -3991,14 +5712,7 @@
           <w:rFonts w:ascii="Times New Roman" w:hAnsi="Times New Roman" w:cs="Times New Roman"/>
           <w:sz w:val="20"/>
         </w:rPr>
-        <w:t xml:space="preserve">] </w:t>
-      </w:r>
-      <w:r>
-        <w:rPr>
-          <w:rFonts w:ascii="Times New Roman" w:hAnsi="Times New Roman" w:cs="Times New Roman"/>
-          <w:sz w:val="20"/>
-        </w:rPr>
-        <w:t xml:space="preserve">Lucas, B. D., &amp; </w:t>
+        <w:t xml:space="preserve">] Lucas, B. D., &amp; </w:t>
       </w:r>
       <w:proofErr w:type="spellStart"/>
       <w:r>
@@ -4019,7 +5733,6 @@
     </w:p>
     <w:p>
       <w:pPr>
-        <w:spacing w:before="40" w:after="40" w:line="240" w:lineRule="auto"/>
         <w:rPr>
           <w:rFonts w:ascii="Times New Roman" w:hAnsi="Times New Roman" w:cs="Times New Roman"/>
           <w:sz w:val="20"/>
@@ -4060,14 +5773,7 @@
           <w:rFonts w:ascii="Times New Roman" w:hAnsi="Times New Roman" w:cs="Times New Roman"/>
           <w:sz w:val="20"/>
         </w:rPr>
-        <w:t xml:space="preserve">[10] </w:t>
-      </w:r>
-      <w:r>
-        <w:rPr>
-          <w:rFonts w:ascii="Times New Roman" w:hAnsi="Times New Roman" w:cs="Times New Roman"/>
-          <w:sz w:val="20"/>
-        </w:rPr>
-        <w:t xml:space="preserve">Horn, B. K. P., &amp; </w:t>
+        <w:t xml:space="preserve">[10] Horn, B. K. P., &amp; </w:t>
       </w:r>
       <w:proofErr w:type="spellStart"/>
       <w:r>
@@ -4083,8 +5789,283 @@
           <w:rFonts w:ascii="Times New Roman" w:hAnsi="Times New Roman" w:cs="Times New Roman"/>
           <w:sz w:val="20"/>
         </w:rPr>
-        <w:t>, B. G. (1981). Determining optical flow. Artificial Intelligence, 17,</w:t>
-      </w:r>
+        <w:t>, B. G. (1981). Determining optical flow. Artificial Intelligence, 17, 185–203</w:t>
+      </w:r>
+    </w:p>
+    <w:p>
+      <w:pPr>
+        <w:rPr>
+          <w:rFonts w:ascii="Times New Roman" w:hAnsi="Times New Roman" w:cs="Times New Roman"/>
+          <w:sz w:val="20"/>
+        </w:rPr>
+      </w:pPr>
+      <w:r>
+        <w:rPr>
+          <w:rFonts w:ascii="Times New Roman" w:hAnsi="Times New Roman" w:cs="Times New Roman"/>
+          <w:sz w:val="20"/>
+        </w:rPr>
+        <w:t xml:space="preserve">[11] </w:t>
+      </w:r>
+      <w:proofErr w:type="spellStart"/>
+      <w:r>
+        <w:rPr>
+          <w:rFonts w:ascii="Times New Roman" w:hAnsi="Times New Roman" w:cs="Times New Roman"/>
+          <w:sz w:val="20"/>
+        </w:rPr>
+        <w:t>Vandewalle</w:t>
+      </w:r>
+      <w:proofErr w:type="spellEnd"/>
+      <w:r>
+        <w:rPr>
+          <w:rFonts w:ascii="Times New Roman" w:hAnsi="Times New Roman" w:cs="Times New Roman"/>
+          <w:sz w:val="20"/>
+        </w:rPr>
+        <w:t xml:space="preserve">, P., </w:t>
+      </w:r>
+      <w:proofErr w:type="spellStart"/>
+      <w:r>
+        <w:rPr>
+          <w:rFonts w:ascii="Times New Roman" w:hAnsi="Times New Roman" w:cs="Times New Roman"/>
+          <w:sz w:val="20"/>
+        </w:rPr>
+        <w:t>Süsstrunk</w:t>
+      </w:r>
+      <w:proofErr w:type="spellEnd"/>
+      <w:r>
+        <w:rPr>
+          <w:rFonts w:ascii="Times New Roman" w:hAnsi="Times New Roman" w:cs="Times New Roman"/>
+          <w:sz w:val="20"/>
+        </w:rPr>
+        <w:t xml:space="preserve">, S., &amp; </w:t>
+      </w:r>
+      <w:proofErr w:type="spellStart"/>
+      <w:r>
+        <w:rPr>
+          <w:rFonts w:ascii="Times New Roman" w:hAnsi="Times New Roman" w:cs="Times New Roman"/>
+          <w:sz w:val="20"/>
+        </w:rPr>
+        <w:t>Vetterli</w:t>
+      </w:r>
+      <w:proofErr w:type="spellEnd"/>
+      <w:r>
+        <w:rPr>
+          <w:rFonts w:ascii="Times New Roman" w:hAnsi="Times New Roman" w:cs="Times New Roman"/>
+          <w:sz w:val="20"/>
+        </w:rPr>
+        <w:t>, M. (2006). A frequency domain approach to registration of</w:t>
+      </w:r>
+    </w:p>
+    <w:p>
+      <w:pPr>
+        <w:rPr>
+          <w:rFonts w:ascii="Times New Roman" w:hAnsi="Times New Roman" w:cs="Times New Roman"/>
+          <w:sz w:val="20"/>
+        </w:rPr>
+      </w:pPr>
+      <w:r>
+        <w:rPr>
+          <w:rFonts w:ascii="Times New Roman" w:hAnsi="Times New Roman" w:cs="Times New Roman"/>
+          <w:sz w:val="20"/>
+        </w:rPr>
+        <w:t>aliased images with application to super-resolution. EURASIP Journal on Applied Signal Processing,</w:t>
+      </w:r>
+    </w:p>
+    <w:p>
+      <w:pPr>
+        <w:rPr>
+          <w:rFonts w:ascii="Times New Roman" w:hAnsi="Times New Roman" w:cs="Times New Roman"/>
+          <w:sz w:val="20"/>
+        </w:rPr>
+      </w:pPr>
+      <w:r>
+        <w:rPr>
+          <w:rFonts w:ascii="Times New Roman" w:hAnsi="Times New Roman" w:cs="Times New Roman"/>
+          <w:sz w:val="20"/>
+        </w:rPr>
+        <w:t>2006, 233.</w:t>
+      </w:r>
+    </w:p>
+    <w:p>
+      <w:pPr>
+        <w:rPr>
+          <w:rFonts w:ascii="Times New Roman" w:hAnsi="Times New Roman" w:cs="Times New Roman"/>
+          <w:sz w:val="20"/>
+        </w:rPr>
+      </w:pPr>
+      <w:r>
+        <w:rPr>
+          <w:rFonts w:ascii="Times New Roman" w:hAnsi="Times New Roman" w:cs="Times New Roman"/>
+          <w:sz w:val="20"/>
+        </w:rPr>
+        <w:t>[12] Sun, D., Roth, S., &amp; Black, M. J. (2010). Secrets of optical flow estimation and their principles. In</w:t>
+      </w:r>
+    </w:p>
+    <w:p>
+      <w:pPr>
+        <w:rPr>
+          <w:rFonts w:ascii="Times New Roman" w:hAnsi="Times New Roman" w:cs="Times New Roman"/>
+          <w:sz w:val="20"/>
+        </w:rPr>
+      </w:pPr>
+      <w:r>
+        <w:rPr>
+          <w:rFonts w:ascii="Times New Roman" w:hAnsi="Times New Roman" w:cs="Times New Roman"/>
+          <w:sz w:val="20"/>
+        </w:rPr>
+        <w:t>Proceedings of IEEE conference on computer vision and pattern recognition (p. 2432–2439).</w:t>
+      </w:r>
+    </w:p>
+    <w:p>
+      <w:pPr>
+        <w:rPr>
+          <w:rFonts w:ascii="Times New Roman" w:hAnsi="Times New Roman" w:cs="Times New Roman"/>
+          <w:sz w:val="20"/>
+        </w:rPr>
+      </w:pPr>
+      <w:r>
+        <w:rPr>
+          <w:rFonts w:ascii="Times New Roman" w:hAnsi="Times New Roman" w:cs="Times New Roman"/>
+          <w:sz w:val="20"/>
+        </w:rPr>
+        <w:t xml:space="preserve">[13] Baker, S., &amp; </w:t>
+      </w:r>
+      <w:proofErr w:type="spellStart"/>
+      <w:r>
+        <w:rPr>
+          <w:rFonts w:ascii="Times New Roman" w:hAnsi="Times New Roman" w:cs="Times New Roman"/>
+          <w:sz w:val="20"/>
+        </w:rPr>
+        <w:t>Kanade</w:t>
+      </w:r>
+      <w:proofErr w:type="spellEnd"/>
+      <w:r>
+        <w:rPr>
+          <w:rFonts w:ascii="Times New Roman" w:hAnsi="Times New Roman" w:cs="Times New Roman"/>
+          <w:sz w:val="20"/>
+        </w:rPr>
+        <w:t>, T. (2002). Limits on super-resolution and how to break them. IEEE Transactions</w:t>
+      </w:r>
+    </w:p>
+    <w:p>
+      <w:pPr>
+        <w:rPr>
+          <w:rFonts w:ascii="Times New Roman" w:hAnsi="Times New Roman" w:cs="Times New Roman"/>
+          <w:sz w:val="20"/>
+        </w:rPr>
+      </w:pPr>
+      <w:r>
+        <w:rPr>
+          <w:rFonts w:ascii="Times New Roman" w:hAnsi="Times New Roman" w:cs="Times New Roman"/>
+          <w:sz w:val="20"/>
+        </w:rPr>
+        <w:t>on Pattern Analysis and Machine Intelligence, 24(9), 1167–1183.</w:t>
+      </w:r>
+    </w:p>
+    <w:p>
+      <w:pPr>
+        <w:rPr>
+          <w:rFonts w:ascii="Times New Roman" w:hAnsi="Times New Roman" w:cs="Times New Roman"/>
+          <w:sz w:val="20"/>
+        </w:rPr>
+      </w:pPr>
+      <w:r>
+        <w:rPr>
+          <w:rFonts w:ascii="Times New Roman" w:hAnsi="Times New Roman" w:cs="Times New Roman"/>
+          <w:sz w:val="20"/>
+        </w:rPr>
+        <w:t xml:space="preserve">[14] Gunnar </w:t>
+      </w:r>
+      <w:proofErr w:type="spellStart"/>
+      <w:r>
+        <w:rPr>
+          <w:rFonts w:ascii="Times New Roman" w:hAnsi="Times New Roman" w:cs="Times New Roman"/>
+          <w:sz w:val="20"/>
+        </w:rPr>
+        <w:t>Farneback</w:t>
+      </w:r>
+      <w:proofErr w:type="spellEnd"/>
+      <w:r>
+        <w:rPr>
+          <w:rFonts w:ascii="Times New Roman" w:hAnsi="Times New Roman" w:cs="Times New Roman"/>
+          <w:sz w:val="20"/>
+        </w:rPr>
+        <w:t xml:space="preserve">, (2003). </w:t>
+      </w:r>
+      <w:r>
+        <w:rPr>
+          <w:rFonts w:ascii="Times New Roman" w:hAnsi="Times New Roman" w:cs="Times New Roman"/>
+          <w:sz w:val="20"/>
+        </w:rPr>
+        <w:t>Two-F</w:t>
+      </w:r>
+      <w:r>
+        <w:rPr>
+          <w:rFonts w:ascii="Times New Roman" w:hAnsi="Times New Roman" w:cs="Times New Roman"/>
+          <w:sz w:val="20"/>
+        </w:rPr>
+        <w:t xml:space="preserve">rame Motion Estimation Based on </w:t>
+      </w:r>
+      <w:r>
+        <w:rPr>
+          <w:rFonts w:ascii="Times New Roman" w:hAnsi="Times New Roman" w:cs="Times New Roman"/>
+          <w:sz w:val="20"/>
+        </w:rPr>
+        <w:t>Polynomial Expansion</w:t>
+      </w:r>
+      <w:r>
+        <w:rPr>
+          <w:rFonts w:ascii="Times New Roman" w:hAnsi="Times New Roman" w:cs="Times New Roman"/>
+          <w:sz w:val="20"/>
+        </w:rPr>
+        <w:t xml:space="preserve"> (p. 363-366)</w:t>
+      </w:r>
+    </w:p>
+    <w:p>
+      <w:pPr>
+        <w:rPr>
+          <w:rFonts w:ascii="Times New Roman" w:hAnsi="Times New Roman" w:cs="Times New Roman"/>
+          <w:sz w:val="20"/>
+        </w:rPr>
+      </w:pPr>
+      <w:r>
+        <w:rPr>
+          <w:rFonts w:ascii="Times New Roman" w:hAnsi="Times New Roman" w:cs="Times New Roman"/>
+          <w:sz w:val="20"/>
+        </w:rPr>
+        <w:t xml:space="preserve">[15] </w:t>
+      </w:r>
+      <w:r>
+        <w:rPr>
+          <w:rFonts w:ascii="Times New Roman" w:hAnsi="Times New Roman" w:cs="Times New Roman"/>
+          <w:sz w:val="20"/>
+        </w:rPr>
+        <w:t xml:space="preserve">Christopher Zach, Thomas Pock, and Horst </w:t>
+      </w:r>
+      <w:proofErr w:type="spellStart"/>
+      <w:r>
+        <w:rPr>
+          <w:rFonts w:ascii="Times New Roman" w:hAnsi="Times New Roman" w:cs="Times New Roman"/>
+          <w:sz w:val="20"/>
+        </w:rPr>
+        <w:t>Bischof</w:t>
+      </w:r>
+      <w:proofErr w:type="spellEnd"/>
+      <w:r>
+        <w:rPr>
+          <w:rFonts w:ascii="Times New Roman" w:hAnsi="Times New Roman" w:cs="Times New Roman"/>
+          <w:sz w:val="20"/>
+        </w:rPr>
+        <w:t xml:space="preserve">. A duality based approach for </w:t>
+      </w:r>
+      <w:proofErr w:type="spellStart"/>
+      <w:r>
+        <w:rPr>
+          <w:rFonts w:ascii="Times New Roman" w:hAnsi="Times New Roman" w:cs="Times New Roman"/>
+          <w:sz w:val="20"/>
+        </w:rPr>
+        <w:t>realtime</w:t>
+      </w:r>
+      <w:proofErr w:type="spellEnd"/>
       <w:r>
         <w:rPr>
           <w:rFonts w:ascii="Times New Roman" w:hAnsi="Times New Roman" w:cs="Times New Roman"/>
@@ -4092,36 +6073,13 @@
         </w:rPr>
         <w:t xml:space="preserve"> </w:t>
       </w:r>
-      <w:r>
-        <w:rPr>
-          <w:rFonts w:ascii="Times New Roman" w:hAnsi="Times New Roman" w:cs="Times New Roman"/>
-          <w:sz w:val="20"/>
-        </w:rPr>
-        <w:t>185–203</w:t>
-      </w:r>
-    </w:p>
-    <w:p>
-      <w:pPr>
-        <w:spacing w:before="40" w:after="40" w:line="240" w:lineRule="auto"/>
-        <w:rPr>
-          <w:rFonts w:ascii="Times New Roman" w:hAnsi="Times New Roman" w:cs="Times New Roman"/>
-          <w:sz w:val="20"/>
-        </w:rPr>
-      </w:pPr>
-      <w:r>
-        <w:rPr>
-          <w:rFonts w:ascii="Times New Roman" w:hAnsi="Times New Roman" w:cs="Times New Roman"/>
-          <w:sz w:val="20"/>
-        </w:rPr>
-        <w:t xml:space="preserve">[11] </w:t>
-      </w:r>
       <w:proofErr w:type="spellStart"/>
       <w:r>
         <w:rPr>
           <w:rFonts w:ascii="Times New Roman" w:hAnsi="Times New Roman" w:cs="Times New Roman"/>
           <w:sz w:val="20"/>
         </w:rPr>
-        <w:t>Vandewalle</w:t>
+        <w:t>tv</w:t>
       </w:r>
       <w:proofErr w:type="spellEnd"/>
       <w:r>
@@ -4129,7 +6087,29 @@
           <w:rFonts w:ascii="Times New Roman" w:hAnsi="Times New Roman" w:cs="Times New Roman"/>
           <w:sz w:val="20"/>
         </w:rPr>
-        <w:t xml:space="preserve">, P., </w:t>
+        <w:t>-l 1 optical flow. In Pattern Recognition, pages 214–223. Springer, 2007.</w:t>
+      </w:r>
+      <w:r>
+        <w:rPr>
+          <w:rFonts w:ascii="Times New Roman" w:hAnsi="Times New Roman" w:cs="Times New Roman"/>
+          <w:sz w:val="20"/>
+        </w:rPr>
+        <w:t xml:space="preserve"> </w:t>
+      </w:r>
+    </w:p>
+    <w:p>
+      <w:pPr>
+        <w:rPr>
+          <w:rFonts w:ascii="Times New Roman" w:hAnsi="Times New Roman" w:cs="Times New Roman"/>
+          <w:sz w:val="20"/>
+        </w:rPr>
+      </w:pPr>
+      <w:r>
+        <w:rPr>
+          <w:rFonts w:ascii="Times New Roman" w:hAnsi="Times New Roman" w:cs="Times New Roman"/>
+          <w:sz w:val="20"/>
+        </w:rPr>
+        <w:t xml:space="preserve">[16] Thomas </w:t>
       </w:r>
       <w:proofErr w:type="spellStart"/>
       <w:r>
@@ -4137,7 +6117,7 @@
           <w:rFonts w:ascii="Times New Roman" w:hAnsi="Times New Roman" w:cs="Times New Roman"/>
           <w:sz w:val="20"/>
         </w:rPr>
-        <w:t>Süsstrunk</w:t>
+        <w:t>Brox</w:t>
       </w:r>
       <w:proofErr w:type="spellEnd"/>
       <w:r>
@@ -4145,7 +6125,7 @@
           <w:rFonts w:ascii="Times New Roman" w:hAnsi="Times New Roman" w:cs="Times New Roman"/>
           <w:sz w:val="20"/>
         </w:rPr>
-        <w:t xml:space="preserve">, S., &amp; </w:t>
+        <w:t xml:space="preserve">, Andres Bruhn, Nils </w:t>
       </w:r>
       <w:proofErr w:type="spellStart"/>
       <w:r>
@@ -4153,7 +6133,7 @@
           <w:rFonts w:ascii="Times New Roman" w:hAnsi="Times New Roman" w:cs="Times New Roman"/>
           <w:sz w:val="20"/>
         </w:rPr>
-        <w:t>Vetterli</w:t>
+        <w:t>Papenberg</w:t>
       </w:r>
       <w:proofErr w:type="spellEnd"/>
       <w:r>
@@ -4161,99 +6141,7 @@
           <w:rFonts w:ascii="Times New Roman" w:hAnsi="Times New Roman" w:cs="Times New Roman"/>
           <w:sz w:val="20"/>
         </w:rPr>
-        <w:t>, M. (2006). A frequency domain approach to registration of</w:t>
-      </w:r>
-    </w:p>
-    <w:p>
-      <w:pPr>
-        <w:spacing w:before="40" w:after="40" w:line="240" w:lineRule="auto"/>
-        <w:rPr>
-          <w:rFonts w:ascii="Times New Roman" w:hAnsi="Times New Roman" w:cs="Times New Roman"/>
-          <w:sz w:val="20"/>
-        </w:rPr>
-      </w:pPr>
-      <w:r>
-        <w:rPr>
-          <w:rFonts w:ascii="Times New Roman" w:hAnsi="Times New Roman" w:cs="Times New Roman"/>
-          <w:sz w:val="20"/>
-        </w:rPr>
-        <w:t>aliased images with application to super-resolution. EURASIP Journal on Applied Signal Processing,</w:t>
-      </w:r>
-    </w:p>
-    <w:p>
-      <w:pPr>
-        <w:rPr>
-          <w:rFonts w:ascii="Times New Roman" w:hAnsi="Times New Roman" w:cs="Times New Roman"/>
-          <w:sz w:val="20"/>
-        </w:rPr>
-      </w:pPr>
-      <w:r>
-        <w:rPr>
-          <w:rFonts w:ascii="Times New Roman" w:hAnsi="Times New Roman" w:cs="Times New Roman"/>
-          <w:sz w:val="20"/>
-        </w:rPr>
-        <w:t>2006, 233.</w:t>
-      </w:r>
-    </w:p>
-    <w:p>
-      <w:pPr>
-        <w:spacing w:before="40" w:after="40" w:line="240" w:lineRule="auto"/>
-        <w:rPr>
-          <w:rFonts w:ascii="Times New Roman" w:hAnsi="Times New Roman" w:cs="Times New Roman"/>
-          <w:sz w:val="20"/>
-        </w:rPr>
-      </w:pPr>
-      <w:r>
-        <w:rPr>
-          <w:rFonts w:ascii="Times New Roman" w:hAnsi="Times New Roman" w:cs="Times New Roman"/>
-          <w:sz w:val="20"/>
-        </w:rPr>
-        <w:t xml:space="preserve">[12] </w:t>
-      </w:r>
-      <w:r>
-        <w:rPr>
-          <w:rFonts w:ascii="Times New Roman" w:hAnsi="Times New Roman" w:cs="Times New Roman"/>
-          <w:sz w:val="20"/>
-        </w:rPr>
-        <w:t>Sun, D., Roth, S., &amp; Black, M. J. (2010). Secrets of optical flow estimation and their principles. In</w:t>
-      </w:r>
-    </w:p>
-    <w:p>
-      <w:pPr>
-        <w:rPr>
-          <w:rFonts w:ascii="Times New Roman" w:hAnsi="Times New Roman" w:cs="Times New Roman"/>
-          <w:sz w:val="20"/>
-        </w:rPr>
-      </w:pPr>
-      <w:r>
-        <w:rPr>
-          <w:rFonts w:ascii="Times New Roman" w:hAnsi="Times New Roman" w:cs="Times New Roman"/>
-          <w:sz w:val="20"/>
-        </w:rPr>
-        <w:t>Proceedings of IEEE conference on computer vision and pattern recognition (p. 2432–2439).</w:t>
-      </w:r>
-    </w:p>
-    <w:p>
-      <w:pPr>
-        <w:spacing w:before="40" w:after="40" w:line="240" w:lineRule="auto"/>
-        <w:rPr>
-          <w:rFonts w:ascii="Times New Roman" w:hAnsi="Times New Roman" w:cs="Times New Roman"/>
-          <w:sz w:val="20"/>
-        </w:rPr>
-      </w:pPr>
-      <w:r>
-        <w:rPr>
-          <w:rFonts w:ascii="Times New Roman" w:hAnsi="Times New Roman" w:cs="Times New Roman"/>
-          <w:sz w:val="20"/>
-        </w:rPr>
-        <w:t xml:space="preserve">[13] </w:t>
-      </w:r>
-      <w:r>
-        <w:rPr>
-          <w:rFonts w:ascii="Times New Roman" w:hAnsi="Times New Roman" w:cs="Times New Roman"/>
-          <w:sz w:val="20"/>
-        </w:rPr>
-        <w:t xml:space="preserve">Baker, S., &amp; </w:t>
+        <w:t xml:space="preserve">, and Joachim </w:t>
       </w:r>
       <w:proofErr w:type="spellStart"/>
       <w:r>
@@ -4261,7 +6149,7 @@
           <w:rFonts w:ascii="Times New Roman" w:hAnsi="Times New Roman" w:cs="Times New Roman"/>
           <w:sz w:val="20"/>
         </w:rPr>
-        <w:t>Kanade</w:t>
+        <w:t>Weickert</w:t>
       </w:r>
       <w:proofErr w:type="spellEnd"/>
       <w:r>
@@ -4269,23 +6157,74 @@
           <w:rFonts w:ascii="Times New Roman" w:hAnsi="Times New Roman" w:cs="Times New Roman"/>
           <w:sz w:val="20"/>
         </w:rPr>
-        <w:t>, T. (2002). Limits on super-resolution and how to break them. IEEE Transactions</w:t>
-      </w:r>
-    </w:p>
-    <w:p>
-      <w:pPr>
-        <w:spacing w:before="40" w:after="40" w:line="240" w:lineRule="auto"/>
-        <w:rPr>
-          <w:rFonts w:ascii="Times New Roman" w:hAnsi="Times New Roman" w:cs="Times New Roman"/>
-          <w:sz w:val="20"/>
-        </w:rPr>
-      </w:pPr>
-      <w:r>
-        <w:rPr>
-          <w:rFonts w:ascii="Times New Roman" w:hAnsi="Times New Roman" w:cs="Times New Roman"/>
-          <w:sz w:val="20"/>
-        </w:rPr>
-        <w:t>on Pattern Analysis and Machine Intelligence, 24(9), 1167–1183.</w:t>
+        <w:t>. High accuracy optical flow estimation based on a theory for warping. In Computer Vision-ECCV 2004, pages 25–36. Springer, 2004.</w:t>
+      </w:r>
+    </w:p>
+    <w:p>
+      <w:pPr>
+        <w:rPr>
+          <w:sz w:val="20"/>
+        </w:rPr>
+      </w:pPr>
+      <w:r>
+        <w:rPr>
+          <w:sz w:val="20"/>
+        </w:rPr>
+        <w:t>[</w:t>
+      </w:r>
+      <w:r>
+        <w:rPr>
+          <w:sz w:val="20"/>
+        </w:rPr>
+        <w:t>17</w:t>
+      </w:r>
+      <w:r>
+        <w:rPr>
+          <w:sz w:val="20"/>
+        </w:rPr>
+        <w:t xml:space="preserve">] Jean-Yves </w:t>
+      </w:r>
+      <w:proofErr w:type="spellStart"/>
+      <w:r>
+        <w:rPr>
+          <w:sz w:val="20"/>
+        </w:rPr>
+        <w:t>Bouguet</w:t>
+      </w:r>
+      <w:proofErr w:type="spellEnd"/>
+      <w:r>
+        <w:rPr>
+          <w:sz w:val="20"/>
+        </w:rPr>
+        <w:t xml:space="preserve">. Pyramidal implementation of the affine </w:t>
+      </w:r>
+      <w:proofErr w:type="spellStart"/>
+      <w:r>
+        <w:rPr>
+          <w:sz w:val="20"/>
+        </w:rPr>
+        <w:t>lucas</w:t>
+      </w:r>
+      <w:proofErr w:type="spellEnd"/>
+      <w:r>
+        <w:rPr>
+          <w:sz w:val="20"/>
+        </w:rPr>
+        <w:t xml:space="preserve"> </w:t>
+      </w:r>
+      <w:proofErr w:type="spellStart"/>
+      <w:r>
+        <w:rPr>
+          <w:sz w:val="20"/>
+        </w:rPr>
+        <w:t>kanade</w:t>
+      </w:r>
+      <w:proofErr w:type="spellEnd"/>
+      <w:r>
+        <w:rPr>
+          <w:sz w:val="20"/>
+        </w:rPr>
+        <w:t xml:space="preserve"> feature tracker description of the algorithm. Intel Corporation, 5, 2001</w:t>
       </w:r>
     </w:p>
     <w:sectPr>
@@ -4301,6 +6240,119 @@
 <file path=word/numbering.xml><?xml version="1.0" encoding="utf-8"?>
 <w:numbering xmlns:wpc="http://schemas.microsoft.com/office/word/2010/wordprocessingCanvas" xmlns:cx="http://schemas.microsoft.com/office/drawing/2014/chartex" xmlns:mc="http://schemas.openxmlformats.org/markup-compatibility/2006" xmlns:o="urn:schemas-microsoft-com:office:office" xmlns:r="http://schemas.openxmlformats.org/officeDocument/2006/relationships" xmlns:m="http://schemas.openxmlformats.org/officeDocument/2006/math" xmlns:v="urn:schemas-microsoft-com:vml" xmlns:wp14="http://schemas.microsoft.com/office/word/2010/wordprocessingDrawing" xmlns:wp="http://schemas.openxmlformats.org/drawingml/2006/wordprocessingDrawing" xmlns:w10="urn:schemas-microsoft-com:office:word" xmlns:w="http://schemas.openxmlformats.org/wordprocessingml/2006/main" xmlns:w14="http://schemas.microsoft.com/office/word/2010/wordml" xmlns:w15="http://schemas.microsoft.com/office/word/2012/wordml" xmlns:w16se="http://schemas.microsoft.com/office/word/2015/wordml/symex" xmlns:wpg="http://schemas.microsoft.com/office/word/2010/wordprocessingGroup" xmlns:wpi="http://schemas.microsoft.com/office/word/2010/wordprocessingInk" xmlns:wne="http://schemas.microsoft.com/office/word/2006/wordml" xmlns:wps="http://schemas.microsoft.com/office/word/2010/wordprocessingShape" mc:Ignorable="w14 w15 w16se wp14">
   <w:abstractNum w:abstractNumId="0" w15:restartNumberingAfterBreak="0">
+    <w:nsid w:val="12602207"/>
+    <w:multiLevelType w:val="hybridMultilevel"/>
+    <w:tmpl w:val="2F3EEB8A"/>
+    <w:lvl w:ilvl="0" w:tplc="04090001">
+      <w:start w:val="1"/>
+      <w:numFmt w:val="bullet"/>
+      <w:lvlText w:val=""/>
+      <w:lvlJc w:val="left"/>
+      <w:pPr>
+        <w:ind w:left="720" w:hanging="360"/>
+      </w:pPr>
+      <w:rPr>
+        <w:rFonts w:ascii="Symbol" w:hAnsi="Symbol" w:hint="default"/>
+      </w:rPr>
+    </w:lvl>
+    <w:lvl w:ilvl="1" w:tplc="04090003" w:tentative="1">
+      <w:start w:val="1"/>
+      <w:numFmt w:val="bullet"/>
+      <w:lvlText w:val="o"/>
+      <w:lvlJc w:val="left"/>
+      <w:pPr>
+        <w:ind w:left="1440" w:hanging="360"/>
+      </w:pPr>
+      <w:rPr>
+        <w:rFonts w:ascii="Courier New" w:hAnsi="Courier New" w:cs="Courier New" w:hint="default"/>
+      </w:rPr>
+    </w:lvl>
+    <w:lvl w:ilvl="2" w:tplc="04090005" w:tentative="1">
+      <w:start w:val="1"/>
+      <w:numFmt w:val="bullet"/>
+      <w:lvlText w:val=""/>
+      <w:lvlJc w:val="left"/>
+      <w:pPr>
+        <w:ind w:left="2160" w:hanging="360"/>
+      </w:pPr>
+      <w:rPr>
+        <w:rFonts w:ascii="Wingdings" w:hAnsi="Wingdings" w:hint="default"/>
+      </w:rPr>
+    </w:lvl>
+    <w:lvl w:ilvl="3" w:tplc="04090001" w:tentative="1">
+      <w:start w:val="1"/>
+      <w:numFmt w:val="bullet"/>
+      <w:lvlText w:val=""/>
+      <w:lvlJc w:val="left"/>
+      <w:pPr>
+        <w:ind w:left="2880" w:hanging="360"/>
+      </w:pPr>
+      <w:rPr>
+        <w:rFonts w:ascii="Symbol" w:hAnsi="Symbol" w:hint="default"/>
+      </w:rPr>
+    </w:lvl>
+    <w:lvl w:ilvl="4" w:tplc="04090003" w:tentative="1">
+      <w:start w:val="1"/>
+      <w:numFmt w:val="bullet"/>
+      <w:lvlText w:val="o"/>
+      <w:lvlJc w:val="left"/>
+      <w:pPr>
+        <w:ind w:left="3600" w:hanging="360"/>
+      </w:pPr>
+      <w:rPr>
+        <w:rFonts w:ascii="Courier New" w:hAnsi="Courier New" w:cs="Courier New" w:hint="default"/>
+      </w:rPr>
+    </w:lvl>
+    <w:lvl w:ilvl="5" w:tplc="04090005" w:tentative="1">
+      <w:start w:val="1"/>
+      <w:numFmt w:val="bullet"/>
+      <w:lvlText w:val=""/>
+      <w:lvlJc w:val="left"/>
+      <w:pPr>
+        <w:ind w:left="4320" w:hanging="360"/>
+      </w:pPr>
+      <w:rPr>
+        <w:rFonts w:ascii="Wingdings" w:hAnsi="Wingdings" w:hint="default"/>
+      </w:rPr>
+    </w:lvl>
+    <w:lvl w:ilvl="6" w:tplc="04090001" w:tentative="1">
+      <w:start w:val="1"/>
+      <w:numFmt w:val="bullet"/>
+      <w:lvlText w:val=""/>
+      <w:lvlJc w:val="left"/>
+      <w:pPr>
+        <w:ind w:left="5040" w:hanging="360"/>
+      </w:pPr>
+      <w:rPr>
+        <w:rFonts w:ascii="Symbol" w:hAnsi="Symbol" w:hint="default"/>
+      </w:rPr>
+    </w:lvl>
+    <w:lvl w:ilvl="7" w:tplc="04090003" w:tentative="1">
+      <w:start w:val="1"/>
+      <w:numFmt w:val="bullet"/>
+      <w:lvlText w:val="o"/>
+      <w:lvlJc w:val="left"/>
+      <w:pPr>
+        <w:ind w:left="5760" w:hanging="360"/>
+      </w:pPr>
+      <w:rPr>
+        <w:rFonts w:ascii="Courier New" w:hAnsi="Courier New" w:cs="Courier New" w:hint="default"/>
+      </w:rPr>
+    </w:lvl>
+    <w:lvl w:ilvl="8" w:tplc="04090005" w:tentative="1">
+      <w:start w:val="1"/>
+      <w:numFmt w:val="bullet"/>
+      <w:lvlText w:val=""/>
+      <w:lvlJc w:val="left"/>
+      <w:pPr>
+        <w:ind w:left="6480" w:hanging="360"/>
+      </w:pPr>
+      <w:rPr>
+        <w:rFonts w:ascii="Wingdings" w:hAnsi="Wingdings" w:hint="default"/>
+      </w:rPr>
+    </w:lvl>
+  </w:abstractNum>
+  <w:abstractNum w:abstractNumId="1" w15:restartNumberingAfterBreak="0">
     <w:nsid w:val="23036EB8"/>
     <w:multiLevelType w:val="hybridMultilevel"/>
     <w:tmpl w:val="97DA17CA"/>
@@ -4386,7 +6438,7 @@
       </w:pPr>
     </w:lvl>
   </w:abstractNum>
-  <w:abstractNum w:abstractNumId="1" w15:restartNumberingAfterBreak="0">
+  <w:abstractNum w:abstractNumId="2" w15:restartNumberingAfterBreak="0">
     <w:nsid w:val="305862AC"/>
     <w:multiLevelType w:val="hybridMultilevel"/>
     <w:tmpl w:val="5726B2B2"/>
@@ -4472,7 +6524,7 @@
       </w:pPr>
     </w:lvl>
   </w:abstractNum>
-  <w:abstractNum w:abstractNumId="2" w15:restartNumberingAfterBreak="0">
+  <w:abstractNum w:abstractNumId="3" w15:restartNumberingAfterBreak="0">
     <w:nsid w:val="41645CF5"/>
     <w:multiLevelType w:val="hybridMultilevel"/>
     <w:tmpl w:val="BA501792"/>
@@ -4586,12 +6638,15 @@
     </w:lvl>
   </w:abstractNum>
   <w:num w:numId="1">
+    <w:abstractNumId w:val="2"/>
+  </w:num>
+  <w:num w:numId="2">
+    <w:abstractNumId w:val="3"/>
+  </w:num>
+  <w:num w:numId="3">
     <w:abstractNumId w:val="1"/>
   </w:num>
-  <w:num w:numId="2">
-    <w:abstractNumId w:val="2"/>
-  </w:num>
-  <w:num w:numId="3">
+  <w:num w:numId="4">
     <w:abstractNumId w:val="0"/>
   </w:num>
 </w:numbering>
@@ -5048,6 +7103,34 @@
     <w:unhideWhenUsed/>
     <w:rsid w:val="00645F4D"/>
   </w:style>
+  <w:style w:type="paragraph" w:styleId="NoSpacing">
+    <w:name w:val="No Spacing"/>
+    <w:uiPriority w:val="1"/>
+    <w:qFormat/>
+    <w:rsid w:val="00EE6A6B"/>
+    <w:pPr>
+      <w:spacing w:after="0" w:line="240" w:lineRule="auto"/>
+    </w:pPr>
+  </w:style>
+  <w:style w:type="table" w:styleId="TableGrid">
+    <w:name w:val="Table Grid"/>
+    <w:basedOn w:val="TableNormal"/>
+    <w:uiPriority w:val="39"/>
+    <w:rsid w:val="00B23EDB"/>
+    <w:pPr>
+      <w:spacing w:after="0" w:line="240" w:lineRule="auto"/>
+    </w:pPr>
+    <w:tblPr>
+      <w:tblBorders>
+        <w:top w:val="single" w:sz="4" w:space="0" w:color="auto"/>
+        <w:left w:val="single" w:sz="4" w:space="0" w:color="auto"/>
+        <w:bottom w:val="single" w:sz="4" w:space="0" w:color="auto"/>
+        <w:right w:val="single" w:sz="4" w:space="0" w:color="auto"/>
+        <w:insideH w:val="single" w:sz="4" w:space="0" w:color="auto"/>
+        <w:insideV w:val="single" w:sz="4" w:space="0" w:color="auto"/>
+      </w:tblBorders>
+    </w:tblPr>
+  </w:style>
 </w:styles>
 </file>
 
@@ -5380,7 +7463,7 @@
 </file>
 
 <file path=customXml/itemProps1.xml><?xml version="1.0" encoding="utf-8"?>
-<ds:datastoreItem xmlns:ds="http://schemas.openxmlformats.org/officeDocument/2006/customXml" ds:itemID="{9CB9721E-2A53-4388-A87C-7E4A7F24F0F4}">
+<ds:datastoreItem xmlns:ds="http://schemas.openxmlformats.org/officeDocument/2006/customXml" ds:itemID="{801B4F6C-3F26-4C57-BF3A-4492A090AC88}">
   <ds:schemaRefs>
     <ds:schemaRef ds:uri="http://schemas.openxmlformats.org/officeDocument/2006/bibliography"/>
   </ds:schemaRefs>

</xml_diff>

<commit_message>
I have no ideea
</commit_message>
<xml_diff>
--- a/SUPER RESOLUTION A SPATIAL SUBPIXEL INTERPOLATION TECHNIQUE.docx
+++ b/SUPER RESOLUTION A SPATIAL SUBPIXEL INTERPOLATION TECHNIQUE.docx
@@ -3034,6 +3034,7 @@
         </w:rPr>
       </w:pPr>
       <w:proofErr w:type="spellStart"/>
+      <w:proofErr w:type="gramStart"/>
       <w:r>
         <w:rPr>
           <w:rFonts w:ascii="Times New Roman" w:hAnsi="Times New Roman" w:cs="Times New Roman"/>
@@ -3042,6 +3043,21 @@
         <w:t>Farneback</w:t>
       </w:r>
       <w:proofErr w:type="spellEnd"/>
+      <w:r>
+        <w:rPr>
+          <w:rFonts w:ascii="Times New Roman" w:hAnsi="Times New Roman" w:cs="Times New Roman"/>
+          <w:sz w:val="20"/>
+        </w:rPr>
+        <w:t>[</w:t>
+      </w:r>
+      <w:proofErr w:type="gramEnd"/>
+      <w:r>
+        <w:rPr>
+          <w:rFonts w:ascii="Times New Roman" w:hAnsi="Times New Roman" w:cs="Times New Roman"/>
+          <w:sz w:val="20"/>
+        </w:rPr>
+        <w:t>14]</w:t>
+      </w:r>
     </w:p>
     <w:p>
       <w:pPr>
@@ -3062,6 +3078,13 @@
         </w:rPr>
         <w:t>TVL1</w:t>
       </w:r>
+      <w:r>
+        <w:rPr>
+          <w:rFonts w:ascii="Times New Roman" w:hAnsi="Times New Roman" w:cs="Times New Roman"/>
+          <w:sz w:val="20"/>
+        </w:rPr>
+        <w:t>[15]</w:t>
+      </w:r>
     </w:p>
     <w:p>
       <w:pPr>
@@ -3076,6 +3099,7 @@
         </w:rPr>
       </w:pPr>
       <w:proofErr w:type="spellStart"/>
+      <w:proofErr w:type="gramStart"/>
       <w:r>
         <w:rPr>
           <w:rFonts w:ascii="Times New Roman" w:hAnsi="Times New Roman" w:cs="Times New Roman"/>
@@ -3084,6 +3108,21 @@
         <w:t>Brox</w:t>
       </w:r>
       <w:proofErr w:type="spellEnd"/>
+      <w:r>
+        <w:rPr>
+          <w:rFonts w:ascii="Times New Roman" w:hAnsi="Times New Roman" w:cs="Times New Roman"/>
+          <w:sz w:val="20"/>
+        </w:rPr>
+        <w:t>[</w:t>
+      </w:r>
+      <w:proofErr w:type="gramEnd"/>
+      <w:r>
+        <w:rPr>
+          <w:rFonts w:ascii="Times New Roman" w:hAnsi="Times New Roman" w:cs="Times New Roman"/>
+          <w:sz w:val="20"/>
+        </w:rPr>
+        <w:t>16]</w:t>
+      </w:r>
     </w:p>
     <w:p>
       <w:pPr>
@@ -3097,12 +3136,28 @@
           <w:sz w:val="20"/>
         </w:rPr>
       </w:pPr>
+      <w:proofErr w:type="gramStart"/>
       <w:r>
         <w:rPr>
           <w:rFonts w:ascii="Times New Roman" w:hAnsi="Times New Roman" w:cs="Times New Roman"/>
           <w:sz w:val="20"/>
         </w:rPr>
         <w:t>PRYLK</w:t>
+      </w:r>
+      <w:r>
+        <w:rPr>
+          <w:rFonts w:ascii="Times New Roman" w:hAnsi="Times New Roman" w:cs="Times New Roman"/>
+          <w:sz w:val="20"/>
+        </w:rPr>
+        <w:t>[</w:t>
+      </w:r>
+      <w:proofErr w:type="gramEnd"/>
+      <w:r>
+        <w:rPr>
+          <w:rFonts w:ascii="Times New Roman" w:hAnsi="Times New Roman" w:cs="Times New Roman"/>
+          <w:sz w:val="20"/>
+        </w:rPr>
+        <w:t>17]</w:t>
       </w:r>
     </w:p>
     <w:p>
@@ -3260,6 +3315,1390 @@
     <w:p>
       <w:pPr>
         <w:rPr>
+          <w:rFonts w:ascii="Times New Roman" w:eastAsiaTheme="minorEastAsia" w:hAnsi="Times New Roman" w:cs="Times New Roman"/>
+          <w:sz w:val="20"/>
+        </w:rPr>
+      </w:pPr>
+      <w:r>
+        <w:rPr>
+          <w:rFonts w:ascii="Times New Roman" w:eastAsiaTheme="minorEastAsia" w:hAnsi="Times New Roman" w:cs="Times New Roman"/>
+          <w:sz w:val="20"/>
+        </w:rPr>
+        <w:lastRenderedPageBreak/>
+        <w:t xml:space="preserve">In the </w:t>
+      </w:r>
+      <w:proofErr w:type="spellStart"/>
+      <w:r>
+        <w:rPr>
+          <w:rFonts w:ascii="Times New Roman" w:eastAsiaTheme="minorEastAsia" w:hAnsi="Times New Roman" w:cs="Times New Roman"/>
+          <w:b/>
+          <w:sz w:val="20"/>
+        </w:rPr>
+        <w:t>Farneback</w:t>
+      </w:r>
+      <w:proofErr w:type="spellEnd"/>
+      <w:r>
+        <w:rPr>
+          <w:rFonts w:ascii="Times New Roman" w:eastAsiaTheme="minorEastAsia" w:hAnsi="Times New Roman" w:cs="Times New Roman"/>
+          <w:sz w:val="20"/>
+        </w:rPr>
+        <w:t xml:space="preserve"> algorithm, t</w:t>
+      </w:r>
+      <w:r>
+        <w:rPr>
+          <w:rFonts w:ascii="Times New Roman" w:eastAsiaTheme="minorEastAsia" w:hAnsi="Times New Roman" w:cs="Times New Roman"/>
+          <w:sz w:val="20"/>
+        </w:rPr>
+        <w:t>he local signal model is represented in a local coordinate system by the function</w:t>
+      </w:r>
+    </w:p>
+    <w:p>
+      <w:pPr>
+        <w:jc w:val="center"/>
+        <w:rPr>
+          <w:rFonts w:ascii="Times New Roman" w:eastAsiaTheme="minorEastAsia" w:hAnsi="Times New Roman" w:cs="Times New Roman"/>
+          <w:sz w:val="20"/>
+        </w:rPr>
+      </w:pPr>
+      <m:oMath>
+        <m:r>
+          <w:rPr>
+            <w:rFonts w:ascii="Cambria Math" w:hAnsi="Cambria Math" w:cs="Times New Roman"/>
+            <w:sz w:val="20"/>
+          </w:rPr>
+          <m:t>f</m:t>
+        </m:r>
+        <m:d>
+          <m:dPr>
+            <m:ctrlPr>
+              <w:rPr>
+                <w:rFonts w:ascii="Cambria Math" w:hAnsi="Cambria Math" w:cs="Times New Roman"/>
+                <w:sz w:val="20"/>
+              </w:rPr>
+            </m:ctrlPr>
+          </m:dPr>
+          <m:e>
+            <m:r>
+              <w:rPr>
+                <w:rFonts w:ascii="Cambria Math" w:hAnsi="Cambria Math" w:cs="Times New Roman"/>
+                <w:sz w:val="20"/>
+              </w:rPr>
+              <m:t>x</m:t>
+            </m:r>
+          </m:e>
+        </m:d>
+        <m:r>
+          <w:rPr>
+            <w:rFonts w:ascii="Cambria Math" w:hAnsi="Cambria Math" w:cs="Times New Roman"/>
+            <w:sz w:val="20"/>
+          </w:rPr>
+          <m:t>=</m:t>
+        </m:r>
+        <m:sSup>
+          <m:sSupPr>
+            <m:ctrlPr>
+              <w:rPr>
+                <w:rFonts w:ascii="Cambria Math" w:hAnsi="Cambria Math" w:cs="Times New Roman"/>
+                <w:sz w:val="20"/>
+              </w:rPr>
+            </m:ctrlPr>
+          </m:sSupPr>
+          <m:e>
+            <m:r>
+              <w:rPr>
+                <w:rFonts w:ascii="Cambria Math" w:hAnsi="Cambria Math" w:cs="Times New Roman"/>
+                <w:sz w:val="20"/>
+              </w:rPr>
+              <m:t>x</m:t>
+            </m:r>
+          </m:e>
+          <m:sup>
+            <m:r>
+              <w:rPr>
+                <w:rFonts w:ascii="Cambria Math" w:hAnsi="Cambria Math" w:cs="Times New Roman"/>
+                <w:sz w:val="20"/>
+              </w:rPr>
+              <m:t>T</m:t>
+            </m:r>
+          </m:sup>
+        </m:sSup>
+        <m:r>
+          <w:rPr>
+            <w:rFonts w:ascii="Cambria Math" w:hAnsi="Cambria Math" w:cs="Times New Roman"/>
+            <w:sz w:val="20"/>
+          </w:rPr>
+          <m:t>Ax+</m:t>
+        </m:r>
+        <m:sSup>
+          <m:sSupPr>
+            <m:ctrlPr>
+              <w:rPr>
+                <w:rFonts w:ascii="Cambria Math" w:hAnsi="Cambria Math" w:cs="Times New Roman"/>
+                <w:sz w:val="20"/>
+              </w:rPr>
+            </m:ctrlPr>
+          </m:sSupPr>
+          <m:e>
+            <m:r>
+              <w:rPr>
+                <w:rFonts w:ascii="Cambria Math" w:hAnsi="Cambria Math" w:cs="Times New Roman"/>
+                <w:sz w:val="20"/>
+              </w:rPr>
+              <m:t>b</m:t>
+            </m:r>
+          </m:e>
+          <m:sup>
+            <m:r>
+              <w:rPr>
+                <w:rFonts w:ascii="Cambria Math" w:hAnsi="Cambria Math" w:cs="Times New Roman"/>
+                <w:sz w:val="20"/>
+              </w:rPr>
+              <m:t>T</m:t>
+            </m:r>
+          </m:sup>
+        </m:sSup>
+        <m:r>
+          <w:rPr>
+            <w:rFonts w:ascii="Cambria Math" w:hAnsi="Cambria Math" w:cs="Times New Roman"/>
+            <w:sz w:val="20"/>
+          </w:rPr>
+          <m:t>x+c</m:t>
+        </m:r>
+      </m:oMath>
+      <w:r>
+        <w:rPr>
+          <w:rFonts w:ascii="Times New Roman" w:eastAsiaTheme="minorEastAsia" w:hAnsi="Times New Roman" w:cs="Times New Roman"/>
+          <w:sz w:val="20"/>
+        </w:rPr>
+        <w:t>,</w:t>
+      </w:r>
+    </w:p>
+    <w:p>
+      <w:pPr>
+        <w:rPr>
+          <w:rFonts w:ascii="Times New Roman" w:hAnsi="Times New Roman" w:cs="Times New Roman"/>
+          <w:sz w:val="20"/>
+        </w:rPr>
+      </w:pPr>
+      <w:r>
+        <w:rPr>
+          <w:rFonts w:ascii="Times New Roman" w:hAnsi="Times New Roman" w:cs="Times New Roman"/>
+          <w:sz w:val="20"/>
+        </w:rPr>
+        <w:t>where A is a symmetric matrix, b a vector and c a scalar. The application determines, based on their position in the neighborhood, the relative weight of points.</w:t>
+      </w:r>
+    </w:p>
+    <w:p>
+      <w:pPr>
+        <w:rPr>
+          <w:rFonts w:ascii="Times New Roman" w:hAnsi="Times New Roman" w:cs="Times New Roman"/>
+          <w:sz w:val="20"/>
+        </w:rPr>
+      </w:pPr>
+      <w:r>
+        <w:rPr>
+          <w:rFonts w:ascii="Times New Roman" w:hAnsi="Times New Roman" w:cs="Times New Roman"/>
+          <w:sz w:val="20"/>
+        </w:rPr>
+        <w:t>Based on this function, we calculate what happens if the image were to be displaced, the function becoming</w:t>
+      </w:r>
+    </w:p>
+    <w:p>
+      <w:pPr>
+        <w:jc w:val="center"/>
+        <w:rPr>
+          <w:rFonts w:ascii="Times New Roman" w:eastAsiaTheme="minorEastAsia" w:hAnsi="Times New Roman" w:cs="Times New Roman"/>
+          <w:sz w:val="20"/>
+        </w:rPr>
+      </w:pPr>
+      <m:oMath>
+        <m:r>
+          <w:rPr>
+            <w:rFonts w:ascii="Cambria Math" w:hAnsi="Cambria Math" w:cs="Times New Roman"/>
+            <w:sz w:val="20"/>
+          </w:rPr>
+          <m:t>f</m:t>
+        </m:r>
+        <m:sSub>
+          <m:sSubPr>
+            <m:ctrlPr>
+              <w:rPr>
+                <w:rFonts w:ascii="Cambria Math" w:hAnsi="Cambria Math" w:cs="Times New Roman"/>
+                <w:sz w:val="20"/>
+              </w:rPr>
+            </m:ctrlPr>
+          </m:sSubPr>
+          <m:e>
+            <m:r>
+              <w:rPr>
+                <w:rFonts w:ascii="Cambria Math" w:hAnsi="Cambria Math" w:cs="Times New Roman"/>
+                <w:sz w:val="20"/>
+              </w:rPr>
+              <m:t>f</m:t>
+            </m:r>
+          </m:e>
+          <m:sub>
+            <m:r>
+              <w:rPr>
+                <w:rFonts w:ascii="Cambria Math" w:hAnsi="Cambria Math" w:cs="Times New Roman"/>
+                <w:sz w:val="20"/>
+              </w:rPr>
+              <m:t>d</m:t>
+            </m:r>
+          </m:sub>
+        </m:sSub>
+        <m:d>
+          <m:dPr>
+            <m:ctrlPr>
+              <w:rPr>
+                <w:rFonts w:ascii="Cambria Math" w:hAnsi="Cambria Math" w:cs="Times New Roman"/>
+                <w:i/>
+                <w:sz w:val="20"/>
+              </w:rPr>
+            </m:ctrlPr>
+          </m:dPr>
+          <m:e>
+            <m:r>
+              <w:rPr>
+                <w:rFonts w:ascii="Cambria Math" w:hAnsi="Cambria Math" w:cs="Times New Roman"/>
+                <w:sz w:val="20"/>
+              </w:rPr>
+              <m:t>x</m:t>
+            </m:r>
+          </m:e>
+        </m:d>
+        <m:r>
+          <w:rPr>
+            <w:rFonts w:ascii="Cambria Math" w:hAnsi="Cambria Math" w:cs="Times New Roman"/>
+            <w:sz w:val="20"/>
+          </w:rPr>
+          <m:t>=</m:t>
+        </m:r>
+        <m:r>
+          <w:rPr>
+            <w:rFonts w:ascii="Cambria Math" w:hAnsi="Cambria Math" w:cs="Times New Roman"/>
+            <w:sz w:val="20"/>
+          </w:rPr>
+          <m:t>f</m:t>
+        </m:r>
+        <m:d>
+          <m:dPr>
+            <m:ctrlPr>
+              <w:rPr>
+                <w:rFonts w:ascii="Cambria Math" w:hAnsi="Cambria Math" w:cs="Times New Roman"/>
+                <w:sz w:val="20"/>
+              </w:rPr>
+            </m:ctrlPr>
+          </m:dPr>
+          <m:e>
+            <m:r>
+              <w:rPr>
+                <w:rFonts w:ascii="Cambria Math" w:hAnsi="Cambria Math" w:cs="Times New Roman"/>
+                <w:sz w:val="20"/>
+              </w:rPr>
+              <m:t>x</m:t>
+            </m:r>
+            <m:r>
+              <w:rPr>
+                <w:rFonts w:ascii="Cambria Math" w:hAnsi="Cambria Math" w:cs="Times New Roman"/>
+                <w:sz w:val="20"/>
+              </w:rPr>
+              <m:t>-d</m:t>
+            </m:r>
+          </m:e>
+        </m:d>
+        <m:r>
+          <w:rPr>
+            <w:rFonts w:ascii="Cambria Math" w:hAnsi="Cambria Math" w:cs="Times New Roman"/>
+            <w:sz w:val="20"/>
+          </w:rPr>
+          <m:t>=</m:t>
+        </m:r>
+        <m:sSup>
+          <m:sSupPr>
+            <m:ctrlPr>
+              <w:rPr>
+                <w:rFonts w:ascii="Cambria Math" w:hAnsi="Cambria Math" w:cs="Times New Roman"/>
+                <w:sz w:val="20"/>
+              </w:rPr>
+            </m:ctrlPr>
+          </m:sSupPr>
+          <m:e>
+            <m:d>
+              <m:dPr>
+                <m:ctrlPr>
+                  <w:rPr>
+                    <w:rFonts w:ascii="Cambria Math" w:hAnsi="Cambria Math" w:cs="Times New Roman"/>
+                    <w:i/>
+                    <w:sz w:val="20"/>
+                  </w:rPr>
+                </m:ctrlPr>
+              </m:dPr>
+              <m:e>
+                <m:r>
+                  <w:rPr>
+                    <w:rFonts w:ascii="Cambria Math" w:hAnsi="Cambria Math" w:cs="Times New Roman"/>
+                    <w:sz w:val="20"/>
+                  </w:rPr>
+                  <m:t>x</m:t>
+                </m:r>
+                <m:r>
+                  <w:rPr>
+                    <w:rFonts w:ascii="Cambria Math" w:hAnsi="Cambria Math" w:cs="Times New Roman"/>
+                    <w:sz w:val="20"/>
+                  </w:rPr>
+                  <m:t>-d</m:t>
+                </m:r>
+              </m:e>
+            </m:d>
+          </m:e>
+          <m:sup>
+            <m:r>
+              <w:rPr>
+                <w:rFonts w:ascii="Cambria Math" w:hAnsi="Cambria Math" w:cs="Times New Roman"/>
+                <w:sz w:val="20"/>
+              </w:rPr>
+              <m:t>T</m:t>
+            </m:r>
+          </m:sup>
+        </m:sSup>
+        <m:r>
+          <w:rPr>
+            <w:rFonts w:ascii="Cambria Math" w:hAnsi="Cambria Math" w:cs="Times New Roman"/>
+            <w:sz w:val="20"/>
+          </w:rPr>
+          <m:t>A</m:t>
+        </m:r>
+        <m:d>
+          <m:dPr>
+            <m:ctrlPr>
+              <w:rPr>
+                <w:rFonts w:ascii="Cambria Math" w:hAnsi="Cambria Math" w:cs="Times New Roman"/>
+                <w:i/>
+                <w:sz w:val="20"/>
+              </w:rPr>
+            </m:ctrlPr>
+          </m:dPr>
+          <m:e>
+            <m:r>
+              <w:rPr>
+                <w:rFonts w:ascii="Cambria Math" w:hAnsi="Cambria Math" w:cs="Times New Roman"/>
+                <w:sz w:val="20"/>
+              </w:rPr>
+              <m:t>x</m:t>
+            </m:r>
+            <m:r>
+              <w:rPr>
+                <w:rFonts w:ascii="Cambria Math" w:hAnsi="Cambria Math" w:cs="Times New Roman"/>
+                <w:sz w:val="20"/>
+              </w:rPr>
+              <m:t>-d</m:t>
+            </m:r>
+          </m:e>
+        </m:d>
+        <m:r>
+          <w:rPr>
+            <w:rFonts w:ascii="Cambria Math" w:hAnsi="Cambria Math" w:cs="Times New Roman"/>
+            <w:sz w:val="20"/>
+          </w:rPr>
+          <m:t>+</m:t>
+        </m:r>
+        <m:sSup>
+          <m:sSupPr>
+            <m:ctrlPr>
+              <w:rPr>
+                <w:rFonts w:ascii="Cambria Math" w:hAnsi="Cambria Math" w:cs="Times New Roman"/>
+                <w:sz w:val="20"/>
+              </w:rPr>
+            </m:ctrlPr>
+          </m:sSupPr>
+          <m:e>
+            <m:r>
+              <w:rPr>
+                <w:rFonts w:ascii="Cambria Math" w:hAnsi="Cambria Math" w:cs="Times New Roman"/>
+                <w:sz w:val="20"/>
+              </w:rPr>
+              <m:t>b</m:t>
+            </m:r>
+          </m:e>
+          <m:sup>
+            <m:r>
+              <w:rPr>
+                <w:rFonts w:ascii="Cambria Math" w:hAnsi="Cambria Math" w:cs="Times New Roman"/>
+                <w:sz w:val="20"/>
+              </w:rPr>
+              <m:t>T</m:t>
+            </m:r>
+          </m:sup>
+        </m:sSup>
+        <m:d>
+          <m:dPr>
+            <m:ctrlPr>
+              <w:rPr>
+                <w:rFonts w:ascii="Cambria Math" w:hAnsi="Cambria Math" w:cs="Times New Roman"/>
+                <w:i/>
+                <w:sz w:val="20"/>
+              </w:rPr>
+            </m:ctrlPr>
+          </m:dPr>
+          <m:e>
+            <m:r>
+              <w:rPr>
+                <w:rFonts w:ascii="Cambria Math" w:hAnsi="Cambria Math" w:cs="Times New Roman"/>
+                <w:sz w:val="20"/>
+              </w:rPr>
+              <m:t>x</m:t>
+            </m:r>
+            <m:r>
+              <w:rPr>
+                <w:rFonts w:ascii="Cambria Math" w:hAnsi="Cambria Math" w:cs="Times New Roman"/>
+                <w:sz w:val="20"/>
+              </w:rPr>
+              <m:t>-d</m:t>
+            </m:r>
+          </m:e>
+        </m:d>
+        <m:r>
+          <w:rPr>
+            <w:rFonts w:ascii="Cambria Math" w:hAnsi="Cambria Math" w:cs="Times New Roman"/>
+            <w:sz w:val="20"/>
+          </w:rPr>
+          <m:t>+</m:t>
+        </m:r>
+        <m:r>
+          <w:rPr>
+            <w:rFonts w:ascii="Cambria Math" w:hAnsi="Cambria Math" w:cs="Times New Roman"/>
+            <w:sz w:val="20"/>
+          </w:rPr>
+          <m:t>c</m:t>
+        </m:r>
+      </m:oMath>
+      <w:r>
+        <w:rPr>
+          <w:rFonts w:ascii="Times New Roman" w:eastAsiaTheme="minorEastAsia" w:hAnsi="Times New Roman" w:cs="Times New Roman"/>
+          <w:sz w:val="20"/>
+        </w:rPr>
+        <w:t xml:space="preserve"> ,</w:t>
+      </w:r>
+    </w:p>
+    <w:p>
+      <w:pPr>
+        <w:rPr>
+          <w:rFonts w:ascii="Times New Roman" w:hAnsi="Times New Roman" w:cs="Times New Roman"/>
+          <w:sz w:val="20"/>
+        </w:rPr>
+      </w:pPr>
+      <w:r>
+        <w:rPr>
+          <w:rFonts w:ascii="Times New Roman" w:eastAsiaTheme="minorEastAsia" w:hAnsi="Times New Roman" w:cs="Times New Roman"/>
+          <w:sz w:val="20"/>
+        </w:rPr>
+        <w:t xml:space="preserve">Where d is the displacement, which is </w:t>
+      </w:r>
+      <m:oMath>
+        <m:r>
+          <w:rPr>
+            <w:rFonts w:ascii="Cambria Math" w:eastAsiaTheme="minorEastAsia" w:hAnsi="Cambria Math" w:cs="Times New Roman"/>
+            <w:sz w:val="20"/>
+          </w:rPr>
+          <m:t>d=</m:t>
+        </m:r>
+        <m:sSup>
+          <m:sSupPr>
+            <m:ctrlPr>
+              <w:rPr>
+                <w:rFonts w:ascii="Cambria Math" w:hAnsi="Cambria Math" w:cs="Times New Roman"/>
+                <w:sz w:val="20"/>
+              </w:rPr>
+            </m:ctrlPr>
+          </m:sSupPr>
+          <m:e>
+            <m:r>
+              <w:rPr>
+                <w:rFonts w:ascii="Cambria Math" w:hAnsi="Cambria Math" w:cs="Times New Roman"/>
+                <w:sz w:val="20"/>
+              </w:rPr>
+              <m:t>-A</m:t>
+            </m:r>
+          </m:e>
+          <m:sup>
+            <m:r>
+              <w:rPr>
+                <w:rFonts w:ascii="Cambria Math" w:hAnsi="Cambria Math" w:cs="Times New Roman"/>
+                <w:sz w:val="20"/>
+              </w:rPr>
+              <m:t>-1</m:t>
+            </m:r>
+          </m:sup>
+        </m:sSup>
+        <m:r>
+          <w:rPr>
+            <w:rFonts w:ascii="Cambria Math" w:hAnsi="Cambria Math" w:cs="Times New Roman"/>
+            <w:sz w:val="20"/>
+          </w:rPr>
+          <m:t>*(</m:t>
+        </m:r>
+        <m:sSub>
+          <m:sSubPr>
+            <m:ctrlPr>
+              <w:rPr>
+                <w:rFonts w:ascii="Cambria Math" w:hAnsi="Cambria Math" w:cs="Times New Roman"/>
+                <w:sz w:val="20"/>
+              </w:rPr>
+            </m:ctrlPr>
+          </m:sSubPr>
+          <m:e>
+            <m:r>
+              <w:rPr>
+                <w:rFonts w:ascii="Cambria Math" w:hAnsi="Cambria Math" w:cs="Times New Roman"/>
+                <w:sz w:val="20"/>
+              </w:rPr>
+              <m:t>b</m:t>
+            </m:r>
+          </m:e>
+          <m:sub>
+            <m:r>
+              <w:rPr>
+                <w:rFonts w:ascii="Cambria Math" w:hAnsi="Cambria Math" w:cs="Times New Roman"/>
+                <w:sz w:val="20"/>
+              </w:rPr>
+              <m:t>2</m:t>
+            </m:r>
+          </m:sub>
+        </m:sSub>
+        <m:r>
+          <w:rPr>
+            <w:rFonts w:ascii="Cambria Math" w:hAnsi="Cambria Math" w:cs="Times New Roman"/>
+            <w:sz w:val="20"/>
+          </w:rPr>
+          <m:t>-</m:t>
+        </m:r>
+        <m:sSub>
+          <m:sSubPr>
+            <m:ctrlPr>
+              <w:rPr>
+                <w:rFonts w:ascii="Cambria Math" w:hAnsi="Cambria Math" w:cs="Times New Roman"/>
+                <w:sz w:val="20"/>
+              </w:rPr>
+            </m:ctrlPr>
+          </m:sSubPr>
+          <m:e>
+            <m:r>
+              <w:rPr>
+                <w:rFonts w:ascii="Cambria Math" w:hAnsi="Cambria Math" w:cs="Times New Roman"/>
+                <w:sz w:val="20"/>
+              </w:rPr>
+              <m:t>b</m:t>
+            </m:r>
+          </m:e>
+          <m:sub>
+            <m:r>
+              <w:rPr>
+                <w:rFonts w:ascii="Cambria Math" w:hAnsi="Cambria Math" w:cs="Times New Roman"/>
+                <w:sz w:val="20"/>
+              </w:rPr>
+              <m:t>1</m:t>
+            </m:r>
+          </m:sub>
+        </m:sSub>
+        <m:r>
+          <w:rPr>
+            <w:rFonts w:ascii="Cambria Math" w:hAnsi="Cambria Math" w:cs="Times New Roman"/>
+            <w:sz w:val="20"/>
+          </w:rPr>
+          <m:t>)/2</m:t>
+        </m:r>
+      </m:oMath>
+    </w:p>
+    <w:p>
+      <w:pPr>
+        <w:rPr>
+          <w:rFonts w:ascii="Times New Roman" w:hAnsi="Times New Roman" w:cs="Times New Roman"/>
+          <w:sz w:val="20"/>
+        </w:rPr>
+      </w:pPr>
+    </w:p>
+    <w:p>
+      <w:pPr>
+        <w:rPr>
+          <w:rFonts w:ascii="Times New Roman" w:hAnsi="Times New Roman" w:cs="Times New Roman"/>
+          <w:sz w:val="20"/>
+        </w:rPr>
+      </w:pPr>
+      <w:r>
+        <w:rPr>
+          <w:rFonts w:ascii="Times New Roman" w:hAnsi="Times New Roman" w:cs="Times New Roman"/>
+          <w:sz w:val="20"/>
+        </w:rPr>
+        <w:t xml:space="preserve">The </w:t>
+      </w:r>
+      <w:r>
+        <w:rPr>
+          <w:rFonts w:ascii="Times New Roman" w:hAnsi="Times New Roman" w:cs="Times New Roman"/>
+          <w:b/>
+          <w:sz w:val="20"/>
+        </w:rPr>
+        <w:t>TV-L1</w:t>
+      </w:r>
+      <w:r>
+        <w:rPr>
+          <w:rFonts w:ascii="Times New Roman" w:hAnsi="Times New Roman" w:cs="Times New Roman"/>
+          <w:sz w:val="20"/>
+        </w:rPr>
+        <w:t xml:space="preserve"> algorithm</w:t>
+      </w:r>
+      <w:r>
+        <w:rPr>
+          <w:rFonts w:ascii="Times New Roman" w:hAnsi="Times New Roman" w:cs="Times New Roman"/>
+          <w:sz w:val="20"/>
+        </w:rPr>
+        <w:t xml:space="preserve"> is based on the functional equation</w:t>
+      </w:r>
+    </w:p>
+    <w:p>
+      <m:oMathPara>
+        <m:oMath>
+          <m:r>
+            <w:rPr>
+              <w:rFonts w:ascii="Cambria Math" w:hAnsi="Cambria Math"/>
+            </w:rPr>
+            <m:t>E=</m:t>
+          </m:r>
+          <m:nary>
+            <m:naryPr>
+              <m:ctrlPr>
+                <w:rPr>
+                  <w:rFonts w:ascii="Cambria Math" w:hAnsi="Cambria Math"/>
+                  <w:i/>
+                </w:rPr>
+              </m:ctrlPr>
+            </m:naryPr>
+            <m:sub>
+              <m:r>
+                <w:rPr>
+                  <w:rFonts w:ascii="Cambria Math" w:hAnsi="Cambria Math"/>
+                </w:rPr>
+                <m:t>Ω</m:t>
+              </m:r>
+            </m:sub>
+            <m:sup/>
+            <m:e>
+              <m:r>
+                <w:rPr>
+                  <w:rFonts w:ascii="Cambria Math" w:hAnsi="Cambria Math"/>
+                </w:rPr>
+                <m:t>{</m:t>
+              </m:r>
+              <m:r>
+                <w:rPr>
+                  <w:rFonts w:ascii="Cambria Math" w:hAnsi="Cambria Math"/>
+                </w:rPr>
+                <m:t>λ</m:t>
+              </m:r>
+              <m:d>
+                <m:dPr>
+                  <m:begChr m:val="|"/>
+                  <m:endChr m:val="|"/>
+                  <m:ctrlPr>
+                    <w:rPr>
+                      <w:rFonts w:ascii="Cambria Math" w:hAnsi="Cambria Math"/>
+                      <w:i/>
+                    </w:rPr>
+                  </m:ctrlPr>
+                </m:dPr>
+                <m:e>
+                  <m:sSup>
+                    <m:sSupPr>
+                      <m:ctrlPr>
+                        <w:rPr>
+                          <w:rFonts w:ascii="Cambria Math" w:hAnsi="Cambria Math"/>
+                          <w:i/>
+                        </w:rPr>
+                      </m:ctrlPr>
+                    </m:sSupPr>
+                    <m:e>
+                      <m:sSub>
+                        <m:sSubPr>
+                          <m:ctrlPr>
+                            <w:rPr>
+                              <w:rFonts w:ascii="Cambria Math" w:hAnsi="Cambria Math" w:cs="Times New Roman"/>
+                              <w:sz w:val="20"/>
+                            </w:rPr>
+                          </m:ctrlPr>
+                        </m:sSubPr>
+                        <m:e>
+                          <m:r>
+                            <w:rPr>
+                              <w:rFonts w:ascii="Cambria Math" w:hAnsi="Cambria Math" w:cs="Times New Roman"/>
+                              <w:sz w:val="20"/>
+                            </w:rPr>
+                            <m:t>I</m:t>
+                          </m:r>
+                        </m:e>
+                        <m:sub>
+                          <m:r>
+                            <w:rPr>
+                              <w:rFonts w:ascii="Cambria Math" w:hAnsi="Cambria Math" w:cs="Times New Roman"/>
+                              <w:sz w:val="20"/>
+                            </w:rPr>
+                            <m:t>1</m:t>
+                          </m:r>
+                        </m:sub>
+                      </m:sSub>
+                    </m:e>
+                    <m:sup>
+                      <m:r>
+                        <w:rPr>
+                          <w:rFonts w:ascii="Cambria Math" w:hAnsi="Cambria Math"/>
+                        </w:rPr>
+                        <m:t>x</m:t>
+                      </m:r>
+                    </m:sup>
+                  </m:sSup>
+                  <m:r>
+                    <w:rPr>
+                      <w:rFonts w:ascii="Cambria Math" w:hAnsi="Cambria Math"/>
+                    </w:rPr>
+                    <m:t>+</m:t>
+                  </m:r>
+                  <m:sSub>
+                    <m:sSubPr>
+                      <m:ctrlPr>
+                        <w:rPr>
+                          <w:rFonts w:ascii="Cambria Math" w:hAnsi="Cambria Math" w:cs="Times New Roman"/>
+                          <w:sz w:val="20"/>
+                        </w:rPr>
+                      </m:ctrlPr>
+                    </m:sSubPr>
+                    <m:e>
+                      <m:r>
+                        <w:rPr>
+                          <w:rFonts w:ascii="Cambria Math" w:hAnsi="Cambria Math" w:cs="Times New Roman"/>
+                          <w:sz w:val="20"/>
+                        </w:rPr>
+                        <m:t>I</m:t>
+                      </m:r>
+                    </m:e>
+                    <m:sub>
+                      <m:r>
+                        <w:rPr>
+                          <w:rFonts w:ascii="Cambria Math" w:hAnsi="Cambria Math" w:cs="Times New Roman"/>
+                          <w:sz w:val="20"/>
+                        </w:rPr>
+                        <m:t>1</m:t>
+                      </m:r>
+                    </m:sub>
+                  </m:sSub>
+                  <m:d>
+                    <m:dPr>
+                      <m:ctrlPr>
+                        <w:rPr>
+                          <w:rFonts w:ascii="Cambria Math" w:hAnsi="Cambria Math"/>
+                          <w:i/>
+                        </w:rPr>
+                      </m:ctrlPr>
+                    </m:dPr>
+                    <m:e>
+                      <m:r>
+                        <w:rPr>
+                          <w:rFonts w:ascii="Cambria Math" w:hAnsi="Cambria Math"/>
+                        </w:rPr>
+                        <m:t>x+</m:t>
+                      </m:r>
+                      <m:sSub>
+                        <m:sSubPr>
+                          <m:ctrlPr>
+                            <w:rPr>
+                              <w:rFonts w:ascii="Cambria Math" w:hAnsi="Cambria Math" w:cs="Times New Roman"/>
+                              <w:sz w:val="20"/>
+                            </w:rPr>
+                          </m:ctrlPr>
+                        </m:sSubPr>
+                        <m:e>
+                          <m:r>
+                            <w:rPr>
+                              <w:rFonts w:ascii="Cambria Math" w:hAnsi="Cambria Math" w:cs="Times New Roman"/>
+                              <w:sz w:val="20"/>
+                            </w:rPr>
+                            <m:t>u</m:t>
+                          </m:r>
+                        </m:e>
+                        <m:sub>
+                          <m:r>
+                            <w:rPr>
+                              <w:rFonts w:ascii="Cambria Math" w:hAnsi="Cambria Math" w:cs="Times New Roman"/>
+                              <w:sz w:val="20"/>
+                            </w:rPr>
+                            <m:t>0</m:t>
+                          </m:r>
+                        </m:sub>
+                      </m:sSub>
+                    </m:e>
+                  </m:d>
+                  <m:r>
+                    <w:rPr>
+                      <w:rFonts w:ascii="Cambria Math" w:hAnsi="Cambria Math"/>
+                    </w:rPr>
+                    <m:t>-</m:t>
+                  </m:r>
+                  <m:sSub>
+                    <m:sSubPr>
+                      <m:ctrlPr>
+                        <w:rPr>
+                          <w:rFonts w:ascii="Cambria Math" w:hAnsi="Cambria Math" w:cs="Times New Roman"/>
+                          <w:sz w:val="20"/>
+                        </w:rPr>
+                      </m:ctrlPr>
+                    </m:sSubPr>
+                    <m:e>
+                      <m:r>
+                        <w:rPr>
+                          <w:rFonts w:ascii="Cambria Math" w:hAnsi="Cambria Math" w:cs="Times New Roman"/>
+                          <w:sz w:val="20"/>
+                        </w:rPr>
+                        <m:t>u</m:t>
+                      </m:r>
+                    </m:e>
+                    <m:sub>
+                      <m:r>
+                        <w:rPr>
+                          <w:rFonts w:ascii="Cambria Math" w:hAnsi="Cambria Math" w:cs="Times New Roman"/>
+                          <w:sz w:val="20"/>
+                        </w:rPr>
+                        <m:t>0</m:t>
+                      </m:r>
+                    </m:sub>
+                  </m:sSub>
+                  <m:sSup>
+                    <m:sSupPr>
+                      <m:ctrlPr>
+                        <w:rPr>
+                          <w:rFonts w:ascii="Cambria Math" w:hAnsi="Cambria Math"/>
+                          <w:i/>
+                        </w:rPr>
+                      </m:ctrlPr>
+                    </m:sSupPr>
+                    <m:e>
+                      <m:sSub>
+                        <m:sSubPr>
+                          <m:ctrlPr>
+                            <w:rPr>
+                              <w:rFonts w:ascii="Cambria Math" w:hAnsi="Cambria Math" w:cs="Times New Roman"/>
+                              <w:sz w:val="20"/>
+                            </w:rPr>
+                          </m:ctrlPr>
+                        </m:sSubPr>
+                        <m:e>
+                          <m:r>
+                            <w:rPr>
+                              <w:rFonts w:ascii="Cambria Math" w:hAnsi="Cambria Math" w:cs="Times New Roman"/>
+                              <w:sz w:val="20"/>
+                            </w:rPr>
+                            <m:t>I</m:t>
+                          </m:r>
+                        </m:e>
+                        <m:sub>
+                          <m:r>
+                            <w:rPr>
+                              <w:rFonts w:ascii="Cambria Math" w:hAnsi="Cambria Math" w:cs="Times New Roman"/>
+                              <w:sz w:val="20"/>
+                            </w:rPr>
+                            <m:t>1</m:t>
+                          </m:r>
+                        </m:sub>
+                      </m:sSub>
+                    </m:e>
+                    <m:sup>
+                      <m:r>
+                        <w:rPr>
+                          <w:rFonts w:ascii="Cambria Math" w:hAnsi="Cambria Math"/>
+                        </w:rPr>
+                        <m:t>x</m:t>
+                      </m:r>
+                    </m:sup>
+                  </m:sSup>
+                  <m:r>
+                    <w:rPr>
+                      <w:rFonts w:ascii="Cambria Math" w:hAnsi="Cambria Math"/>
+                    </w:rPr>
+                    <m:t>-</m:t>
+                  </m:r>
+                  <m:sSub>
+                    <m:sSubPr>
+                      <m:ctrlPr>
+                        <w:rPr>
+                          <w:rFonts w:ascii="Cambria Math" w:hAnsi="Cambria Math" w:cs="Times New Roman"/>
+                          <w:sz w:val="20"/>
+                        </w:rPr>
+                      </m:ctrlPr>
+                    </m:sSubPr>
+                    <m:e>
+                      <m:r>
+                        <w:rPr>
+                          <w:rFonts w:ascii="Cambria Math" w:hAnsi="Cambria Math" w:cs="Times New Roman"/>
+                          <w:sz w:val="20"/>
+                        </w:rPr>
+                        <m:t>I</m:t>
+                      </m:r>
+                    </m:e>
+                    <m:sub>
+                      <m:r>
+                        <w:rPr>
+                          <w:rFonts w:ascii="Cambria Math" w:hAnsi="Cambria Math" w:cs="Times New Roman"/>
+                          <w:sz w:val="20"/>
+                        </w:rPr>
+                        <m:t>0</m:t>
+                      </m:r>
+                    </m:sub>
+                  </m:sSub>
+                </m:e>
+              </m:d>
+              <m:r>
+                <w:rPr>
+                  <w:rFonts w:ascii="Cambria Math" w:hAnsi="Cambria Math"/>
+                </w:rPr>
+                <m:t>+|</m:t>
+              </m:r>
+              <m:r>
+                <m:rPr>
+                  <m:sty m:val="p"/>
+                </m:rPr>
+                <w:rPr>
+                  <w:rFonts w:ascii="Cambria Math" w:hAnsi="Cambria Math"/>
+                </w:rPr>
+                <m:t>∇</m:t>
+              </m:r>
+              <m:r>
+                <w:rPr>
+                  <w:rFonts w:ascii="Cambria Math" w:hAnsi="Cambria Math"/>
+                </w:rPr>
+                <m:t>u|}dx</m:t>
+              </m:r>
+            </m:e>
+          </m:nary>
+        </m:oMath>
+      </m:oMathPara>
+    </w:p>
+    <w:p>
+      <w:r>
+        <w:t>The generall</w:t>
+      </w:r>
+      <w:r>
+        <w:t xml:space="preserve">y non-convex energy functional </w:t>
+      </w:r>
+      <w:r>
+        <w:t>becomes a</w:t>
+      </w:r>
+      <w:r>
+        <w:t xml:space="preserve"> </w:t>
+      </w:r>
+      <w:r>
+        <w:t>convex minimization p</w:t>
+      </w:r>
+      <w:bookmarkStart w:id="0" w:name="_GoBack"/>
+      <w:bookmarkEnd w:id="0"/>
+      <w:r>
+        <w:t xml:space="preserve">roblem after linearization </w:t>
+      </w:r>
+      <w:r>
+        <w:t>of the image intensities</w:t>
+      </w:r>
+      <w:r>
+        <w:t>,</w:t>
+      </w:r>
+      <w:r>
+        <w:t xml:space="preserve"> </w:t>
+      </w:r>
+      <w:r>
+        <w:t xml:space="preserve">but this linearization is only valid for small displacements. </w:t>
+      </w:r>
+      <w:r>
+        <w:t>I</w:t>
+      </w:r>
+      <w:r>
+        <w:t>mage pyramids with a</w:t>
+      </w:r>
+      <w:r>
+        <w:t xml:space="preserve"> </w:t>
+      </w:r>
+      <w:proofErr w:type="spellStart"/>
+      <w:r>
+        <w:t>downsampling</w:t>
+      </w:r>
+      <w:proofErr w:type="spellEnd"/>
+      <w:r>
+        <w:t xml:space="preserve"> factor of 2 </w:t>
+      </w:r>
+      <w:r>
+        <w:t>are employed</w:t>
+      </w:r>
+      <w:r>
+        <w:t>. Beginning with the coarsest level,</w:t>
+      </w:r>
+      <w:r>
+        <w:t xml:space="preserve"> the equation is solved</w:t>
+      </w:r>
+      <w:r>
+        <w:t xml:space="preserve"> at each level of the pyramid and the solution </w:t>
+      </w:r>
+      <w:r>
+        <w:t xml:space="preserve">is </w:t>
+      </w:r>
+      <w:r>
+        <w:t>propagate</w:t>
+      </w:r>
+      <w:r>
+        <w:t>d</w:t>
+      </w:r>
+      <w:r>
+        <w:t xml:space="preserve"> </w:t>
+      </w:r>
+      <w:r>
+        <w:t>to the</w:t>
+      </w:r>
+      <w:r>
+        <w:t xml:space="preserve"> </w:t>
+      </w:r>
+      <w:r>
+        <w:t>next ﬁner level</w:t>
+      </w:r>
+      <w:r>
+        <w:t>.</w:t>
+      </w:r>
+    </w:p>
+    <w:p>
+      <w:pPr>
+        <w:rPr>
+          <w:rFonts w:ascii="Times New Roman" w:hAnsi="Times New Roman" w:cs="Times New Roman"/>
+          <w:sz w:val="20"/>
+        </w:rPr>
+      </w:pPr>
+    </w:p>
+    <w:p>
+      <w:pPr>
+        <w:rPr>
+          <w:rFonts w:ascii="Times New Roman" w:hAnsi="Times New Roman" w:cs="Times New Roman"/>
+          <w:sz w:val="20"/>
+        </w:rPr>
+      </w:pPr>
+      <w:r>
+        <w:rPr>
+          <w:rFonts w:ascii="Times New Roman" w:hAnsi="Times New Roman" w:cs="Times New Roman"/>
+          <w:sz w:val="20"/>
+        </w:rPr>
+        <w:t xml:space="preserve">In the </w:t>
+      </w:r>
+      <w:proofErr w:type="spellStart"/>
+      <w:r>
+        <w:rPr>
+          <w:rFonts w:ascii="Times New Roman" w:hAnsi="Times New Roman" w:cs="Times New Roman"/>
+          <w:b/>
+          <w:sz w:val="20"/>
+        </w:rPr>
+        <w:t>Brox</w:t>
+      </w:r>
+      <w:proofErr w:type="spellEnd"/>
+      <w:r>
+        <w:rPr>
+          <w:rFonts w:ascii="Times New Roman" w:hAnsi="Times New Roman" w:cs="Times New Roman"/>
+          <w:sz w:val="20"/>
+        </w:rPr>
+        <w:t xml:space="preserve"> algorithm, a variation model is used to solve the optical flow method. It goes with the following constraints as a premise:</w:t>
+      </w:r>
+    </w:p>
+    <w:p>
+      <w:pPr>
+        <w:pStyle w:val="ListParagraph"/>
+        <w:numPr>
+          <w:ilvl w:val="0"/>
+          <w:numId w:val="4"/>
+        </w:numPr>
+        <w:rPr>
+          <w:rFonts w:ascii="Times New Roman" w:hAnsi="Times New Roman" w:cs="Times New Roman"/>
+          <w:sz w:val="20"/>
+        </w:rPr>
+      </w:pPr>
+      <w:r>
+        <w:rPr>
+          <w:rFonts w:ascii="Times New Roman" w:hAnsi="Times New Roman" w:cs="Times New Roman"/>
+          <w:sz w:val="20"/>
+        </w:rPr>
+        <w:t>Grey value constancy assumption</w:t>
+      </w:r>
+    </w:p>
+    <w:p>
+      <w:pPr>
+        <w:pStyle w:val="ListParagraph"/>
+        <w:numPr>
+          <w:ilvl w:val="0"/>
+          <w:numId w:val="4"/>
+        </w:numPr>
+        <w:rPr>
+          <w:rFonts w:ascii="Times New Roman" w:hAnsi="Times New Roman" w:cs="Times New Roman"/>
+          <w:sz w:val="20"/>
+        </w:rPr>
+      </w:pPr>
+      <w:r>
+        <w:rPr>
+          <w:rFonts w:ascii="Times New Roman" w:hAnsi="Times New Roman" w:cs="Times New Roman"/>
+          <w:sz w:val="20"/>
+        </w:rPr>
+        <w:t>Gradient constancy assumption</w:t>
+      </w:r>
+    </w:p>
+    <w:p>
+      <w:pPr>
+        <w:pStyle w:val="ListParagraph"/>
+        <w:numPr>
+          <w:ilvl w:val="0"/>
+          <w:numId w:val="4"/>
+        </w:numPr>
+        <w:rPr>
+          <w:rFonts w:ascii="Times New Roman" w:hAnsi="Times New Roman" w:cs="Times New Roman"/>
+          <w:sz w:val="20"/>
+        </w:rPr>
+      </w:pPr>
+      <w:r>
+        <w:rPr>
+          <w:rFonts w:ascii="Times New Roman" w:hAnsi="Times New Roman" w:cs="Times New Roman"/>
+          <w:sz w:val="20"/>
+        </w:rPr>
+        <w:t>Smoothness assumption</w:t>
+      </w:r>
+    </w:p>
+    <w:p>
+      <w:pPr>
+        <w:pStyle w:val="ListParagraph"/>
+        <w:numPr>
+          <w:ilvl w:val="0"/>
+          <w:numId w:val="4"/>
+        </w:numPr>
+        <w:rPr>
+          <w:rFonts w:ascii="Times New Roman" w:hAnsi="Times New Roman" w:cs="Times New Roman"/>
+          <w:sz w:val="20"/>
+        </w:rPr>
+      </w:pPr>
+      <w:r>
+        <w:rPr>
+          <w:rFonts w:ascii="Times New Roman" w:hAnsi="Times New Roman" w:cs="Times New Roman"/>
+          <w:sz w:val="20"/>
+        </w:rPr>
+        <w:t>Multiscale approach</w:t>
+      </w:r>
+    </w:p>
+    <w:p>
+      <w:pPr>
+        <w:rPr>
+          <w:rFonts w:ascii="Times New Roman" w:hAnsi="Times New Roman" w:cs="Times New Roman"/>
+          <w:sz w:val="20"/>
+        </w:rPr>
+      </w:pPr>
+      <w:r>
+        <w:rPr>
+          <w:rFonts w:ascii="Times New Roman" w:hAnsi="Times New Roman" w:cs="Times New Roman"/>
+          <w:sz w:val="20"/>
+        </w:rPr>
+        <w:t>For the value calculations, a Euler-Lagrange equation is used</w:t>
+      </w:r>
+    </w:p>
+    <w:p>
+      <w:pPr>
+        <w:rPr>
+          <w:rFonts w:ascii="Times New Roman" w:hAnsi="Times New Roman" w:cs="Times New Roman"/>
+          <w:sz w:val="20"/>
+        </w:rPr>
+      </w:pPr>
+      <m:oMathPara>
+        <m:oMath>
+          <m:sSub>
+            <m:sSubPr>
+              <m:ctrlPr>
+                <w:rPr>
+                  <w:rFonts w:ascii="Cambria Math" w:hAnsi="Cambria Math" w:cs="Times New Roman"/>
+                  <w:sz w:val="20"/>
+                </w:rPr>
+              </m:ctrlPr>
+            </m:sSubPr>
+            <m:e>
+              <m:r>
+                <w:rPr>
+                  <w:rFonts w:ascii="Cambria Math" w:hAnsi="Cambria Math" w:cs="Times New Roman"/>
+                  <w:sz w:val="20"/>
+                </w:rPr>
+                <m:t>I</m:t>
+              </m:r>
+            </m:e>
+            <m:sub>
+              <m:r>
+                <w:rPr>
+                  <w:rFonts w:ascii="Cambria Math" w:hAnsi="Cambria Math" w:cs="Times New Roman"/>
+                  <w:sz w:val="20"/>
+                </w:rPr>
+                <m:t>x</m:t>
+              </m:r>
+            </m:sub>
+          </m:sSub>
+          <m:r>
+            <w:rPr>
+              <w:rFonts w:ascii="Cambria Math" w:hAnsi="Cambria Math" w:cs="Times New Roman"/>
+              <w:sz w:val="20"/>
+            </w:rPr>
+            <m:t>:</m:t>
+          </m:r>
+          <m:r>
+            <w:rPr>
+              <w:rFonts w:ascii="Cambria Math" w:hAnsi="Cambria Math" w:cs="Times New Roman"/>
+              <w:sz w:val="20"/>
+            </w:rPr>
+            <m:t>=</m:t>
+          </m:r>
+          <m:sSub>
+            <m:sSubPr>
+              <m:ctrlPr>
+                <w:rPr>
+                  <w:rFonts w:ascii="Cambria Math" w:hAnsi="Cambria Math" w:cs="Times New Roman"/>
+                  <w:sz w:val="20"/>
+                </w:rPr>
+              </m:ctrlPr>
+            </m:sSubPr>
+            <m:e>
+              <m:r>
+                <w:rPr>
+                  <w:rFonts w:ascii="Cambria Math" w:hAnsi="Cambria Math" w:cs="Times New Roman"/>
+                  <w:sz w:val="20"/>
+                </w:rPr>
+                <m:t>a</m:t>
+              </m:r>
+            </m:e>
+            <m:sub>
+              <m:r>
+                <w:rPr>
+                  <w:rFonts w:ascii="Cambria Math" w:hAnsi="Cambria Math" w:cs="Times New Roman"/>
+                  <w:sz w:val="20"/>
+                </w:rPr>
+                <m:t>x</m:t>
+              </m:r>
+            </m:sub>
+          </m:sSub>
+          <m:r>
+            <w:rPr>
+              <w:rFonts w:ascii="Cambria Math" w:hAnsi="Cambria Math" w:cs="Times New Roman"/>
+              <w:sz w:val="20"/>
+            </w:rPr>
+            <m:t>I</m:t>
+          </m:r>
+          <m:d>
+            <m:dPr>
+              <m:ctrlPr>
+                <w:rPr>
+                  <w:rFonts w:ascii="Cambria Math" w:hAnsi="Cambria Math" w:cs="Times New Roman"/>
+                  <w:i/>
+                  <w:sz w:val="20"/>
+                </w:rPr>
+              </m:ctrlPr>
+            </m:dPr>
+            <m:e>
+              <m:r>
+                <w:rPr>
+                  <w:rFonts w:ascii="Cambria Math" w:hAnsi="Cambria Math" w:cs="Times New Roman"/>
+                  <w:sz w:val="20"/>
+                </w:rPr>
+                <m:t>x+w</m:t>
+              </m:r>
+            </m:e>
+          </m:d>
+          <m:r>
+            <w:rPr>
+              <w:rFonts w:ascii="Cambria Math" w:hAnsi="Cambria Math" w:cs="Times New Roman"/>
+              <w:sz w:val="20"/>
+            </w:rPr>
+            <m:t>…</m:t>
+          </m:r>
+        </m:oMath>
+      </m:oMathPara>
+    </w:p>
+    <w:p>
+      <w:pPr>
+        <w:rPr>
+          <w:rFonts w:ascii="Times New Roman" w:hAnsi="Times New Roman" w:cs="Times New Roman"/>
+          <w:sz w:val="20"/>
+        </w:rPr>
+      </w:pPr>
+      <w:r>
+        <w:rPr>
+          <w:rFonts w:ascii="Times New Roman" w:hAnsi="Times New Roman" w:cs="Times New Roman"/>
+          <w:sz w:val="20"/>
+        </w:rPr>
+        <w:t xml:space="preserve">, which is approximated numerically with the use of </w:t>
+      </w:r>
+      <w:r>
+        <w:rPr>
+          <w:rFonts w:ascii="Times New Roman" w:hAnsi="Times New Roman" w:cs="Times New Roman"/>
+          <w:sz w:val="20"/>
+        </w:rPr>
+        <w:t xml:space="preserve">fixed point iterations on </w:t>
+      </w:r>
+      <m:oMath>
+        <m:r>
+          <w:rPr>
+            <w:rFonts w:ascii="Cambria Math" w:hAnsi="Cambria Math" w:cs="Times New Roman"/>
+            <w:sz w:val="20"/>
+          </w:rPr>
+          <m:t>w</m:t>
+        </m:r>
+        <m:r>
+          <w:rPr>
+            <w:rFonts w:ascii="Cambria Math" w:hAnsi="Cambria Math" w:cs="Times New Roman"/>
+            <w:sz w:val="20"/>
+          </w:rPr>
+          <m:t>=</m:t>
+        </m:r>
+        <m:sSup>
+          <m:sSupPr>
+            <m:ctrlPr>
+              <w:rPr>
+                <w:rFonts w:ascii="Cambria Math" w:hAnsi="Cambria Math" w:cs="Times New Roman"/>
+                <w:sz w:val="20"/>
+              </w:rPr>
+            </m:ctrlPr>
+          </m:sSupPr>
+          <m:e>
+            <m:d>
+              <m:dPr>
+                <m:ctrlPr>
+                  <w:rPr>
+                    <w:rFonts w:ascii="Cambria Math" w:hAnsi="Cambria Math" w:cs="Times New Roman"/>
+                    <w:i/>
+                    <w:sz w:val="20"/>
+                  </w:rPr>
+                </m:ctrlPr>
+              </m:dPr>
+              <m:e>
+                <m:r>
+                  <w:rPr>
+                    <w:rFonts w:ascii="Cambria Math" w:hAnsi="Cambria Math" w:cs="Times New Roman"/>
+                    <w:sz w:val="20"/>
+                  </w:rPr>
+                  <m:t>u,v,1</m:t>
+                </m:r>
+              </m:e>
+            </m:d>
+          </m:e>
+          <m:sup>
+            <m:r>
+              <w:rPr>
+                <w:rFonts w:ascii="Cambria Math" w:hAnsi="Cambria Math" w:cs="Times New Roman"/>
+                <w:sz w:val="20"/>
+              </w:rPr>
+              <m:t>T</m:t>
+            </m:r>
+          </m:sup>
+        </m:sSup>
+      </m:oMath>
+    </w:p>
+    <w:p>
+      <w:pPr>
+        <w:rPr>
           <w:rFonts w:ascii="Times New Roman" w:hAnsi="Times New Roman" w:cs="Times New Roman"/>
           <w:sz w:val="20"/>
         </w:rPr>
@@ -3286,19 +4725,325 @@
       <w:pPr>
         <w:rPr>
           <w:rFonts w:ascii="Times New Roman" w:hAnsi="Times New Roman" w:cs="Times New Roman"/>
+          <w:sz w:val="20"/>
+        </w:rPr>
+      </w:pPr>
+      <w:r>
+        <w:rPr>
+          <w:rFonts w:ascii="Times New Roman" w:hAnsi="Times New Roman" w:cs="Times New Roman"/>
+          <w:sz w:val="20"/>
+        </w:rPr>
+        <w:t>After running the algorithms on a few input videos, the average computational time per frame was:</w:t>
+      </w:r>
+    </w:p>
+    <w:tbl>
+      <w:tblPr>
+        <w:tblStyle w:val="TableGrid"/>
+        <w:tblW w:w="0" w:type="auto"/>
+        <w:jc w:val="center"/>
+        <w:tblLook w:val="04A0" w:firstRow="1" w:lastRow="0" w:firstColumn="1" w:lastColumn="0" w:noHBand="0" w:noVBand="1"/>
+      </w:tblPr>
+      <w:tblGrid>
+        <w:gridCol w:w="1164"/>
+        <w:gridCol w:w="1217"/>
+        <w:gridCol w:w="1163"/>
+        <w:gridCol w:w="1164"/>
+        <w:gridCol w:w="1168"/>
+      </w:tblGrid>
+      <w:tr>
+        <w:trPr>
+          <w:jc w:val="center"/>
+        </w:trPr>
+        <w:tc>
+          <w:tcPr>
+            <w:tcW w:w="1164" w:type="dxa"/>
+          </w:tcPr>
+          <w:p>
+            <w:pPr>
+              <w:rPr>
+                <w:rFonts w:ascii="Times New Roman" w:hAnsi="Times New Roman" w:cs="Times New Roman"/>
+                <w:b/>
+                <w:sz w:val="24"/>
+              </w:rPr>
+            </w:pPr>
+          </w:p>
+        </w:tc>
+        <w:tc>
+          <w:tcPr>
+            <w:tcW w:w="1217" w:type="dxa"/>
+          </w:tcPr>
+          <w:p>
+            <w:pPr>
+              <w:rPr>
+                <w:rFonts w:ascii="Times New Roman" w:hAnsi="Times New Roman" w:cs="Times New Roman"/>
+                <w:b/>
+                <w:sz w:val="24"/>
+              </w:rPr>
+            </w:pPr>
+            <w:proofErr w:type="spellStart"/>
+            <w:r>
+              <w:rPr>
+                <w:rFonts w:ascii="Times New Roman" w:hAnsi="Times New Roman" w:cs="Times New Roman"/>
+                <w:b/>
+                <w:sz w:val="24"/>
+              </w:rPr>
+              <w:t>Farnback</w:t>
+            </w:r>
+            <w:proofErr w:type="spellEnd"/>
+          </w:p>
+        </w:tc>
+        <w:tc>
+          <w:tcPr>
+            <w:tcW w:w="1163" w:type="dxa"/>
+          </w:tcPr>
+          <w:p>
+            <w:pPr>
+              <w:rPr>
+                <w:rFonts w:ascii="Times New Roman" w:hAnsi="Times New Roman" w:cs="Times New Roman"/>
+                <w:b/>
+                <w:sz w:val="24"/>
+              </w:rPr>
+            </w:pPr>
+            <w:r>
+              <w:rPr>
+                <w:rFonts w:ascii="Times New Roman" w:hAnsi="Times New Roman" w:cs="Times New Roman"/>
+                <w:b/>
+                <w:sz w:val="24"/>
+              </w:rPr>
+              <w:t>TV-L1</w:t>
+            </w:r>
+          </w:p>
+        </w:tc>
+        <w:tc>
+          <w:tcPr>
+            <w:tcW w:w="1164" w:type="dxa"/>
+          </w:tcPr>
+          <w:p>
+            <w:pPr>
+              <w:rPr>
+                <w:rFonts w:ascii="Times New Roman" w:hAnsi="Times New Roman" w:cs="Times New Roman"/>
+                <w:b/>
+                <w:sz w:val="24"/>
+              </w:rPr>
+            </w:pPr>
+            <w:proofErr w:type="spellStart"/>
+            <w:r>
+              <w:rPr>
+                <w:rFonts w:ascii="Times New Roman" w:hAnsi="Times New Roman" w:cs="Times New Roman"/>
+                <w:b/>
+                <w:sz w:val="24"/>
+              </w:rPr>
+              <w:t>Brox</w:t>
+            </w:r>
+            <w:proofErr w:type="spellEnd"/>
+          </w:p>
+        </w:tc>
+        <w:tc>
+          <w:tcPr>
+            <w:tcW w:w="1168" w:type="dxa"/>
+          </w:tcPr>
+          <w:p>
+            <w:pPr>
+              <w:rPr>
+                <w:rFonts w:ascii="Times New Roman" w:hAnsi="Times New Roman" w:cs="Times New Roman"/>
+                <w:b/>
+                <w:sz w:val="24"/>
+              </w:rPr>
+            </w:pPr>
+            <w:r>
+              <w:rPr>
+                <w:rFonts w:ascii="Times New Roman" w:hAnsi="Times New Roman" w:cs="Times New Roman"/>
+                <w:b/>
+                <w:sz w:val="24"/>
+              </w:rPr>
+              <w:t>PRYLK</w:t>
+            </w:r>
+          </w:p>
+        </w:tc>
+      </w:tr>
+      <w:tr>
+        <w:trPr>
+          <w:jc w:val="center"/>
+        </w:trPr>
+        <w:tc>
+          <w:tcPr>
+            <w:tcW w:w="1164" w:type="dxa"/>
+          </w:tcPr>
+          <w:p>
+            <w:pPr>
+              <w:rPr>
+                <w:rFonts w:ascii="Times New Roman" w:hAnsi="Times New Roman" w:cs="Times New Roman"/>
+                <w:b/>
+                <w:sz w:val="24"/>
+              </w:rPr>
+            </w:pPr>
+            <w:r>
+              <w:rPr>
+                <w:rFonts w:ascii="Times New Roman" w:hAnsi="Times New Roman" w:cs="Times New Roman"/>
+                <w:b/>
+                <w:sz w:val="24"/>
+              </w:rPr>
+              <w:t>CPU</w:t>
+            </w:r>
+          </w:p>
+        </w:tc>
+        <w:tc>
+          <w:tcPr>
+            <w:tcW w:w="1217" w:type="dxa"/>
+          </w:tcPr>
+          <w:p>
+            <w:pPr>
+              <w:rPr>
+                <w:rFonts w:ascii="Times New Roman" w:hAnsi="Times New Roman" w:cs="Times New Roman"/>
+                <w:b/>
+                <w:sz w:val="24"/>
+              </w:rPr>
+            </w:pPr>
+          </w:p>
+        </w:tc>
+        <w:tc>
+          <w:tcPr>
+            <w:tcW w:w="1163" w:type="dxa"/>
+          </w:tcPr>
+          <w:p>
+            <w:pPr>
+              <w:rPr>
+                <w:rFonts w:ascii="Times New Roman" w:hAnsi="Times New Roman" w:cs="Times New Roman"/>
+                <w:b/>
+                <w:sz w:val="24"/>
+              </w:rPr>
+            </w:pPr>
+          </w:p>
+        </w:tc>
+        <w:tc>
+          <w:tcPr>
+            <w:tcW w:w="1164" w:type="dxa"/>
+          </w:tcPr>
+          <w:p>
+            <w:pPr>
+              <w:rPr>
+                <w:rFonts w:ascii="Times New Roman" w:hAnsi="Times New Roman" w:cs="Times New Roman"/>
+                <w:b/>
+                <w:sz w:val="24"/>
+              </w:rPr>
+            </w:pPr>
+          </w:p>
+        </w:tc>
+        <w:tc>
+          <w:tcPr>
+            <w:tcW w:w="1168" w:type="dxa"/>
+          </w:tcPr>
+          <w:p>
+            <w:pPr>
+              <w:rPr>
+                <w:rFonts w:ascii="Times New Roman" w:hAnsi="Times New Roman" w:cs="Times New Roman"/>
+                <w:b/>
+                <w:sz w:val="24"/>
+              </w:rPr>
+            </w:pPr>
+          </w:p>
+        </w:tc>
+      </w:tr>
+      <w:tr>
+        <w:trPr>
+          <w:jc w:val="center"/>
+        </w:trPr>
+        <w:tc>
+          <w:tcPr>
+            <w:tcW w:w="1164" w:type="dxa"/>
+          </w:tcPr>
+          <w:p>
+            <w:pPr>
+              <w:rPr>
+                <w:rFonts w:ascii="Times New Roman" w:hAnsi="Times New Roman" w:cs="Times New Roman"/>
+                <w:b/>
+                <w:sz w:val="24"/>
+              </w:rPr>
+            </w:pPr>
+            <w:r>
+              <w:rPr>
+                <w:rFonts w:ascii="Times New Roman" w:hAnsi="Times New Roman" w:cs="Times New Roman"/>
+                <w:b/>
+                <w:sz w:val="24"/>
+              </w:rPr>
+              <w:t>GPU</w:t>
+            </w:r>
+          </w:p>
+        </w:tc>
+        <w:tc>
+          <w:tcPr>
+            <w:tcW w:w="1217" w:type="dxa"/>
+          </w:tcPr>
+          <w:p>
+            <w:pPr>
+              <w:rPr>
+                <w:rFonts w:ascii="Times New Roman" w:hAnsi="Times New Roman" w:cs="Times New Roman"/>
+                <w:b/>
+                <w:sz w:val="24"/>
+              </w:rPr>
+            </w:pPr>
+          </w:p>
+        </w:tc>
+        <w:tc>
+          <w:tcPr>
+            <w:tcW w:w="1163" w:type="dxa"/>
+          </w:tcPr>
+          <w:p>
+            <w:pPr>
+              <w:rPr>
+                <w:rFonts w:ascii="Times New Roman" w:hAnsi="Times New Roman" w:cs="Times New Roman"/>
+                <w:b/>
+                <w:sz w:val="24"/>
+              </w:rPr>
+            </w:pPr>
+          </w:p>
+        </w:tc>
+        <w:tc>
+          <w:tcPr>
+            <w:tcW w:w="1164" w:type="dxa"/>
+          </w:tcPr>
+          <w:p>
+            <w:pPr>
+              <w:rPr>
+                <w:rFonts w:ascii="Times New Roman" w:hAnsi="Times New Roman" w:cs="Times New Roman"/>
+                <w:b/>
+                <w:sz w:val="24"/>
+              </w:rPr>
+            </w:pPr>
+          </w:p>
+        </w:tc>
+        <w:tc>
+          <w:tcPr>
+            <w:tcW w:w="1168" w:type="dxa"/>
+          </w:tcPr>
+          <w:p>
+            <w:pPr>
+              <w:rPr>
+                <w:rFonts w:ascii="Times New Roman" w:hAnsi="Times New Roman" w:cs="Times New Roman"/>
+                <w:b/>
+                <w:sz w:val="24"/>
+              </w:rPr>
+            </w:pPr>
+          </w:p>
+        </w:tc>
+      </w:tr>
+    </w:tbl>
+    <w:p>
+      <w:pPr>
+        <w:rPr>
+          <w:rFonts w:ascii="Times New Roman" w:hAnsi="Times New Roman" w:cs="Times New Roman"/>
           <w:b/>
           <w:sz w:val="24"/>
         </w:rPr>
       </w:pPr>
-      <w:r>
-        <w:rPr>
-          <w:rFonts w:ascii="Times New Roman" w:hAnsi="Times New Roman" w:cs="Times New Roman"/>
-          <w:sz w:val="20"/>
-        </w:rPr>
-        <w:t>To be added!</w:t>
-      </w:r>
-      <w:bookmarkStart w:id="0" w:name="_GoBack"/>
-      <w:bookmarkEnd w:id="0"/>
+    </w:p>
+    <w:p>
+      <w:pPr>
+        <w:rPr>
+          <w:rFonts w:ascii="Times New Roman" w:hAnsi="Times New Roman" w:cs="Times New Roman"/>
+          <w:sz w:val="20"/>
+        </w:rPr>
+      </w:pPr>
       <w:r>
         <w:rPr>
           <w:rFonts w:ascii="Times New Roman" w:hAnsi="Times New Roman" w:cs="Times New Roman"/>
@@ -3467,8 +5212,7 @@
       <w:r>
         <w:rPr>
           <w:rFonts w:ascii="Times New Roman" w:hAnsi="Times New Roman" w:cs="Times New Roman"/>
-          <w:sz w:val="18"/>
-          <w:szCs w:val="20"/>
+          <w:sz w:val="20"/>
         </w:rPr>
         <w:t>Jianchao</w:t>
       </w:r>
@@ -3476,32 +5220,9 @@
       <w:r>
         <w:rPr>
           <w:rFonts w:ascii="Times New Roman" w:hAnsi="Times New Roman" w:cs="Times New Roman"/>
-          <w:sz w:val="18"/>
-          <w:szCs w:val="20"/>
-        </w:rPr>
-        <w:t xml:space="preserve"> Yang</w:t>
-      </w:r>
-      <w:r>
-        <w:rPr>
-          <w:rFonts w:ascii="Times New Roman" w:hAnsi="Times New Roman" w:cs="Times New Roman"/>
-          <w:sz w:val="20"/>
-        </w:rPr>
-        <w:t xml:space="preserve">, </w:t>
-      </w:r>
-      <w:r>
-        <w:rPr>
-          <w:rFonts w:ascii="Times New Roman" w:hAnsi="Times New Roman" w:cs="Times New Roman"/>
-          <w:sz w:val="18"/>
-          <w:szCs w:val="20"/>
-        </w:rPr>
-        <w:t>Thomas Huang</w:t>
-      </w:r>
-      <w:r>
-        <w:rPr>
-          <w:rFonts w:ascii="Times New Roman" w:hAnsi="Times New Roman" w:cs="Times New Roman"/>
-          <w:sz w:val="20"/>
-        </w:rPr>
-        <w:t xml:space="preserve">, </w:t>
+          <w:sz w:val="20"/>
+        </w:rPr>
+        <w:t xml:space="preserve"> Yang, Thomas Huang, </w:t>
       </w:r>
       <w:r>
         <w:rPr>
@@ -3940,7 +5661,7 @@
           <w:rFonts w:ascii="Times New Roman" w:hAnsi="Times New Roman" w:cs="Times New Roman"/>
           <w:sz w:val="20"/>
         </w:rPr>
-        <w:t>Bee Lim, S. S. (2017). Enhanced Deep Residual Networks for Single Image Super-Resolution. Seoul, Korea: Department of ECE, ASRI, Seoul National University,.</w:t>
+        <w:t>Bee Lim, S. S. (2017). Enhanced Deep Residual Networks for Single Image Super-Resolution. Seoul, Korea: Department of ECE, ASRI, Seoul National University</w:t>
       </w:r>
     </w:p>
     <w:p>
@@ -3991,14 +5712,7 @@
           <w:rFonts w:ascii="Times New Roman" w:hAnsi="Times New Roman" w:cs="Times New Roman"/>
           <w:sz w:val="20"/>
         </w:rPr>
-        <w:t xml:space="preserve">] </w:t>
-      </w:r>
-      <w:r>
-        <w:rPr>
-          <w:rFonts w:ascii="Times New Roman" w:hAnsi="Times New Roman" w:cs="Times New Roman"/>
-          <w:sz w:val="20"/>
-        </w:rPr>
-        <w:t xml:space="preserve">Lucas, B. D., &amp; </w:t>
+        <w:t xml:space="preserve">] Lucas, B. D., &amp; </w:t>
       </w:r>
       <w:proofErr w:type="spellStart"/>
       <w:r>
@@ -4019,7 +5733,6 @@
     </w:p>
     <w:p>
       <w:pPr>
-        <w:spacing w:before="40" w:after="40" w:line="240" w:lineRule="auto"/>
         <w:rPr>
           <w:rFonts w:ascii="Times New Roman" w:hAnsi="Times New Roman" w:cs="Times New Roman"/>
           <w:sz w:val="20"/>
@@ -4060,14 +5773,7 @@
           <w:rFonts w:ascii="Times New Roman" w:hAnsi="Times New Roman" w:cs="Times New Roman"/>
           <w:sz w:val="20"/>
         </w:rPr>
-        <w:t xml:space="preserve">[10] </w:t>
-      </w:r>
-      <w:r>
-        <w:rPr>
-          <w:rFonts w:ascii="Times New Roman" w:hAnsi="Times New Roman" w:cs="Times New Roman"/>
-          <w:sz w:val="20"/>
-        </w:rPr>
-        <w:t xml:space="preserve">Horn, B. K. P., &amp; </w:t>
+        <w:t xml:space="preserve">[10] Horn, B. K. P., &amp; </w:t>
       </w:r>
       <w:proofErr w:type="spellStart"/>
       <w:r>
@@ -4083,8 +5789,283 @@
           <w:rFonts w:ascii="Times New Roman" w:hAnsi="Times New Roman" w:cs="Times New Roman"/>
           <w:sz w:val="20"/>
         </w:rPr>
-        <w:t>, B. G. (1981). Determining optical flow. Artificial Intelligence, 17,</w:t>
-      </w:r>
+        <w:t>, B. G. (1981). Determining optical flow. Artificial Intelligence, 17, 185–203</w:t>
+      </w:r>
+    </w:p>
+    <w:p>
+      <w:pPr>
+        <w:rPr>
+          <w:rFonts w:ascii="Times New Roman" w:hAnsi="Times New Roman" w:cs="Times New Roman"/>
+          <w:sz w:val="20"/>
+        </w:rPr>
+      </w:pPr>
+      <w:r>
+        <w:rPr>
+          <w:rFonts w:ascii="Times New Roman" w:hAnsi="Times New Roman" w:cs="Times New Roman"/>
+          <w:sz w:val="20"/>
+        </w:rPr>
+        <w:t xml:space="preserve">[11] </w:t>
+      </w:r>
+      <w:proofErr w:type="spellStart"/>
+      <w:r>
+        <w:rPr>
+          <w:rFonts w:ascii="Times New Roman" w:hAnsi="Times New Roman" w:cs="Times New Roman"/>
+          <w:sz w:val="20"/>
+        </w:rPr>
+        <w:t>Vandewalle</w:t>
+      </w:r>
+      <w:proofErr w:type="spellEnd"/>
+      <w:r>
+        <w:rPr>
+          <w:rFonts w:ascii="Times New Roman" w:hAnsi="Times New Roman" w:cs="Times New Roman"/>
+          <w:sz w:val="20"/>
+        </w:rPr>
+        <w:t xml:space="preserve">, P., </w:t>
+      </w:r>
+      <w:proofErr w:type="spellStart"/>
+      <w:r>
+        <w:rPr>
+          <w:rFonts w:ascii="Times New Roman" w:hAnsi="Times New Roman" w:cs="Times New Roman"/>
+          <w:sz w:val="20"/>
+        </w:rPr>
+        <w:t>Süsstrunk</w:t>
+      </w:r>
+      <w:proofErr w:type="spellEnd"/>
+      <w:r>
+        <w:rPr>
+          <w:rFonts w:ascii="Times New Roman" w:hAnsi="Times New Roman" w:cs="Times New Roman"/>
+          <w:sz w:val="20"/>
+        </w:rPr>
+        <w:t xml:space="preserve">, S., &amp; </w:t>
+      </w:r>
+      <w:proofErr w:type="spellStart"/>
+      <w:r>
+        <w:rPr>
+          <w:rFonts w:ascii="Times New Roman" w:hAnsi="Times New Roman" w:cs="Times New Roman"/>
+          <w:sz w:val="20"/>
+        </w:rPr>
+        <w:t>Vetterli</w:t>
+      </w:r>
+      <w:proofErr w:type="spellEnd"/>
+      <w:r>
+        <w:rPr>
+          <w:rFonts w:ascii="Times New Roman" w:hAnsi="Times New Roman" w:cs="Times New Roman"/>
+          <w:sz w:val="20"/>
+        </w:rPr>
+        <w:t>, M. (2006). A frequency domain approach to registration of</w:t>
+      </w:r>
+    </w:p>
+    <w:p>
+      <w:pPr>
+        <w:rPr>
+          <w:rFonts w:ascii="Times New Roman" w:hAnsi="Times New Roman" w:cs="Times New Roman"/>
+          <w:sz w:val="20"/>
+        </w:rPr>
+      </w:pPr>
+      <w:r>
+        <w:rPr>
+          <w:rFonts w:ascii="Times New Roman" w:hAnsi="Times New Roman" w:cs="Times New Roman"/>
+          <w:sz w:val="20"/>
+        </w:rPr>
+        <w:t>aliased images with application to super-resolution. EURASIP Journal on Applied Signal Processing,</w:t>
+      </w:r>
+    </w:p>
+    <w:p>
+      <w:pPr>
+        <w:rPr>
+          <w:rFonts w:ascii="Times New Roman" w:hAnsi="Times New Roman" w:cs="Times New Roman"/>
+          <w:sz w:val="20"/>
+        </w:rPr>
+      </w:pPr>
+      <w:r>
+        <w:rPr>
+          <w:rFonts w:ascii="Times New Roman" w:hAnsi="Times New Roman" w:cs="Times New Roman"/>
+          <w:sz w:val="20"/>
+        </w:rPr>
+        <w:t>2006, 233.</w:t>
+      </w:r>
+    </w:p>
+    <w:p>
+      <w:pPr>
+        <w:rPr>
+          <w:rFonts w:ascii="Times New Roman" w:hAnsi="Times New Roman" w:cs="Times New Roman"/>
+          <w:sz w:val="20"/>
+        </w:rPr>
+      </w:pPr>
+      <w:r>
+        <w:rPr>
+          <w:rFonts w:ascii="Times New Roman" w:hAnsi="Times New Roman" w:cs="Times New Roman"/>
+          <w:sz w:val="20"/>
+        </w:rPr>
+        <w:t>[12] Sun, D., Roth, S., &amp; Black, M. J. (2010). Secrets of optical flow estimation and their principles. In</w:t>
+      </w:r>
+    </w:p>
+    <w:p>
+      <w:pPr>
+        <w:rPr>
+          <w:rFonts w:ascii="Times New Roman" w:hAnsi="Times New Roman" w:cs="Times New Roman"/>
+          <w:sz w:val="20"/>
+        </w:rPr>
+      </w:pPr>
+      <w:r>
+        <w:rPr>
+          <w:rFonts w:ascii="Times New Roman" w:hAnsi="Times New Roman" w:cs="Times New Roman"/>
+          <w:sz w:val="20"/>
+        </w:rPr>
+        <w:t>Proceedings of IEEE conference on computer vision and pattern recognition (p. 2432–2439).</w:t>
+      </w:r>
+    </w:p>
+    <w:p>
+      <w:pPr>
+        <w:rPr>
+          <w:rFonts w:ascii="Times New Roman" w:hAnsi="Times New Roman" w:cs="Times New Roman"/>
+          <w:sz w:val="20"/>
+        </w:rPr>
+      </w:pPr>
+      <w:r>
+        <w:rPr>
+          <w:rFonts w:ascii="Times New Roman" w:hAnsi="Times New Roman" w:cs="Times New Roman"/>
+          <w:sz w:val="20"/>
+        </w:rPr>
+        <w:t xml:space="preserve">[13] Baker, S., &amp; </w:t>
+      </w:r>
+      <w:proofErr w:type="spellStart"/>
+      <w:r>
+        <w:rPr>
+          <w:rFonts w:ascii="Times New Roman" w:hAnsi="Times New Roman" w:cs="Times New Roman"/>
+          <w:sz w:val="20"/>
+        </w:rPr>
+        <w:t>Kanade</w:t>
+      </w:r>
+      <w:proofErr w:type="spellEnd"/>
+      <w:r>
+        <w:rPr>
+          <w:rFonts w:ascii="Times New Roman" w:hAnsi="Times New Roman" w:cs="Times New Roman"/>
+          <w:sz w:val="20"/>
+        </w:rPr>
+        <w:t>, T. (2002). Limits on super-resolution and how to break them. IEEE Transactions</w:t>
+      </w:r>
+    </w:p>
+    <w:p>
+      <w:pPr>
+        <w:rPr>
+          <w:rFonts w:ascii="Times New Roman" w:hAnsi="Times New Roman" w:cs="Times New Roman"/>
+          <w:sz w:val="20"/>
+        </w:rPr>
+      </w:pPr>
+      <w:r>
+        <w:rPr>
+          <w:rFonts w:ascii="Times New Roman" w:hAnsi="Times New Roman" w:cs="Times New Roman"/>
+          <w:sz w:val="20"/>
+        </w:rPr>
+        <w:t>on Pattern Analysis and Machine Intelligence, 24(9), 1167–1183.</w:t>
+      </w:r>
+    </w:p>
+    <w:p>
+      <w:pPr>
+        <w:rPr>
+          <w:rFonts w:ascii="Times New Roman" w:hAnsi="Times New Roman" w:cs="Times New Roman"/>
+          <w:sz w:val="20"/>
+        </w:rPr>
+      </w:pPr>
+      <w:r>
+        <w:rPr>
+          <w:rFonts w:ascii="Times New Roman" w:hAnsi="Times New Roman" w:cs="Times New Roman"/>
+          <w:sz w:val="20"/>
+        </w:rPr>
+        <w:t xml:space="preserve">[14] Gunnar </w:t>
+      </w:r>
+      <w:proofErr w:type="spellStart"/>
+      <w:r>
+        <w:rPr>
+          <w:rFonts w:ascii="Times New Roman" w:hAnsi="Times New Roman" w:cs="Times New Roman"/>
+          <w:sz w:val="20"/>
+        </w:rPr>
+        <w:t>Farneback</w:t>
+      </w:r>
+      <w:proofErr w:type="spellEnd"/>
+      <w:r>
+        <w:rPr>
+          <w:rFonts w:ascii="Times New Roman" w:hAnsi="Times New Roman" w:cs="Times New Roman"/>
+          <w:sz w:val="20"/>
+        </w:rPr>
+        <w:t xml:space="preserve">, (2003). </w:t>
+      </w:r>
+      <w:r>
+        <w:rPr>
+          <w:rFonts w:ascii="Times New Roman" w:hAnsi="Times New Roman" w:cs="Times New Roman"/>
+          <w:sz w:val="20"/>
+        </w:rPr>
+        <w:t>Two-F</w:t>
+      </w:r>
+      <w:r>
+        <w:rPr>
+          <w:rFonts w:ascii="Times New Roman" w:hAnsi="Times New Roman" w:cs="Times New Roman"/>
+          <w:sz w:val="20"/>
+        </w:rPr>
+        <w:t xml:space="preserve">rame Motion Estimation Based on </w:t>
+      </w:r>
+      <w:r>
+        <w:rPr>
+          <w:rFonts w:ascii="Times New Roman" w:hAnsi="Times New Roman" w:cs="Times New Roman"/>
+          <w:sz w:val="20"/>
+        </w:rPr>
+        <w:t>Polynomial Expansion</w:t>
+      </w:r>
+      <w:r>
+        <w:rPr>
+          <w:rFonts w:ascii="Times New Roman" w:hAnsi="Times New Roman" w:cs="Times New Roman"/>
+          <w:sz w:val="20"/>
+        </w:rPr>
+        <w:t xml:space="preserve"> (p. 363-366)</w:t>
+      </w:r>
+    </w:p>
+    <w:p>
+      <w:pPr>
+        <w:rPr>
+          <w:rFonts w:ascii="Times New Roman" w:hAnsi="Times New Roman" w:cs="Times New Roman"/>
+          <w:sz w:val="20"/>
+        </w:rPr>
+      </w:pPr>
+      <w:r>
+        <w:rPr>
+          <w:rFonts w:ascii="Times New Roman" w:hAnsi="Times New Roman" w:cs="Times New Roman"/>
+          <w:sz w:val="20"/>
+        </w:rPr>
+        <w:t xml:space="preserve">[15] </w:t>
+      </w:r>
+      <w:r>
+        <w:rPr>
+          <w:rFonts w:ascii="Times New Roman" w:hAnsi="Times New Roman" w:cs="Times New Roman"/>
+          <w:sz w:val="20"/>
+        </w:rPr>
+        <w:t xml:space="preserve">Christopher Zach, Thomas Pock, and Horst </w:t>
+      </w:r>
+      <w:proofErr w:type="spellStart"/>
+      <w:r>
+        <w:rPr>
+          <w:rFonts w:ascii="Times New Roman" w:hAnsi="Times New Roman" w:cs="Times New Roman"/>
+          <w:sz w:val="20"/>
+        </w:rPr>
+        <w:t>Bischof</w:t>
+      </w:r>
+      <w:proofErr w:type="spellEnd"/>
+      <w:r>
+        <w:rPr>
+          <w:rFonts w:ascii="Times New Roman" w:hAnsi="Times New Roman" w:cs="Times New Roman"/>
+          <w:sz w:val="20"/>
+        </w:rPr>
+        <w:t xml:space="preserve">. A duality based approach for </w:t>
+      </w:r>
+      <w:proofErr w:type="spellStart"/>
+      <w:r>
+        <w:rPr>
+          <w:rFonts w:ascii="Times New Roman" w:hAnsi="Times New Roman" w:cs="Times New Roman"/>
+          <w:sz w:val="20"/>
+        </w:rPr>
+        <w:t>realtime</w:t>
+      </w:r>
+      <w:proofErr w:type="spellEnd"/>
       <w:r>
         <w:rPr>
           <w:rFonts w:ascii="Times New Roman" w:hAnsi="Times New Roman" w:cs="Times New Roman"/>
@@ -4092,36 +6073,13 @@
         </w:rPr>
         <w:t xml:space="preserve"> </w:t>
       </w:r>
-      <w:r>
-        <w:rPr>
-          <w:rFonts w:ascii="Times New Roman" w:hAnsi="Times New Roman" w:cs="Times New Roman"/>
-          <w:sz w:val="20"/>
-        </w:rPr>
-        <w:t>185–203</w:t>
-      </w:r>
-    </w:p>
-    <w:p>
-      <w:pPr>
-        <w:spacing w:before="40" w:after="40" w:line="240" w:lineRule="auto"/>
-        <w:rPr>
-          <w:rFonts w:ascii="Times New Roman" w:hAnsi="Times New Roman" w:cs="Times New Roman"/>
-          <w:sz w:val="20"/>
-        </w:rPr>
-      </w:pPr>
-      <w:r>
-        <w:rPr>
-          <w:rFonts w:ascii="Times New Roman" w:hAnsi="Times New Roman" w:cs="Times New Roman"/>
-          <w:sz w:val="20"/>
-        </w:rPr>
-        <w:t xml:space="preserve">[11] </w:t>
-      </w:r>
       <w:proofErr w:type="spellStart"/>
       <w:r>
         <w:rPr>
           <w:rFonts w:ascii="Times New Roman" w:hAnsi="Times New Roman" w:cs="Times New Roman"/>
           <w:sz w:val="20"/>
         </w:rPr>
-        <w:t>Vandewalle</w:t>
+        <w:t>tv</w:t>
       </w:r>
       <w:proofErr w:type="spellEnd"/>
       <w:r>
@@ -4129,7 +6087,29 @@
           <w:rFonts w:ascii="Times New Roman" w:hAnsi="Times New Roman" w:cs="Times New Roman"/>
           <w:sz w:val="20"/>
         </w:rPr>
-        <w:t xml:space="preserve">, P., </w:t>
+        <w:t>-l 1 optical flow. In Pattern Recognition, pages 214–223. Springer, 2007.</w:t>
+      </w:r>
+      <w:r>
+        <w:rPr>
+          <w:rFonts w:ascii="Times New Roman" w:hAnsi="Times New Roman" w:cs="Times New Roman"/>
+          <w:sz w:val="20"/>
+        </w:rPr>
+        <w:t xml:space="preserve"> </w:t>
+      </w:r>
+    </w:p>
+    <w:p>
+      <w:pPr>
+        <w:rPr>
+          <w:rFonts w:ascii="Times New Roman" w:hAnsi="Times New Roman" w:cs="Times New Roman"/>
+          <w:sz w:val="20"/>
+        </w:rPr>
+      </w:pPr>
+      <w:r>
+        <w:rPr>
+          <w:rFonts w:ascii="Times New Roman" w:hAnsi="Times New Roman" w:cs="Times New Roman"/>
+          <w:sz w:val="20"/>
+        </w:rPr>
+        <w:t xml:space="preserve">[16] Thomas </w:t>
       </w:r>
       <w:proofErr w:type="spellStart"/>
       <w:r>
@@ -4137,7 +6117,7 @@
           <w:rFonts w:ascii="Times New Roman" w:hAnsi="Times New Roman" w:cs="Times New Roman"/>
           <w:sz w:val="20"/>
         </w:rPr>
-        <w:t>Süsstrunk</w:t>
+        <w:t>Brox</w:t>
       </w:r>
       <w:proofErr w:type="spellEnd"/>
       <w:r>
@@ -4145,7 +6125,7 @@
           <w:rFonts w:ascii="Times New Roman" w:hAnsi="Times New Roman" w:cs="Times New Roman"/>
           <w:sz w:val="20"/>
         </w:rPr>
-        <w:t xml:space="preserve">, S., &amp; </w:t>
+        <w:t xml:space="preserve">, Andres Bruhn, Nils </w:t>
       </w:r>
       <w:proofErr w:type="spellStart"/>
       <w:r>
@@ -4153,7 +6133,7 @@
           <w:rFonts w:ascii="Times New Roman" w:hAnsi="Times New Roman" w:cs="Times New Roman"/>
           <w:sz w:val="20"/>
         </w:rPr>
-        <w:t>Vetterli</w:t>
+        <w:t>Papenberg</w:t>
       </w:r>
       <w:proofErr w:type="spellEnd"/>
       <w:r>
@@ -4161,99 +6141,7 @@
           <w:rFonts w:ascii="Times New Roman" w:hAnsi="Times New Roman" w:cs="Times New Roman"/>
           <w:sz w:val="20"/>
         </w:rPr>
-        <w:t>, M. (2006). A frequency domain approach to registration of</w:t>
-      </w:r>
-    </w:p>
-    <w:p>
-      <w:pPr>
-        <w:spacing w:before="40" w:after="40" w:line="240" w:lineRule="auto"/>
-        <w:rPr>
-          <w:rFonts w:ascii="Times New Roman" w:hAnsi="Times New Roman" w:cs="Times New Roman"/>
-          <w:sz w:val="20"/>
-        </w:rPr>
-      </w:pPr>
-      <w:r>
-        <w:rPr>
-          <w:rFonts w:ascii="Times New Roman" w:hAnsi="Times New Roman" w:cs="Times New Roman"/>
-          <w:sz w:val="20"/>
-        </w:rPr>
-        <w:t>aliased images with application to super-resolution. EURASIP Journal on Applied Signal Processing,</w:t>
-      </w:r>
-    </w:p>
-    <w:p>
-      <w:pPr>
-        <w:rPr>
-          <w:rFonts w:ascii="Times New Roman" w:hAnsi="Times New Roman" w:cs="Times New Roman"/>
-          <w:sz w:val="20"/>
-        </w:rPr>
-      </w:pPr>
-      <w:r>
-        <w:rPr>
-          <w:rFonts w:ascii="Times New Roman" w:hAnsi="Times New Roman" w:cs="Times New Roman"/>
-          <w:sz w:val="20"/>
-        </w:rPr>
-        <w:t>2006, 233.</w:t>
-      </w:r>
-    </w:p>
-    <w:p>
-      <w:pPr>
-        <w:spacing w:before="40" w:after="40" w:line="240" w:lineRule="auto"/>
-        <w:rPr>
-          <w:rFonts w:ascii="Times New Roman" w:hAnsi="Times New Roman" w:cs="Times New Roman"/>
-          <w:sz w:val="20"/>
-        </w:rPr>
-      </w:pPr>
-      <w:r>
-        <w:rPr>
-          <w:rFonts w:ascii="Times New Roman" w:hAnsi="Times New Roman" w:cs="Times New Roman"/>
-          <w:sz w:val="20"/>
-        </w:rPr>
-        <w:t xml:space="preserve">[12] </w:t>
-      </w:r>
-      <w:r>
-        <w:rPr>
-          <w:rFonts w:ascii="Times New Roman" w:hAnsi="Times New Roman" w:cs="Times New Roman"/>
-          <w:sz w:val="20"/>
-        </w:rPr>
-        <w:t>Sun, D., Roth, S., &amp; Black, M. J. (2010). Secrets of optical flow estimation and their principles. In</w:t>
-      </w:r>
-    </w:p>
-    <w:p>
-      <w:pPr>
-        <w:rPr>
-          <w:rFonts w:ascii="Times New Roman" w:hAnsi="Times New Roman" w:cs="Times New Roman"/>
-          <w:sz w:val="20"/>
-        </w:rPr>
-      </w:pPr>
-      <w:r>
-        <w:rPr>
-          <w:rFonts w:ascii="Times New Roman" w:hAnsi="Times New Roman" w:cs="Times New Roman"/>
-          <w:sz w:val="20"/>
-        </w:rPr>
-        <w:t>Proceedings of IEEE conference on computer vision and pattern recognition (p. 2432–2439).</w:t>
-      </w:r>
-    </w:p>
-    <w:p>
-      <w:pPr>
-        <w:spacing w:before="40" w:after="40" w:line="240" w:lineRule="auto"/>
-        <w:rPr>
-          <w:rFonts w:ascii="Times New Roman" w:hAnsi="Times New Roman" w:cs="Times New Roman"/>
-          <w:sz w:val="20"/>
-        </w:rPr>
-      </w:pPr>
-      <w:r>
-        <w:rPr>
-          <w:rFonts w:ascii="Times New Roman" w:hAnsi="Times New Roman" w:cs="Times New Roman"/>
-          <w:sz w:val="20"/>
-        </w:rPr>
-        <w:t xml:space="preserve">[13] </w:t>
-      </w:r>
-      <w:r>
-        <w:rPr>
-          <w:rFonts w:ascii="Times New Roman" w:hAnsi="Times New Roman" w:cs="Times New Roman"/>
-          <w:sz w:val="20"/>
-        </w:rPr>
-        <w:t xml:space="preserve">Baker, S., &amp; </w:t>
+        <w:t xml:space="preserve">, and Joachim </w:t>
       </w:r>
       <w:proofErr w:type="spellStart"/>
       <w:r>
@@ -4261,7 +6149,7 @@
           <w:rFonts w:ascii="Times New Roman" w:hAnsi="Times New Roman" w:cs="Times New Roman"/>
           <w:sz w:val="20"/>
         </w:rPr>
-        <w:t>Kanade</w:t>
+        <w:t>Weickert</w:t>
       </w:r>
       <w:proofErr w:type="spellEnd"/>
       <w:r>
@@ -4269,23 +6157,74 @@
           <w:rFonts w:ascii="Times New Roman" w:hAnsi="Times New Roman" w:cs="Times New Roman"/>
           <w:sz w:val="20"/>
         </w:rPr>
-        <w:t>, T. (2002). Limits on super-resolution and how to break them. IEEE Transactions</w:t>
-      </w:r>
-    </w:p>
-    <w:p>
-      <w:pPr>
-        <w:spacing w:before="40" w:after="40" w:line="240" w:lineRule="auto"/>
-        <w:rPr>
-          <w:rFonts w:ascii="Times New Roman" w:hAnsi="Times New Roman" w:cs="Times New Roman"/>
-          <w:sz w:val="20"/>
-        </w:rPr>
-      </w:pPr>
-      <w:r>
-        <w:rPr>
-          <w:rFonts w:ascii="Times New Roman" w:hAnsi="Times New Roman" w:cs="Times New Roman"/>
-          <w:sz w:val="20"/>
-        </w:rPr>
-        <w:t>on Pattern Analysis and Machine Intelligence, 24(9), 1167–1183.</w:t>
+        <w:t>. High accuracy optical flow estimation based on a theory for warping. In Computer Vision-ECCV 2004, pages 25–36. Springer, 2004.</w:t>
+      </w:r>
+    </w:p>
+    <w:p>
+      <w:pPr>
+        <w:rPr>
+          <w:sz w:val="20"/>
+        </w:rPr>
+      </w:pPr>
+      <w:r>
+        <w:rPr>
+          <w:sz w:val="20"/>
+        </w:rPr>
+        <w:t>[</w:t>
+      </w:r>
+      <w:r>
+        <w:rPr>
+          <w:sz w:val="20"/>
+        </w:rPr>
+        <w:t>17</w:t>
+      </w:r>
+      <w:r>
+        <w:rPr>
+          <w:sz w:val="20"/>
+        </w:rPr>
+        <w:t xml:space="preserve">] Jean-Yves </w:t>
+      </w:r>
+      <w:proofErr w:type="spellStart"/>
+      <w:r>
+        <w:rPr>
+          <w:sz w:val="20"/>
+        </w:rPr>
+        <w:t>Bouguet</w:t>
+      </w:r>
+      <w:proofErr w:type="spellEnd"/>
+      <w:r>
+        <w:rPr>
+          <w:sz w:val="20"/>
+        </w:rPr>
+        <w:t xml:space="preserve">. Pyramidal implementation of the affine </w:t>
+      </w:r>
+      <w:proofErr w:type="spellStart"/>
+      <w:r>
+        <w:rPr>
+          <w:sz w:val="20"/>
+        </w:rPr>
+        <w:t>lucas</w:t>
+      </w:r>
+      <w:proofErr w:type="spellEnd"/>
+      <w:r>
+        <w:rPr>
+          <w:sz w:val="20"/>
+        </w:rPr>
+        <w:t xml:space="preserve"> </w:t>
+      </w:r>
+      <w:proofErr w:type="spellStart"/>
+      <w:r>
+        <w:rPr>
+          <w:sz w:val="20"/>
+        </w:rPr>
+        <w:t>kanade</w:t>
+      </w:r>
+      <w:proofErr w:type="spellEnd"/>
+      <w:r>
+        <w:rPr>
+          <w:sz w:val="20"/>
+        </w:rPr>
+        <w:t xml:space="preserve"> feature tracker description of the algorithm. Intel Corporation, 5, 2001</w:t>
       </w:r>
     </w:p>
     <w:sectPr>
@@ -4301,6 +6240,119 @@
 <file path=word/numbering.xml><?xml version="1.0" encoding="utf-8"?>
 <w:numbering xmlns:wpc="http://schemas.microsoft.com/office/word/2010/wordprocessingCanvas" xmlns:cx="http://schemas.microsoft.com/office/drawing/2014/chartex" xmlns:mc="http://schemas.openxmlformats.org/markup-compatibility/2006" xmlns:o="urn:schemas-microsoft-com:office:office" xmlns:r="http://schemas.openxmlformats.org/officeDocument/2006/relationships" xmlns:m="http://schemas.openxmlformats.org/officeDocument/2006/math" xmlns:v="urn:schemas-microsoft-com:vml" xmlns:wp14="http://schemas.microsoft.com/office/word/2010/wordprocessingDrawing" xmlns:wp="http://schemas.openxmlformats.org/drawingml/2006/wordprocessingDrawing" xmlns:w10="urn:schemas-microsoft-com:office:word" xmlns:w="http://schemas.openxmlformats.org/wordprocessingml/2006/main" xmlns:w14="http://schemas.microsoft.com/office/word/2010/wordml" xmlns:w15="http://schemas.microsoft.com/office/word/2012/wordml" xmlns:w16se="http://schemas.microsoft.com/office/word/2015/wordml/symex" xmlns:wpg="http://schemas.microsoft.com/office/word/2010/wordprocessingGroup" xmlns:wpi="http://schemas.microsoft.com/office/word/2010/wordprocessingInk" xmlns:wne="http://schemas.microsoft.com/office/word/2006/wordml" xmlns:wps="http://schemas.microsoft.com/office/word/2010/wordprocessingShape" mc:Ignorable="w14 w15 w16se wp14">
   <w:abstractNum w:abstractNumId="0" w15:restartNumberingAfterBreak="0">
+    <w:nsid w:val="12602207"/>
+    <w:multiLevelType w:val="hybridMultilevel"/>
+    <w:tmpl w:val="2F3EEB8A"/>
+    <w:lvl w:ilvl="0" w:tplc="04090001">
+      <w:start w:val="1"/>
+      <w:numFmt w:val="bullet"/>
+      <w:lvlText w:val=""/>
+      <w:lvlJc w:val="left"/>
+      <w:pPr>
+        <w:ind w:left="720" w:hanging="360"/>
+      </w:pPr>
+      <w:rPr>
+        <w:rFonts w:ascii="Symbol" w:hAnsi="Symbol" w:hint="default"/>
+      </w:rPr>
+    </w:lvl>
+    <w:lvl w:ilvl="1" w:tplc="04090003" w:tentative="1">
+      <w:start w:val="1"/>
+      <w:numFmt w:val="bullet"/>
+      <w:lvlText w:val="o"/>
+      <w:lvlJc w:val="left"/>
+      <w:pPr>
+        <w:ind w:left="1440" w:hanging="360"/>
+      </w:pPr>
+      <w:rPr>
+        <w:rFonts w:ascii="Courier New" w:hAnsi="Courier New" w:cs="Courier New" w:hint="default"/>
+      </w:rPr>
+    </w:lvl>
+    <w:lvl w:ilvl="2" w:tplc="04090005" w:tentative="1">
+      <w:start w:val="1"/>
+      <w:numFmt w:val="bullet"/>
+      <w:lvlText w:val=""/>
+      <w:lvlJc w:val="left"/>
+      <w:pPr>
+        <w:ind w:left="2160" w:hanging="360"/>
+      </w:pPr>
+      <w:rPr>
+        <w:rFonts w:ascii="Wingdings" w:hAnsi="Wingdings" w:hint="default"/>
+      </w:rPr>
+    </w:lvl>
+    <w:lvl w:ilvl="3" w:tplc="04090001" w:tentative="1">
+      <w:start w:val="1"/>
+      <w:numFmt w:val="bullet"/>
+      <w:lvlText w:val=""/>
+      <w:lvlJc w:val="left"/>
+      <w:pPr>
+        <w:ind w:left="2880" w:hanging="360"/>
+      </w:pPr>
+      <w:rPr>
+        <w:rFonts w:ascii="Symbol" w:hAnsi="Symbol" w:hint="default"/>
+      </w:rPr>
+    </w:lvl>
+    <w:lvl w:ilvl="4" w:tplc="04090003" w:tentative="1">
+      <w:start w:val="1"/>
+      <w:numFmt w:val="bullet"/>
+      <w:lvlText w:val="o"/>
+      <w:lvlJc w:val="left"/>
+      <w:pPr>
+        <w:ind w:left="3600" w:hanging="360"/>
+      </w:pPr>
+      <w:rPr>
+        <w:rFonts w:ascii="Courier New" w:hAnsi="Courier New" w:cs="Courier New" w:hint="default"/>
+      </w:rPr>
+    </w:lvl>
+    <w:lvl w:ilvl="5" w:tplc="04090005" w:tentative="1">
+      <w:start w:val="1"/>
+      <w:numFmt w:val="bullet"/>
+      <w:lvlText w:val=""/>
+      <w:lvlJc w:val="left"/>
+      <w:pPr>
+        <w:ind w:left="4320" w:hanging="360"/>
+      </w:pPr>
+      <w:rPr>
+        <w:rFonts w:ascii="Wingdings" w:hAnsi="Wingdings" w:hint="default"/>
+      </w:rPr>
+    </w:lvl>
+    <w:lvl w:ilvl="6" w:tplc="04090001" w:tentative="1">
+      <w:start w:val="1"/>
+      <w:numFmt w:val="bullet"/>
+      <w:lvlText w:val=""/>
+      <w:lvlJc w:val="left"/>
+      <w:pPr>
+        <w:ind w:left="5040" w:hanging="360"/>
+      </w:pPr>
+      <w:rPr>
+        <w:rFonts w:ascii="Symbol" w:hAnsi="Symbol" w:hint="default"/>
+      </w:rPr>
+    </w:lvl>
+    <w:lvl w:ilvl="7" w:tplc="04090003" w:tentative="1">
+      <w:start w:val="1"/>
+      <w:numFmt w:val="bullet"/>
+      <w:lvlText w:val="o"/>
+      <w:lvlJc w:val="left"/>
+      <w:pPr>
+        <w:ind w:left="5760" w:hanging="360"/>
+      </w:pPr>
+      <w:rPr>
+        <w:rFonts w:ascii="Courier New" w:hAnsi="Courier New" w:cs="Courier New" w:hint="default"/>
+      </w:rPr>
+    </w:lvl>
+    <w:lvl w:ilvl="8" w:tplc="04090005" w:tentative="1">
+      <w:start w:val="1"/>
+      <w:numFmt w:val="bullet"/>
+      <w:lvlText w:val=""/>
+      <w:lvlJc w:val="left"/>
+      <w:pPr>
+        <w:ind w:left="6480" w:hanging="360"/>
+      </w:pPr>
+      <w:rPr>
+        <w:rFonts w:ascii="Wingdings" w:hAnsi="Wingdings" w:hint="default"/>
+      </w:rPr>
+    </w:lvl>
+  </w:abstractNum>
+  <w:abstractNum w:abstractNumId="1" w15:restartNumberingAfterBreak="0">
     <w:nsid w:val="23036EB8"/>
     <w:multiLevelType w:val="hybridMultilevel"/>
     <w:tmpl w:val="97DA17CA"/>
@@ -4386,7 +6438,7 @@
       </w:pPr>
     </w:lvl>
   </w:abstractNum>
-  <w:abstractNum w:abstractNumId="1" w15:restartNumberingAfterBreak="0">
+  <w:abstractNum w:abstractNumId="2" w15:restartNumberingAfterBreak="0">
     <w:nsid w:val="305862AC"/>
     <w:multiLevelType w:val="hybridMultilevel"/>
     <w:tmpl w:val="5726B2B2"/>
@@ -4472,7 +6524,7 @@
       </w:pPr>
     </w:lvl>
   </w:abstractNum>
-  <w:abstractNum w:abstractNumId="2" w15:restartNumberingAfterBreak="0">
+  <w:abstractNum w:abstractNumId="3" w15:restartNumberingAfterBreak="0">
     <w:nsid w:val="41645CF5"/>
     <w:multiLevelType w:val="hybridMultilevel"/>
     <w:tmpl w:val="BA501792"/>
@@ -4586,12 +6638,15 @@
     </w:lvl>
   </w:abstractNum>
   <w:num w:numId="1">
+    <w:abstractNumId w:val="2"/>
+  </w:num>
+  <w:num w:numId="2">
+    <w:abstractNumId w:val="3"/>
+  </w:num>
+  <w:num w:numId="3">
     <w:abstractNumId w:val="1"/>
   </w:num>
-  <w:num w:numId="2">
-    <w:abstractNumId w:val="2"/>
-  </w:num>
-  <w:num w:numId="3">
+  <w:num w:numId="4">
     <w:abstractNumId w:val="0"/>
   </w:num>
 </w:numbering>
@@ -5048,6 +7103,34 @@
     <w:unhideWhenUsed/>
     <w:rsid w:val="00645F4D"/>
   </w:style>
+  <w:style w:type="paragraph" w:styleId="NoSpacing">
+    <w:name w:val="No Spacing"/>
+    <w:uiPriority w:val="1"/>
+    <w:qFormat/>
+    <w:rsid w:val="00EE6A6B"/>
+    <w:pPr>
+      <w:spacing w:after="0" w:line="240" w:lineRule="auto"/>
+    </w:pPr>
+  </w:style>
+  <w:style w:type="table" w:styleId="TableGrid">
+    <w:name w:val="Table Grid"/>
+    <w:basedOn w:val="TableNormal"/>
+    <w:uiPriority w:val="39"/>
+    <w:rsid w:val="00B23EDB"/>
+    <w:pPr>
+      <w:spacing w:after="0" w:line="240" w:lineRule="auto"/>
+    </w:pPr>
+    <w:tblPr>
+      <w:tblBorders>
+        <w:top w:val="single" w:sz="4" w:space="0" w:color="auto"/>
+        <w:left w:val="single" w:sz="4" w:space="0" w:color="auto"/>
+        <w:bottom w:val="single" w:sz="4" w:space="0" w:color="auto"/>
+        <w:right w:val="single" w:sz="4" w:space="0" w:color="auto"/>
+        <w:insideH w:val="single" w:sz="4" w:space="0" w:color="auto"/>
+        <w:insideV w:val="single" w:sz="4" w:space="0" w:color="auto"/>
+      </w:tblBorders>
+    </w:tblPr>
+  </w:style>
 </w:styles>
 </file>
 
@@ -5380,7 +7463,7 @@
 </file>
 
 <file path=customXml/itemProps1.xml><?xml version="1.0" encoding="utf-8"?>
-<ds:datastoreItem xmlns:ds="http://schemas.openxmlformats.org/officeDocument/2006/customXml" ds:itemID="{9CB9721E-2A53-4388-A87C-7E4A7F24F0F4}">
+<ds:datastoreItem xmlns:ds="http://schemas.openxmlformats.org/officeDocument/2006/customXml" ds:itemID="{801B4F6C-3F26-4C57-BF3A-4492A090AC88}">
   <ds:schemaRefs>
     <ds:schemaRef ds:uri="http://schemas.openxmlformats.org/officeDocument/2006/bibliography"/>
   </ds:schemaRefs>

</xml_diff>

<commit_message>
Charts for ppt and table values for word
</commit_message>
<xml_diff>
--- a/SUPER RESOLUTION A SPATIAL SUBPIXEL INTERPOLATION TECHNIQUE.docx
+++ b/SUPER RESOLUTION A SPATIAL SUBPIXEL INTERPOLATION TECHNIQUE.docx
@@ -1,6 +1,6 @@
 
 <file path=word/document.xml><?xml version="1.0" encoding="utf-8"?>
-<w:document xmlns:wpc="http://schemas.microsoft.com/office/word/2010/wordprocessingCanvas" xmlns:cx="http://schemas.microsoft.com/office/drawing/2014/chartex" xmlns:mc="http://schemas.openxmlformats.org/markup-compatibility/2006" xmlns:o="urn:schemas-microsoft-com:office:office" xmlns:r="http://schemas.openxmlformats.org/officeDocument/2006/relationships" xmlns:m="http://schemas.openxmlformats.org/officeDocument/2006/math" xmlns:v="urn:schemas-microsoft-com:vml" xmlns:wp14="http://schemas.microsoft.com/office/word/2010/wordprocessingDrawing" xmlns:wp="http://schemas.openxmlformats.org/drawingml/2006/wordprocessingDrawing" xmlns:w10="urn:schemas-microsoft-com:office:word" xmlns:w="http://schemas.openxmlformats.org/wordprocessingml/2006/main" xmlns:w14="http://schemas.microsoft.com/office/word/2010/wordml" xmlns:w15="http://schemas.microsoft.com/office/word/2012/wordml" xmlns:w16se="http://schemas.microsoft.com/office/word/2015/wordml/symex" xmlns:wpg="http://schemas.microsoft.com/office/word/2010/wordprocessingGroup" xmlns:wpi="http://schemas.microsoft.com/office/word/2010/wordprocessingInk" xmlns:wne="http://schemas.microsoft.com/office/word/2006/wordml" xmlns:wps="http://schemas.microsoft.com/office/word/2010/wordprocessingShape" mc:Ignorable="w14 w15 w16se wp14">
+<w:document xmlns:wpc="http://schemas.microsoft.com/office/word/2010/wordprocessingCanvas" xmlns:cx="http://schemas.microsoft.com/office/drawing/2014/chartex" xmlns:cx1="http://schemas.microsoft.com/office/drawing/2015/9/8/chartex" xmlns:cx2="http://schemas.microsoft.com/office/drawing/2015/10/21/chartex" xmlns:cx3="http://schemas.microsoft.com/office/drawing/2016/5/9/chartex" xmlns:cx4="http://schemas.microsoft.com/office/drawing/2016/5/10/chartex" xmlns:cx5="http://schemas.microsoft.com/office/drawing/2016/5/11/chartex" xmlns:cx6="http://schemas.microsoft.com/office/drawing/2016/5/12/chartex" xmlns:cx7="http://schemas.microsoft.com/office/drawing/2016/5/13/chartex" xmlns:cx8="http://schemas.microsoft.com/office/drawing/2016/5/14/chartex" xmlns:mc="http://schemas.openxmlformats.org/markup-compatibility/2006" xmlns:aink="http://schemas.microsoft.com/office/drawing/2016/ink" xmlns:am3d="http://schemas.microsoft.com/office/drawing/2017/model3d" xmlns:o="urn:schemas-microsoft-com:office:office" xmlns:r="http://schemas.openxmlformats.org/officeDocument/2006/relationships" xmlns:m="http://schemas.openxmlformats.org/officeDocument/2006/math" xmlns:v="urn:schemas-microsoft-com:vml" xmlns:wp14="http://schemas.microsoft.com/office/word/2010/wordprocessingDrawing" xmlns:wp="http://schemas.openxmlformats.org/drawingml/2006/wordprocessingDrawing" xmlns:w10="urn:schemas-microsoft-com:office:word" xmlns:w="http://schemas.openxmlformats.org/wordprocessingml/2006/main" xmlns:w14="http://schemas.microsoft.com/office/word/2010/wordml" xmlns:w15="http://schemas.microsoft.com/office/word/2012/wordml" xmlns:w16cex="http://schemas.microsoft.com/office/word/2018/wordml/cex" xmlns:w16cid="http://schemas.microsoft.com/office/word/2016/wordml/cid" xmlns:w16="http://schemas.microsoft.com/office/word/2018/wordml" xmlns:w16se="http://schemas.microsoft.com/office/word/2015/wordml/symex" xmlns:wpg="http://schemas.microsoft.com/office/word/2010/wordprocessingGroup" xmlns:wpi="http://schemas.microsoft.com/office/word/2010/wordprocessingInk" xmlns:wne="http://schemas.microsoft.com/office/word/2006/wordml" xmlns:wps="http://schemas.microsoft.com/office/word/2010/wordprocessingShape" mc:Ignorable="w14 w15 w16se w16cid w16 w16cex wp14">
   <w:body>
     <w:p>
       <w:pPr>
@@ -168,23 +168,7 @@
           <w:rFonts w:ascii="Times New Roman" w:hAnsi="Times New Roman" w:cs="Times New Roman"/>
           <w:szCs w:val="24"/>
         </w:rPr>
-        <w:t xml:space="preserve"> </w:t>
-      </w:r>
-      <w:proofErr w:type="spellStart"/>
-      <w:r>
-        <w:rPr>
-          <w:rFonts w:ascii="Times New Roman" w:hAnsi="Times New Roman" w:cs="Times New Roman"/>
-          <w:szCs w:val="24"/>
-        </w:rPr>
-        <w:t>Dragos</w:t>
-      </w:r>
-      <w:proofErr w:type="spellEnd"/>
-      <w:r>
-        <w:rPr>
-          <w:rFonts w:ascii="Times New Roman" w:hAnsi="Times New Roman" w:cs="Times New Roman"/>
-          <w:szCs w:val="24"/>
-        </w:rPr>
-        <w:t>-Andrei</w:t>
+        <w:t xml:space="preserve"> Dragos-Andrei</w:t>
       </w:r>
       <w:r>
         <w:rPr>
@@ -298,21 +282,7 @@
         <w:rPr>
           <w:rFonts w:ascii="Times New Roman" w:hAnsi="Times New Roman" w:cs="Times New Roman"/>
         </w:rPr>
-        <w:t xml:space="preserve"> </w:t>
-      </w:r>
-      <w:proofErr w:type="spellStart"/>
-      <w:r>
-        <w:rPr>
-          <w:rFonts w:ascii="Times New Roman" w:hAnsi="Times New Roman" w:cs="Times New Roman"/>
-        </w:rPr>
-        <w:t>Costin</w:t>
-      </w:r>
-      <w:proofErr w:type="spellEnd"/>
-      <w:r>
-        <w:rPr>
-          <w:rFonts w:ascii="Times New Roman" w:hAnsi="Times New Roman" w:cs="Times New Roman"/>
-        </w:rPr>
-        <w:t xml:space="preserve"> Anton </w:t>
+        <w:t xml:space="preserve"> Costin Anton </w:t>
       </w:r>
       <w:proofErr w:type="spellStart"/>
       <w:r>
@@ -3572,14 +3542,7 @@
             <w:rFonts w:ascii="Cambria Math" w:hAnsi="Cambria Math" w:cs="Times New Roman"/>
             <w:sz w:val="20"/>
           </w:rPr>
-          <m:t>=</m:t>
-        </m:r>
-        <m:r>
-          <w:rPr>
-            <w:rFonts w:ascii="Cambria Math" w:hAnsi="Cambria Math" w:cs="Times New Roman"/>
-            <w:sz w:val="20"/>
-          </w:rPr>
-          <m:t>f</m:t>
+          <m:t>=f</m:t>
         </m:r>
         <m:d>
           <m:dPr>
@@ -3596,14 +3559,7 @@
                 <w:rFonts w:ascii="Cambria Math" w:hAnsi="Cambria Math" w:cs="Times New Roman"/>
                 <w:sz w:val="20"/>
               </w:rPr>
-              <m:t>x</m:t>
-            </m:r>
-            <m:r>
-              <w:rPr>
-                <w:rFonts w:ascii="Cambria Math" w:hAnsi="Cambria Math" w:cs="Times New Roman"/>
-                <w:sz w:val="20"/>
-              </w:rPr>
-              <m:t>-d</m:t>
+              <m:t>x-d</m:t>
             </m:r>
           </m:e>
         </m:d>
@@ -3640,14 +3596,7 @@
                     <w:rFonts w:ascii="Cambria Math" w:hAnsi="Cambria Math" w:cs="Times New Roman"/>
                     <w:sz w:val="20"/>
                   </w:rPr>
-                  <m:t>x</m:t>
-                </m:r>
-                <m:r>
-                  <w:rPr>
-                    <w:rFonts w:ascii="Cambria Math" w:hAnsi="Cambria Math" w:cs="Times New Roman"/>
-                    <w:sz w:val="20"/>
-                  </w:rPr>
-                  <m:t>-d</m:t>
+                  <m:t>x-d</m:t>
                 </m:r>
               </m:e>
             </m:d>
@@ -3685,14 +3634,7 @@
                 <w:rFonts w:ascii="Cambria Math" w:hAnsi="Cambria Math" w:cs="Times New Roman"/>
                 <w:sz w:val="20"/>
               </w:rPr>
-              <m:t>x</m:t>
-            </m:r>
-            <m:r>
-              <w:rPr>
-                <w:rFonts w:ascii="Cambria Math" w:hAnsi="Cambria Math" w:cs="Times New Roman"/>
-                <w:sz w:val="20"/>
-              </w:rPr>
-              <m:t>-d</m:t>
+              <m:t>x-d</m:t>
             </m:r>
           </m:e>
         </m:d>
@@ -3747,14 +3689,7 @@
                 <w:rFonts w:ascii="Cambria Math" w:hAnsi="Cambria Math" w:cs="Times New Roman"/>
                 <w:sz w:val="20"/>
               </w:rPr>
-              <m:t>x</m:t>
-            </m:r>
-            <m:r>
-              <w:rPr>
-                <w:rFonts w:ascii="Cambria Math" w:hAnsi="Cambria Math" w:cs="Times New Roman"/>
-                <w:sz w:val="20"/>
-              </w:rPr>
-              <m:t>-d</m:t>
+              <m:t>x-d</m:t>
             </m:r>
           </m:e>
         </m:d>
@@ -3763,14 +3698,7 @@
             <w:rFonts w:ascii="Cambria Math" w:hAnsi="Cambria Math" w:cs="Times New Roman"/>
             <w:sz w:val="20"/>
           </w:rPr>
-          <m:t>+</m:t>
-        </m:r>
-        <m:r>
-          <w:rPr>
-            <w:rFonts w:ascii="Cambria Math" w:hAnsi="Cambria Math" w:cs="Times New Roman"/>
-            <w:sz w:val="20"/>
-          </w:rPr>
-          <m:t>c</m:t>
+          <m:t>+c</m:t>
         </m:r>
       </m:oMath>
       <w:r>
@@ -3987,13 +3915,7 @@
                 <w:rPr>
                   <w:rFonts w:ascii="Cambria Math" w:hAnsi="Cambria Math"/>
                 </w:rPr>
-                <m:t>{</m:t>
-              </m:r>
-              <m:r>
-                <w:rPr>
-                  <w:rFonts w:ascii="Cambria Math" w:hAnsi="Cambria Math"/>
-                </w:rPr>
-                <m:t>λ</m:t>
+                <m:t>{λ</m:t>
               </m:r>
               <m:d>
                 <m:dPr>
@@ -4293,12 +4215,7 @@
         <w:t xml:space="preserve"> </w:t>
       </w:r>
       <w:r>
-        <w:t>convex minimization p</w:t>
-      </w:r>
-      <w:bookmarkStart w:id="0" w:name="_GoBack"/>
-      <w:bookmarkEnd w:id="0"/>
-      <w:r>
-        <w:t xml:space="preserve">roblem after linearization </w:t>
+        <w:t xml:space="preserve">convex minimization problem after linearization </w:t>
       </w:r>
       <w:r>
         <w:t>of the image intensities</w:t>
@@ -4351,10 +4268,7 @@
         <w:t>d</w:t>
       </w:r>
       <w:r>
-        <w:t xml:space="preserve"> </w:t>
-      </w:r>
-      <w:r>
-        <w:t>to the</w:t>
+        <w:t xml:space="preserve"> to the</w:t>
       </w:r>
       <w:r>
         <w:t xml:space="preserve"> </w:t>
@@ -4543,14 +4457,7 @@
               <w:rFonts w:ascii="Cambria Math" w:hAnsi="Cambria Math" w:cs="Times New Roman"/>
               <w:sz w:val="20"/>
             </w:rPr>
-            <m:t>:</m:t>
-          </m:r>
-          <m:r>
-            <w:rPr>
-              <w:rFonts w:ascii="Cambria Math" w:hAnsi="Cambria Math" w:cs="Times New Roman"/>
-              <w:sz w:val="20"/>
-            </w:rPr>
-            <m:t>=</m:t>
+            <m:t>:=</m:t>
           </m:r>
           <m:sSub>
             <m:sSubPr>
@@ -4644,14 +4551,7 @@
             <w:rFonts w:ascii="Cambria Math" w:hAnsi="Cambria Math" w:cs="Times New Roman"/>
             <w:sz w:val="20"/>
           </w:rPr>
-          <m:t>w</m:t>
-        </m:r>
-        <m:r>
-          <w:rPr>
-            <w:rFonts w:ascii="Cambria Math" w:hAnsi="Cambria Math" w:cs="Times New Roman"/>
-            <w:sz w:val="20"/>
-          </w:rPr>
-          <m:t>=</m:t>
+          <m:t>w=</m:t>
         </m:r>
         <m:sSup>
           <m:sSupPr>
@@ -4733,7 +4633,56 @@
           <w:rFonts w:ascii="Times New Roman" w:hAnsi="Times New Roman" w:cs="Times New Roman"/>
           <w:sz w:val="20"/>
         </w:rPr>
-        <w:t>After running the algorithms on a few input videos, the average computational time per frame was:</w:t>
+        <w:t>After running the algorithms on a few input videos</w:t>
+      </w:r>
+      <w:r>
+        <w:rPr>
+          <w:rFonts w:ascii="Times New Roman" w:hAnsi="Times New Roman" w:cs="Times New Roman"/>
+          <w:sz w:val="20"/>
+        </w:rPr>
+        <w:t xml:space="preserve"> (</w:t>
+      </w:r>
+      <w:r>
+        <w:rPr>
+          <w:rFonts w:ascii="Times New Roman" w:hAnsi="Times New Roman" w:cs="Times New Roman"/>
+          <w:sz w:val="20"/>
+        </w:rPr>
+        <w:t>c</w:t>
+      </w:r>
+      <w:r>
+        <w:rPr>
+          <w:rFonts w:ascii="Times New Roman" w:hAnsi="Times New Roman" w:cs="Times New Roman"/>
+          <w:sz w:val="20"/>
+        </w:rPr>
+        <w:t xml:space="preserve">onsidering a 640x368 resolution video, upscaling </w:t>
+      </w:r>
+      <w:r>
+        <w:rPr>
+          <w:rFonts w:ascii="Times New Roman" w:hAnsi="Times New Roman" w:cs="Times New Roman"/>
+          <w:sz w:val="20"/>
+        </w:rPr>
+        <w:t>x</w:t>
+      </w:r>
+      <w:r>
+        <w:rPr>
+          <w:rFonts w:ascii="Times New Roman" w:hAnsi="Times New Roman" w:cs="Times New Roman"/>
+          <w:sz w:val="20"/>
+        </w:rPr>
+        <w:t>2 and 10 iterations per frame</w:t>
+      </w:r>
+      <w:r>
+        <w:rPr>
+          <w:rFonts w:ascii="Times New Roman" w:hAnsi="Times New Roman" w:cs="Times New Roman"/>
+          <w:sz w:val="20"/>
+        </w:rPr>
+        <w:t>)</w:t>
+      </w:r>
+      <w:r>
+        <w:rPr>
+          <w:rFonts w:ascii="Times New Roman" w:hAnsi="Times New Roman" w:cs="Times New Roman"/>
+          <w:sz w:val="20"/>
+        </w:rPr>
+        <w:t xml:space="preserve"> the average computational time per frame was:</w:t>
       </w:r>
     </w:p>
     <w:tbl>
@@ -4899,6 +4848,14 @@
                 <w:sz w:val="24"/>
               </w:rPr>
             </w:pPr>
+            <w:r>
+              <w:rPr>
+                <w:rFonts w:ascii="Times New Roman" w:hAnsi="Times New Roman" w:cs="Times New Roman"/>
+                <w:b/>
+                <w:sz w:val="24"/>
+              </w:rPr>
+              <w:t>15.48s</w:t>
+            </w:r>
           </w:p>
         </w:tc>
         <w:tc>
@@ -4913,6 +4870,14 @@
                 <w:sz w:val="24"/>
               </w:rPr>
             </w:pPr>
+            <w:r>
+              <w:rPr>
+                <w:rFonts w:ascii="Times New Roman" w:hAnsi="Times New Roman" w:cs="Times New Roman"/>
+                <w:b/>
+                <w:sz w:val="24"/>
+              </w:rPr>
+              <w:t>53.785s</w:t>
+            </w:r>
           </w:p>
         </w:tc>
         <w:tc>
@@ -4927,6 +4892,14 @@
                 <w:sz w:val="24"/>
               </w:rPr>
             </w:pPr>
+            <w:r>
+              <w:rPr>
+                <w:rFonts w:ascii="Times New Roman" w:hAnsi="Times New Roman" w:cs="Times New Roman"/>
+                <w:b/>
+                <w:sz w:val="24"/>
+              </w:rPr>
+              <w:t>27.1s</w:t>
+            </w:r>
           </w:p>
         </w:tc>
         <w:tc>
@@ -4941,6 +4914,14 @@
                 <w:sz w:val="24"/>
               </w:rPr>
             </w:pPr>
+            <w:r>
+              <w:rPr>
+                <w:rFonts w:ascii="Times New Roman" w:hAnsi="Times New Roman" w:cs="Times New Roman"/>
+                <w:b/>
+                <w:sz w:val="24"/>
+              </w:rPr>
+              <w:t>28.376s</w:t>
+            </w:r>
           </w:p>
         </w:tc>
       </w:tr>
@@ -4982,6 +4963,14 @@
                 <w:sz w:val="24"/>
               </w:rPr>
             </w:pPr>
+            <w:r>
+              <w:rPr>
+                <w:rFonts w:ascii="Times New Roman" w:hAnsi="Times New Roman" w:cs="Times New Roman"/>
+                <w:b/>
+                <w:sz w:val="24"/>
+              </w:rPr>
+              <w:t>N/A</w:t>
+            </w:r>
           </w:p>
         </w:tc>
         <w:tc>
@@ -4996,6 +4985,14 @@
                 <w:sz w:val="24"/>
               </w:rPr>
             </w:pPr>
+            <w:r>
+              <w:rPr>
+                <w:rFonts w:ascii="Times New Roman" w:hAnsi="Times New Roman" w:cs="Times New Roman"/>
+                <w:b/>
+                <w:sz w:val="24"/>
+              </w:rPr>
+              <w:t>3.482s</w:t>
+            </w:r>
           </w:p>
         </w:tc>
         <w:tc>
@@ -5010,6 +5007,22 @@
                 <w:sz w:val="24"/>
               </w:rPr>
             </w:pPr>
+            <w:r>
+              <w:rPr>
+                <w:rFonts w:ascii="Times New Roman" w:hAnsi="Times New Roman" w:cs="Times New Roman"/>
+                <w:b/>
+                <w:sz w:val="24"/>
+              </w:rPr>
+              <w:t>0.7217</w:t>
+            </w:r>
+            <w:r>
+              <w:rPr>
+                <w:rFonts w:ascii="Times New Roman" w:hAnsi="Times New Roman" w:cs="Times New Roman"/>
+                <w:b/>
+                <w:sz w:val="24"/>
+              </w:rPr>
+              <w:t>s</w:t>
+            </w:r>
           </w:p>
         </w:tc>
         <w:tc>
@@ -5024,6 +5037,14 @@
                 <w:sz w:val="24"/>
               </w:rPr>
             </w:pPr>
+            <w:r>
+              <w:rPr>
+                <w:rFonts w:ascii="Times New Roman" w:hAnsi="Times New Roman" w:cs="Times New Roman"/>
+                <w:b/>
+                <w:sz w:val="24"/>
+              </w:rPr>
+              <w:t>N/A</w:t>
+            </w:r>
           </w:p>
         </w:tc>
       </w:tr>
@@ -5402,7 +5423,7 @@
           <w:rFonts w:ascii="Times New Roman" w:hAnsi="Times New Roman" w:cs="Times New Roman"/>
           <w:sz w:val="20"/>
         </w:rPr>
-        <w:t xml:space="preserve">, Vinod </w:t>
+        <w:t xml:space="preserve">, Vinod Chandran, and </w:t>
       </w:r>
       <w:proofErr w:type="spellStart"/>
       <w:r>
@@ -5410,7 +5431,7 @@
           <w:rFonts w:ascii="Times New Roman" w:hAnsi="Times New Roman" w:cs="Times New Roman"/>
           <w:sz w:val="20"/>
         </w:rPr>
-        <w:t>Chandran</w:t>
+        <w:t>Sridha</w:t>
       </w:r>
       <w:proofErr w:type="spellEnd"/>
       <w:r>
@@ -5418,7 +5439,21 @@
           <w:rFonts w:ascii="Times New Roman" w:hAnsi="Times New Roman" w:cs="Times New Roman"/>
           <w:sz w:val="20"/>
         </w:rPr>
-        <w:t xml:space="preserve">, and </w:t>
+        <w:t xml:space="preserve"> Sridharan. </w:t>
+      </w:r>
+      <w:r>
+        <w:rPr>
+          <w:rFonts w:ascii="Times New Roman" w:hAnsi="Times New Roman" w:cs="Times New Roman"/>
+          <w:sz w:val="20"/>
+        </w:rPr>
+        <w:t>Investigation into optical fl</w:t>
+      </w:r>
+      <w:r>
+        <w:rPr>
+          <w:rFonts w:ascii="Times New Roman" w:hAnsi="Times New Roman" w:cs="Times New Roman"/>
+          <w:sz w:val="20"/>
+        </w:rPr>
+        <w:t xml:space="preserve">ow super-resolution for surveillance applications. In The </w:t>
       </w:r>
       <w:proofErr w:type="spellStart"/>
       <w:r>
@@ -5426,7 +5461,7 @@
           <w:rFonts w:ascii="Times New Roman" w:hAnsi="Times New Roman" w:cs="Times New Roman"/>
           <w:sz w:val="20"/>
         </w:rPr>
-        <w:t>Sridha</w:t>
+        <w:t>Austrilian</w:t>
       </w:r>
       <w:proofErr w:type="spellEnd"/>
       <w:r>
@@ -5434,7 +5469,7 @@
           <w:rFonts w:ascii="Times New Roman" w:hAnsi="Times New Roman" w:cs="Times New Roman"/>
           <w:sz w:val="20"/>
         </w:rPr>
-        <w:t xml:space="preserve"> </w:t>
+        <w:t xml:space="preserve"> Pattern Recognition Society </w:t>
       </w:r>
       <w:proofErr w:type="spellStart"/>
       <w:r>
@@ -5442,7 +5477,7 @@
           <w:rFonts w:ascii="Times New Roman" w:hAnsi="Times New Roman" w:cs="Times New Roman"/>
           <w:sz w:val="20"/>
         </w:rPr>
-        <w:t>Sridharan</w:t>
+        <w:t>Worshop</w:t>
       </w:r>
       <w:proofErr w:type="spellEnd"/>
       <w:r>
@@ -5450,21 +5485,36 @@
           <w:rFonts w:ascii="Times New Roman" w:hAnsi="Times New Roman" w:cs="Times New Roman"/>
           <w:sz w:val="20"/>
         </w:rPr>
-        <w:t xml:space="preserve">. </w:t>
-      </w:r>
-      <w:r>
-        <w:rPr>
-          <w:rFonts w:ascii="Times New Roman" w:hAnsi="Times New Roman" w:cs="Times New Roman"/>
-          <w:sz w:val="20"/>
-        </w:rPr>
-        <w:t>Investigation into optical fl</w:t>
-      </w:r>
-      <w:r>
-        <w:rPr>
-          <w:rFonts w:ascii="Times New Roman" w:hAnsi="Times New Roman" w:cs="Times New Roman"/>
-          <w:sz w:val="20"/>
-        </w:rPr>
-        <w:t xml:space="preserve">ow super-resolution for surveillance applications. In The </w:t>
+        <w:t xml:space="preserve"> on Digital Image Computing</w:t>
+      </w:r>
+      <w:r>
+        <w:rPr>
+          <w:rFonts w:ascii="Times New Roman" w:hAnsi="Times New Roman" w:cs="Times New Roman"/>
+          <w:sz w:val="20"/>
+        </w:rPr>
+        <w:t>, pages 987-995,</w:t>
+      </w:r>
+      <w:r>
+        <w:rPr>
+          <w:rFonts w:ascii="Times New Roman" w:hAnsi="Times New Roman" w:cs="Times New Roman"/>
+          <w:sz w:val="20"/>
+        </w:rPr>
+        <w:t xml:space="preserve"> 2005</w:t>
+      </w:r>
+    </w:p>
+    <w:p>
+      <w:pPr>
+        <w:rPr>
+          <w:rFonts w:ascii="Times New Roman" w:hAnsi="Times New Roman" w:cs="Times New Roman"/>
+          <w:sz w:val="20"/>
+        </w:rPr>
+      </w:pPr>
+      <w:r>
+        <w:rPr>
+          <w:rFonts w:ascii="Times New Roman" w:hAnsi="Times New Roman" w:cs="Times New Roman"/>
+          <w:sz w:val="20"/>
+        </w:rPr>
+        <w:t xml:space="preserve">[5] J. </w:t>
       </w:r>
       <w:proofErr w:type="spellStart"/>
       <w:r>
@@ -5472,7 +5522,7 @@
           <w:rFonts w:ascii="Times New Roman" w:hAnsi="Times New Roman" w:cs="Times New Roman"/>
           <w:sz w:val="20"/>
         </w:rPr>
-        <w:t>Austrilian</w:t>
+        <w:t>Maintz</w:t>
       </w:r>
       <w:proofErr w:type="spellEnd"/>
       <w:r>
@@ -5480,7 +5530,7 @@
           <w:rFonts w:ascii="Times New Roman" w:hAnsi="Times New Roman" w:cs="Times New Roman"/>
           <w:sz w:val="20"/>
         </w:rPr>
-        <w:t xml:space="preserve"> Pattern Recognition Society </w:t>
+        <w:t xml:space="preserve"> and M. </w:t>
       </w:r>
       <w:proofErr w:type="spellStart"/>
       <w:r>
@@ -5488,7 +5538,7 @@
           <w:rFonts w:ascii="Times New Roman" w:hAnsi="Times New Roman" w:cs="Times New Roman"/>
           <w:sz w:val="20"/>
         </w:rPr>
-        <w:t>Worshop</w:t>
+        <w:t>Viergever</w:t>
       </w:r>
       <w:proofErr w:type="spellEnd"/>
       <w:r>
@@ -5496,36 +5546,29 @@
           <w:rFonts w:ascii="Times New Roman" w:hAnsi="Times New Roman" w:cs="Times New Roman"/>
           <w:sz w:val="20"/>
         </w:rPr>
-        <w:t xml:space="preserve"> on Digital Image Computing</w:t>
-      </w:r>
-      <w:r>
-        <w:rPr>
-          <w:rFonts w:ascii="Times New Roman" w:hAnsi="Times New Roman" w:cs="Times New Roman"/>
-          <w:sz w:val="20"/>
-        </w:rPr>
-        <w:t>, pages 987-995,</w:t>
-      </w:r>
-      <w:r>
-        <w:rPr>
-          <w:rFonts w:ascii="Times New Roman" w:hAnsi="Times New Roman" w:cs="Times New Roman"/>
-          <w:sz w:val="20"/>
-        </w:rPr>
-        <w:t xml:space="preserve"> 2005</w:t>
-      </w:r>
-    </w:p>
-    <w:p>
-      <w:pPr>
-        <w:rPr>
-          <w:rFonts w:ascii="Times New Roman" w:hAnsi="Times New Roman" w:cs="Times New Roman"/>
-          <w:sz w:val="20"/>
-        </w:rPr>
-      </w:pPr>
-      <w:r>
-        <w:rPr>
-          <w:rFonts w:ascii="Times New Roman" w:hAnsi="Times New Roman" w:cs="Times New Roman"/>
-          <w:sz w:val="20"/>
-        </w:rPr>
-        <w:t xml:space="preserve">[5] J. </w:t>
+        <w:t>. A survey of medical image registration. Medical Image Analysis</w:t>
+      </w:r>
+      <w:r>
+        <w:rPr>
+          <w:rFonts w:ascii="Times New Roman" w:hAnsi="Times New Roman" w:cs="Times New Roman"/>
+          <w:sz w:val="20"/>
+        </w:rPr>
+        <w:t>, pages 1-36, 2008</w:t>
+      </w:r>
+    </w:p>
+    <w:p>
+      <w:pPr>
+        <w:rPr>
+          <w:rFonts w:ascii="Times New Roman" w:hAnsi="Times New Roman" w:cs="Times New Roman"/>
+          <w:sz w:val="20"/>
+        </w:rPr>
+      </w:pPr>
+      <w:r>
+        <w:rPr>
+          <w:rFonts w:ascii="Times New Roman" w:hAnsi="Times New Roman" w:cs="Times New Roman"/>
+          <w:sz w:val="20"/>
+        </w:rPr>
+        <w:t xml:space="preserve">[6] S. Peleg and Y. Yeshurun. </w:t>
       </w:r>
       <w:proofErr w:type="spellStart"/>
       <w:r>
@@ -5533,7 +5576,7 @@
           <w:rFonts w:ascii="Times New Roman" w:hAnsi="Times New Roman" w:cs="Times New Roman"/>
           <w:sz w:val="20"/>
         </w:rPr>
-        <w:t>Maintz</w:t>
+        <w:t>Superresolution</w:t>
       </w:r>
       <w:proofErr w:type="spellEnd"/>
       <w:r>
@@ -5541,7 +5584,7 @@
           <w:rFonts w:ascii="Times New Roman" w:hAnsi="Times New Roman" w:cs="Times New Roman"/>
           <w:sz w:val="20"/>
         </w:rPr>
-        <w:t xml:space="preserve"> and M. </w:t>
+        <w:t xml:space="preserve"> in MRI: application to human white matter fiber tract visualization by diffusion tensor imaging. </w:t>
       </w:r>
       <w:proofErr w:type="spellStart"/>
       <w:r>
@@ -5549,7 +5592,7 @@
           <w:rFonts w:ascii="Times New Roman" w:hAnsi="Times New Roman" w:cs="Times New Roman"/>
           <w:sz w:val="20"/>
         </w:rPr>
-        <w:t>Viergever</w:t>
+        <w:t>Magnazine</w:t>
       </w:r>
       <w:proofErr w:type="spellEnd"/>
       <w:r>
@@ -5557,29 +5600,108 @@
           <w:rFonts w:ascii="Times New Roman" w:hAnsi="Times New Roman" w:cs="Times New Roman"/>
           <w:sz w:val="20"/>
         </w:rPr>
-        <w:t>. A survey of medical image registration. Medical Image Analysis</w:t>
-      </w:r>
-      <w:r>
-        <w:rPr>
-          <w:rFonts w:ascii="Times New Roman" w:hAnsi="Times New Roman" w:cs="Times New Roman"/>
-          <w:sz w:val="20"/>
-        </w:rPr>
-        <w:t>, pages 1-36, 2008</w:t>
-      </w:r>
-    </w:p>
-    <w:p>
-      <w:pPr>
-        <w:rPr>
-          <w:rFonts w:ascii="Times New Roman" w:hAnsi="Times New Roman" w:cs="Times New Roman"/>
-          <w:sz w:val="20"/>
-        </w:rPr>
-      </w:pPr>
-      <w:r>
-        <w:rPr>
-          <w:rFonts w:ascii="Times New Roman" w:hAnsi="Times New Roman" w:cs="Times New Roman"/>
-          <w:sz w:val="20"/>
-        </w:rPr>
-        <w:t xml:space="preserve">[6] S. Peleg and Y. Yeshurun. </w:t>
+        <w:t xml:space="preserve"> Resonance in Medicine</w:t>
+      </w:r>
+      <w:r>
+        <w:rPr>
+          <w:rFonts w:ascii="Times New Roman" w:hAnsi="Times New Roman" w:cs="Times New Roman"/>
+          <w:sz w:val="20"/>
+        </w:rPr>
+        <w:t>, pages 29-35, 2001.</w:t>
+      </w:r>
+    </w:p>
+    <w:p>
+      <w:pPr>
+        <w:rPr>
+          <w:rFonts w:ascii="Times New Roman" w:hAnsi="Times New Roman" w:cs="Times New Roman"/>
+          <w:sz w:val="20"/>
+        </w:rPr>
+      </w:pPr>
+      <w:r>
+        <w:rPr>
+          <w:rFonts w:ascii="Times New Roman" w:hAnsi="Times New Roman" w:cs="Times New Roman"/>
+          <w:sz w:val="20"/>
+        </w:rPr>
+        <w:t xml:space="preserve">[7] </w:t>
+      </w:r>
+      <w:r>
+        <w:rPr>
+          <w:rFonts w:ascii="Times New Roman" w:hAnsi="Times New Roman" w:cs="Times New Roman"/>
+          <w:sz w:val="20"/>
+        </w:rPr>
+        <w:fldChar w:fldCharType="begin"/>
+      </w:r>
+      <w:r>
+        <w:rPr>
+          <w:rFonts w:ascii="Times New Roman" w:hAnsi="Times New Roman" w:cs="Times New Roman"/>
+          <w:sz w:val="20"/>
+        </w:rPr>
+        <w:instrText xml:space="preserve"> BIBLIOGRAPHY  \l 1033 </w:instrText>
+      </w:r>
+      <w:r>
+        <w:rPr>
+          <w:rFonts w:ascii="Times New Roman" w:hAnsi="Times New Roman" w:cs="Times New Roman"/>
+          <w:sz w:val="20"/>
+        </w:rPr>
+        <w:fldChar w:fldCharType="separate"/>
+      </w:r>
+      <w:r>
+        <w:rPr>
+          <w:rFonts w:ascii="Times New Roman" w:hAnsi="Times New Roman" w:cs="Times New Roman"/>
+          <w:sz w:val="20"/>
+        </w:rPr>
+        <w:t>Bee Lim, S. S. (2017). Enhanced Deep Residual Networks for Single Image Super-Resolution. Seoul, Korea: Department of ECE, ASRI, Seoul National University</w:t>
+      </w:r>
+    </w:p>
+    <w:p>
+      <w:pPr>
+        <w:rPr>
+          <w:rFonts w:ascii="Times New Roman" w:hAnsi="Times New Roman" w:cs="Times New Roman"/>
+          <w:sz w:val="20"/>
+        </w:rPr>
+      </w:pPr>
+      <w:r>
+        <w:rPr>
+          <w:rFonts w:ascii="Times New Roman" w:hAnsi="Times New Roman" w:cs="Times New Roman"/>
+          <w:sz w:val="20"/>
+        </w:rPr>
+        <w:t xml:space="preserve">[8] </w:t>
+      </w:r>
+      <w:r>
+        <w:rPr>
+          <w:rFonts w:ascii="Times New Roman" w:hAnsi="Times New Roman" w:cs="Times New Roman"/>
+          <w:sz w:val="20"/>
+        </w:rPr>
+        <w:t>Chao Dong, C. C. (n.d.). Accelerating the Super-Resolution Convolutional Neural Network. Hong Kong: Department of Information Engineering, The Chinese University of Hong Kong.</w:t>
+      </w:r>
+    </w:p>
+    <w:p>
+      <w:pPr>
+        <w:rPr>
+          <w:rFonts w:ascii="Times New Roman" w:hAnsi="Times New Roman" w:cs="Times New Roman"/>
+          <w:sz w:val="20"/>
+        </w:rPr>
+      </w:pPr>
+      <w:r>
+        <w:rPr>
+          <w:rFonts w:ascii="Times New Roman" w:hAnsi="Times New Roman" w:cs="Times New Roman"/>
+          <w:sz w:val="20"/>
+        </w:rPr>
+        <w:fldChar w:fldCharType="end"/>
+      </w:r>
+      <w:r>
+        <w:rPr>
+          <w:rFonts w:ascii="Times New Roman" w:hAnsi="Times New Roman" w:cs="Times New Roman"/>
+          <w:sz w:val="20"/>
+        </w:rPr>
+        <w:t>[9</w:t>
+      </w:r>
+      <w:r>
+        <w:rPr>
+          <w:rFonts w:ascii="Times New Roman" w:hAnsi="Times New Roman" w:cs="Times New Roman"/>
+          <w:sz w:val="20"/>
+        </w:rPr>
+        <w:t xml:space="preserve">] Lucas, B. D., &amp; </w:t>
       </w:r>
       <w:proofErr w:type="spellStart"/>
       <w:r>
@@ -5587,7 +5709,7 @@
           <w:rFonts w:ascii="Times New Roman" w:hAnsi="Times New Roman" w:cs="Times New Roman"/>
           <w:sz w:val="20"/>
         </w:rPr>
-        <w:t>Superresolution</w:t>
+        <w:t>Kanade</w:t>
       </w:r>
       <w:proofErr w:type="spellEnd"/>
       <w:r>
@@ -5595,7 +5717,52 @@
           <w:rFonts w:ascii="Times New Roman" w:hAnsi="Times New Roman" w:cs="Times New Roman"/>
           <w:sz w:val="20"/>
         </w:rPr>
-        <w:t xml:space="preserve"> in MRI: application to human white matter fiber tract visualization by diffusion tensor imaging. </w:t>
+        <w:t>, T. (1981). An iterative image registration technique with an application</w:t>
+      </w:r>
+    </w:p>
+    <w:p>
+      <w:pPr>
+        <w:rPr>
+          <w:rFonts w:ascii="Times New Roman" w:hAnsi="Times New Roman" w:cs="Times New Roman"/>
+          <w:sz w:val="20"/>
+        </w:rPr>
+      </w:pPr>
+      <w:r>
+        <w:rPr>
+          <w:rFonts w:ascii="Times New Roman" w:hAnsi="Times New Roman" w:cs="Times New Roman"/>
+          <w:sz w:val="20"/>
+        </w:rPr>
+        <w:t>to stereo vision. In Proceedings of the international joint conference on artificial intelligence</w:t>
+      </w:r>
+    </w:p>
+    <w:p>
+      <w:pPr>
+        <w:rPr>
+          <w:rFonts w:ascii="Times New Roman" w:hAnsi="Times New Roman" w:cs="Times New Roman"/>
+          <w:sz w:val="20"/>
+        </w:rPr>
+      </w:pPr>
+      <w:r>
+        <w:rPr>
+          <w:rFonts w:ascii="Times New Roman" w:hAnsi="Times New Roman" w:cs="Times New Roman"/>
+          <w:sz w:val="20"/>
+        </w:rPr>
+        <w:t>(p. 674–679).</w:t>
+      </w:r>
+    </w:p>
+    <w:p>
+      <w:pPr>
+        <w:rPr>
+          <w:rFonts w:ascii="Times New Roman" w:hAnsi="Times New Roman" w:cs="Times New Roman"/>
+          <w:sz w:val="20"/>
+        </w:rPr>
+      </w:pPr>
+      <w:r>
+        <w:rPr>
+          <w:rFonts w:ascii="Times New Roman" w:hAnsi="Times New Roman" w:cs="Times New Roman"/>
+          <w:sz w:val="20"/>
+        </w:rPr>
+        <w:t xml:space="preserve">[10] Horn, B. K. P., &amp; </w:t>
       </w:r>
       <w:proofErr w:type="spellStart"/>
       <w:r>
@@ -5603,7 +5770,7 @@
           <w:rFonts w:ascii="Times New Roman" w:hAnsi="Times New Roman" w:cs="Times New Roman"/>
           <w:sz w:val="20"/>
         </w:rPr>
-        <w:t>Magnazine</w:t>
+        <w:t>Schunck</w:t>
       </w:r>
       <w:proofErr w:type="spellEnd"/>
       <w:r>
@@ -5611,108 +5778,22 @@
           <w:rFonts w:ascii="Times New Roman" w:hAnsi="Times New Roman" w:cs="Times New Roman"/>
           <w:sz w:val="20"/>
         </w:rPr>
-        <w:t xml:space="preserve"> Resonance in Medicine</w:t>
-      </w:r>
-      <w:r>
-        <w:rPr>
-          <w:rFonts w:ascii="Times New Roman" w:hAnsi="Times New Roman" w:cs="Times New Roman"/>
-          <w:sz w:val="20"/>
-        </w:rPr>
-        <w:t>, pages 29-35, 2001.</w:t>
-      </w:r>
-    </w:p>
-    <w:p>
-      <w:pPr>
-        <w:rPr>
-          <w:rFonts w:ascii="Times New Roman" w:hAnsi="Times New Roman" w:cs="Times New Roman"/>
-          <w:sz w:val="20"/>
-        </w:rPr>
-      </w:pPr>
-      <w:r>
-        <w:rPr>
-          <w:rFonts w:ascii="Times New Roman" w:hAnsi="Times New Roman" w:cs="Times New Roman"/>
-          <w:sz w:val="20"/>
-        </w:rPr>
-        <w:t xml:space="preserve">[7] </w:t>
-      </w:r>
-      <w:r>
-        <w:rPr>
-          <w:rFonts w:ascii="Times New Roman" w:hAnsi="Times New Roman" w:cs="Times New Roman"/>
-          <w:sz w:val="20"/>
-        </w:rPr>
-        <w:fldChar w:fldCharType="begin"/>
-      </w:r>
-      <w:r>
-        <w:rPr>
-          <w:rFonts w:ascii="Times New Roman" w:hAnsi="Times New Roman" w:cs="Times New Roman"/>
-          <w:sz w:val="20"/>
-        </w:rPr>
-        <w:instrText xml:space="preserve"> BIBLIOGRAPHY  \l 1033 </w:instrText>
-      </w:r>
-      <w:r>
-        <w:rPr>
-          <w:rFonts w:ascii="Times New Roman" w:hAnsi="Times New Roman" w:cs="Times New Roman"/>
-          <w:sz w:val="20"/>
-        </w:rPr>
-        <w:fldChar w:fldCharType="separate"/>
-      </w:r>
-      <w:r>
-        <w:rPr>
-          <w:rFonts w:ascii="Times New Roman" w:hAnsi="Times New Roman" w:cs="Times New Roman"/>
-          <w:sz w:val="20"/>
-        </w:rPr>
-        <w:t>Bee Lim, S. S. (2017). Enhanced Deep Residual Networks for Single Image Super-Resolution. Seoul, Korea: Department of ECE, ASRI, Seoul National University</w:t>
-      </w:r>
-    </w:p>
-    <w:p>
-      <w:pPr>
-        <w:rPr>
-          <w:rFonts w:ascii="Times New Roman" w:hAnsi="Times New Roman" w:cs="Times New Roman"/>
-          <w:sz w:val="20"/>
-        </w:rPr>
-      </w:pPr>
-      <w:r>
-        <w:rPr>
-          <w:rFonts w:ascii="Times New Roman" w:hAnsi="Times New Roman" w:cs="Times New Roman"/>
-          <w:sz w:val="20"/>
-        </w:rPr>
-        <w:t xml:space="preserve">[8] </w:t>
-      </w:r>
-      <w:r>
-        <w:rPr>
-          <w:rFonts w:ascii="Times New Roman" w:hAnsi="Times New Roman" w:cs="Times New Roman"/>
-          <w:sz w:val="20"/>
-        </w:rPr>
-        <w:t>Chao Dong, C. C. (n.d.). Accelerating the Super-Resolution Convolutional Neural Network. Hong Kong: Department of Information Engineering, The Chinese University of Hong Kong.</w:t>
-      </w:r>
-    </w:p>
-    <w:p>
-      <w:pPr>
-        <w:rPr>
-          <w:rFonts w:ascii="Times New Roman" w:hAnsi="Times New Roman" w:cs="Times New Roman"/>
-          <w:sz w:val="20"/>
-        </w:rPr>
-      </w:pPr>
-      <w:r>
-        <w:rPr>
-          <w:rFonts w:ascii="Times New Roman" w:hAnsi="Times New Roman" w:cs="Times New Roman"/>
-          <w:sz w:val="20"/>
-        </w:rPr>
-        <w:fldChar w:fldCharType="end"/>
-      </w:r>
-      <w:r>
-        <w:rPr>
-          <w:rFonts w:ascii="Times New Roman" w:hAnsi="Times New Roman" w:cs="Times New Roman"/>
-          <w:sz w:val="20"/>
-        </w:rPr>
-        <w:t>[9</w:t>
-      </w:r>
-      <w:r>
-        <w:rPr>
-          <w:rFonts w:ascii="Times New Roman" w:hAnsi="Times New Roman" w:cs="Times New Roman"/>
-          <w:sz w:val="20"/>
-        </w:rPr>
-        <w:t xml:space="preserve">] Lucas, B. D., &amp; </w:t>
+        <w:t>, B. G. (1981). Determining optical flow. Artificial Intelligence, 17, 185–203</w:t>
+      </w:r>
+    </w:p>
+    <w:p>
+      <w:pPr>
+        <w:rPr>
+          <w:rFonts w:ascii="Times New Roman" w:hAnsi="Times New Roman" w:cs="Times New Roman"/>
+          <w:sz w:val="20"/>
+        </w:rPr>
+      </w:pPr>
+      <w:r>
+        <w:rPr>
+          <w:rFonts w:ascii="Times New Roman" w:hAnsi="Times New Roman" w:cs="Times New Roman"/>
+          <w:sz w:val="20"/>
+        </w:rPr>
+        <w:t xml:space="preserve">[11] </w:t>
       </w:r>
       <w:proofErr w:type="spellStart"/>
       <w:r>
@@ -5720,6 +5801,129 @@
           <w:rFonts w:ascii="Times New Roman" w:hAnsi="Times New Roman" w:cs="Times New Roman"/>
           <w:sz w:val="20"/>
         </w:rPr>
+        <w:t>Vandewalle</w:t>
+      </w:r>
+      <w:proofErr w:type="spellEnd"/>
+      <w:r>
+        <w:rPr>
+          <w:rFonts w:ascii="Times New Roman" w:hAnsi="Times New Roman" w:cs="Times New Roman"/>
+          <w:sz w:val="20"/>
+        </w:rPr>
+        <w:t xml:space="preserve">, P., </w:t>
+      </w:r>
+      <w:proofErr w:type="spellStart"/>
+      <w:r>
+        <w:rPr>
+          <w:rFonts w:ascii="Times New Roman" w:hAnsi="Times New Roman" w:cs="Times New Roman"/>
+          <w:sz w:val="20"/>
+        </w:rPr>
+        <w:t>Süsstrunk</w:t>
+      </w:r>
+      <w:proofErr w:type="spellEnd"/>
+      <w:r>
+        <w:rPr>
+          <w:rFonts w:ascii="Times New Roman" w:hAnsi="Times New Roman" w:cs="Times New Roman"/>
+          <w:sz w:val="20"/>
+        </w:rPr>
+        <w:t xml:space="preserve">, S., &amp; </w:t>
+      </w:r>
+      <w:proofErr w:type="spellStart"/>
+      <w:r>
+        <w:rPr>
+          <w:rFonts w:ascii="Times New Roman" w:hAnsi="Times New Roman" w:cs="Times New Roman"/>
+          <w:sz w:val="20"/>
+        </w:rPr>
+        <w:t>Vetterli</w:t>
+      </w:r>
+      <w:proofErr w:type="spellEnd"/>
+      <w:r>
+        <w:rPr>
+          <w:rFonts w:ascii="Times New Roman" w:hAnsi="Times New Roman" w:cs="Times New Roman"/>
+          <w:sz w:val="20"/>
+        </w:rPr>
+        <w:t>, M. (2006). A frequency domain approach to registration of</w:t>
+      </w:r>
+    </w:p>
+    <w:p>
+      <w:pPr>
+        <w:rPr>
+          <w:rFonts w:ascii="Times New Roman" w:hAnsi="Times New Roman" w:cs="Times New Roman"/>
+          <w:sz w:val="20"/>
+        </w:rPr>
+      </w:pPr>
+      <w:r>
+        <w:rPr>
+          <w:rFonts w:ascii="Times New Roman" w:hAnsi="Times New Roman" w:cs="Times New Roman"/>
+          <w:sz w:val="20"/>
+        </w:rPr>
+        <w:t>aliased images with application to super-resolution. EURASIP Journal on Applied Signal Processing,</w:t>
+      </w:r>
+    </w:p>
+    <w:p>
+      <w:pPr>
+        <w:rPr>
+          <w:rFonts w:ascii="Times New Roman" w:hAnsi="Times New Roman" w:cs="Times New Roman"/>
+          <w:sz w:val="20"/>
+        </w:rPr>
+      </w:pPr>
+      <w:r>
+        <w:rPr>
+          <w:rFonts w:ascii="Times New Roman" w:hAnsi="Times New Roman" w:cs="Times New Roman"/>
+          <w:sz w:val="20"/>
+        </w:rPr>
+        <w:t>2006, 233.</w:t>
+      </w:r>
+    </w:p>
+    <w:p>
+      <w:pPr>
+        <w:rPr>
+          <w:rFonts w:ascii="Times New Roman" w:hAnsi="Times New Roman" w:cs="Times New Roman"/>
+          <w:sz w:val="20"/>
+        </w:rPr>
+      </w:pPr>
+      <w:r>
+        <w:rPr>
+          <w:rFonts w:ascii="Times New Roman" w:hAnsi="Times New Roman" w:cs="Times New Roman"/>
+          <w:sz w:val="20"/>
+        </w:rPr>
+        <w:t>[12] Sun, D., Roth, S., &amp; Black, M. J. (2010). Secrets of optical flow estimation and their principles. In</w:t>
+      </w:r>
+    </w:p>
+    <w:p>
+      <w:pPr>
+        <w:rPr>
+          <w:rFonts w:ascii="Times New Roman" w:hAnsi="Times New Roman" w:cs="Times New Roman"/>
+          <w:sz w:val="20"/>
+        </w:rPr>
+      </w:pPr>
+      <w:r>
+        <w:rPr>
+          <w:rFonts w:ascii="Times New Roman" w:hAnsi="Times New Roman" w:cs="Times New Roman"/>
+          <w:sz w:val="20"/>
+        </w:rPr>
+        <w:t>Proceedings of IEEE conference on computer vision and pattern recognition (p. 2432–2439).</w:t>
+      </w:r>
+    </w:p>
+    <w:p>
+      <w:pPr>
+        <w:rPr>
+          <w:rFonts w:ascii="Times New Roman" w:hAnsi="Times New Roman" w:cs="Times New Roman"/>
+          <w:sz w:val="20"/>
+        </w:rPr>
+      </w:pPr>
+      <w:r>
+        <w:rPr>
+          <w:rFonts w:ascii="Times New Roman" w:hAnsi="Times New Roman" w:cs="Times New Roman"/>
+          <w:sz w:val="20"/>
+        </w:rPr>
+        <w:t xml:space="preserve">[13] Baker, S., &amp; </w:t>
+      </w:r>
+      <w:proofErr w:type="spellStart"/>
+      <w:r>
+        <w:rPr>
+          <w:rFonts w:ascii="Times New Roman" w:hAnsi="Times New Roman" w:cs="Times New Roman"/>
+          <w:sz w:val="20"/>
+        </w:rPr>
         <w:t>Kanade</w:t>
       </w:r>
       <w:proofErr w:type="spellEnd"/>
@@ -5728,52 +5932,37 @@
           <w:rFonts w:ascii="Times New Roman" w:hAnsi="Times New Roman" w:cs="Times New Roman"/>
           <w:sz w:val="20"/>
         </w:rPr>
-        <w:t>, T. (1981). An iterative image registration technique with an application</w:t>
-      </w:r>
-    </w:p>
-    <w:p>
-      <w:pPr>
-        <w:rPr>
-          <w:rFonts w:ascii="Times New Roman" w:hAnsi="Times New Roman" w:cs="Times New Roman"/>
-          <w:sz w:val="20"/>
-        </w:rPr>
-      </w:pPr>
-      <w:r>
-        <w:rPr>
-          <w:rFonts w:ascii="Times New Roman" w:hAnsi="Times New Roman" w:cs="Times New Roman"/>
-          <w:sz w:val="20"/>
-        </w:rPr>
-        <w:t>to stereo vision. In Proceedings of the international joint conference on artificial intelligence</w:t>
-      </w:r>
-    </w:p>
-    <w:p>
-      <w:pPr>
-        <w:rPr>
-          <w:rFonts w:ascii="Times New Roman" w:hAnsi="Times New Roman" w:cs="Times New Roman"/>
-          <w:sz w:val="20"/>
-        </w:rPr>
-      </w:pPr>
-      <w:r>
-        <w:rPr>
-          <w:rFonts w:ascii="Times New Roman" w:hAnsi="Times New Roman" w:cs="Times New Roman"/>
-          <w:sz w:val="20"/>
-        </w:rPr>
-        <w:t>(p. 674–679).</w:t>
-      </w:r>
-    </w:p>
-    <w:p>
-      <w:pPr>
-        <w:rPr>
-          <w:rFonts w:ascii="Times New Roman" w:hAnsi="Times New Roman" w:cs="Times New Roman"/>
-          <w:sz w:val="20"/>
-        </w:rPr>
-      </w:pPr>
-      <w:r>
-        <w:rPr>
-          <w:rFonts w:ascii="Times New Roman" w:hAnsi="Times New Roman" w:cs="Times New Roman"/>
-          <w:sz w:val="20"/>
-        </w:rPr>
-        <w:t xml:space="preserve">[10] Horn, B. K. P., &amp; </w:t>
+        <w:t>, T. (2002). Limits on super-resolution and how to break them. IEEE Transactions</w:t>
+      </w:r>
+    </w:p>
+    <w:p>
+      <w:pPr>
+        <w:rPr>
+          <w:rFonts w:ascii="Times New Roman" w:hAnsi="Times New Roman" w:cs="Times New Roman"/>
+          <w:sz w:val="20"/>
+        </w:rPr>
+      </w:pPr>
+      <w:r>
+        <w:rPr>
+          <w:rFonts w:ascii="Times New Roman" w:hAnsi="Times New Roman" w:cs="Times New Roman"/>
+          <w:sz w:val="20"/>
+        </w:rPr>
+        <w:t>on Pattern Analysis and Machine Intelligence, 24(9), 1167–1183.</w:t>
+      </w:r>
+    </w:p>
+    <w:p>
+      <w:pPr>
+        <w:rPr>
+          <w:rFonts w:ascii="Times New Roman" w:hAnsi="Times New Roman" w:cs="Times New Roman"/>
+          <w:sz w:val="20"/>
+        </w:rPr>
+      </w:pPr>
+      <w:r>
+        <w:rPr>
+          <w:rFonts w:ascii="Times New Roman" w:hAnsi="Times New Roman" w:cs="Times New Roman"/>
+          <w:sz w:val="20"/>
+        </w:rPr>
+        <w:t xml:space="preserve">[14] Gunnar </w:t>
       </w:r>
       <w:proofErr w:type="spellStart"/>
       <w:r>
@@ -5781,7 +5970,7 @@
           <w:rFonts w:ascii="Times New Roman" w:hAnsi="Times New Roman" w:cs="Times New Roman"/>
           <w:sz w:val="20"/>
         </w:rPr>
-        <w:t>Schunck</w:t>
+        <w:t>Farneback</w:t>
       </w:r>
       <w:proofErr w:type="spellEnd"/>
       <w:r>
@@ -5789,22 +5978,29 @@
           <w:rFonts w:ascii="Times New Roman" w:hAnsi="Times New Roman" w:cs="Times New Roman"/>
           <w:sz w:val="20"/>
         </w:rPr>
-        <w:t>, B. G. (1981). Determining optical flow. Artificial Intelligence, 17, 185–203</w:t>
-      </w:r>
-    </w:p>
-    <w:p>
-      <w:pPr>
-        <w:rPr>
-          <w:rFonts w:ascii="Times New Roman" w:hAnsi="Times New Roman" w:cs="Times New Roman"/>
-          <w:sz w:val="20"/>
-        </w:rPr>
-      </w:pPr>
-      <w:r>
-        <w:rPr>
-          <w:rFonts w:ascii="Times New Roman" w:hAnsi="Times New Roman" w:cs="Times New Roman"/>
-          <w:sz w:val="20"/>
-        </w:rPr>
-        <w:t xml:space="preserve">[11] </w:t>
+        <w:t>, (2003). Two-Frame Motion Estimation Based on Polynomial Expansion (p. 363-366)</w:t>
+      </w:r>
+    </w:p>
+    <w:p>
+      <w:pPr>
+        <w:rPr>
+          <w:rFonts w:ascii="Times New Roman" w:hAnsi="Times New Roman" w:cs="Times New Roman"/>
+          <w:sz w:val="20"/>
+        </w:rPr>
+      </w:pPr>
+      <w:r>
+        <w:rPr>
+          <w:rFonts w:ascii="Times New Roman" w:hAnsi="Times New Roman" w:cs="Times New Roman"/>
+          <w:sz w:val="20"/>
+        </w:rPr>
+        <w:t xml:space="preserve">[15] </w:t>
+      </w:r>
+      <w:r>
+        <w:rPr>
+          <w:rFonts w:ascii="Times New Roman" w:hAnsi="Times New Roman" w:cs="Times New Roman"/>
+          <w:sz w:val="20"/>
+        </w:rPr>
+        <w:t xml:space="preserve">Christopher Zach, Thomas Pock, and Horst Bischof. A duality based approach for </w:t>
       </w:r>
       <w:proofErr w:type="spellStart"/>
       <w:r>
@@ -5812,7 +6008,7 @@
           <w:rFonts w:ascii="Times New Roman" w:hAnsi="Times New Roman" w:cs="Times New Roman"/>
           <w:sz w:val="20"/>
         </w:rPr>
-        <w:t>Vandewalle</w:t>
+        <w:t>realtime</w:t>
       </w:r>
       <w:proofErr w:type="spellEnd"/>
       <w:r>
@@ -5820,281 +6016,7 @@
           <w:rFonts w:ascii="Times New Roman" w:hAnsi="Times New Roman" w:cs="Times New Roman"/>
           <w:sz w:val="20"/>
         </w:rPr>
-        <w:t xml:space="preserve">, P., </w:t>
-      </w:r>
-      <w:proofErr w:type="spellStart"/>
-      <w:r>
-        <w:rPr>
-          <w:rFonts w:ascii="Times New Roman" w:hAnsi="Times New Roman" w:cs="Times New Roman"/>
-          <w:sz w:val="20"/>
-        </w:rPr>
-        <w:t>Süsstrunk</w:t>
-      </w:r>
-      <w:proofErr w:type="spellEnd"/>
-      <w:r>
-        <w:rPr>
-          <w:rFonts w:ascii="Times New Roman" w:hAnsi="Times New Roman" w:cs="Times New Roman"/>
-          <w:sz w:val="20"/>
-        </w:rPr>
-        <w:t xml:space="preserve">, S., &amp; </w:t>
-      </w:r>
-      <w:proofErr w:type="spellStart"/>
-      <w:r>
-        <w:rPr>
-          <w:rFonts w:ascii="Times New Roman" w:hAnsi="Times New Roman" w:cs="Times New Roman"/>
-          <w:sz w:val="20"/>
-        </w:rPr>
-        <w:t>Vetterli</w:t>
-      </w:r>
-      <w:proofErr w:type="spellEnd"/>
-      <w:r>
-        <w:rPr>
-          <w:rFonts w:ascii="Times New Roman" w:hAnsi="Times New Roman" w:cs="Times New Roman"/>
-          <w:sz w:val="20"/>
-        </w:rPr>
-        <w:t>, M. (2006). A frequency domain approach to registration of</w:t>
-      </w:r>
-    </w:p>
-    <w:p>
-      <w:pPr>
-        <w:rPr>
-          <w:rFonts w:ascii="Times New Roman" w:hAnsi="Times New Roman" w:cs="Times New Roman"/>
-          <w:sz w:val="20"/>
-        </w:rPr>
-      </w:pPr>
-      <w:r>
-        <w:rPr>
-          <w:rFonts w:ascii="Times New Roman" w:hAnsi="Times New Roman" w:cs="Times New Roman"/>
-          <w:sz w:val="20"/>
-        </w:rPr>
-        <w:t>aliased images with application to super-resolution. EURASIP Journal on Applied Signal Processing,</w:t>
-      </w:r>
-    </w:p>
-    <w:p>
-      <w:pPr>
-        <w:rPr>
-          <w:rFonts w:ascii="Times New Roman" w:hAnsi="Times New Roman" w:cs="Times New Roman"/>
-          <w:sz w:val="20"/>
-        </w:rPr>
-      </w:pPr>
-      <w:r>
-        <w:rPr>
-          <w:rFonts w:ascii="Times New Roman" w:hAnsi="Times New Roman" w:cs="Times New Roman"/>
-          <w:sz w:val="20"/>
-        </w:rPr>
-        <w:t>2006, 233.</w:t>
-      </w:r>
-    </w:p>
-    <w:p>
-      <w:pPr>
-        <w:rPr>
-          <w:rFonts w:ascii="Times New Roman" w:hAnsi="Times New Roman" w:cs="Times New Roman"/>
-          <w:sz w:val="20"/>
-        </w:rPr>
-      </w:pPr>
-      <w:r>
-        <w:rPr>
-          <w:rFonts w:ascii="Times New Roman" w:hAnsi="Times New Roman" w:cs="Times New Roman"/>
-          <w:sz w:val="20"/>
-        </w:rPr>
-        <w:t>[12] Sun, D., Roth, S., &amp; Black, M. J. (2010). Secrets of optical flow estimation and their principles. In</w:t>
-      </w:r>
-    </w:p>
-    <w:p>
-      <w:pPr>
-        <w:rPr>
-          <w:rFonts w:ascii="Times New Roman" w:hAnsi="Times New Roman" w:cs="Times New Roman"/>
-          <w:sz w:val="20"/>
-        </w:rPr>
-      </w:pPr>
-      <w:r>
-        <w:rPr>
-          <w:rFonts w:ascii="Times New Roman" w:hAnsi="Times New Roman" w:cs="Times New Roman"/>
-          <w:sz w:val="20"/>
-        </w:rPr>
-        <w:t>Proceedings of IEEE conference on computer vision and pattern recognition (p. 2432–2439).</w:t>
-      </w:r>
-    </w:p>
-    <w:p>
-      <w:pPr>
-        <w:rPr>
-          <w:rFonts w:ascii="Times New Roman" w:hAnsi="Times New Roman" w:cs="Times New Roman"/>
-          <w:sz w:val="20"/>
-        </w:rPr>
-      </w:pPr>
-      <w:r>
-        <w:rPr>
-          <w:rFonts w:ascii="Times New Roman" w:hAnsi="Times New Roman" w:cs="Times New Roman"/>
-          <w:sz w:val="20"/>
-        </w:rPr>
-        <w:t xml:space="preserve">[13] Baker, S., &amp; </w:t>
-      </w:r>
-      <w:proofErr w:type="spellStart"/>
-      <w:r>
-        <w:rPr>
-          <w:rFonts w:ascii="Times New Roman" w:hAnsi="Times New Roman" w:cs="Times New Roman"/>
-          <w:sz w:val="20"/>
-        </w:rPr>
-        <w:t>Kanade</w:t>
-      </w:r>
-      <w:proofErr w:type="spellEnd"/>
-      <w:r>
-        <w:rPr>
-          <w:rFonts w:ascii="Times New Roman" w:hAnsi="Times New Roman" w:cs="Times New Roman"/>
-          <w:sz w:val="20"/>
-        </w:rPr>
-        <w:t>, T. (2002). Limits on super-resolution and how to break them. IEEE Transactions</w:t>
-      </w:r>
-    </w:p>
-    <w:p>
-      <w:pPr>
-        <w:rPr>
-          <w:rFonts w:ascii="Times New Roman" w:hAnsi="Times New Roman" w:cs="Times New Roman"/>
-          <w:sz w:val="20"/>
-        </w:rPr>
-      </w:pPr>
-      <w:r>
-        <w:rPr>
-          <w:rFonts w:ascii="Times New Roman" w:hAnsi="Times New Roman" w:cs="Times New Roman"/>
-          <w:sz w:val="20"/>
-        </w:rPr>
-        <w:t>on Pattern Analysis and Machine Intelligence, 24(9), 1167–1183.</w:t>
-      </w:r>
-    </w:p>
-    <w:p>
-      <w:pPr>
-        <w:rPr>
-          <w:rFonts w:ascii="Times New Roman" w:hAnsi="Times New Roman" w:cs="Times New Roman"/>
-          <w:sz w:val="20"/>
-        </w:rPr>
-      </w:pPr>
-      <w:r>
-        <w:rPr>
-          <w:rFonts w:ascii="Times New Roman" w:hAnsi="Times New Roman" w:cs="Times New Roman"/>
-          <w:sz w:val="20"/>
-        </w:rPr>
-        <w:t xml:space="preserve">[14] Gunnar </w:t>
-      </w:r>
-      <w:proofErr w:type="spellStart"/>
-      <w:r>
-        <w:rPr>
-          <w:rFonts w:ascii="Times New Roman" w:hAnsi="Times New Roman" w:cs="Times New Roman"/>
-          <w:sz w:val="20"/>
-        </w:rPr>
-        <w:t>Farneback</w:t>
-      </w:r>
-      <w:proofErr w:type="spellEnd"/>
-      <w:r>
-        <w:rPr>
-          <w:rFonts w:ascii="Times New Roman" w:hAnsi="Times New Roman" w:cs="Times New Roman"/>
-          <w:sz w:val="20"/>
-        </w:rPr>
-        <w:t xml:space="preserve">, (2003). </w:t>
-      </w:r>
-      <w:r>
-        <w:rPr>
-          <w:rFonts w:ascii="Times New Roman" w:hAnsi="Times New Roman" w:cs="Times New Roman"/>
-          <w:sz w:val="20"/>
-        </w:rPr>
-        <w:t>Two-F</w:t>
-      </w:r>
-      <w:r>
-        <w:rPr>
-          <w:rFonts w:ascii="Times New Roman" w:hAnsi="Times New Roman" w:cs="Times New Roman"/>
-          <w:sz w:val="20"/>
-        </w:rPr>
-        <w:t xml:space="preserve">rame Motion Estimation Based on </w:t>
-      </w:r>
-      <w:r>
-        <w:rPr>
-          <w:rFonts w:ascii="Times New Roman" w:hAnsi="Times New Roman" w:cs="Times New Roman"/>
-          <w:sz w:val="20"/>
-        </w:rPr>
-        <w:t>Polynomial Expansion</w:t>
-      </w:r>
-      <w:r>
-        <w:rPr>
-          <w:rFonts w:ascii="Times New Roman" w:hAnsi="Times New Roman" w:cs="Times New Roman"/>
-          <w:sz w:val="20"/>
-        </w:rPr>
-        <w:t xml:space="preserve"> (p. 363-366)</w:t>
-      </w:r>
-    </w:p>
-    <w:p>
-      <w:pPr>
-        <w:rPr>
-          <w:rFonts w:ascii="Times New Roman" w:hAnsi="Times New Roman" w:cs="Times New Roman"/>
-          <w:sz w:val="20"/>
-        </w:rPr>
-      </w:pPr>
-      <w:r>
-        <w:rPr>
-          <w:rFonts w:ascii="Times New Roman" w:hAnsi="Times New Roman" w:cs="Times New Roman"/>
-          <w:sz w:val="20"/>
-        </w:rPr>
-        <w:t xml:space="preserve">[15] </w:t>
-      </w:r>
-      <w:r>
-        <w:rPr>
-          <w:rFonts w:ascii="Times New Roman" w:hAnsi="Times New Roman" w:cs="Times New Roman"/>
-          <w:sz w:val="20"/>
-        </w:rPr>
-        <w:t xml:space="preserve">Christopher Zach, Thomas Pock, and Horst </w:t>
-      </w:r>
-      <w:proofErr w:type="spellStart"/>
-      <w:r>
-        <w:rPr>
-          <w:rFonts w:ascii="Times New Roman" w:hAnsi="Times New Roman" w:cs="Times New Roman"/>
-          <w:sz w:val="20"/>
-        </w:rPr>
-        <w:t>Bischof</w:t>
-      </w:r>
-      <w:proofErr w:type="spellEnd"/>
-      <w:r>
-        <w:rPr>
-          <w:rFonts w:ascii="Times New Roman" w:hAnsi="Times New Roman" w:cs="Times New Roman"/>
-          <w:sz w:val="20"/>
-        </w:rPr>
-        <w:t xml:space="preserve">. A duality based approach for </w:t>
-      </w:r>
-      <w:proofErr w:type="spellStart"/>
-      <w:r>
-        <w:rPr>
-          <w:rFonts w:ascii="Times New Roman" w:hAnsi="Times New Roman" w:cs="Times New Roman"/>
-          <w:sz w:val="20"/>
-        </w:rPr>
-        <w:t>realtime</w:t>
-      </w:r>
-      <w:proofErr w:type="spellEnd"/>
-      <w:r>
-        <w:rPr>
-          <w:rFonts w:ascii="Times New Roman" w:hAnsi="Times New Roman" w:cs="Times New Roman"/>
-          <w:sz w:val="20"/>
-        </w:rPr>
-        <w:t xml:space="preserve"> </w:t>
-      </w:r>
-      <w:proofErr w:type="spellStart"/>
-      <w:r>
-        <w:rPr>
-          <w:rFonts w:ascii="Times New Roman" w:hAnsi="Times New Roman" w:cs="Times New Roman"/>
-          <w:sz w:val="20"/>
-        </w:rPr>
-        <w:t>tv</w:t>
-      </w:r>
-      <w:proofErr w:type="spellEnd"/>
-      <w:r>
-        <w:rPr>
-          <w:rFonts w:ascii="Times New Roman" w:hAnsi="Times New Roman" w:cs="Times New Roman"/>
-          <w:sz w:val="20"/>
-        </w:rPr>
-        <w:t>-l 1 optical flow. In Pattern Recognition, pages 214–223. Springer, 2007.</w:t>
-      </w:r>
-      <w:r>
-        <w:rPr>
-          <w:rFonts w:ascii="Times New Roman" w:hAnsi="Times New Roman" w:cs="Times New Roman"/>
-          <w:sz w:val="20"/>
-        </w:rPr>
-        <w:t xml:space="preserve"> </w:t>
+        <w:t xml:space="preserve"> tv-l 1 optical flow. In Pattern Recognition, pages 214–223. Springer, 2007. </w:t>
       </w:r>
     </w:p>
     <w:p>
@@ -6238,7 +6160,7 @@
 </file>
 
 <file path=word/numbering.xml><?xml version="1.0" encoding="utf-8"?>
-<w:numbering xmlns:wpc="http://schemas.microsoft.com/office/word/2010/wordprocessingCanvas" xmlns:cx="http://schemas.microsoft.com/office/drawing/2014/chartex" xmlns:mc="http://schemas.openxmlformats.org/markup-compatibility/2006" xmlns:o="urn:schemas-microsoft-com:office:office" xmlns:r="http://schemas.openxmlformats.org/officeDocument/2006/relationships" xmlns:m="http://schemas.openxmlformats.org/officeDocument/2006/math" xmlns:v="urn:schemas-microsoft-com:vml" xmlns:wp14="http://schemas.microsoft.com/office/word/2010/wordprocessingDrawing" xmlns:wp="http://schemas.openxmlformats.org/drawingml/2006/wordprocessingDrawing" xmlns:w10="urn:schemas-microsoft-com:office:word" xmlns:w="http://schemas.openxmlformats.org/wordprocessingml/2006/main" xmlns:w14="http://schemas.microsoft.com/office/word/2010/wordml" xmlns:w15="http://schemas.microsoft.com/office/word/2012/wordml" xmlns:w16se="http://schemas.microsoft.com/office/word/2015/wordml/symex" xmlns:wpg="http://schemas.microsoft.com/office/word/2010/wordprocessingGroup" xmlns:wpi="http://schemas.microsoft.com/office/word/2010/wordprocessingInk" xmlns:wne="http://schemas.microsoft.com/office/word/2006/wordml" xmlns:wps="http://schemas.microsoft.com/office/word/2010/wordprocessingShape" mc:Ignorable="w14 w15 w16se wp14">
+<w:numbering xmlns:wpc="http://schemas.microsoft.com/office/word/2010/wordprocessingCanvas" xmlns:cx="http://schemas.microsoft.com/office/drawing/2014/chartex" xmlns:cx1="http://schemas.microsoft.com/office/drawing/2015/9/8/chartex" xmlns:cx2="http://schemas.microsoft.com/office/drawing/2015/10/21/chartex" xmlns:cx3="http://schemas.microsoft.com/office/drawing/2016/5/9/chartex" xmlns:cx4="http://schemas.microsoft.com/office/drawing/2016/5/10/chartex" xmlns:cx5="http://schemas.microsoft.com/office/drawing/2016/5/11/chartex" xmlns:cx6="http://schemas.microsoft.com/office/drawing/2016/5/12/chartex" xmlns:cx7="http://schemas.microsoft.com/office/drawing/2016/5/13/chartex" xmlns:cx8="http://schemas.microsoft.com/office/drawing/2016/5/14/chartex" xmlns:mc="http://schemas.openxmlformats.org/markup-compatibility/2006" xmlns:aink="http://schemas.microsoft.com/office/drawing/2016/ink" xmlns:am3d="http://schemas.microsoft.com/office/drawing/2017/model3d" xmlns:o="urn:schemas-microsoft-com:office:office" xmlns:r="http://schemas.openxmlformats.org/officeDocument/2006/relationships" xmlns:m="http://schemas.openxmlformats.org/officeDocument/2006/math" xmlns:v="urn:schemas-microsoft-com:vml" xmlns:wp14="http://schemas.microsoft.com/office/word/2010/wordprocessingDrawing" xmlns:wp="http://schemas.openxmlformats.org/drawingml/2006/wordprocessingDrawing" xmlns:w10="urn:schemas-microsoft-com:office:word" xmlns:w="http://schemas.openxmlformats.org/wordprocessingml/2006/main" xmlns:w14="http://schemas.microsoft.com/office/word/2010/wordml" xmlns:w15="http://schemas.microsoft.com/office/word/2012/wordml" xmlns:w16cex="http://schemas.microsoft.com/office/word/2018/wordml/cex" xmlns:w16cid="http://schemas.microsoft.com/office/word/2016/wordml/cid" xmlns:w16="http://schemas.microsoft.com/office/word/2018/wordml" xmlns:w16se="http://schemas.microsoft.com/office/word/2015/wordml/symex" xmlns:wpg="http://schemas.microsoft.com/office/word/2010/wordprocessingGroup" xmlns:wpi="http://schemas.microsoft.com/office/word/2010/wordprocessingInk" xmlns:wne="http://schemas.microsoft.com/office/word/2006/wordml" xmlns:wps="http://schemas.microsoft.com/office/word/2010/wordprocessingShape" mc:Ignorable="w14 w15 w16se w16cid w16 w16cex wp14">
   <w:abstractNum w:abstractNumId="0" w15:restartNumberingAfterBreak="0">
     <w:nsid w:val="12602207"/>
     <w:multiLevelType w:val="hybridMultilevel"/>
@@ -6653,7 +6575,7 @@
 </file>
 
 <file path=word/styles.xml><?xml version="1.0" encoding="utf-8"?>
-<w:styles xmlns:mc="http://schemas.openxmlformats.org/markup-compatibility/2006" xmlns:r="http://schemas.openxmlformats.org/officeDocument/2006/relationships" xmlns:w="http://schemas.openxmlformats.org/wordprocessingml/2006/main" xmlns:w14="http://schemas.microsoft.com/office/word/2010/wordml" xmlns:w15="http://schemas.microsoft.com/office/word/2012/wordml" xmlns:w16se="http://schemas.microsoft.com/office/word/2015/wordml/symex" mc:Ignorable="w14 w15 w16se">
+<w:styles xmlns:mc="http://schemas.openxmlformats.org/markup-compatibility/2006" xmlns:r="http://schemas.openxmlformats.org/officeDocument/2006/relationships" xmlns:w="http://schemas.openxmlformats.org/wordprocessingml/2006/main" xmlns:w14="http://schemas.microsoft.com/office/word/2010/wordml" xmlns:w15="http://schemas.microsoft.com/office/word/2012/wordml" xmlns:w16cex="http://schemas.microsoft.com/office/word/2018/wordml/cex" xmlns:w16cid="http://schemas.microsoft.com/office/word/2016/wordml/cid" xmlns:w16="http://schemas.microsoft.com/office/word/2018/wordml" xmlns:w16se="http://schemas.microsoft.com/office/word/2015/wordml/symex" mc:Ignorable="w14 w15 w16se w16cid w16 w16cex">
   <w:docDefaults>
     <w:rPrDefault>
       <w:rPr>
@@ -6669,7 +6591,7 @@
       </w:pPr>
     </w:pPrDefault>
   </w:docDefaults>
-  <w:latentStyles w:defLockedState="0" w:defUIPriority="99" w:defSemiHidden="0" w:defUnhideWhenUsed="0" w:defQFormat="0" w:count="371">
+  <w:latentStyles w:defLockedState="0" w:defUIPriority="99" w:defSemiHidden="0" w:defUnhideWhenUsed="0" w:defQFormat="0" w:count="376">
     <w:lsdException w:name="Normal" w:uiPriority="0" w:qFormat="1"/>
     <w:lsdException w:name="heading 1" w:uiPriority="9" w:qFormat="1"/>
     <w:lsdException w:name="heading 2" w:semiHidden="1" w:uiPriority="9" w:unhideWhenUsed="1" w:qFormat="1"/>
@@ -6775,7 +6697,6 @@
     <w:lsdException w:name="HTML Sample" w:semiHidden="1" w:unhideWhenUsed="1"/>
     <w:lsdException w:name="HTML Typewriter" w:semiHidden="1" w:unhideWhenUsed="1"/>
     <w:lsdException w:name="HTML Variable" w:semiHidden="1" w:unhideWhenUsed="1"/>
-    <w:lsdException w:name="Normal Table" w:semiHidden="1" w:unhideWhenUsed="1"/>
     <w:lsdException w:name="annotation subject" w:semiHidden="1" w:unhideWhenUsed="1"/>
     <w:lsdException w:name="No List" w:semiHidden="1" w:unhideWhenUsed="1"/>
     <w:lsdException w:name="Outline List 1" w:semiHidden="1" w:unhideWhenUsed="1"/>
@@ -6818,11 +6739,8 @@
     <w:lsdException w:name="Table Contemporary" w:semiHidden="1" w:unhideWhenUsed="1"/>
     <w:lsdException w:name="Table Elegant" w:semiHidden="1" w:unhideWhenUsed="1"/>
     <w:lsdException w:name="Table Professional" w:semiHidden="1" w:unhideWhenUsed="1"/>
-    <w:lsdException w:name="Table Subtle 1" w:semiHidden="1" w:unhideWhenUsed="1"/>
     <w:lsdException w:name="Table Subtle 2" w:semiHidden="1" w:unhideWhenUsed="1"/>
     <w:lsdException w:name="Table Web 1" w:semiHidden="1" w:unhideWhenUsed="1"/>
-    <w:lsdException w:name="Table Web 2" w:semiHidden="1" w:unhideWhenUsed="1"/>
-    <w:lsdException w:name="Table Web 3" w:semiHidden="1" w:unhideWhenUsed="1"/>
     <w:lsdException w:name="Balloon Text" w:semiHidden="1" w:unhideWhenUsed="1"/>
     <w:lsdException w:name="Table Grid" w:uiPriority="39"/>
     <w:lsdException w:name="Table Theme" w:semiHidden="1" w:unhideWhenUsed="1"/>
@@ -7041,6 +6959,11 @@
     <w:lsdException w:name="List Table 5 Dark Accent 6" w:uiPriority="50"/>
     <w:lsdException w:name="List Table 6 Colorful Accent 6" w:uiPriority="51"/>
     <w:lsdException w:name="List Table 7 Colorful Accent 6" w:uiPriority="52"/>
+    <w:lsdException w:name="Mention" w:semiHidden="1" w:unhideWhenUsed="1"/>
+    <w:lsdException w:name="Smart Hyperlink" w:semiHidden="1" w:unhideWhenUsed="1"/>
+    <w:lsdException w:name="Hashtag" w:semiHidden="1" w:unhideWhenUsed="1"/>
+    <w:lsdException w:name="Unresolved Mention" w:semiHidden="1" w:unhideWhenUsed="1"/>
+    <w:lsdException w:name="Smart Link" w:semiHidden="1" w:unhideWhenUsed="1"/>
   </w:latentStyles>
   <w:style w:type="paragraph" w:default="1" w:styleId="Normal">
     <w:name w:val="Normal"/>

</xml_diff>